<commit_message>
Committing ReadMe and DesignDoc
</commit_message>
<xml_diff>
--- a/DesignDoc.docx
+++ b/DesignDoc.docx
@@ -415,8 +415,19 @@
           <w:szCs w:val="28"/>
           <w:lang w:val="en-NZ"/>
         </w:rPr>
-        <w:tab/>
-        <w:t xml:space="preserve">      </w:t>
+        <w:t>6355897</w:t>
+      </w:r>
+      <w:r>
+        <w:rPr>
+          <w:rFonts w:asciiTheme="minorHAnsi" w:hAnsiTheme="minorHAnsi"/>
+          <w:bCs/>
+          <w:i w:val="0"/>
+          <w:iCs w:val="0"/>
+          <w:sz w:val="28"/>
+          <w:szCs w:val="28"/>
+          <w:lang w:val="en-NZ"/>
+        </w:rPr>
+        <w:t xml:space="preserve"> </w:t>
       </w:r>
       <w:r>
         <w:rPr>
@@ -3009,23 +3020,7 @@
                 <w:sz w:val="24"/>
                 <w:lang w:val="en-NZ"/>
               </w:rPr>
-              <w:t xml:space="preserve">This class is called from the GameEngine class to get the names for the </w:t>
-            </w:r>
-            <w:r>
-              <w:rPr>
-                <w:rFonts w:asciiTheme="minorHAnsi" w:hAnsiTheme="minorHAnsi"/>
-                <w:sz w:val="24"/>
-                <w:lang w:val="en-NZ"/>
-              </w:rPr>
-              <w:t>City Area</w:t>
-            </w:r>
-            <w:r>
-              <w:rPr>
-                <w:rFonts w:asciiTheme="minorHAnsi" w:hAnsiTheme="minorHAnsi"/>
-                <w:sz w:val="24"/>
-                <w:lang w:val="en-NZ"/>
-              </w:rPr>
-              <w:t xml:space="preserve"> Cards.</w:t>
+              <w:t>This class is called from the GameEngine class to get the names for the City Area Cards.</w:t>
             </w:r>
           </w:p>
           <w:p>
@@ -3073,15 +3068,7 @@
                 <w:sz w:val="24"/>
                 <w:lang w:val="en-NZ"/>
               </w:rPr>
-              <w:t xml:space="preserve">Returning a </w:t>
-            </w:r>
-            <w:r>
-              <w:rPr>
-                <w:rFonts w:asciiTheme="minorHAnsi" w:hAnsiTheme="minorHAnsi"/>
-                <w:sz w:val="24"/>
-                <w:lang w:val="en-NZ"/>
-              </w:rPr>
-              <w:t>City Area Card for the specific city</w:t>
+              <w:t>Returning a City Area Card for the specific city</w:t>
             </w:r>
             <w:r>
               <w:rPr>
@@ -3704,7 +3691,7 @@
         <w:noProof/>
         <w:sz w:val="16"/>
       </w:rPr>
-      <w:t>5</w:t>
+      <w:t>7</w:t>
     </w:r>
     <w:r>
       <w:rPr>
@@ -3845,7 +3832,7 @@
         <w:rPr>
           <w:noProof/>
         </w:rPr>
-        <w:t>Architectural Representation</w:t>
+        <w:t>Implementation View</w:t>
       </w:r>
     </w:fldSimple>
   </w:p>

</xml_diff>

<commit_message>
Final update of text files
</commit_message>
<xml_diff>
--- a/DesignDoc.docx
+++ b/DesignDoc.docx
@@ -388,13 +388,10 @@
           <w:szCs w:val="28"/>
           <w:lang w:val="en-NZ"/>
         </w:rPr>
-        <w:t>7256264 : Kaur, Navleen</w:t>
-      </w:r>
-    </w:p>
-    <w:p>
-      <w:pPr>
-        <w:pStyle w:val="BodyText"/>
-        <w:spacing w:before="0" w:after="0"/>
+        <w:t xml:space="preserve">7256264 : </w:t>
+      </w:r>
+      <w:proofErr w:type="spellStart"/>
+      <w:r>
         <w:rPr>
           <w:rFonts w:asciiTheme="minorHAnsi" w:hAnsiTheme="minorHAnsi"/>
           <w:bCs/>
@@ -404,7 +401,9 @@
           <w:szCs w:val="28"/>
           <w:lang w:val="en-NZ"/>
         </w:rPr>
-      </w:pPr>
+        <w:t>Kaur</w:t>
+      </w:r>
+      <w:proofErr w:type="spellEnd"/>
       <w:r>
         <w:rPr>
           <w:rFonts w:asciiTheme="minorHAnsi" w:hAnsiTheme="minorHAnsi"/>
@@ -415,8 +414,9 @@
           <w:szCs w:val="28"/>
           <w:lang w:val="en-NZ"/>
         </w:rPr>
-        <w:t>6355897</w:t>
-      </w:r>
+        <w:t xml:space="preserve">, </w:t>
+      </w:r>
+      <w:proofErr w:type="spellStart"/>
       <w:r>
         <w:rPr>
           <w:rFonts w:asciiTheme="minorHAnsi" w:hAnsiTheme="minorHAnsi"/>
@@ -427,9 +427,14 @@
           <w:szCs w:val="28"/>
           <w:lang w:val="en-NZ"/>
         </w:rPr>
-        <w:t xml:space="preserve"> </w:t>
-      </w:r>
-      <w:r>
+        <w:t>Navleen</w:t>
+      </w:r>
+      <w:proofErr w:type="spellEnd"/>
+    </w:p>
+    <w:p>
+      <w:pPr>
+        <w:pStyle w:val="BodyText"/>
+        <w:spacing w:before="0" w:after="0"/>
         <w:rPr>
           <w:rFonts w:asciiTheme="minorHAnsi" w:hAnsiTheme="minorHAnsi"/>
           <w:bCs/>
@@ -439,13 +444,8 @@
           <w:szCs w:val="28"/>
           <w:lang w:val="en-NZ"/>
         </w:rPr>
-        <w:t>: Hasaneen, Ayman</w:t>
-      </w:r>
-    </w:p>
-    <w:p>
-      <w:pPr>
-        <w:pStyle w:val="BodyText"/>
-        <w:spacing w:before="0" w:after="0"/>
+      </w:pPr>
+      <w:r>
         <w:rPr>
           <w:rFonts w:asciiTheme="minorHAnsi" w:hAnsiTheme="minorHAnsi"/>
           <w:bCs/>
@@ -455,7 +455,8 @@
           <w:szCs w:val="28"/>
           <w:lang w:val="en-NZ"/>
         </w:rPr>
-      </w:pPr>
+        <w:t>6355897</w:t>
+      </w:r>
       <w:r>
         <w:rPr>
           <w:rFonts w:asciiTheme="minorHAnsi" w:hAnsiTheme="minorHAnsi"/>
@@ -466,7 +467,7 @@
           <w:szCs w:val="28"/>
           <w:lang w:val="en-NZ"/>
         </w:rPr>
-        <w:t>7248571</w:t>
+        <w:t xml:space="preserve"> </w:t>
       </w:r>
       <w:r>
         <w:rPr>
@@ -478,13 +479,10 @@
           <w:szCs w:val="28"/>
           <w:lang w:val="en-NZ"/>
         </w:rPr>
-        <w:t xml:space="preserve"> : Tanwar, Archana</w:t>
-      </w:r>
-    </w:p>
-    <w:p>
-      <w:pPr>
-        <w:pStyle w:val="BodyText"/>
-        <w:spacing w:before="0" w:after="0"/>
+        <w:t xml:space="preserve">: </w:t>
+      </w:r>
+      <w:proofErr w:type="spellStart"/>
+      <w:r>
         <w:rPr>
           <w:rFonts w:asciiTheme="minorHAnsi" w:hAnsiTheme="minorHAnsi"/>
           <w:bCs/>
@@ -494,7 +492,9 @@
           <w:szCs w:val="28"/>
           <w:lang w:val="en-NZ"/>
         </w:rPr>
-      </w:pPr>
+        <w:t>Hasaneen</w:t>
+      </w:r>
+      <w:proofErr w:type="spellEnd"/>
       <w:r>
         <w:rPr>
           <w:rFonts w:asciiTheme="minorHAnsi" w:hAnsiTheme="minorHAnsi"/>
@@ -505,8 +505,9 @@
           <w:szCs w:val="28"/>
           <w:lang w:val="en-NZ"/>
         </w:rPr>
-        <w:t>6997791</w:t>
-      </w:r>
+        <w:t xml:space="preserve">, </w:t>
+      </w:r>
+      <w:proofErr w:type="spellStart"/>
       <w:r>
         <w:rPr>
           <w:rFonts w:asciiTheme="minorHAnsi" w:hAnsiTheme="minorHAnsi"/>
@@ -517,9 +518,14 @@
           <w:szCs w:val="28"/>
           <w:lang w:val="en-NZ"/>
         </w:rPr>
-        <w:t xml:space="preserve"> </w:t>
-      </w:r>
-      <w:r>
+        <w:t>Ayman</w:t>
+      </w:r>
+      <w:proofErr w:type="spellEnd"/>
+    </w:p>
+    <w:p>
+      <w:pPr>
+        <w:pStyle w:val="BodyText"/>
+        <w:spacing w:before="0" w:after="0"/>
         <w:rPr>
           <w:rFonts w:asciiTheme="minorHAnsi" w:hAnsiTheme="minorHAnsi"/>
           <w:bCs/>
@@ -529,8 +535,7 @@
           <w:szCs w:val="28"/>
           <w:lang w:val="en-NZ"/>
         </w:rPr>
-        <w:t xml:space="preserve">: </w:t>
-      </w:r>
+      </w:pPr>
       <w:r>
         <w:rPr>
           <w:rFonts w:asciiTheme="minorHAnsi" w:hAnsiTheme="minorHAnsi"/>
@@ -541,20 +546,8 @@
           <w:szCs w:val="28"/>
           <w:lang w:val="en-NZ"/>
         </w:rPr>
-        <w:t>Kashyap, Jatin</w:t>
-      </w:r>
-    </w:p>
-    <w:p>
-      <w:pPr>
-        <w:pStyle w:val="BodyText"/>
-        <w:spacing w:before="0" w:after="0"/>
-        <w:rPr>
-          <w:rFonts w:asciiTheme="minorHAnsi" w:hAnsiTheme="minorHAnsi" w:cs="Arial"/>
-          <w:sz w:val="48"/>
-          <w:szCs w:val="48"/>
-          <w:lang w:val="en-NZ"/>
-        </w:rPr>
-      </w:pPr>
+        <w:t>7248571</w:t>
+      </w:r>
       <w:r>
         <w:rPr>
           <w:rFonts w:asciiTheme="minorHAnsi" w:hAnsiTheme="minorHAnsi"/>
@@ -565,8 +558,9 @@
           <w:szCs w:val="28"/>
           <w:lang w:val="en-NZ"/>
         </w:rPr>
-        <w:t>7734069</w:t>
-      </w:r>
+        <w:t xml:space="preserve"> : </w:t>
+      </w:r>
+      <w:proofErr w:type="spellStart"/>
       <w:r>
         <w:rPr>
           <w:rFonts w:asciiTheme="minorHAnsi" w:hAnsiTheme="minorHAnsi"/>
@@ -577,8 +571,9 @@
           <w:szCs w:val="28"/>
           <w:lang w:val="en-NZ"/>
         </w:rPr>
-        <w:t xml:space="preserve"> </w:t>
-      </w:r>
+        <w:t>Tanwar</w:t>
+      </w:r>
+      <w:proofErr w:type="spellEnd"/>
       <w:r>
         <w:rPr>
           <w:rFonts w:asciiTheme="minorHAnsi" w:hAnsiTheme="minorHAnsi"/>
@@ -589,8 +584,9 @@
           <w:szCs w:val="28"/>
           <w:lang w:val="en-NZ"/>
         </w:rPr>
-        <w:t xml:space="preserve">: </w:t>
-      </w:r>
+        <w:t xml:space="preserve">, </w:t>
+      </w:r>
+      <w:proofErr w:type="spellStart"/>
       <w:r>
         <w:rPr>
           <w:rFonts w:asciiTheme="minorHAnsi" w:hAnsiTheme="minorHAnsi"/>
@@ -601,8 +597,188 @@
           <w:szCs w:val="28"/>
           <w:lang w:val="en-NZ"/>
         </w:rPr>
-        <w:t>Eftekhari, Maryam</w:t>
-      </w:r>
+        <w:t>Archana</w:t>
+      </w:r>
+      <w:proofErr w:type="spellEnd"/>
+    </w:p>
+    <w:p>
+      <w:pPr>
+        <w:pStyle w:val="BodyText"/>
+        <w:spacing w:before="0" w:after="0"/>
+        <w:rPr>
+          <w:rFonts w:asciiTheme="minorHAnsi" w:hAnsiTheme="minorHAnsi"/>
+          <w:bCs/>
+          <w:i w:val="0"/>
+          <w:iCs w:val="0"/>
+          <w:sz w:val="28"/>
+          <w:szCs w:val="28"/>
+          <w:lang w:val="en-NZ"/>
+        </w:rPr>
+      </w:pPr>
+      <w:r>
+        <w:rPr>
+          <w:rFonts w:asciiTheme="minorHAnsi" w:hAnsiTheme="minorHAnsi"/>
+          <w:bCs/>
+          <w:i w:val="0"/>
+          <w:iCs w:val="0"/>
+          <w:sz w:val="28"/>
+          <w:szCs w:val="28"/>
+          <w:lang w:val="en-NZ"/>
+        </w:rPr>
+        <w:t>6997791</w:t>
+      </w:r>
+      <w:r>
+        <w:rPr>
+          <w:rFonts w:asciiTheme="minorHAnsi" w:hAnsiTheme="minorHAnsi"/>
+          <w:bCs/>
+          <w:i w:val="0"/>
+          <w:iCs w:val="0"/>
+          <w:sz w:val="28"/>
+          <w:szCs w:val="28"/>
+          <w:lang w:val="en-NZ"/>
+        </w:rPr>
+        <w:t xml:space="preserve"> </w:t>
+      </w:r>
+      <w:r>
+        <w:rPr>
+          <w:rFonts w:asciiTheme="minorHAnsi" w:hAnsiTheme="minorHAnsi"/>
+          <w:bCs/>
+          <w:i w:val="0"/>
+          <w:iCs w:val="0"/>
+          <w:sz w:val="28"/>
+          <w:szCs w:val="28"/>
+          <w:lang w:val="en-NZ"/>
+        </w:rPr>
+        <w:t xml:space="preserve">: </w:t>
+      </w:r>
+      <w:proofErr w:type="spellStart"/>
+      <w:r>
+        <w:rPr>
+          <w:rFonts w:asciiTheme="minorHAnsi" w:hAnsiTheme="minorHAnsi"/>
+          <w:bCs/>
+          <w:i w:val="0"/>
+          <w:iCs w:val="0"/>
+          <w:sz w:val="28"/>
+          <w:szCs w:val="28"/>
+          <w:lang w:val="en-NZ"/>
+        </w:rPr>
+        <w:t>Kashyap</w:t>
+      </w:r>
+      <w:proofErr w:type="spellEnd"/>
+      <w:r>
+        <w:rPr>
+          <w:rFonts w:asciiTheme="minorHAnsi" w:hAnsiTheme="minorHAnsi"/>
+          <w:bCs/>
+          <w:i w:val="0"/>
+          <w:iCs w:val="0"/>
+          <w:sz w:val="28"/>
+          <w:szCs w:val="28"/>
+          <w:lang w:val="en-NZ"/>
+        </w:rPr>
+        <w:t xml:space="preserve">, </w:t>
+      </w:r>
+      <w:proofErr w:type="spellStart"/>
+      <w:r>
+        <w:rPr>
+          <w:rFonts w:asciiTheme="minorHAnsi" w:hAnsiTheme="minorHAnsi"/>
+          <w:bCs/>
+          <w:i w:val="0"/>
+          <w:iCs w:val="0"/>
+          <w:sz w:val="28"/>
+          <w:szCs w:val="28"/>
+          <w:lang w:val="en-NZ"/>
+        </w:rPr>
+        <w:t>Jatin</w:t>
+      </w:r>
+      <w:proofErr w:type="spellEnd"/>
+    </w:p>
+    <w:p>
+      <w:pPr>
+        <w:pStyle w:val="BodyText"/>
+        <w:spacing w:before="0" w:after="0"/>
+        <w:rPr>
+          <w:rFonts w:asciiTheme="minorHAnsi" w:hAnsiTheme="minorHAnsi" w:cs="Arial"/>
+          <w:sz w:val="48"/>
+          <w:szCs w:val="48"/>
+          <w:lang w:val="en-NZ"/>
+        </w:rPr>
+      </w:pPr>
+      <w:r>
+        <w:rPr>
+          <w:rFonts w:asciiTheme="minorHAnsi" w:hAnsiTheme="minorHAnsi"/>
+          <w:bCs/>
+          <w:i w:val="0"/>
+          <w:iCs w:val="0"/>
+          <w:sz w:val="28"/>
+          <w:szCs w:val="28"/>
+          <w:lang w:val="en-NZ"/>
+        </w:rPr>
+        <w:t>7734069</w:t>
+      </w:r>
+      <w:r>
+        <w:rPr>
+          <w:rFonts w:asciiTheme="minorHAnsi" w:hAnsiTheme="minorHAnsi"/>
+          <w:bCs/>
+          <w:i w:val="0"/>
+          <w:iCs w:val="0"/>
+          <w:sz w:val="28"/>
+          <w:szCs w:val="28"/>
+          <w:lang w:val="en-NZ"/>
+        </w:rPr>
+        <w:t xml:space="preserve"> </w:t>
+      </w:r>
+      <w:r>
+        <w:rPr>
+          <w:rFonts w:asciiTheme="minorHAnsi" w:hAnsiTheme="minorHAnsi"/>
+          <w:bCs/>
+          <w:i w:val="0"/>
+          <w:iCs w:val="0"/>
+          <w:sz w:val="28"/>
+          <w:szCs w:val="28"/>
+          <w:lang w:val="en-NZ"/>
+        </w:rPr>
+        <w:t xml:space="preserve">: </w:t>
+      </w:r>
+      <w:proofErr w:type="spellStart"/>
+      <w:r>
+        <w:rPr>
+          <w:rFonts w:asciiTheme="minorHAnsi" w:hAnsiTheme="minorHAnsi"/>
+          <w:bCs/>
+          <w:i w:val="0"/>
+          <w:iCs w:val="0"/>
+          <w:sz w:val="28"/>
+          <w:szCs w:val="28"/>
+          <w:lang w:val="en-NZ"/>
+        </w:rPr>
+        <w:t>Eftekhari</w:t>
+      </w:r>
+      <w:proofErr w:type="spellEnd"/>
+      <w:r>
+        <w:rPr>
+          <w:rFonts w:asciiTheme="minorHAnsi" w:hAnsiTheme="minorHAnsi"/>
+          <w:bCs/>
+          <w:i w:val="0"/>
+          <w:iCs w:val="0"/>
+          <w:sz w:val="28"/>
+          <w:szCs w:val="28"/>
+          <w:lang w:val="en-NZ"/>
+        </w:rPr>
+        <w:t xml:space="preserve">, </w:t>
+      </w:r>
+      <w:proofErr w:type="spellStart"/>
+      <w:r>
+        <w:rPr>
+          <w:rFonts w:asciiTheme="minorHAnsi" w:hAnsiTheme="minorHAnsi"/>
+          <w:bCs/>
+          <w:i w:val="0"/>
+          <w:iCs w:val="0"/>
+          <w:sz w:val="28"/>
+          <w:szCs w:val="28"/>
+          <w:lang w:val="en-NZ"/>
+        </w:rPr>
+        <w:t>Maryam</w:t>
+      </w:r>
+      <w:proofErr w:type="spellEnd"/>
     </w:p>
     <w:p>
       <w:pPr>
@@ -714,8 +890,18 @@
           <w:sz w:val="24"/>
           <w:lang w:val="en-NZ"/>
         </w:rPr>
-        <w:t>Ankh-Morpork</w:t>
-      </w:r>
+        <w:t>Ankh-</w:t>
+      </w:r>
+      <w:proofErr w:type="spellStart"/>
+      <w:r>
+        <w:rPr>
+          <w:rFonts w:asciiTheme="minorHAnsi" w:hAnsiTheme="minorHAnsi"/>
+          <w:sz w:val="24"/>
+          <w:lang w:val="en-NZ"/>
+        </w:rPr>
+        <w:t>Morpork</w:t>
+      </w:r>
+      <w:proofErr w:type="spellEnd"/>
       <w:r>
         <w:rPr>
           <w:rFonts w:asciiTheme="minorHAnsi" w:hAnsiTheme="minorHAnsi"/>
@@ -817,7 +1003,25 @@
           <w:sz w:val="24"/>
           <w:lang w:val="en-NZ"/>
         </w:rPr>
-        <w:t xml:space="preserve"> design developed, refactored, and finalised.</w:t>
+        <w:t xml:space="preserve"> design developed, </w:t>
+      </w:r>
+      <w:proofErr w:type="spellStart"/>
+      <w:r>
+        <w:rPr>
+          <w:rFonts w:asciiTheme="minorHAnsi" w:hAnsiTheme="minorHAnsi"/>
+          <w:sz w:val="24"/>
+          <w:lang w:val="en-NZ"/>
+        </w:rPr>
+        <w:t>refactored</w:t>
+      </w:r>
+      <w:proofErr w:type="spellEnd"/>
+      <w:r>
+        <w:rPr>
+          <w:rFonts w:asciiTheme="minorHAnsi" w:hAnsiTheme="minorHAnsi"/>
+          <w:sz w:val="24"/>
+          <w:lang w:val="en-NZ"/>
+        </w:rPr>
+        <w:t>, and finalised.</w:t>
       </w:r>
     </w:p>
     <w:p>
@@ -987,7 +1191,15 @@
     </w:p>
     <w:p>
       <w:r>
-        <w:t>The current software architecture of Ankh-Morpork game is concerned with selection of number of Players and how players place their minion in three regions (</w:t>
+        <w:t>The current software architecture of Ankh-</w:t>
+      </w:r>
+      <w:proofErr w:type="spellStart"/>
+      <w:r>
+        <w:t>Morpork</w:t>
+      </w:r>
+      <w:proofErr w:type="spellEnd"/>
+      <w:r>
+        <w:t xml:space="preserve"> game is concerned with selection of number of Players and how players place their minion in three regions (</w:t>
       </w:r>
       <w:r>
         <w:t>Dolly Sisters</w:t>
@@ -1728,12 +1940,91 @@
           </w:tcPr>
           <w:p>
             <w:pPr>
-              <w:rPr>
-                <w:sz w:val="24"/>
-                <w:szCs w:val="24"/>
+              <w:pStyle w:val="Header"/>
+              <w:tabs>
+                <w:tab w:val="clear" w:pos="4153"/>
+                <w:tab w:val="clear" w:pos="8306"/>
+              </w:tabs>
+              <w:rPr>
+                <w:rFonts w:asciiTheme="minorHAnsi" w:hAnsiTheme="minorHAnsi"/>
+                <w:sz w:val="24"/>
                 <w:lang w:val="en-NZ"/>
               </w:rPr>
             </w:pPr>
+            <w:r>
+              <w:rPr>
+                <w:rFonts w:asciiTheme="minorHAnsi" w:hAnsiTheme="minorHAnsi"/>
+                <w:sz w:val="24"/>
+                <w:lang w:val="en-NZ"/>
+              </w:rPr>
+              <w:t>This class is a utility class.</w:t>
+            </w:r>
+          </w:p>
+          <w:p>
+            <w:pPr>
+              <w:pStyle w:val="Header"/>
+              <w:tabs>
+                <w:tab w:val="clear" w:pos="4153"/>
+                <w:tab w:val="clear" w:pos="8306"/>
+              </w:tabs>
+              <w:rPr>
+                <w:rFonts w:asciiTheme="minorHAnsi" w:hAnsiTheme="minorHAnsi"/>
+                <w:sz w:val="24"/>
+                <w:lang w:val="en-NZ"/>
+              </w:rPr>
+            </w:pPr>
+            <w:r>
+              <w:rPr>
+                <w:rFonts w:asciiTheme="minorHAnsi" w:hAnsiTheme="minorHAnsi"/>
+                <w:sz w:val="24"/>
+                <w:lang w:val="en-NZ"/>
+              </w:rPr>
+              <w:t>This class is responsible for :</w:t>
+            </w:r>
+          </w:p>
+          <w:p>
+            <w:pPr>
+              <w:pStyle w:val="Header"/>
+              <w:numPr>
+                <w:ilvl w:val="0"/>
+                <w:numId w:val="11"/>
+              </w:numPr>
+              <w:tabs>
+                <w:tab w:val="clear" w:pos="4153"/>
+                <w:tab w:val="clear" w:pos="8306"/>
+              </w:tabs>
+              <w:rPr>
+                <w:rFonts w:asciiTheme="minorHAnsi" w:hAnsiTheme="minorHAnsi"/>
+                <w:sz w:val="24"/>
+                <w:lang w:val="en-NZ"/>
+              </w:rPr>
+            </w:pPr>
+            <w:r>
+              <w:rPr>
+                <w:rFonts w:asciiTheme="minorHAnsi" w:hAnsiTheme="minorHAnsi"/>
+                <w:sz w:val="24"/>
+                <w:lang w:val="en-NZ"/>
+              </w:rPr>
+              <w:t xml:space="preserve"> Returning two values from single function i.e. </w:t>
+            </w:r>
+            <w:proofErr w:type="spellStart"/>
+            <w:r>
+              <w:rPr>
+                <w:rFonts w:asciiTheme="minorHAnsi" w:hAnsiTheme="minorHAnsi"/>
+                <w:sz w:val="24"/>
+                <w:lang w:val="en-NZ"/>
+              </w:rPr>
+              <w:t>color</w:t>
+            </w:r>
+            <w:proofErr w:type="spellEnd"/>
+            <w:r>
+              <w:rPr>
+                <w:rFonts w:asciiTheme="minorHAnsi" w:hAnsiTheme="minorHAnsi"/>
+                <w:sz w:val="24"/>
+                <w:lang w:val="en-NZ"/>
+              </w:rPr>
+              <w:t xml:space="preserve"> and list of player class.</w:t>
+            </w:r>
           </w:p>
         </w:tc>
       </w:tr>
@@ -1792,7 +2083,25 @@
                 <w:sz w:val="24"/>
                 <w:lang w:val="en-NZ"/>
               </w:rPr>
-              <w:t>This class is called from the GameEngine class to assign personalities to the Players.</w:t>
+              <w:t xml:space="preserve">This class is called from the </w:t>
+            </w:r>
+            <w:proofErr w:type="spellStart"/>
+            <w:r>
+              <w:rPr>
+                <w:rFonts w:asciiTheme="minorHAnsi" w:hAnsiTheme="minorHAnsi"/>
+                <w:sz w:val="24"/>
+                <w:lang w:val="en-NZ"/>
+              </w:rPr>
+              <w:t>GameEngine</w:t>
+            </w:r>
+            <w:proofErr w:type="spellEnd"/>
+            <w:r>
+              <w:rPr>
+                <w:rFonts w:asciiTheme="minorHAnsi" w:hAnsiTheme="minorHAnsi"/>
+                <w:sz w:val="24"/>
+                <w:lang w:val="en-NZ"/>
+              </w:rPr>
+              <w:t xml:space="preserve"> class to assign personalities to the Players.</w:t>
             </w:r>
           </w:p>
           <w:p>
@@ -1974,7 +2283,25 @@
                 <w:sz w:val="24"/>
                 <w:lang w:val="en-NZ"/>
               </w:rPr>
-              <w:t>This class is called from the NewGame to assign default values to the Players.</w:t>
+              <w:t xml:space="preserve">This class is called from the </w:t>
+            </w:r>
+            <w:proofErr w:type="spellStart"/>
+            <w:r>
+              <w:rPr>
+                <w:rFonts w:asciiTheme="minorHAnsi" w:hAnsiTheme="minorHAnsi"/>
+                <w:sz w:val="24"/>
+                <w:lang w:val="en-NZ"/>
+              </w:rPr>
+              <w:t>NewGame</w:t>
+            </w:r>
+            <w:proofErr w:type="spellEnd"/>
+            <w:r>
+              <w:rPr>
+                <w:rFonts w:asciiTheme="minorHAnsi" w:hAnsiTheme="minorHAnsi"/>
+                <w:sz w:val="24"/>
+                <w:lang w:val="en-NZ"/>
+              </w:rPr>
+              <w:t xml:space="preserve"> to assign default values to the Players.</w:t>
             </w:r>
           </w:p>
           <w:p>
@@ -2017,7 +2344,23 @@
                 <w:sz w:val="24"/>
                 <w:lang w:val="en-NZ"/>
               </w:rPr>
-              <w:t xml:space="preserve">Maintaining Player Info like color, personality, minions, </w:t>
+              <w:t xml:space="preserve">Maintaining Player Info like </w:t>
+            </w:r>
+            <w:proofErr w:type="spellStart"/>
+            <w:r>
+              <w:rPr>
+                <w:sz w:val="24"/>
+                <w:lang w:val="en-NZ"/>
+              </w:rPr>
+              <w:t>color</w:t>
+            </w:r>
+            <w:proofErr w:type="spellEnd"/>
+            <w:r>
+              <w:rPr>
+                <w:sz w:val="24"/>
+                <w:lang w:val="en-NZ"/>
+              </w:rPr>
+              <w:t xml:space="preserve">, personality, minions, </w:t>
             </w:r>
             <w:r>
               <w:rPr>
@@ -2247,13 +2590,23 @@
               </w:rPr>
               <w:t xml:space="preserve"> from the region class to store </w:t>
             </w:r>
-            <w:r>
-              <w:rPr>
-                <w:rFonts w:asciiTheme="minorHAnsi" w:hAnsiTheme="minorHAnsi"/>
-                <w:sz w:val="24"/>
-                <w:lang w:val="en-NZ"/>
-              </w:rPr>
-              <w:t xml:space="preserve">regionwise </w:t>
+            <w:proofErr w:type="spellStart"/>
+            <w:r>
+              <w:rPr>
+                <w:rFonts w:asciiTheme="minorHAnsi" w:hAnsiTheme="minorHAnsi"/>
+                <w:sz w:val="24"/>
+                <w:lang w:val="en-NZ"/>
+              </w:rPr>
+              <w:t>regionwise</w:t>
+            </w:r>
+            <w:proofErr w:type="spellEnd"/>
+            <w:r>
+              <w:rPr>
+                <w:rFonts w:asciiTheme="minorHAnsi" w:hAnsiTheme="minorHAnsi"/>
+                <w:sz w:val="24"/>
+                <w:lang w:val="en-NZ"/>
+              </w:rPr>
+              <w:t xml:space="preserve"> </w:t>
             </w:r>
             <w:r>
               <w:rPr>
@@ -2397,7 +2750,25 @@
                 <w:sz w:val="24"/>
                 <w:lang w:val="en-NZ"/>
               </w:rPr>
-              <w:t>This class is called from the GameEngine class to get the names for the Random Event Cards.</w:t>
+              <w:t xml:space="preserve">This class is called from the </w:t>
+            </w:r>
+            <w:proofErr w:type="spellStart"/>
+            <w:r>
+              <w:rPr>
+                <w:rFonts w:asciiTheme="minorHAnsi" w:hAnsiTheme="minorHAnsi"/>
+                <w:sz w:val="24"/>
+                <w:lang w:val="en-NZ"/>
+              </w:rPr>
+              <w:t>GameEngine</w:t>
+            </w:r>
+            <w:proofErr w:type="spellEnd"/>
+            <w:r>
+              <w:rPr>
+                <w:rFonts w:asciiTheme="minorHAnsi" w:hAnsiTheme="minorHAnsi"/>
+                <w:sz w:val="24"/>
+                <w:lang w:val="en-NZ"/>
+              </w:rPr>
+              <w:t xml:space="preserve"> class to get the names for the Random Event Cards.</w:t>
             </w:r>
           </w:p>
           <w:p>
@@ -2445,7 +2816,25 @@
                 <w:sz w:val="24"/>
                 <w:lang w:val="en-NZ"/>
               </w:rPr>
-              <w:t>Returning a RandomEventCard at random</w:t>
+              <w:t xml:space="preserve">Returning a </w:t>
+            </w:r>
+            <w:proofErr w:type="spellStart"/>
+            <w:r>
+              <w:rPr>
+                <w:rFonts w:asciiTheme="minorHAnsi" w:hAnsiTheme="minorHAnsi"/>
+                <w:sz w:val="24"/>
+                <w:lang w:val="en-NZ"/>
+              </w:rPr>
+              <w:t>RandomEventCard</w:t>
+            </w:r>
+            <w:proofErr w:type="spellEnd"/>
+            <w:r>
+              <w:rPr>
+                <w:rFonts w:asciiTheme="minorHAnsi" w:hAnsiTheme="minorHAnsi"/>
+                <w:sz w:val="24"/>
+                <w:lang w:val="en-NZ"/>
+              </w:rPr>
+              <w:t xml:space="preserve"> at random</w:t>
             </w:r>
             <w:r>
               <w:rPr>
@@ -2571,7 +2960,25 @@
                 <w:sz w:val="24"/>
                 <w:lang w:val="en-NZ"/>
               </w:rPr>
-              <w:t>This class is called from the GameEngine class to assign default values to the all the 12 Regions like Region Name, Region Number, Building Cost etc..</w:t>
+              <w:t xml:space="preserve">This class is called from the </w:t>
+            </w:r>
+            <w:proofErr w:type="spellStart"/>
+            <w:r>
+              <w:rPr>
+                <w:rFonts w:asciiTheme="minorHAnsi" w:hAnsiTheme="minorHAnsi"/>
+                <w:sz w:val="24"/>
+                <w:lang w:val="en-NZ"/>
+              </w:rPr>
+              <w:t>GameEngine</w:t>
+            </w:r>
+            <w:proofErr w:type="spellEnd"/>
+            <w:r>
+              <w:rPr>
+                <w:rFonts w:asciiTheme="minorHAnsi" w:hAnsiTheme="minorHAnsi"/>
+                <w:sz w:val="24"/>
+                <w:lang w:val="en-NZ"/>
+              </w:rPr>
+              <w:t xml:space="preserve"> class to assign default values to the all the 12 Regions like Region Name, Region Number, Building Cost etc..</w:t>
             </w:r>
           </w:p>
           <w:p>
@@ -2736,7 +3143,23 @@
                 <w:sz w:val="24"/>
                 <w:lang w:val="en-NZ"/>
               </w:rPr>
-              <w:t>This class is used from the players class to store playerwise data for each region.</w:t>
+              <w:t xml:space="preserve">This class is used from the players class to store </w:t>
+            </w:r>
+            <w:proofErr w:type="spellStart"/>
+            <w:r>
+              <w:rPr>
+                <w:sz w:val="24"/>
+                <w:lang w:val="en-NZ"/>
+              </w:rPr>
+              <w:t>playerwise</w:t>
+            </w:r>
+            <w:proofErr w:type="spellEnd"/>
+            <w:r>
+              <w:rPr>
+                <w:sz w:val="24"/>
+                <w:lang w:val="en-NZ"/>
+              </w:rPr>
+              <w:t xml:space="preserve"> data for each region.</w:t>
             </w:r>
           </w:p>
         </w:tc>
@@ -3020,7 +3443,25 @@
                 <w:sz w:val="24"/>
                 <w:lang w:val="en-NZ"/>
               </w:rPr>
-              <w:t>This class is called from the GameEngine class to get the names for the City Area Cards.</w:t>
+              <w:t xml:space="preserve">This class is called from the </w:t>
+            </w:r>
+            <w:proofErr w:type="spellStart"/>
+            <w:r>
+              <w:rPr>
+                <w:rFonts w:asciiTheme="minorHAnsi" w:hAnsiTheme="minorHAnsi"/>
+                <w:sz w:val="24"/>
+                <w:lang w:val="en-NZ"/>
+              </w:rPr>
+              <w:t>GameEngine</w:t>
+            </w:r>
+            <w:proofErr w:type="spellEnd"/>
+            <w:r>
+              <w:rPr>
+                <w:rFonts w:asciiTheme="minorHAnsi" w:hAnsiTheme="minorHAnsi"/>
+                <w:sz w:val="24"/>
+                <w:lang w:val="en-NZ"/>
+              </w:rPr>
+              <w:t xml:space="preserve"> class to get the names for the City Area Cards.</w:t>
             </w:r>
           </w:p>
           <w:p>
@@ -3337,7 +3778,23 @@
           <w:rFonts w:asciiTheme="minorHAnsi" w:hAnsiTheme="minorHAnsi"/>
           <w:sz w:val="24"/>
         </w:rPr>
-        <w:t>.jar . Please include the same in your project and change the classpath if required.</w:t>
+        <w:t xml:space="preserve">.jar . Please include the same in your project and change the </w:t>
+      </w:r>
+      <w:proofErr w:type="spellStart"/>
+      <w:r>
+        <w:rPr>
+          <w:rFonts w:asciiTheme="minorHAnsi" w:hAnsiTheme="minorHAnsi"/>
+          <w:sz w:val="24"/>
+        </w:rPr>
+        <w:t>classpath</w:t>
+      </w:r>
+      <w:proofErr w:type="spellEnd"/>
+      <w:r>
+        <w:rPr>
+          <w:rFonts w:asciiTheme="minorHAnsi" w:hAnsiTheme="minorHAnsi"/>
+          <w:sz w:val="24"/>
+        </w:rPr>
+        <w:t xml:space="preserve"> if required.</w:t>
       </w:r>
     </w:p>
     <w:p>
@@ -3362,7 +3819,23 @@
           <w:rFonts w:asciiTheme="minorHAnsi" w:hAnsiTheme="minorHAnsi"/>
           <w:sz w:val="24"/>
         </w:rPr>
-        <w:t>Run the GameEngine class.</w:t>
+        <w:t xml:space="preserve">Run the </w:t>
+      </w:r>
+      <w:proofErr w:type="spellStart"/>
+      <w:r>
+        <w:rPr>
+          <w:rFonts w:asciiTheme="minorHAnsi" w:hAnsiTheme="minorHAnsi"/>
+          <w:sz w:val="24"/>
+        </w:rPr>
+        <w:t>GameEngine</w:t>
+      </w:r>
+      <w:proofErr w:type="spellEnd"/>
+      <w:r>
+        <w:rPr>
+          <w:rFonts w:asciiTheme="minorHAnsi" w:hAnsiTheme="minorHAnsi"/>
+          <w:sz w:val="24"/>
+        </w:rPr>
+        <w:t xml:space="preserve"> class.</w:t>
       </w:r>
     </w:p>
     <w:p>
@@ -3553,7 +4026,7 @@
                     <pic:cNvPicPr/>
                   </pic:nvPicPr>
                   <pic:blipFill>
-                    <a:blip r:embed="rId9"/>
+                    <a:blip r:embed="rId9" cstate="print"/>
                     <a:stretch>
                       <a:fillRect/>
                     </a:stretch>
@@ -3591,7 +4064,7 @@
 
 <file path=word/endnotes.xml><?xml version="1.0" encoding="utf-8"?>
 <w:endnotes xmlns:ve="http://schemas.openxmlformats.org/markup-compatibility/2006" xmlns:o="urn:schemas-microsoft-com:office:office" xmlns:r="http://schemas.openxmlformats.org/officeDocument/2006/relationships" xmlns:m="http://schemas.openxmlformats.org/officeDocument/2006/math" xmlns:v="urn:schemas-microsoft-com:vml" xmlns:wp="http://schemas.openxmlformats.org/drawingml/2006/wordprocessingDrawing" xmlns:w10="urn:schemas-microsoft-com:office:word" xmlns:w="http://schemas.openxmlformats.org/wordprocessingml/2006/main" xmlns:wne="http://schemas.microsoft.com/office/word/2006/wordml">
-  <w:endnote w:type="separator" w:id="0">
+  <w:endnote w:type="separator" w:id="-1">
     <w:p>
       <w:pPr>
         <w:spacing w:after="0" w:line="240" w:lineRule="auto"/>
@@ -3601,7 +4074,7 @@
       </w:r>
     </w:p>
   </w:endnote>
-  <w:endnote w:type="continuationSeparator" w:id="1">
+  <w:endnote w:type="continuationSeparator" w:id="0">
     <w:p>
       <w:pPr>
         <w:spacing w:after="0" w:line="240" w:lineRule="auto"/>
@@ -3756,7 +4229,7 @@
 
 <file path=word/footnotes.xml><?xml version="1.0" encoding="utf-8"?>
 <w:footnotes xmlns:ve="http://schemas.openxmlformats.org/markup-compatibility/2006" xmlns:o="urn:schemas-microsoft-com:office:office" xmlns:r="http://schemas.openxmlformats.org/officeDocument/2006/relationships" xmlns:m="http://schemas.openxmlformats.org/officeDocument/2006/math" xmlns:v="urn:schemas-microsoft-com:vml" xmlns:wp="http://schemas.openxmlformats.org/drawingml/2006/wordprocessingDrawing" xmlns:w10="urn:schemas-microsoft-com:office:word" xmlns:w="http://schemas.openxmlformats.org/wordprocessingml/2006/main" xmlns:wne="http://schemas.microsoft.com/office/word/2006/wordml">
-  <w:footnote w:type="separator" w:id="0">
+  <w:footnote w:type="separator" w:id="-1">
     <w:p>
       <w:pPr>
         <w:spacing w:after="0" w:line="240" w:lineRule="auto"/>
@@ -3766,7 +4239,7 @@
       </w:r>
     </w:p>
   </w:footnote>
-  <w:footnote w:type="continuationSeparator" w:id="1">
+  <w:footnote w:type="continuationSeparator" w:id="0">
     <w:p>
       <w:pPr>
         <w:spacing w:after="0" w:line="240" w:lineRule="auto"/>
@@ -3816,8 +4289,13 @@
       </w:rPr>
     </w:pPr>
     <w:r>
-      <w:t>Ankh-Morpork</w:t>
+      <w:t>Ankh-</w:t>
     </w:r>
+    <w:proofErr w:type="spellStart"/>
+    <w:r>
+      <w:t>Morpork</w:t>
+    </w:r>
+    <w:proofErr w:type="spellEnd"/>
     <w:r>
       <w:t xml:space="preserve">     </w:t>
     </w:r>

</xml_diff>

<commit_message>
Implementation of newly added classes
</commit_message>
<xml_diff>
--- a/DesignDoc.docx
+++ b/DesignDoc.docx
@@ -1,6 +1,6 @@
 
 <file path=word/document.xml><?xml version="1.0" encoding="utf-8"?>
-<w:document xmlns:ve="http://schemas.openxmlformats.org/markup-compatibility/2006" xmlns:o="urn:schemas-microsoft-com:office:office" xmlns:r="http://schemas.openxmlformats.org/officeDocument/2006/relationships" xmlns:m="http://schemas.openxmlformats.org/officeDocument/2006/math" xmlns:v="urn:schemas-microsoft-com:vml" xmlns:wp="http://schemas.openxmlformats.org/drawingml/2006/wordprocessingDrawing" xmlns:w10="urn:schemas-microsoft-com:office:word" xmlns:w="http://schemas.openxmlformats.org/wordprocessingml/2006/main" xmlns:wne="http://schemas.microsoft.com/office/word/2006/wordml">
+<w:document xmlns:wpc="http://schemas.microsoft.com/office/word/2010/wordprocessingCanvas" xmlns:mc="http://schemas.openxmlformats.org/markup-compatibility/2006" xmlns:o="urn:schemas-microsoft-com:office:office" xmlns:r="http://schemas.openxmlformats.org/officeDocument/2006/relationships" xmlns:m="http://schemas.openxmlformats.org/officeDocument/2006/math" xmlns:v="urn:schemas-microsoft-com:vml" xmlns:wp14="http://schemas.microsoft.com/office/word/2010/wordprocessingDrawing" xmlns:wp="http://schemas.openxmlformats.org/drawingml/2006/wordprocessingDrawing" xmlns:w10="urn:schemas-microsoft-com:office:word" xmlns:w="http://schemas.openxmlformats.org/wordprocessingml/2006/main" xmlns:w14="http://schemas.microsoft.com/office/word/2010/wordml" xmlns:w15="http://schemas.microsoft.com/office/word/2012/wordml" xmlns:wpg="http://schemas.microsoft.com/office/word/2010/wordprocessingGroup" xmlns:wpi="http://schemas.microsoft.com/office/word/2010/wordprocessingInk" xmlns:wne="http://schemas.microsoft.com/office/word/2006/wordml" xmlns:wps="http://schemas.microsoft.com/office/word/2010/wordprocessingShape" mc:Ignorable="w14 w15 wp14">
   <w:body>
     <w:p>
       <w:pPr>
@@ -136,7 +136,7 @@
           <w:szCs w:val="48"/>
           <w:lang w:val="en-NZ"/>
         </w:rPr>
-        <w:t>BUILD 1</w:t>
+        <w:t>BUILD 2</w:t>
       </w:r>
     </w:p>
     <w:p>
@@ -378,6 +378,7 @@
           <w:lang w:val="en-NZ"/>
         </w:rPr>
       </w:pPr>
+      <w:proofErr w:type="gramStart"/>
       <w:r>
         <w:rPr>
           <w:rFonts w:asciiTheme="minorHAnsi" w:hAnsiTheme="minorHAnsi"/>
@@ -388,9 +389,9 @@
           <w:szCs w:val="28"/>
           <w:lang w:val="en-NZ"/>
         </w:rPr>
-        <w:t xml:space="preserve">7256264 : </w:t>
-      </w:r>
-      <w:proofErr w:type="spellStart"/>
+        <w:t>7256264 :</w:t>
+      </w:r>
+      <w:proofErr w:type="gramEnd"/>
       <w:r>
         <w:rPr>
           <w:rFonts w:asciiTheme="minorHAnsi" w:hAnsiTheme="minorHAnsi"/>
@@ -401,9 +402,9 @@
           <w:szCs w:val="28"/>
           <w:lang w:val="en-NZ"/>
         </w:rPr>
-        <w:t>Kaur</w:t>
-      </w:r>
-      <w:proofErr w:type="spellEnd"/>
+        <w:t xml:space="preserve"> Kaur, </w:t>
+      </w:r>
+      <w:proofErr w:type="spellStart"/>
       <w:r>
         <w:rPr>
           <w:rFonts w:asciiTheme="minorHAnsi" w:hAnsiTheme="minorHAnsi"/>
@@ -414,10 +415,14 @@
           <w:szCs w:val="28"/>
           <w:lang w:val="en-NZ"/>
         </w:rPr>
-        <w:t xml:space="preserve">, </w:t>
-      </w:r>
-      <w:proofErr w:type="spellStart"/>
-      <w:r>
+        <w:t>Navleen</w:t>
+      </w:r>
+      <w:proofErr w:type="spellEnd"/>
+    </w:p>
+    <w:p>
+      <w:pPr>
+        <w:pStyle w:val="BodyText"/>
+        <w:spacing w:before="0" w:after="0"/>
         <w:rPr>
           <w:rFonts w:asciiTheme="minorHAnsi" w:hAnsiTheme="minorHAnsi"/>
           <w:bCs/>
@@ -427,14 +432,9 @@
           <w:szCs w:val="28"/>
           <w:lang w:val="en-NZ"/>
         </w:rPr>
-        <w:t>Navleen</w:t>
-      </w:r>
-      <w:proofErr w:type="spellEnd"/>
-    </w:p>
-    <w:p>
-      <w:pPr>
-        <w:pStyle w:val="BodyText"/>
-        <w:spacing w:before="0" w:after="0"/>
+      </w:pPr>
+      <w:proofErr w:type="gramStart"/>
+      <w:r>
         <w:rPr>
           <w:rFonts w:asciiTheme="minorHAnsi" w:hAnsiTheme="minorHAnsi"/>
           <w:bCs/>
@@ -444,7 +444,8 @@
           <w:szCs w:val="28"/>
           <w:lang w:val="en-NZ"/>
         </w:rPr>
-      </w:pPr>
+        <w:t>6355897</w:t>
+      </w:r>
       <w:r>
         <w:rPr>
           <w:rFonts w:asciiTheme="minorHAnsi" w:hAnsiTheme="minorHAnsi"/>
@@ -455,7 +456,7 @@
           <w:szCs w:val="28"/>
           <w:lang w:val="en-NZ"/>
         </w:rPr>
-        <w:t>6355897</w:t>
+        <w:t xml:space="preserve"> </w:t>
       </w:r>
       <w:r>
         <w:rPr>
@@ -467,8 +468,9 @@
           <w:szCs w:val="28"/>
           <w:lang w:val="en-NZ"/>
         </w:rPr>
-        <w:t xml:space="preserve"> </w:t>
-      </w:r>
+        <w:t>:</w:t>
+      </w:r>
+      <w:proofErr w:type="gramEnd"/>
       <w:r>
         <w:rPr>
           <w:rFonts w:asciiTheme="minorHAnsi" w:hAnsiTheme="minorHAnsi"/>
@@ -479,7 +481,7 @@
           <w:szCs w:val="28"/>
           <w:lang w:val="en-NZ"/>
         </w:rPr>
-        <w:t xml:space="preserve">: </w:t>
+        <w:t xml:space="preserve"> </w:t>
       </w:r>
       <w:proofErr w:type="spellStart"/>
       <w:r>
@@ -505,10 +507,13 @@
           <w:szCs w:val="28"/>
           <w:lang w:val="en-NZ"/>
         </w:rPr>
-        <w:t xml:space="preserve">, </w:t>
-      </w:r>
-      <w:proofErr w:type="spellStart"/>
-      <w:r>
+        <w:t>, Ayman</w:t>
+      </w:r>
+    </w:p>
+    <w:p>
+      <w:pPr>
+        <w:pStyle w:val="BodyText"/>
+        <w:spacing w:before="0" w:after="0"/>
         <w:rPr>
           <w:rFonts w:asciiTheme="minorHAnsi" w:hAnsiTheme="minorHAnsi"/>
           <w:bCs/>
@@ -518,14 +523,9 @@
           <w:szCs w:val="28"/>
           <w:lang w:val="en-NZ"/>
         </w:rPr>
-        <w:t>Ayman</w:t>
-      </w:r>
-      <w:proofErr w:type="spellEnd"/>
-    </w:p>
-    <w:p>
-      <w:pPr>
-        <w:pStyle w:val="BodyText"/>
-        <w:spacing w:before="0" w:after="0"/>
+      </w:pPr>
+      <w:proofErr w:type="gramStart"/>
+      <w:r>
         <w:rPr>
           <w:rFonts w:asciiTheme="minorHAnsi" w:hAnsiTheme="minorHAnsi"/>
           <w:bCs/>
@@ -535,7 +535,8 @@
           <w:szCs w:val="28"/>
           <w:lang w:val="en-NZ"/>
         </w:rPr>
-      </w:pPr>
+        <w:t>7248571</w:t>
+      </w:r>
       <w:r>
         <w:rPr>
           <w:rFonts w:asciiTheme="minorHAnsi" w:hAnsiTheme="minorHAnsi"/>
@@ -546,8 +547,9 @@
           <w:szCs w:val="28"/>
           <w:lang w:val="en-NZ"/>
         </w:rPr>
-        <w:t>7248571</w:t>
-      </w:r>
+        <w:t xml:space="preserve"> :</w:t>
+      </w:r>
+      <w:proofErr w:type="gramEnd"/>
       <w:r>
         <w:rPr>
           <w:rFonts w:asciiTheme="minorHAnsi" w:hAnsiTheme="minorHAnsi"/>
@@ -558,7 +560,7 @@
           <w:szCs w:val="28"/>
           <w:lang w:val="en-NZ"/>
         </w:rPr>
-        <w:t xml:space="preserve"> : </w:t>
+        <w:t xml:space="preserve"> </w:t>
       </w:r>
       <w:proofErr w:type="spellStart"/>
       <w:r>
@@ -615,6 +617,7 @@
           <w:lang w:val="en-NZ"/>
         </w:rPr>
       </w:pPr>
+      <w:proofErr w:type="gramStart"/>
       <w:r>
         <w:rPr>
           <w:rFonts w:asciiTheme="minorHAnsi" w:hAnsiTheme="minorHAnsi"/>
@@ -649,9 +652,9 @@
           <w:szCs w:val="28"/>
           <w:lang w:val="en-NZ"/>
         </w:rPr>
-        <w:t xml:space="preserve">: </w:t>
-      </w:r>
-      <w:proofErr w:type="spellStart"/>
+        <w:t>:</w:t>
+      </w:r>
+      <w:proofErr w:type="gramEnd"/>
       <w:r>
         <w:rPr>
           <w:rFonts w:asciiTheme="minorHAnsi" w:hAnsiTheme="minorHAnsi"/>
@@ -662,9 +665,8 @@
           <w:szCs w:val="28"/>
           <w:lang w:val="en-NZ"/>
         </w:rPr>
-        <w:t>Kashyap</w:t>
-      </w:r>
-      <w:proofErr w:type="spellEnd"/>
+        <w:t xml:space="preserve"> </w:t>
+      </w:r>
       <w:r>
         <w:rPr>
           <w:rFonts w:asciiTheme="minorHAnsi" w:hAnsiTheme="minorHAnsi"/>
@@ -675,9 +677,21 @@
           <w:szCs w:val="28"/>
           <w:lang w:val="en-NZ"/>
         </w:rPr>
-        <w:t xml:space="preserve">, </w:t>
-      </w:r>
-      <w:proofErr w:type="spellStart"/>
+        <w:t>Kashyap, Jatin</w:t>
+      </w:r>
+    </w:p>
+    <w:p>
+      <w:pPr>
+        <w:pStyle w:val="BodyText"/>
+        <w:spacing w:before="0" w:after="0"/>
+        <w:rPr>
+          <w:rFonts w:asciiTheme="minorHAnsi" w:hAnsiTheme="minorHAnsi" w:cs="Arial"/>
+          <w:sz w:val="48"/>
+          <w:szCs w:val="48"/>
+          <w:lang w:val="en-NZ"/>
+        </w:rPr>
+      </w:pPr>
+      <w:proofErr w:type="gramStart"/>
       <w:r>
         <w:rPr>
           <w:rFonts w:asciiTheme="minorHAnsi" w:hAnsiTheme="minorHAnsi"/>
@@ -688,21 +702,8 @@
           <w:szCs w:val="28"/>
           <w:lang w:val="en-NZ"/>
         </w:rPr>
-        <w:t>Jatin</w:t>
-      </w:r>
-      <w:proofErr w:type="spellEnd"/>
-    </w:p>
-    <w:p>
-      <w:pPr>
-        <w:pStyle w:val="BodyText"/>
-        <w:spacing w:before="0" w:after="0"/>
-        <w:rPr>
-          <w:rFonts w:asciiTheme="minorHAnsi" w:hAnsiTheme="minorHAnsi" w:cs="Arial"/>
-          <w:sz w:val="48"/>
-          <w:szCs w:val="48"/>
-          <w:lang w:val="en-NZ"/>
-        </w:rPr>
-      </w:pPr>
+        <w:t>7734069</w:t>
+      </w:r>
       <w:r>
         <w:rPr>
           <w:rFonts w:asciiTheme="minorHAnsi" w:hAnsiTheme="minorHAnsi"/>
@@ -713,7 +714,7 @@
           <w:szCs w:val="28"/>
           <w:lang w:val="en-NZ"/>
         </w:rPr>
-        <w:t>7734069</w:t>
+        <w:t xml:space="preserve"> </w:t>
       </w:r>
       <w:r>
         <w:rPr>
@@ -725,8 +726,9 @@
           <w:szCs w:val="28"/>
           <w:lang w:val="en-NZ"/>
         </w:rPr>
-        <w:t xml:space="preserve"> </w:t>
-      </w:r>
+        <w:t>:</w:t>
+      </w:r>
+      <w:proofErr w:type="gramEnd"/>
       <w:r>
         <w:rPr>
           <w:rFonts w:asciiTheme="minorHAnsi" w:hAnsiTheme="minorHAnsi"/>
@@ -737,7 +739,7 @@
           <w:szCs w:val="28"/>
           <w:lang w:val="en-NZ"/>
         </w:rPr>
-        <w:t xml:space="preserve">: </w:t>
+        <w:t xml:space="preserve"> </w:t>
       </w:r>
       <w:proofErr w:type="spellStart"/>
       <w:r>
@@ -763,22 +765,8 @@
           <w:szCs w:val="28"/>
           <w:lang w:val="en-NZ"/>
         </w:rPr>
-        <w:t xml:space="preserve">, </w:t>
-      </w:r>
-      <w:proofErr w:type="spellStart"/>
-      <w:r>
-        <w:rPr>
-          <w:rFonts w:asciiTheme="minorHAnsi" w:hAnsiTheme="minorHAnsi"/>
-          <w:bCs/>
-          <w:i w:val="0"/>
-          <w:iCs w:val="0"/>
-          <w:sz w:val="28"/>
-          <w:szCs w:val="28"/>
-          <w:lang w:val="en-NZ"/>
-        </w:rPr>
-        <w:t>Maryam</w:t>
-      </w:r>
-      <w:proofErr w:type="spellEnd"/>
+        <w:t>, Maryam</w:t>
+      </w:r>
     </w:p>
     <w:p>
       <w:pPr>
@@ -803,13 +791,7 @@
     </w:p>
     <w:p>
       <w:pPr>
-        <w:pStyle w:val="Heading1"/>
-        <w:rPr>
-          <w:rFonts w:asciiTheme="minorHAnsi" w:hAnsiTheme="minorHAnsi"/>
-          <w:sz w:val="24"/>
-          <w:szCs w:val="24"/>
-          <w:lang w:val="en-NZ"/>
-        </w:rPr>
+        <w:pStyle w:val="Heading5"/>
       </w:pPr>
       <w:bookmarkStart w:id="1" w:name="_Toc436203377"/>
       <w:bookmarkStart w:id="2" w:name="_Toc452813577"/>
@@ -828,12 +810,6 @@
       <w:bookmarkEnd w:id="4"/>
       <w:bookmarkEnd w:id="5"/>
       <w:r>
-        <w:rPr>
-          <w:rFonts w:asciiTheme="minorHAnsi" w:hAnsiTheme="minorHAnsi"/>
-          <w:sz w:val="24"/>
-          <w:szCs w:val="24"/>
-          <w:lang w:val="en-NZ"/>
-        </w:rPr>
         <w:lastRenderedPageBreak/>
         <w:t>Introduction</w:t>
       </w:r>
@@ -847,16 +823,24 @@
     <w:p>
       <w:pPr>
         <w:pStyle w:val="Heading2"/>
-        <w:ind w:left="540" w:hanging="540"/>
-        <w:rPr>
-          <w:rFonts w:asciiTheme="minorHAnsi" w:hAnsiTheme="minorHAnsi"/>
+        <w:numPr>
+          <w:ilvl w:val="0"/>
+          <w:numId w:val="0"/>
+        </w:numPr>
+        <w:ind w:left="432" w:hanging="432"/>
+        <w:rPr>
+          <w:rFonts w:asciiTheme="minorHAnsi" w:hAnsiTheme="minorHAnsi" w:cs="Times New Roman"/>
+          <w:bCs w:val="0"/>
+          <w:iCs w:val="0"/>
           <w:lang w:val="en-NZ"/>
         </w:rPr>
       </w:pPr>
       <w:bookmarkStart w:id="12" w:name="_Toc160952780"/>
       <w:r>
         <w:rPr>
-          <w:rFonts w:asciiTheme="minorHAnsi" w:hAnsiTheme="minorHAnsi"/>
+          <w:rFonts w:asciiTheme="minorHAnsi" w:hAnsiTheme="minorHAnsi" w:cs="Times New Roman"/>
+          <w:bCs w:val="0"/>
+          <w:iCs w:val="0"/>
           <w:lang w:val="en-NZ"/>
         </w:rPr>
         <w:t>Purpose and Scope</w:t>
@@ -954,14 +938,22 @@
     <w:p>
       <w:pPr>
         <w:pStyle w:val="Heading2"/>
-        <w:rPr>
-          <w:rFonts w:asciiTheme="minorHAnsi" w:hAnsiTheme="minorHAnsi"/>
-          <w:lang w:val="en-NZ"/>
-        </w:rPr>
-      </w:pPr>
-      <w:r>
-        <w:rPr>
-          <w:rFonts w:asciiTheme="minorHAnsi" w:hAnsiTheme="minorHAnsi"/>
+        <w:numPr>
+          <w:ilvl w:val="0"/>
+          <w:numId w:val="0"/>
+        </w:numPr>
+        <w:rPr>
+          <w:rFonts w:asciiTheme="minorHAnsi" w:hAnsiTheme="minorHAnsi" w:cs="Times New Roman"/>
+          <w:bCs w:val="0"/>
+          <w:iCs w:val="0"/>
+          <w:lang w:val="en-NZ"/>
+        </w:rPr>
+      </w:pPr>
+      <w:r>
+        <w:rPr>
+          <w:rFonts w:asciiTheme="minorHAnsi" w:hAnsiTheme="minorHAnsi" w:cs="Times New Roman"/>
+          <w:bCs w:val="0"/>
+          <w:iCs w:val="0"/>
           <w:lang w:val="en-NZ"/>
         </w:rPr>
         <w:t>Document Evolution</w:t>
@@ -1003,25 +995,7 @@
           <w:sz w:val="24"/>
           <w:lang w:val="en-NZ"/>
         </w:rPr>
-        <w:t xml:space="preserve"> design developed, </w:t>
-      </w:r>
-      <w:proofErr w:type="spellStart"/>
-      <w:r>
-        <w:rPr>
-          <w:rFonts w:asciiTheme="minorHAnsi" w:hAnsiTheme="minorHAnsi"/>
-          <w:sz w:val="24"/>
-          <w:lang w:val="en-NZ"/>
-        </w:rPr>
-        <w:t>refactored</w:t>
-      </w:r>
-      <w:proofErr w:type="spellEnd"/>
-      <w:r>
-        <w:rPr>
-          <w:rFonts w:asciiTheme="minorHAnsi" w:hAnsiTheme="minorHAnsi"/>
-          <w:sz w:val="24"/>
-          <w:lang w:val="en-NZ"/>
-        </w:rPr>
-        <w:t>, and finalised.</w:t>
+        <w:t xml:space="preserve"> design developed, refactored, and finalised.</w:t>
       </w:r>
     </w:p>
     <w:p>
@@ -1044,25 +1018,32 @@
           <w:sz w:val="24"/>
           <w:lang w:val="en-NZ"/>
         </w:rPr>
-        <w:t xml:space="preserve">The above said, changes to the document that occur later are expected to be to the more fine grained details </w:t>
-      </w:r>
-      <w:r>
-        <w:rPr>
-          <w:rFonts w:asciiTheme="minorHAnsi" w:hAnsiTheme="minorHAnsi"/>
-          <w:sz w:val="24"/>
-          <w:lang w:val="en-NZ"/>
-        </w:rPr>
-        <w:t xml:space="preserve"> of the java classes.</w:t>
-      </w:r>
-    </w:p>
-    <w:p>
-      <w:pPr>
-        <w:rPr>
-          <w:sz w:val="24"/>
-          <w:szCs w:val="24"/>
-          <w:lang w:val="en-NZ"/>
-        </w:rPr>
-      </w:pPr>
+        <w:t xml:space="preserve">The above said, changes to the document that occur later are expected to be to the more fine grained </w:t>
+      </w:r>
+      <w:r>
+        <w:rPr>
+          <w:rFonts w:asciiTheme="minorHAnsi" w:hAnsiTheme="minorHAnsi"/>
+          <w:sz w:val="24"/>
+          <w:lang w:val="en-NZ"/>
+        </w:rPr>
+        <w:t xml:space="preserve">details </w:t>
+      </w:r>
+      <w:r>
+        <w:rPr>
+          <w:rFonts w:asciiTheme="minorHAnsi" w:hAnsiTheme="minorHAnsi"/>
+          <w:sz w:val="24"/>
+          <w:lang w:val="en-NZ"/>
+        </w:rPr>
+        <w:t>of</w:t>
+      </w:r>
+      <w:r>
+        <w:rPr>
+          <w:rFonts w:asciiTheme="minorHAnsi" w:hAnsiTheme="minorHAnsi"/>
+          <w:sz w:val="24"/>
+          <w:lang w:val="en-NZ"/>
+        </w:rPr>
+        <w:t xml:space="preserve"> the java classes.</w:t>
+      </w:r>
     </w:p>
     <w:p>
       <w:pPr>
@@ -1081,38 +1062,13 @@
     </w:p>
     <w:p>
       <w:pPr>
-        <w:pStyle w:val="Heading2"/>
-        <w:ind w:left="540" w:hanging="540"/>
-        <w:rPr>
-          <w:lang w:val="en-NZ"/>
-        </w:rPr>
-      </w:pPr>
-      <w:bookmarkStart w:id="13" w:name="_Toc160952781"/>
-      <w:r>
-        <w:rPr>
-          <w:rFonts w:asciiTheme="minorHAnsi" w:hAnsiTheme="minorHAnsi"/>
-          <w:lang w:val="en-NZ"/>
-        </w:rPr>
-        <w:br w:type="page"/>
-      </w:r>
-      <w:bookmarkStart w:id="14" w:name="_Toc160952783"/>
+        <w:pStyle w:val="Heading5"/>
+      </w:pPr>
+      <w:bookmarkStart w:id="13" w:name="_Toc160952783"/>
+      <w:r>
+        <w:t>References</w:t>
+      </w:r>
       <w:bookmarkEnd w:id="13"/>
-      <w:r>
-        <w:rPr>
-          <w:rFonts w:asciiTheme="minorHAnsi" w:hAnsiTheme="minorHAnsi"/>
-          <w:lang w:val="en-NZ"/>
-        </w:rPr>
-        <w:lastRenderedPageBreak/>
-        <w:t xml:space="preserve"> </w:t>
-      </w:r>
-      <w:r>
-        <w:rPr>
-          <w:rFonts w:asciiTheme="minorHAnsi" w:hAnsiTheme="minorHAnsi"/>
-          <w:lang w:val="en-NZ"/>
-        </w:rPr>
-        <w:t>References</w:t>
-      </w:r>
-      <w:bookmarkEnd w:id="14"/>
     </w:p>
     <w:p>
       <w:pPr>
@@ -1123,6 +1079,7 @@
         </w:numPr>
         <w:spacing w:after="120"/>
         <w:rPr>
+          <w:rFonts w:eastAsia="Times New Roman" w:cs="Times New Roman"/>
           <w:sz w:val="24"/>
           <w:szCs w:val="24"/>
           <w:lang w:val="en-NZ"/>
@@ -1130,6 +1087,7 @@
       </w:pPr>
       <w:r>
         <w:rPr>
+          <w:rFonts w:eastAsia="Times New Roman" w:cs="Times New Roman"/>
           <w:sz w:val="24"/>
           <w:szCs w:val="24"/>
           <w:lang w:val="en-NZ"/>
@@ -1146,6 +1104,7 @@
         </w:numPr>
         <w:spacing w:after="120"/>
         <w:rPr>
+          <w:rFonts w:eastAsia="Times New Roman" w:cs="Times New Roman"/>
           <w:sz w:val="24"/>
           <w:szCs w:val="24"/>
           <w:lang w:val="en-NZ"/>
@@ -1153,6 +1112,7 @@
       </w:pPr>
       <w:r>
         <w:rPr>
+          <w:rFonts w:eastAsia="Times New Roman" w:cs="Times New Roman"/>
           <w:sz w:val="24"/>
           <w:szCs w:val="24"/>
           <w:lang w:val="en-NZ"/>
@@ -1162,354 +1122,152 @@
     </w:p>
     <w:p>
       <w:pPr>
-        <w:pStyle w:val="Heading1"/>
-        <w:rPr>
-          <w:rFonts w:asciiTheme="minorHAnsi" w:hAnsiTheme="minorHAnsi"/>
+        <w:pStyle w:val="Heading5"/>
+      </w:pPr>
+      <w:bookmarkStart w:id="14" w:name="_Toc456600388"/>
+    </w:p>
+    <w:p>
+      <w:pPr>
+        <w:pStyle w:val="Heading5"/>
+      </w:pPr>
+      <w:r>
+        <w:t>Architectural Representation</w:t>
+      </w:r>
+      <w:bookmarkEnd w:id="14"/>
+      <w:r>
+        <w:t xml:space="preserve"> </w:t>
+      </w:r>
+    </w:p>
+    <w:p>
+      <w:pPr>
+        <w:rPr>
+          <w:rFonts w:eastAsia="Times New Roman" w:cs="Times New Roman"/>
           <w:sz w:val="24"/>
           <w:szCs w:val="24"/>
-        </w:rPr>
-      </w:pPr>
-      <w:bookmarkStart w:id="15" w:name="_Toc456600388"/>
-      <w:r>
-        <w:rPr>
-          <w:rFonts w:asciiTheme="minorHAnsi" w:hAnsiTheme="minorHAnsi"/>
+          <w:lang w:val="en-NZ"/>
+        </w:rPr>
+      </w:pPr>
+    </w:p>
+    <w:p>
+      <w:pPr>
+        <w:rPr>
+          <w:rFonts w:eastAsia="Times New Roman" w:cs="Times New Roman"/>
           <w:sz w:val="24"/>
           <w:szCs w:val="24"/>
-        </w:rPr>
-        <w:lastRenderedPageBreak/>
-        <w:t>Architectural Representation</w:t>
-      </w:r>
+          <w:lang w:val="en-NZ"/>
+        </w:rPr>
+      </w:pPr>
+      <w:r>
+        <w:rPr>
+          <w:rFonts w:eastAsia="Times New Roman" w:cs="Times New Roman"/>
+          <w:sz w:val="24"/>
+          <w:szCs w:val="24"/>
+          <w:lang w:val="en-NZ"/>
+        </w:rPr>
+        <w:t>The current build is the implementation of the Ankh-</w:t>
+      </w:r>
+      <w:proofErr w:type="spellStart"/>
+      <w:r>
+        <w:rPr>
+          <w:rFonts w:eastAsia="Times New Roman" w:cs="Times New Roman"/>
+          <w:sz w:val="24"/>
+          <w:szCs w:val="24"/>
+          <w:lang w:val="en-NZ"/>
+        </w:rPr>
+        <w:t>Morpork</w:t>
+      </w:r>
+      <w:proofErr w:type="spellEnd"/>
+      <w:r>
+        <w:rPr>
+          <w:rFonts w:eastAsia="Times New Roman" w:cs="Times New Roman"/>
+          <w:sz w:val="24"/>
+          <w:szCs w:val="24"/>
+          <w:lang w:val="en-NZ"/>
+        </w:rPr>
+        <w:t xml:space="preserve"> game with actual playing of 2, 3 or 4 human players. As similar to implementation in Build-1, the game status can be saved in an XML file and also game can be loaded from the given XML file. </w:t>
+      </w:r>
+    </w:p>
+    <w:p>
+      <w:pPr>
+        <w:rPr>
+          <w:rFonts w:eastAsia="Times New Roman" w:cs="Times New Roman"/>
+          <w:sz w:val="24"/>
+          <w:szCs w:val="24"/>
+          <w:lang w:val="en-NZ"/>
+        </w:rPr>
+      </w:pPr>
+      <w:r>
+        <w:rPr>
+          <w:rFonts w:eastAsia="Times New Roman" w:cs="Times New Roman"/>
+          <w:sz w:val="24"/>
+          <w:szCs w:val="24"/>
+          <w:lang w:val="en-NZ"/>
+        </w:rPr>
+        <w:t xml:space="preserve">In the current implementation the </w:t>
+      </w:r>
+      <w:r>
+        <w:rPr>
+          <w:rFonts w:eastAsia="Times New Roman" w:cs="Times New Roman"/>
+          <w:sz w:val="24"/>
+          <w:szCs w:val="24"/>
+          <w:lang w:val="en-NZ"/>
+        </w:rPr>
+        <w:t>players cards, personality cards, random Event Cards are shuffled. Players have the choice of placing their minions in three regions (Dolly Sisters, The Scours and The Shades). One personality Card and five green-bordered Player cards are assigned to each player. Players take turns and the game plays on until someone wins.</w:t>
+      </w:r>
+    </w:p>
+    <w:p>
+      <w:pPr>
+        <w:spacing w:after="0" w:line="240" w:lineRule="auto"/>
+        <w:rPr>
+          <w:rFonts w:eastAsia="Times New Roman" w:cs="Times New Roman"/>
+          <w:sz w:val="24"/>
+          <w:szCs w:val="24"/>
+          <w:lang w:val="en-NZ"/>
+        </w:rPr>
+      </w:pPr>
+      <w:bookmarkStart w:id="15" w:name="_GoBack"/>
       <w:bookmarkEnd w:id="15"/>
-      <w:r>
-        <w:rPr>
-          <w:rFonts w:asciiTheme="minorHAnsi" w:hAnsiTheme="minorHAnsi"/>
+    </w:p>
+    <w:p>
+      <w:pPr>
+        <w:rPr>
+          <w:rFonts w:eastAsia="Times New Roman" w:cs="Times New Roman"/>
           <w:sz w:val="24"/>
           <w:szCs w:val="24"/>
-        </w:rPr>
-        <w:t xml:space="preserve"> </w:t>
-      </w:r>
-    </w:p>
-    <w:p>
-      <w:r>
-        <w:t>The current software architecture of Ankh-</w:t>
-      </w:r>
-      <w:proofErr w:type="spellStart"/>
-      <w:r>
-        <w:t>Morpork</w:t>
-      </w:r>
-      <w:proofErr w:type="spellEnd"/>
-      <w:r>
-        <w:t xml:space="preserve"> game is concerned with selection of number of Players and how players place their minion in three regions (</w:t>
-      </w:r>
-      <w:r>
-        <w:t>Dolly Sisters</w:t>
-      </w:r>
-      <w:r>
-        <w:t xml:space="preserve">, </w:t>
-      </w:r>
-      <w:r>
-        <w:t>The Scours</w:t>
-      </w:r>
-      <w:r>
-        <w:t xml:space="preserve"> and </w:t>
-      </w:r>
-      <w:r>
-        <w:t>The Shades</w:t>
-      </w:r>
-      <w:r>
-        <w:t xml:space="preserve">). </w:t>
-      </w:r>
-    </w:p>
-    <w:p>
-      <w:pPr>
-        <w:pStyle w:val="InfoBlue"/>
-        <w:spacing w:before="0" w:after="0" w:line="240" w:lineRule="auto"/>
-        <w:rPr>
-          <w:rFonts w:asciiTheme="minorHAnsi" w:hAnsiTheme="minorHAnsi"/>
+          <w:lang w:val="en-NZ"/>
+        </w:rPr>
+      </w:pPr>
+      <w:r>
+        <w:rPr>
+          <w:rFonts w:eastAsia="Times New Roman" w:cs="Times New Roman"/>
           <w:sz w:val="24"/>
           <w:szCs w:val="24"/>
-        </w:rPr>
-      </w:pPr>
-      <w:r>
-        <w:rPr>
-          <w:rFonts w:asciiTheme="minorHAnsi" w:hAnsiTheme="minorHAnsi"/>
+          <w:lang w:val="en-NZ"/>
+        </w:rPr>
+        <w:t>Following is a brief description of each classes along with their intended purpose</w:t>
+      </w:r>
+      <w:r>
+        <w:rPr>
+          <w:rFonts w:eastAsia="Times New Roman" w:cs="Times New Roman"/>
           <w:sz w:val="24"/>
           <w:szCs w:val="24"/>
-        </w:rPr>
-        <w:t xml:space="preserve"> [This section describes what software architecture is for the current system, and how it is represented. Of the </w:t>
-      </w:r>
-      <w:r>
-        <w:rPr>
-          <w:rStyle w:val="Strong"/>
-          <w:rFonts w:asciiTheme="minorHAnsi" w:hAnsiTheme="minorHAnsi"/>
+          <w:lang w:val="en-NZ"/>
+        </w:rPr>
+        <w:t>:</w:t>
+      </w:r>
+    </w:p>
+    <w:p>
+      <w:pPr>
+        <w:rPr>
+          <w:rFonts w:eastAsia="Times New Roman" w:cs="Times New Roman"/>
           <w:sz w:val="24"/>
           <w:szCs w:val="24"/>
-        </w:rPr>
-        <w:t>Use-Case</w:t>
-      </w:r>
-      <w:r>
-        <w:rPr>
-          <w:rFonts w:asciiTheme="minorHAnsi" w:hAnsiTheme="minorHAnsi"/>
-          <w:sz w:val="24"/>
-          <w:szCs w:val="24"/>
-        </w:rPr>
-        <w:t xml:space="preserve">, </w:t>
-      </w:r>
-      <w:r>
-        <w:rPr>
-          <w:rStyle w:val="Strong"/>
-          <w:rFonts w:asciiTheme="minorHAnsi" w:hAnsiTheme="minorHAnsi"/>
-          <w:sz w:val="24"/>
-          <w:szCs w:val="24"/>
-        </w:rPr>
-        <w:t>Logical</w:t>
-      </w:r>
-      <w:r>
-        <w:rPr>
-          <w:rFonts w:asciiTheme="minorHAnsi" w:hAnsiTheme="minorHAnsi"/>
-          <w:sz w:val="24"/>
-          <w:szCs w:val="24"/>
-        </w:rPr>
-        <w:t xml:space="preserve">, </w:t>
-      </w:r>
-      <w:r>
-        <w:rPr>
-          <w:rStyle w:val="Strong"/>
-          <w:rFonts w:asciiTheme="minorHAnsi" w:hAnsiTheme="minorHAnsi"/>
-          <w:sz w:val="24"/>
-          <w:szCs w:val="24"/>
-        </w:rPr>
-        <w:t>Process</w:t>
-      </w:r>
-      <w:r>
-        <w:rPr>
-          <w:rFonts w:asciiTheme="minorHAnsi" w:hAnsiTheme="minorHAnsi"/>
-          <w:sz w:val="24"/>
-          <w:szCs w:val="24"/>
-        </w:rPr>
-        <w:t xml:space="preserve">, </w:t>
-      </w:r>
-      <w:r>
-        <w:rPr>
-          <w:rStyle w:val="Strong"/>
-          <w:rFonts w:asciiTheme="minorHAnsi" w:hAnsiTheme="minorHAnsi"/>
-          <w:sz w:val="24"/>
-          <w:szCs w:val="24"/>
-        </w:rPr>
-        <w:t>Deployment</w:t>
-      </w:r>
-      <w:r>
-        <w:rPr>
-          <w:rFonts w:asciiTheme="minorHAnsi" w:hAnsiTheme="minorHAnsi"/>
-          <w:sz w:val="24"/>
-          <w:szCs w:val="24"/>
-        </w:rPr>
-        <w:t xml:space="preserve">, and </w:t>
-      </w:r>
-      <w:r>
-        <w:rPr>
-          <w:rStyle w:val="Strong"/>
-          <w:rFonts w:asciiTheme="minorHAnsi" w:hAnsiTheme="minorHAnsi"/>
-          <w:sz w:val="24"/>
-          <w:szCs w:val="24"/>
-        </w:rPr>
-        <w:t>Implementation Views</w:t>
-      </w:r>
-      <w:r>
-        <w:rPr>
-          <w:rFonts w:asciiTheme="minorHAnsi" w:hAnsiTheme="minorHAnsi"/>
-          <w:sz w:val="24"/>
-          <w:szCs w:val="24"/>
-        </w:rPr>
-        <w:t>, it enumerates the views that are necessary, and for each view, explains what types of model elements it contains.]</w:t>
-      </w:r>
-    </w:p>
-    <w:p>
-      <w:pPr>
-        <w:spacing w:after="0" w:line="240" w:lineRule="auto"/>
-        <w:rPr>
-          <w:sz w:val="24"/>
-          <w:szCs w:val="24"/>
-          <w:lang w:val="en-NZ"/>
-        </w:rPr>
-      </w:pPr>
-      <w:r>
-        <w:rPr>
-          <w:sz w:val="24"/>
-          <w:szCs w:val="24"/>
-          <w:lang w:val="en-NZ"/>
-        </w:rPr>
-        <w:t>The game also gives an option :</w:t>
-      </w:r>
-    </w:p>
-    <w:p>
-      <w:pPr>
-        <w:spacing w:after="0" w:line="240" w:lineRule="auto"/>
-        <w:rPr>
-          <w:sz w:val="24"/>
-          <w:szCs w:val="24"/>
-          <w:lang w:val="en-NZ"/>
-        </w:rPr>
-      </w:pPr>
-    </w:p>
-    <w:p>
-      <w:pPr>
-        <w:pStyle w:val="ListParagraph"/>
-        <w:numPr>
-          <w:ilvl w:val="0"/>
-          <w:numId w:val="10"/>
-        </w:numPr>
-        <w:spacing w:after="0" w:line="240" w:lineRule="auto"/>
-        <w:rPr>
-          <w:sz w:val="24"/>
-          <w:szCs w:val="24"/>
-          <w:lang w:val="en-NZ"/>
-        </w:rPr>
-      </w:pPr>
-      <w:r>
-        <w:rPr>
-          <w:sz w:val="24"/>
-          <w:szCs w:val="24"/>
-          <w:lang w:val="en-NZ"/>
-        </w:rPr>
-        <w:t>To save the status of the current game</w:t>
-      </w:r>
-      <w:r>
-        <w:rPr>
-          <w:sz w:val="24"/>
-          <w:szCs w:val="24"/>
-          <w:lang w:val="en-NZ"/>
-        </w:rPr>
-        <w:t xml:space="preserve"> XML file</w:t>
-      </w:r>
-      <w:r>
-        <w:rPr>
-          <w:sz w:val="24"/>
-          <w:szCs w:val="24"/>
-          <w:lang w:val="en-NZ"/>
-        </w:rPr>
-        <w:t xml:space="preserve"> : Player is allowed to save the status of the current game in the player specified XML file.</w:t>
-      </w:r>
-    </w:p>
-    <w:p>
-      <w:pPr>
-        <w:pStyle w:val="ListParagraph"/>
-        <w:spacing w:after="0" w:line="240" w:lineRule="auto"/>
-        <w:rPr>
-          <w:sz w:val="24"/>
-          <w:szCs w:val="24"/>
-          <w:lang w:val="en-NZ"/>
-        </w:rPr>
-      </w:pPr>
-    </w:p>
-    <w:p>
-      <w:pPr>
-        <w:pStyle w:val="ListParagraph"/>
-        <w:numPr>
-          <w:ilvl w:val="0"/>
-          <w:numId w:val="10"/>
-        </w:numPr>
-        <w:spacing w:after="0" w:line="240" w:lineRule="auto"/>
-        <w:rPr>
-          <w:sz w:val="24"/>
-          <w:szCs w:val="24"/>
-          <w:lang w:val="en-NZ"/>
-        </w:rPr>
-      </w:pPr>
-      <w:r>
-        <w:rPr>
-          <w:sz w:val="24"/>
-          <w:szCs w:val="24"/>
-          <w:lang w:val="en-NZ"/>
-        </w:rPr>
-        <w:t xml:space="preserve">To load the </w:t>
-      </w:r>
-      <w:r>
-        <w:rPr>
-          <w:sz w:val="24"/>
-          <w:szCs w:val="24"/>
-          <w:lang w:val="en-NZ"/>
-        </w:rPr>
-        <w:t>game from a given XML file : Player is having the option to load the game from the given XML file . While loading</w:t>
-      </w:r>
-      <w:r>
-        <w:rPr>
-          <w:sz w:val="24"/>
-          <w:szCs w:val="24"/>
-          <w:lang w:val="en-NZ"/>
-        </w:rPr>
-        <w:t xml:space="preserve"> from the XML file,</w:t>
-      </w:r>
-      <w:r>
-        <w:rPr>
-          <w:sz w:val="24"/>
-          <w:szCs w:val="24"/>
-          <w:lang w:val="en-NZ"/>
-        </w:rPr>
-        <w:t xml:space="preserve"> objects of respective classes are initialised and populate</w:t>
-      </w:r>
-      <w:r>
-        <w:rPr>
-          <w:sz w:val="24"/>
-          <w:szCs w:val="24"/>
-          <w:lang w:val="en-NZ"/>
-        </w:rPr>
-        <w:t>d with the data from the given XML</w:t>
-      </w:r>
-      <w:r>
-        <w:rPr>
-          <w:sz w:val="24"/>
-          <w:szCs w:val="24"/>
-          <w:lang w:val="en-NZ"/>
-        </w:rPr>
-        <w:t xml:space="preserve">. </w:t>
-      </w:r>
-    </w:p>
-    <w:p>
-      <w:pPr>
-        <w:spacing w:after="0" w:line="240" w:lineRule="auto"/>
-        <w:rPr>
-          <w:sz w:val="24"/>
-          <w:szCs w:val="24"/>
-          <w:lang w:val="en-NZ"/>
-        </w:rPr>
-      </w:pPr>
-    </w:p>
-    <w:p>
-      <w:pPr>
-        <w:rPr>
-          <w:sz w:val="24"/>
-          <w:szCs w:val="24"/>
-          <w:lang w:val="en-NZ"/>
-        </w:rPr>
-      </w:pPr>
-      <w:r>
-        <w:rPr>
-          <w:sz w:val="24"/>
-          <w:szCs w:val="24"/>
-          <w:lang w:val="en-NZ"/>
-        </w:rPr>
-        <w:t xml:space="preserve">To describe this software architecture the following </w:t>
-      </w:r>
-      <w:r>
-        <w:rPr>
-          <w:sz w:val="24"/>
-          <w:szCs w:val="24"/>
-          <w:lang w:val="en-NZ"/>
-        </w:rPr>
-        <w:t>are the Java classes with their purpose in brief :</w:t>
-      </w:r>
-    </w:p>
-    <w:p>
-      <w:pPr>
-        <w:rPr>
-          <w:sz w:val="24"/>
-          <w:szCs w:val="24"/>
-          <w:lang w:val="en-NZ"/>
-        </w:rPr>
-      </w:pPr>
-      <w:r>
-        <w:rPr>
+          <w:lang w:val="en-NZ"/>
+        </w:rPr>
+      </w:pPr>
+      <w:r>
+        <w:rPr>
+          <w:rFonts w:eastAsia="Times New Roman" w:cs="Times New Roman"/>
           <w:sz w:val="24"/>
           <w:szCs w:val="24"/>
           <w:lang w:val="en-NZ"/>
@@ -1520,6 +1278,7 @@
     <w:tbl>
       <w:tblPr>
         <w:tblW w:w="0" w:type="auto"/>
+        <w:tblInd w:w="-72" w:type="dxa"/>
         <w:tblBorders>
           <w:top w:val="single" w:sz="4" w:space="0" w:color="auto"/>
           <w:left w:val="single" w:sz="4" w:space="0" w:color="auto"/>
@@ -1528,33 +1287,31 @@
           <w:insideH w:val="single" w:sz="4" w:space="0" w:color="auto"/>
           <w:insideV w:val="single" w:sz="4" w:space="0" w:color="auto"/>
         </w:tblBorders>
-        <w:tblLook w:val="0000"/>
+        <w:tblLook w:val="0000" w:firstRow="0" w:lastRow="0" w:firstColumn="0" w:lastColumn="0" w:noHBand="0" w:noVBand="0"/>
       </w:tblPr>
       <w:tblGrid>
-        <w:gridCol w:w="2808"/>
+        <w:gridCol w:w="2880"/>
         <w:gridCol w:w="7158"/>
       </w:tblGrid>
       <w:tr>
         <w:tc>
           <w:tcPr>
-            <w:tcW w:w="2808" w:type="dxa"/>
+            <w:tcW w:w="2880" w:type="dxa"/>
             <w:shd w:val="clear" w:color="auto" w:fill="E6E6E6"/>
           </w:tcPr>
           <w:p>
             <w:pPr>
               <w:jc w:val="center"/>
               <w:rPr>
-                <w:b/>
-                <w:bCs/>
-                <w:sz w:val="24"/>
-                <w:szCs w:val="24"/>
-                <w:lang w:val="en-NZ"/>
-              </w:rPr>
-            </w:pPr>
-            <w:r>
-              <w:rPr>
-                <w:b/>
-                <w:bCs/>
+                <w:rFonts w:eastAsia="Times New Roman" w:cs="Times New Roman"/>
+                <w:sz w:val="24"/>
+                <w:szCs w:val="24"/>
+                <w:lang w:val="en-NZ"/>
+              </w:rPr>
+            </w:pPr>
+            <w:r>
+              <w:rPr>
+                <w:rFonts w:eastAsia="Times New Roman" w:cs="Times New Roman"/>
                 <w:sz w:val="24"/>
                 <w:szCs w:val="24"/>
                 <w:lang w:val="en-NZ"/>
@@ -1572,17 +1329,15 @@
             <w:pPr>
               <w:jc w:val="center"/>
               <w:rPr>
-                <w:b/>
-                <w:bCs/>
-                <w:sz w:val="24"/>
-                <w:szCs w:val="24"/>
-                <w:lang w:val="en-NZ"/>
-              </w:rPr>
-            </w:pPr>
-            <w:r>
-              <w:rPr>
-                <w:b/>
-                <w:bCs/>
+                <w:rFonts w:eastAsia="Times New Roman" w:cs="Times New Roman"/>
+                <w:sz w:val="24"/>
+                <w:szCs w:val="24"/>
+                <w:lang w:val="en-NZ"/>
+              </w:rPr>
+            </w:pPr>
+            <w:r>
+              <w:rPr>
+                <w:rFonts w:eastAsia="Times New Roman" w:cs="Times New Roman"/>
                 <w:sz w:val="24"/>
                 <w:szCs w:val="24"/>
                 <w:lang w:val="en-NZ"/>
@@ -1595,18 +1350,20 @@
       <w:tr>
         <w:tc>
           <w:tcPr>
-            <w:tcW w:w="2808" w:type="dxa"/>
+            <w:tcW w:w="2880" w:type="dxa"/>
           </w:tcPr>
           <w:p>
             <w:pPr>
               <w:rPr>
-                <w:sz w:val="24"/>
-                <w:szCs w:val="24"/>
-                <w:lang w:val="en-NZ"/>
-              </w:rPr>
-            </w:pPr>
-            <w:r>
-              <w:rPr>
+                <w:rFonts w:eastAsia="Times New Roman" w:cs="Times New Roman"/>
+                <w:sz w:val="24"/>
+                <w:szCs w:val="24"/>
+                <w:lang w:val="en-NZ"/>
+              </w:rPr>
+            </w:pPr>
+            <w:r>
+              <w:rPr>
+                <w:rFonts w:eastAsia="Times New Roman" w:cs="Times New Roman"/>
                 <w:sz w:val="24"/>
                 <w:szCs w:val="24"/>
                 <w:lang w:val="en-NZ"/>
@@ -1617,6 +1374,7 @@
           <w:p>
             <w:pPr>
               <w:rPr>
+                <w:rFonts w:eastAsia="Times New Roman" w:cs="Times New Roman"/>
                 <w:sz w:val="24"/>
                 <w:szCs w:val="24"/>
                 <w:lang w:val="en-NZ"/>
@@ -1647,7 +1405,15 @@
                 <w:sz w:val="24"/>
                 <w:lang w:val="en-NZ"/>
               </w:rPr>
-              <w:t>It is the main class for the Game Package.</w:t>
+              <w:t>Driver class of the game application</w:t>
+            </w:r>
+            <w:r>
+              <w:rPr>
+                <w:rFonts w:asciiTheme="minorHAnsi" w:hAnsiTheme="minorHAnsi"/>
+                <w:sz w:val="24"/>
+                <w:lang w:val="en-NZ"/>
+              </w:rPr>
+              <w:t>.</w:t>
             </w:r>
           </w:p>
           <w:p>
@@ -1695,7 +1461,15 @@
                 <w:sz w:val="24"/>
                 <w:lang w:val="en-NZ"/>
               </w:rPr>
-              <w:t>Controls the execution of the entire game</w:t>
+              <w:t>E</w:t>
+            </w:r>
+            <w:r>
+              <w:rPr>
+                <w:rFonts w:asciiTheme="minorHAnsi" w:hAnsiTheme="minorHAnsi"/>
+                <w:sz w:val="24"/>
+                <w:lang w:val="en-NZ"/>
+              </w:rPr>
+              <w:t>xecution of the entire game</w:t>
             </w:r>
             <w:r>
               <w:rPr>
@@ -1729,7 +1503,31 @@
                 <w:sz w:val="24"/>
                 <w:lang w:val="en-NZ"/>
               </w:rPr>
-              <w:t>Creates object for Player and Region Class.</w:t>
+              <w:t>Creation of</w:t>
+            </w:r>
+            <w:r>
+              <w:rPr>
+                <w:rFonts w:asciiTheme="minorHAnsi" w:hAnsiTheme="minorHAnsi"/>
+                <w:sz w:val="24"/>
+                <w:lang w:val="en-NZ"/>
+              </w:rPr>
+              <w:t xml:space="preserve"> object</w:t>
+            </w:r>
+            <w:r>
+              <w:rPr>
+                <w:rFonts w:asciiTheme="minorHAnsi" w:hAnsiTheme="minorHAnsi"/>
+                <w:sz w:val="24"/>
+                <w:lang w:val="en-NZ"/>
+              </w:rPr>
+              <w:t>s</w:t>
+            </w:r>
+            <w:r>
+              <w:rPr>
+                <w:rFonts w:asciiTheme="minorHAnsi" w:hAnsiTheme="minorHAnsi"/>
+                <w:sz w:val="24"/>
+                <w:lang w:val="en-NZ"/>
+              </w:rPr>
+              <w:t xml:space="preserve"> for Player and Region Class.</w:t>
             </w:r>
           </w:p>
           <w:p>
@@ -1755,36 +1553,63 @@
                 <w:sz w:val="24"/>
                 <w:lang w:val="en-NZ"/>
               </w:rPr>
-              <w:t>Saves and Load XML file to/from class objects.</w:t>
-            </w:r>
+              <w:t xml:space="preserve">Saving and Loading </w:t>
+            </w:r>
+            <w:r>
+              <w:rPr>
+                <w:rFonts w:asciiTheme="minorHAnsi" w:hAnsiTheme="minorHAnsi"/>
+                <w:sz w:val="24"/>
+                <w:lang w:val="en-NZ"/>
+              </w:rPr>
+              <w:t>XML file to/from class objects.</w:t>
+            </w:r>
+          </w:p>
+          <w:p>
+            <w:pPr>
+              <w:pStyle w:val="Header"/>
+              <w:tabs>
+                <w:tab w:val="clear" w:pos="4153"/>
+                <w:tab w:val="clear" w:pos="8306"/>
+              </w:tabs>
+              <w:ind w:left="720"/>
+              <w:rPr>
+                <w:rFonts w:asciiTheme="minorHAnsi" w:hAnsiTheme="minorHAnsi"/>
+                <w:sz w:val="24"/>
+                <w:lang w:val="en-NZ"/>
+              </w:rPr>
+            </w:pPr>
           </w:p>
         </w:tc>
       </w:tr>
       <w:tr>
         <w:tc>
           <w:tcPr>
-            <w:tcW w:w="2808" w:type="dxa"/>
+            <w:tcW w:w="2880" w:type="dxa"/>
           </w:tcPr>
           <w:p>
             <w:pPr>
               <w:rPr>
-                <w:sz w:val="24"/>
-                <w:szCs w:val="24"/>
-                <w:lang w:val="en-NZ"/>
-              </w:rPr>
-            </w:pPr>
-            <w:r>
-              <w:rPr>
-                <w:sz w:val="24"/>
-                <w:szCs w:val="24"/>
-                <w:lang w:val="en-NZ"/>
-              </w:rPr>
+                <w:rFonts w:eastAsia="Times New Roman" w:cs="Times New Roman"/>
+                <w:sz w:val="24"/>
+                <w:szCs w:val="24"/>
+                <w:lang w:val="en-NZ"/>
+              </w:rPr>
+            </w:pPr>
+            <w:r>
+              <w:rPr>
+                <w:rFonts w:eastAsia="Times New Roman" w:cs="Times New Roman"/>
+                <w:sz w:val="24"/>
+                <w:szCs w:val="24"/>
+                <w:lang w:val="en-NZ"/>
+              </w:rPr>
+              <w:lastRenderedPageBreak/>
               <w:t>NewGame.java</w:t>
             </w:r>
           </w:p>
           <w:p>
             <w:pPr>
               <w:rPr>
+                <w:rFonts w:eastAsia="Times New Roman" w:cs="Times New Roman"/>
                 <w:sz w:val="24"/>
                 <w:szCs w:val="24"/>
                 <w:lang w:val="en-NZ"/>
@@ -1815,7 +1640,31 @@
                 <w:sz w:val="24"/>
                 <w:lang w:val="en-NZ"/>
               </w:rPr>
-              <w:t xml:space="preserve">This class object is created when Player click on the button "Start New Game". </w:t>
+              <w:t xml:space="preserve">An </w:t>
+            </w:r>
+            <w:r>
+              <w:rPr>
+                <w:rFonts w:asciiTheme="minorHAnsi" w:hAnsiTheme="minorHAnsi"/>
+                <w:sz w:val="24"/>
+                <w:lang w:val="en-NZ"/>
+              </w:rPr>
+              <w:t>object</w:t>
+            </w:r>
+            <w:r>
+              <w:rPr>
+                <w:rFonts w:asciiTheme="minorHAnsi" w:hAnsiTheme="minorHAnsi"/>
+                <w:sz w:val="24"/>
+                <w:lang w:val="en-NZ"/>
+              </w:rPr>
+              <w:t xml:space="preserve"> of this class</w:t>
+            </w:r>
+            <w:r>
+              <w:rPr>
+                <w:rFonts w:asciiTheme="minorHAnsi" w:hAnsiTheme="minorHAnsi"/>
+                <w:sz w:val="24"/>
+                <w:lang w:val="en-NZ"/>
+              </w:rPr>
+              <w:t xml:space="preserve"> is created when Player click on the button "Start New Game". </w:t>
             </w:r>
           </w:p>
           <w:p>
@@ -1863,7 +1712,7 @@
                 <w:sz w:val="24"/>
                 <w:lang w:val="en-NZ"/>
               </w:rPr>
-              <w:t>Creating GUI for showing Players, Regions and other Information</w:t>
+              <w:t>Initialization of GUI elements</w:t>
             </w:r>
             <w:r>
               <w:rPr>
@@ -1900,88 +1749,6 @@
               <w:t>Populate objects of the Player Class.</w:t>
             </w:r>
           </w:p>
-        </w:tc>
-      </w:tr>
-      <w:tr>
-        <w:tc>
-          <w:tcPr>
-            <w:tcW w:w="2808" w:type="dxa"/>
-          </w:tcPr>
-          <w:p>
-            <w:pPr>
-              <w:rPr>
-                <w:sz w:val="24"/>
-                <w:szCs w:val="24"/>
-                <w:lang w:val="en-NZ"/>
-              </w:rPr>
-            </w:pPr>
-            <w:r>
-              <w:rPr>
-                <w:sz w:val="24"/>
-                <w:szCs w:val="24"/>
-                <w:lang w:val="en-NZ"/>
-              </w:rPr>
-              <w:t>Pair.java</w:t>
-            </w:r>
-          </w:p>
-          <w:p>
-            <w:pPr>
-              <w:rPr>
-                <w:sz w:val="24"/>
-                <w:szCs w:val="24"/>
-                <w:lang w:val="en-NZ"/>
-              </w:rPr>
-            </w:pPr>
-          </w:p>
-        </w:tc>
-        <w:tc>
-          <w:tcPr>
-            <w:tcW w:w="7158" w:type="dxa"/>
-          </w:tcPr>
-          <w:p>
-            <w:pPr>
-              <w:pStyle w:val="Header"/>
-              <w:tabs>
-                <w:tab w:val="clear" w:pos="4153"/>
-                <w:tab w:val="clear" w:pos="8306"/>
-              </w:tabs>
-              <w:rPr>
-                <w:rFonts w:asciiTheme="minorHAnsi" w:hAnsiTheme="minorHAnsi"/>
-                <w:sz w:val="24"/>
-                <w:lang w:val="en-NZ"/>
-              </w:rPr>
-            </w:pPr>
-            <w:r>
-              <w:rPr>
-                <w:rFonts w:asciiTheme="minorHAnsi" w:hAnsiTheme="minorHAnsi"/>
-                <w:sz w:val="24"/>
-                <w:lang w:val="en-NZ"/>
-              </w:rPr>
-              <w:t>This class is a utility class.</w:t>
-            </w:r>
-          </w:p>
-          <w:p>
-            <w:pPr>
-              <w:pStyle w:val="Header"/>
-              <w:tabs>
-                <w:tab w:val="clear" w:pos="4153"/>
-                <w:tab w:val="clear" w:pos="8306"/>
-              </w:tabs>
-              <w:rPr>
-                <w:rFonts w:asciiTheme="minorHAnsi" w:hAnsiTheme="minorHAnsi"/>
-                <w:sz w:val="24"/>
-                <w:lang w:val="en-NZ"/>
-              </w:rPr>
-            </w:pPr>
-            <w:r>
-              <w:rPr>
-                <w:rFonts w:asciiTheme="minorHAnsi" w:hAnsiTheme="minorHAnsi"/>
-                <w:sz w:val="24"/>
-                <w:lang w:val="en-NZ"/>
-              </w:rPr>
-              <w:t>This class is responsible for :</w:t>
-            </w:r>
-          </w:p>
           <w:p>
             <w:pPr>
               <w:pStyle w:val="Header"/>
@@ -2005,125 +1772,7 @@
                 <w:sz w:val="24"/>
                 <w:lang w:val="en-NZ"/>
               </w:rPr>
-              <w:t xml:space="preserve"> Returning two values from single function i.e. </w:t>
-            </w:r>
-            <w:proofErr w:type="spellStart"/>
-            <w:r>
-              <w:rPr>
-                <w:rFonts w:asciiTheme="minorHAnsi" w:hAnsiTheme="minorHAnsi"/>
-                <w:sz w:val="24"/>
-                <w:lang w:val="en-NZ"/>
-              </w:rPr>
-              <w:t>color</w:t>
-            </w:r>
-            <w:proofErr w:type="spellEnd"/>
-            <w:r>
-              <w:rPr>
-                <w:rFonts w:asciiTheme="minorHAnsi" w:hAnsiTheme="minorHAnsi"/>
-                <w:sz w:val="24"/>
-                <w:lang w:val="en-NZ"/>
-              </w:rPr>
-              <w:t xml:space="preserve"> and list of player class.</w:t>
-            </w:r>
-          </w:p>
-        </w:tc>
-      </w:tr>
-      <w:tr>
-        <w:tc>
-          <w:tcPr>
-            <w:tcW w:w="2808" w:type="dxa"/>
-          </w:tcPr>
-          <w:p>
-            <w:pPr>
-              <w:rPr>
-                <w:sz w:val="24"/>
-                <w:szCs w:val="24"/>
-                <w:lang w:val="en-NZ"/>
-              </w:rPr>
-            </w:pPr>
-            <w:r>
-              <w:rPr>
-                <w:sz w:val="24"/>
-                <w:szCs w:val="24"/>
-                <w:lang w:val="en-NZ"/>
-              </w:rPr>
-              <w:t>PersonalityCards.java</w:t>
-            </w:r>
-          </w:p>
-          <w:p>
-            <w:pPr>
-              <w:rPr>
-                <w:sz w:val="24"/>
-                <w:szCs w:val="24"/>
-                <w:lang w:val="en-NZ"/>
-              </w:rPr>
-            </w:pPr>
-          </w:p>
-        </w:tc>
-        <w:tc>
-          <w:tcPr>
-            <w:tcW w:w="7158" w:type="dxa"/>
-          </w:tcPr>
-          <w:p>
-            <w:pPr>
-              <w:pStyle w:val="Header"/>
-              <w:tabs>
-                <w:tab w:val="clear" w:pos="4153"/>
-                <w:tab w:val="clear" w:pos="8306"/>
-              </w:tabs>
-              <w:rPr>
-                <w:rFonts w:asciiTheme="minorHAnsi" w:hAnsiTheme="minorHAnsi"/>
-                <w:sz w:val="24"/>
-                <w:lang w:val="en-NZ"/>
-              </w:rPr>
-            </w:pPr>
-            <w:r>
-              <w:rPr>
-                <w:rFonts w:asciiTheme="minorHAnsi" w:hAnsiTheme="minorHAnsi"/>
-                <w:sz w:val="24"/>
-                <w:lang w:val="en-NZ"/>
-              </w:rPr>
-              <w:t xml:space="preserve">This class is called from the </w:t>
-            </w:r>
-            <w:proofErr w:type="spellStart"/>
-            <w:r>
-              <w:rPr>
-                <w:rFonts w:asciiTheme="minorHAnsi" w:hAnsiTheme="minorHAnsi"/>
-                <w:sz w:val="24"/>
-                <w:lang w:val="en-NZ"/>
-              </w:rPr>
-              <w:t>GameEngine</w:t>
-            </w:r>
-            <w:proofErr w:type="spellEnd"/>
-            <w:r>
-              <w:rPr>
-                <w:rFonts w:asciiTheme="minorHAnsi" w:hAnsiTheme="minorHAnsi"/>
-                <w:sz w:val="24"/>
-                <w:lang w:val="en-NZ"/>
-              </w:rPr>
-              <w:t xml:space="preserve"> class to assign personalities to the Players.</w:t>
-            </w:r>
-          </w:p>
-          <w:p>
-            <w:pPr>
-              <w:pStyle w:val="Header"/>
-              <w:tabs>
-                <w:tab w:val="clear" w:pos="4153"/>
-                <w:tab w:val="clear" w:pos="8306"/>
-              </w:tabs>
-              <w:rPr>
-                <w:rFonts w:asciiTheme="minorHAnsi" w:hAnsiTheme="minorHAnsi"/>
-                <w:sz w:val="24"/>
-                <w:lang w:val="en-NZ"/>
-              </w:rPr>
-            </w:pPr>
-            <w:r>
-              <w:rPr>
-                <w:rFonts w:asciiTheme="minorHAnsi" w:hAnsiTheme="minorHAnsi"/>
-                <w:sz w:val="24"/>
-                <w:lang w:val="en-NZ"/>
-              </w:rPr>
-              <w:t>This class is responsible for :</w:t>
+              <w:t>Placing minions in the default area.</w:t>
             </w:r>
           </w:p>
           <w:p>
@@ -2149,23 +1798,7 @@
                 <w:sz w:val="24"/>
                 <w:lang w:val="en-NZ"/>
               </w:rPr>
-              <w:t xml:space="preserve">Returning a </w:t>
-            </w:r>
-            <w:r>
-              <w:rPr>
-                <w:rFonts w:asciiTheme="minorHAnsi" w:hAnsiTheme="minorHAnsi"/>
-                <w:sz w:val="24"/>
-                <w:lang w:val="en-NZ"/>
-              </w:rPr>
-              <w:t>personality card at random</w:t>
-            </w:r>
-            <w:r>
-              <w:rPr>
-                <w:rFonts w:asciiTheme="minorHAnsi" w:hAnsiTheme="minorHAnsi"/>
-                <w:sz w:val="24"/>
-                <w:lang w:val="en-NZ"/>
-              </w:rPr>
-              <w:t>.</w:t>
+              <w:t>Display of City Area Card according corresponding to selected.</w:t>
             </w:r>
           </w:p>
           <w:p>
@@ -2191,68 +1824,54 @@
                 <w:sz w:val="24"/>
                 <w:lang w:val="en-NZ"/>
               </w:rPr>
-              <w:t xml:space="preserve">Maintain consistency so that no player is assigned with the same </w:t>
-            </w:r>
-            <w:r>
-              <w:rPr>
-                <w:rFonts w:asciiTheme="minorHAnsi" w:hAnsiTheme="minorHAnsi"/>
-                <w:sz w:val="24"/>
-                <w:lang w:val="en-NZ"/>
-              </w:rPr>
-              <w:t>personality</w:t>
-            </w:r>
-            <w:r>
-              <w:rPr>
-                <w:rFonts w:asciiTheme="minorHAnsi" w:hAnsiTheme="minorHAnsi"/>
-                <w:sz w:val="24"/>
-                <w:lang w:val="en-NZ"/>
-              </w:rPr>
-              <w:t>.</w:t>
-            </w:r>
+              <w:t>Display of Personality Card according to selected.</w:t>
+            </w:r>
+          </w:p>
+          <w:p>
+            <w:pPr>
+              <w:pStyle w:val="Header"/>
+              <w:tabs>
+                <w:tab w:val="clear" w:pos="4153"/>
+                <w:tab w:val="clear" w:pos="8306"/>
+              </w:tabs>
+              <w:ind w:left="720"/>
+              <w:rPr>
+                <w:rFonts w:asciiTheme="minorHAnsi" w:hAnsiTheme="minorHAnsi"/>
+                <w:sz w:val="24"/>
+                <w:lang w:val="en-NZ"/>
+              </w:rPr>
+            </w:pPr>
           </w:p>
         </w:tc>
       </w:tr>
       <w:tr>
         <w:tc>
           <w:tcPr>
-            <w:tcW w:w="2808" w:type="dxa"/>
+            <w:tcW w:w="2880" w:type="dxa"/>
           </w:tcPr>
           <w:p>
             <w:pPr>
               <w:rPr>
-                <w:sz w:val="24"/>
-                <w:szCs w:val="24"/>
-                <w:lang w:val="en-NZ"/>
-              </w:rPr>
-            </w:pPr>
-            <w:r>
-              <w:rPr>
-                <w:sz w:val="24"/>
-                <w:szCs w:val="24"/>
-                <w:lang w:val="en-NZ"/>
-              </w:rPr>
-              <w:t>Player</w:t>
-            </w:r>
-            <w:r>
-              <w:rPr>
-                <w:sz w:val="24"/>
-                <w:szCs w:val="24"/>
-                <w:lang w:val="en-NZ"/>
-              </w:rPr>
-              <w:t>s</w:t>
-            </w:r>
-            <w:r>
-              <w:rPr>
-                <w:sz w:val="24"/>
-                <w:szCs w:val="24"/>
-                <w:lang w:val="en-NZ"/>
-              </w:rPr>
-              <w:t>.java</w:t>
-            </w:r>
-          </w:p>
-          <w:p>
-            <w:pPr>
-              <w:rPr>
+                <w:rFonts w:eastAsia="Times New Roman" w:cs="Times New Roman"/>
+                <w:sz w:val="24"/>
+                <w:szCs w:val="24"/>
+                <w:lang w:val="en-NZ"/>
+              </w:rPr>
+            </w:pPr>
+            <w:r>
+              <w:rPr>
+                <w:rFonts w:eastAsia="Times New Roman" w:cs="Times New Roman"/>
+                <w:sz w:val="24"/>
+                <w:szCs w:val="24"/>
+                <w:lang w:val="en-NZ"/>
+              </w:rPr>
+              <w:t>Pair.java</w:t>
+            </w:r>
+          </w:p>
+          <w:p>
+            <w:pPr>
+              <w:rPr>
+                <w:rFonts w:eastAsia="Times New Roman" w:cs="Times New Roman"/>
                 <w:sz w:val="24"/>
                 <w:szCs w:val="24"/>
                 <w:lang w:val="en-NZ"/>
@@ -2283,25 +1902,7 @@
                 <w:sz w:val="24"/>
                 <w:lang w:val="en-NZ"/>
               </w:rPr>
-              <w:t xml:space="preserve">This class is called from the </w:t>
-            </w:r>
-            <w:proofErr w:type="spellStart"/>
-            <w:r>
-              <w:rPr>
-                <w:rFonts w:asciiTheme="minorHAnsi" w:hAnsiTheme="minorHAnsi"/>
-                <w:sz w:val="24"/>
-                <w:lang w:val="en-NZ"/>
-              </w:rPr>
-              <w:t>NewGame</w:t>
-            </w:r>
-            <w:proofErr w:type="spellEnd"/>
-            <w:r>
-              <w:rPr>
-                <w:rFonts w:asciiTheme="minorHAnsi" w:hAnsiTheme="minorHAnsi"/>
-                <w:sz w:val="24"/>
-                <w:lang w:val="en-NZ"/>
-              </w:rPr>
-              <w:t xml:space="preserve"> to assign default values to the Players.</w:t>
+              <w:t>This class is a utility class.</w:t>
             </w:r>
           </w:p>
           <w:p>
@@ -2328,47 +1929,444 @@
           </w:p>
           <w:p>
             <w:pPr>
+              <w:pStyle w:val="Header"/>
+              <w:numPr>
+                <w:ilvl w:val="0"/>
+                <w:numId w:val="11"/>
+              </w:numPr>
+              <w:tabs>
+                <w:tab w:val="clear" w:pos="4153"/>
+                <w:tab w:val="clear" w:pos="8306"/>
+              </w:tabs>
+              <w:rPr>
+                <w:rFonts w:asciiTheme="minorHAnsi" w:hAnsiTheme="minorHAnsi"/>
+                <w:sz w:val="24"/>
+                <w:lang w:val="en-NZ"/>
+              </w:rPr>
+            </w:pPr>
+            <w:r>
+              <w:rPr>
+                <w:rFonts w:asciiTheme="minorHAnsi" w:hAnsiTheme="minorHAnsi"/>
+                <w:sz w:val="24"/>
+                <w:lang w:val="en-NZ"/>
+              </w:rPr>
+              <w:t xml:space="preserve"> Returning two values from single function i.e. </w:t>
+            </w:r>
+            <w:proofErr w:type="spellStart"/>
+            <w:r>
+              <w:rPr>
+                <w:rFonts w:asciiTheme="minorHAnsi" w:hAnsiTheme="minorHAnsi"/>
+                <w:sz w:val="24"/>
+                <w:lang w:val="en-NZ"/>
+              </w:rPr>
+              <w:t>color</w:t>
+            </w:r>
+            <w:proofErr w:type="spellEnd"/>
+            <w:r>
+              <w:rPr>
+                <w:rFonts w:asciiTheme="minorHAnsi" w:hAnsiTheme="minorHAnsi"/>
+                <w:sz w:val="24"/>
+                <w:lang w:val="en-NZ"/>
+              </w:rPr>
+              <w:t xml:space="preserve"> and list of player class.</w:t>
+            </w:r>
+          </w:p>
+        </w:tc>
+      </w:tr>
+      <w:tr>
+        <w:tc>
+          <w:tcPr>
+            <w:tcW w:w="2880" w:type="dxa"/>
+          </w:tcPr>
+          <w:p>
+            <w:pPr>
+              <w:rPr>
+                <w:rFonts w:eastAsia="Times New Roman" w:cs="Times New Roman"/>
+                <w:sz w:val="24"/>
+                <w:szCs w:val="24"/>
+                <w:lang w:val="en-NZ"/>
+              </w:rPr>
+            </w:pPr>
+            <w:r>
+              <w:rPr>
+                <w:rFonts w:eastAsia="Times New Roman" w:cs="Times New Roman"/>
+                <w:sz w:val="24"/>
+                <w:szCs w:val="24"/>
+                <w:lang w:val="en-NZ"/>
+              </w:rPr>
+              <w:t>PersonalityCards.java</w:t>
+            </w:r>
+          </w:p>
+          <w:p>
+            <w:pPr>
+              <w:rPr>
+                <w:rFonts w:eastAsia="Times New Roman" w:cs="Times New Roman"/>
+                <w:sz w:val="24"/>
+                <w:szCs w:val="24"/>
+                <w:lang w:val="en-NZ"/>
+              </w:rPr>
+            </w:pPr>
+          </w:p>
+        </w:tc>
+        <w:tc>
+          <w:tcPr>
+            <w:tcW w:w="7158" w:type="dxa"/>
+          </w:tcPr>
+          <w:p>
+            <w:pPr>
+              <w:pStyle w:val="Header"/>
+              <w:tabs>
+                <w:tab w:val="clear" w:pos="4153"/>
+                <w:tab w:val="clear" w:pos="8306"/>
+              </w:tabs>
+              <w:rPr>
+                <w:rFonts w:asciiTheme="minorHAnsi" w:hAnsiTheme="minorHAnsi"/>
+                <w:sz w:val="24"/>
+                <w:lang w:val="en-NZ"/>
+              </w:rPr>
+            </w:pPr>
+            <w:r>
+              <w:rPr>
+                <w:rFonts w:asciiTheme="minorHAnsi" w:hAnsiTheme="minorHAnsi"/>
+                <w:sz w:val="24"/>
+                <w:lang w:val="en-NZ"/>
+              </w:rPr>
+              <w:t xml:space="preserve">This class is called from the </w:t>
+            </w:r>
+            <w:proofErr w:type="spellStart"/>
+            <w:r>
+              <w:rPr>
+                <w:rFonts w:asciiTheme="minorHAnsi" w:hAnsiTheme="minorHAnsi"/>
+                <w:sz w:val="24"/>
+                <w:lang w:val="en-NZ"/>
+              </w:rPr>
+              <w:t>GameEngine</w:t>
+            </w:r>
+            <w:proofErr w:type="spellEnd"/>
+            <w:r>
+              <w:rPr>
+                <w:rFonts w:asciiTheme="minorHAnsi" w:hAnsiTheme="minorHAnsi"/>
+                <w:sz w:val="24"/>
+                <w:lang w:val="en-NZ"/>
+              </w:rPr>
+              <w:t xml:space="preserve"> class to assign personalities to the Players.</w:t>
+            </w:r>
+          </w:p>
+          <w:p>
+            <w:pPr>
+              <w:pStyle w:val="Header"/>
+              <w:tabs>
+                <w:tab w:val="clear" w:pos="4153"/>
+                <w:tab w:val="clear" w:pos="8306"/>
+              </w:tabs>
+              <w:rPr>
+                <w:rFonts w:asciiTheme="minorHAnsi" w:hAnsiTheme="minorHAnsi"/>
+                <w:sz w:val="24"/>
+                <w:lang w:val="en-NZ"/>
+              </w:rPr>
+            </w:pPr>
+            <w:r>
+              <w:rPr>
+                <w:rFonts w:asciiTheme="minorHAnsi" w:hAnsiTheme="minorHAnsi"/>
+                <w:sz w:val="24"/>
+                <w:lang w:val="en-NZ"/>
+              </w:rPr>
+              <w:t>This class is responsible for :</w:t>
+            </w:r>
+          </w:p>
+          <w:p>
+            <w:pPr>
+              <w:pStyle w:val="Header"/>
+              <w:numPr>
+                <w:ilvl w:val="0"/>
+                <w:numId w:val="11"/>
+              </w:numPr>
+              <w:tabs>
+                <w:tab w:val="clear" w:pos="4153"/>
+                <w:tab w:val="clear" w:pos="8306"/>
+              </w:tabs>
+              <w:rPr>
+                <w:rFonts w:asciiTheme="minorHAnsi" w:hAnsiTheme="minorHAnsi"/>
+                <w:sz w:val="24"/>
+                <w:lang w:val="en-NZ"/>
+              </w:rPr>
+            </w:pPr>
+            <w:r>
+              <w:rPr>
+                <w:rFonts w:asciiTheme="minorHAnsi" w:hAnsiTheme="minorHAnsi"/>
+                <w:sz w:val="24"/>
+                <w:lang w:val="en-NZ"/>
+              </w:rPr>
+              <w:t>Return of</w:t>
+            </w:r>
+            <w:r>
+              <w:rPr>
+                <w:rFonts w:asciiTheme="minorHAnsi" w:hAnsiTheme="minorHAnsi"/>
+                <w:sz w:val="24"/>
+                <w:lang w:val="en-NZ"/>
+              </w:rPr>
+              <w:t xml:space="preserve"> a </w:t>
+            </w:r>
+            <w:r>
+              <w:rPr>
+                <w:rFonts w:asciiTheme="minorHAnsi" w:hAnsiTheme="minorHAnsi"/>
+                <w:sz w:val="24"/>
+                <w:lang w:val="en-NZ"/>
+              </w:rPr>
+              <w:t xml:space="preserve">random </w:t>
+            </w:r>
+            <w:r>
+              <w:rPr>
+                <w:rFonts w:asciiTheme="minorHAnsi" w:hAnsiTheme="minorHAnsi"/>
+                <w:sz w:val="24"/>
+                <w:lang w:val="en-NZ"/>
+              </w:rPr>
+              <w:t>personality card</w:t>
+            </w:r>
+            <w:r>
+              <w:rPr>
+                <w:rFonts w:asciiTheme="minorHAnsi" w:hAnsiTheme="minorHAnsi"/>
+                <w:sz w:val="24"/>
+                <w:lang w:val="en-NZ"/>
+              </w:rPr>
+              <w:t>.</w:t>
+            </w:r>
+          </w:p>
+          <w:p>
+            <w:pPr>
+              <w:pStyle w:val="Header"/>
+              <w:numPr>
+                <w:ilvl w:val="0"/>
+                <w:numId w:val="11"/>
+              </w:numPr>
+              <w:tabs>
+                <w:tab w:val="clear" w:pos="4153"/>
+                <w:tab w:val="clear" w:pos="8306"/>
+              </w:tabs>
+              <w:rPr>
+                <w:rFonts w:asciiTheme="minorHAnsi" w:hAnsiTheme="minorHAnsi"/>
+                <w:sz w:val="24"/>
+                <w:lang w:val="en-NZ"/>
+              </w:rPr>
+            </w:pPr>
+            <w:r>
+              <w:rPr>
+                <w:rFonts w:asciiTheme="minorHAnsi" w:hAnsiTheme="minorHAnsi"/>
+                <w:sz w:val="24"/>
+                <w:lang w:val="en-NZ"/>
+              </w:rPr>
+              <w:t xml:space="preserve">Maintain consistency so that no player is assigned with the same </w:t>
+            </w:r>
+            <w:r>
+              <w:rPr>
+                <w:rFonts w:asciiTheme="minorHAnsi" w:hAnsiTheme="minorHAnsi"/>
+                <w:sz w:val="24"/>
+                <w:lang w:val="en-NZ"/>
+              </w:rPr>
+              <w:t>personality</w:t>
+            </w:r>
+            <w:r>
+              <w:rPr>
+                <w:rFonts w:asciiTheme="minorHAnsi" w:hAnsiTheme="minorHAnsi"/>
+                <w:sz w:val="24"/>
+                <w:lang w:val="en-NZ"/>
+              </w:rPr>
+              <w:t>.</w:t>
+            </w:r>
+          </w:p>
+        </w:tc>
+      </w:tr>
+      <w:tr>
+        <w:tc>
+          <w:tcPr>
+            <w:tcW w:w="2880" w:type="dxa"/>
+          </w:tcPr>
+          <w:p>
+            <w:pPr>
+              <w:spacing w:line="240" w:lineRule="auto"/>
+              <w:rPr>
+                <w:rFonts w:eastAsia="Times New Roman" w:cs="Times New Roman"/>
+                <w:sz w:val="24"/>
+                <w:szCs w:val="24"/>
+                <w:lang w:val="en-NZ"/>
+              </w:rPr>
+            </w:pPr>
+            <w:r>
+              <w:rPr>
+                <w:rFonts w:eastAsia="Times New Roman" w:cs="Times New Roman"/>
+                <w:sz w:val="24"/>
+                <w:szCs w:val="24"/>
+                <w:lang w:val="en-NZ"/>
+              </w:rPr>
+              <w:t>Player.java</w:t>
+            </w:r>
+          </w:p>
+          <w:p>
+            <w:pPr>
+              <w:rPr>
+                <w:rFonts w:eastAsia="Times New Roman" w:cs="Times New Roman"/>
+                <w:sz w:val="24"/>
+                <w:szCs w:val="24"/>
+                <w:lang w:val="en-NZ"/>
+              </w:rPr>
+            </w:pPr>
+          </w:p>
+        </w:tc>
+        <w:tc>
+          <w:tcPr>
+            <w:tcW w:w="7158" w:type="dxa"/>
+          </w:tcPr>
+          <w:p>
+            <w:pPr>
+              <w:autoSpaceDE w:val="0"/>
+              <w:autoSpaceDN w:val="0"/>
+              <w:adjustRightInd w:val="0"/>
+              <w:spacing w:after="0" w:line="240" w:lineRule="auto"/>
+              <w:rPr>
+                <w:rFonts w:eastAsia="Times New Roman" w:cs="Times New Roman"/>
+                <w:sz w:val="24"/>
+                <w:szCs w:val="24"/>
+                <w:lang w:val="en-NZ"/>
+              </w:rPr>
+            </w:pPr>
+            <w:r>
+              <w:rPr>
+                <w:rFonts w:eastAsia="Times New Roman" w:cs="Times New Roman"/>
+                <w:sz w:val="24"/>
+                <w:szCs w:val="24"/>
+                <w:lang w:val="en-NZ"/>
+              </w:rPr>
+              <w:t>Player class is used to store the colour, number of minions and presence of building in the region for a particular Player</w:t>
+            </w:r>
+            <w:r>
+              <w:rPr>
+                <w:rFonts w:eastAsia="Times New Roman" w:cs="Times New Roman"/>
+                <w:sz w:val="24"/>
+                <w:szCs w:val="24"/>
+                <w:lang w:val="en-NZ"/>
+              </w:rPr>
+              <w:t>.</w:t>
+            </w:r>
+            <w:r>
+              <w:rPr>
+                <w:rFonts w:eastAsia="Times New Roman" w:cs="Times New Roman"/>
+                <w:sz w:val="24"/>
+                <w:szCs w:val="24"/>
+                <w:lang w:val="en-NZ"/>
+              </w:rPr>
+              <w:t xml:space="preserve"> Number of objects created of this class is equal to number of players in the game.</w:t>
+            </w:r>
+          </w:p>
+          <w:p>
+            <w:pPr>
+              <w:pStyle w:val="Header"/>
+              <w:tabs>
+                <w:tab w:val="clear" w:pos="4153"/>
+                <w:tab w:val="clear" w:pos="8306"/>
+              </w:tabs>
+              <w:rPr>
+                <w:rFonts w:asciiTheme="minorHAnsi" w:hAnsiTheme="minorHAnsi"/>
+                <w:sz w:val="24"/>
+                <w:lang w:val="en-NZ"/>
+              </w:rPr>
+            </w:pPr>
+            <w:r>
+              <w:rPr>
+                <w:rFonts w:asciiTheme="minorHAnsi" w:hAnsiTheme="minorHAnsi"/>
+                <w:sz w:val="24"/>
+                <w:lang w:val="en-NZ"/>
+              </w:rPr>
+              <w:t>This class is responsible for :</w:t>
+            </w:r>
+          </w:p>
+          <w:p>
+            <w:pPr>
               <w:pStyle w:val="ListParagraph"/>
               <w:numPr>
                 <w:ilvl w:val="0"/>
                 <w:numId w:val="11"/>
               </w:numPr>
               <w:rPr>
-                <w:sz w:val="24"/>
-                <w:szCs w:val="24"/>
-                <w:lang w:val="en-NZ"/>
-              </w:rPr>
-            </w:pPr>
-            <w:r>
-              <w:rPr>
-                <w:sz w:val="24"/>
+                <w:rFonts w:eastAsia="Times New Roman" w:cs="Times New Roman"/>
+                <w:sz w:val="24"/>
+                <w:szCs w:val="24"/>
+                <w:lang w:val="en-NZ"/>
+              </w:rPr>
+            </w:pPr>
+            <w:r>
+              <w:rPr>
+                <w:rFonts w:eastAsia="Times New Roman" w:cs="Times New Roman"/>
+                <w:sz w:val="24"/>
+                <w:szCs w:val="24"/>
                 <w:lang w:val="en-NZ"/>
               </w:rPr>
               <w:t xml:space="preserve">Maintaining Player Info like </w:t>
             </w:r>
-            <w:proofErr w:type="spellStart"/>
-            <w:r>
-              <w:rPr>
-                <w:sz w:val="24"/>
-                <w:lang w:val="en-NZ"/>
-              </w:rPr>
-              <w:t>color</w:t>
-            </w:r>
-            <w:proofErr w:type="spellEnd"/>
-            <w:r>
-              <w:rPr>
-                <w:sz w:val="24"/>
-                <w:lang w:val="en-NZ"/>
-              </w:rPr>
-              <w:t xml:space="preserve">, personality, minions, </w:t>
-            </w:r>
-            <w:r>
-              <w:rPr>
-                <w:sz w:val="24"/>
-                <w:lang w:val="en-NZ"/>
-              </w:rPr>
-              <w:lastRenderedPageBreak/>
-              <w:t>buildings, cash etc.</w:t>
+            <w:r>
+              <w:rPr>
+                <w:rFonts w:eastAsia="Times New Roman" w:cs="Times New Roman"/>
+                <w:sz w:val="24"/>
+                <w:szCs w:val="24"/>
+                <w:lang w:val="en-NZ"/>
+              </w:rPr>
+              <w:t>colour</w:t>
+            </w:r>
+            <w:r>
+              <w:rPr>
+                <w:rFonts w:eastAsia="Times New Roman" w:cs="Times New Roman"/>
+                <w:sz w:val="24"/>
+                <w:szCs w:val="24"/>
+                <w:lang w:val="en-NZ"/>
+              </w:rPr>
+              <w:t>, personality, minions, buildings, cash etc.</w:t>
+            </w:r>
+          </w:p>
+          <w:p>
+            <w:pPr>
+              <w:pStyle w:val="ListParagraph"/>
+              <w:numPr>
+                <w:ilvl w:val="0"/>
+                <w:numId w:val="11"/>
+              </w:numPr>
+              <w:rPr>
+                <w:rFonts w:eastAsia="Times New Roman" w:cs="Times New Roman"/>
+                <w:sz w:val="24"/>
+                <w:szCs w:val="24"/>
+                <w:lang w:val="en-NZ"/>
+              </w:rPr>
+            </w:pPr>
+            <w:r>
+              <w:rPr>
+                <w:rFonts w:eastAsia="Times New Roman" w:cs="Times New Roman"/>
+                <w:sz w:val="24"/>
+                <w:szCs w:val="24"/>
+                <w:lang w:val="en-NZ"/>
+              </w:rPr>
+              <w:t>Handling of the Random Events.</w:t>
+            </w:r>
+          </w:p>
+          <w:p>
+            <w:pPr>
+              <w:pStyle w:val="ListParagraph"/>
+              <w:numPr>
+                <w:ilvl w:val="0"/>
+                <w:numId w:val="11"/>
+              </w:numPr>
+              <w:rPr>
+                <w:rFonts w:eastAsia="Times New Roman" w:cs="Times New Roman"/>
+                <w:sz w:val="24"/>
+                <w:szCs w:val="24"/>
+                <w:lang w:val="en-NZ"/>
+              </w:rPr>
+            </w:pPr>
+            <w:r>
+              <w:rPr>
+                <w:rFonts w:eastAsia="Times New Roman" w:cs="Times New Roman"/>
+                <w:sz w:val="24"/>
+                <w:szCs w:val="24"/>
+                <w:lang w:val="en-NZ"/>
+              </w:rPr>
+              <w:t>Checking the winning condition related to personality.</w:t>
             </w:r>
           </w:p>
         </w:tc>
@@ -2376,29 +2374,31 @@
       <w:tr>
         <w:tc>
           <w:tcPr>
-            <w:tcW w:w="2808" w:type="dxa"/>
+            <w:tcW w:w="2880" w:type="dxa"/>
           </w:tcPr>
           <w:p>
             <w:pPr>
               <w:rPr>
-                <w:sz w:val="24"/>
-                <w:szCs w:val="24"/>
-                <w:lang w:val="en-NZ"/>
-              </w:rPr>
-            </w:pPr>
-            <w:r>
-              <w:rPr>
-                <w:sz w:val="24"/>
-                <w:szCs w:val="24"/>
-                <w:lang w:val="en-NZ"/>
-              </w:rPr>
-              <w:lastRenderedPageBreak/>
+                <w:rFonts w:eastAsia="Times New Roman" w:cs="Times New Roman"/>
+                <w:sz w:val="24"/>
+                <w:szCs w:val="24"/>
+                <w:lang w:val="en-NZ"/>
+              </w:rPr>
+            </w:pPr>
+            <w:r>
+              <w:rPr>
+                <w:rFonts w:eastAsia="Times New Roman" w:cs="Times New Roman"/>
+                <w:sz w:val="24"/>
+                <w:szCs w:val="24"/>
+                <w:lang w:val="en-NZ"/>
+              </w:rPr>
               <w:t>PlayerCards.java</w:t>
             </w:r>
           </w:p>
           <w:p>
             <w:pPr>
               <w:rPr>
+                <w:rFonts w:eastAsia="Times New Roman" w:cs="Times New Roman"/>
                 <w:sz w:val="24"/>
                 <w:szCs w:val="24"/>
                 <w:lang w:val="en-NZ"/>
@@ -2429,7 +2429,15 @@
                 <w:sz w:val="24"/>
                 <w:lang w:val="en-NZ"/>
               </w:rPr>
-              <w:t>This class is called from the Players class to assign cards to the players.</w:t>
+              <w:t>This class is called from</w:t>
+            </w:r>
+            <w:r>
+              <w:rPr>
+                <w:rFonts w:asciiTheme="minorHAnsi" w:hAnsiTheme="minorHAnsi"/>
+                <w:sz w:val="24"/>
+                <w:lang w:val="en-NZ"/>
+              </w:rPr>
+              <w:t xml:space="preserve"> the Players class to assign cards to the players.</w:t>
             </w:r>
           </w:p>
           <w:p>
@@ -2462,24 +2470,20 @@
                 <w:numId w:val="11"/>
               </w:numPr>
               <w:rPr>
-                <w:sz w:val="24"/>
-                <w:szCs w:val="24"/>
-                <w:lang w:val="en-NZ"/>
-              </w:rPr>
-            </w:pPr>
-            <w:r>
-              <w:rPr>
-                <w:sz w:val="24"/>
-                <w:lang w:val="en-NZ"/>
-              </w:rPr>
-              <w:t>Returning card nu</w:t>
-            </w:r>
-            <w:r>
-              <w:rPr>
-                <w:sz w:val="24"/>
-                <w:lang w:val="en-NZ"/>
-              </w:rPr>
-              <w:t>mbers for each player at random.</w:t>
+                <w:rFonts w:eastAsia="Times New Roman" w:cs="Times New Roman"/>
+                <w:sz w:val="24"/>
+                <w:szCs w:val="24"/>
+                <w:lang w:val="en-NZ"/>
+              </w:rPr>
+            </w:pPr>
+            <w:r>
+              <w:rPr>
+                <w:rFonts w:eastAsia="Times New Roman" w:cs="Times New Roman"/>
+                <w:sz w:val="24"/>
+                <w:szCs w:val="24"/>
+                <w:lang w:val="en-NZ"/>
+              </w:rPr>
+              <w:t>Creation of deck of brown and green cards and shuffling it.</w:t>
             </w:r>
           </w:p>
           <w:p>
@@ -2490,18 +2494,92 @@
                 <w:numId w:val="11"/>
               </w:numPr>
               <w:rPr>
-                <w:sz w:val="24"/>
-                <w:szCs w:val="24"/>
-                <w:lang w:val="en-NZ"/>
-              </w:rPr>
-            </w:pPr>
-            <w:r>
-              <w:rPr>
+                <w:rFonts w:eastAsia="Times New Roman" w:cs="Times New Roman"/>
+                <w:sz w:val="24"/>
+                <w:szCs w:val="24"/>
+                <w:lang w:val="en-NZ"/>
+              </w:rPr>
+            </w:pPr>
+            <w:r>
+              <w:rPr>
+                <w:rFonts w:eastAsia="Times New Roman" w:cs="Times New Roman"/>
+                <w:sz w:val="24"/>
+                <w:szCs w:val="24"/>
+                <w:lang w:val="en-NZ"/>
+              </w:rPr>
+              <w:t>Returning card numbers for each player at random.</w:t>
+            </w:r>
+          </w:p>
+          <w:p>
+            <w:pPr>
+              <w:pStyle w:val="ListParagraph"/>
+              <w:numPr>
+                <w:ilvl w:val="0"/>
+                <w:numId w:val="11"/>
+              </w:numPr>
+              <w:rPr>
+                <w:rFonts w:eastAsia="Times New Roman" w:cs="Times New Roman"/>
+                <w:sz w:val="24"/>
+                <w:szCs w:val="24"/>
+                <w:lang w:val="en-NZ"/>
+              </w:rPr>
+            </w:pPr>
+            <w:r>
+              <w:rPr>
+                <w:rFonts w:eastAsia="Times New Roman" w:cs="Times New Roman"/>
                 <w:sz w:val="24"/>
                 <w:szCs w:val="24"/>
                 <w:lang w:val="en-NZ"/>
               </w:rPr>
               <w:t>Maintain consistency so that no player is assigned with the same cards.</w:t>
+            </w:r>
+          </w:p>
+          <w:p>
+            <w:pPr>
+              <w:pStyle w:val="ListParagraph"/>
+              <w:numPr>
+                <w:ilvl w:val="0"/>
+                <w:numId w:val="11"/>
+              </w:numPr>
+              <w:rPr>
+                <w:rFonts w:eastAsia="Times New Roman" w:cs="Times New Roman"/>
+                <w:sz w:val="24"/>
+                <w:szCs w:val="24"/>
+                <w:lang w:val="en-NZ"/>
+              </w:rPr>
+            </w:pPr>
+            <w:r>
+              <w:rPr>
+                <w:rFonts w:eastAsia="Times New Roman" w:cs="Times New Roman"/>
+                <w:sz w:val="24"/>
+                <w:szCs w:val="24"/>
+                <w:lang w:val="en-NZ"/>
+              </w:rPr>
+              <w:t>Moving minion of from one region to another.</w:t>
+            </w:r>
+          </w:p>
+          <w:p>
+            <w:pPr>
+              <w:pStyle w:val="ListParagraph"/>
+              <w:numPr>
+                <w:ilvl w:val="0"/>
+                <w:numId w:val="11"/>
+              </w:numPr>
+              <w:rPr>
+                <w:rFonts w:eastAsia="Times New Roman" w:cs="Times New Roman"/>
+                <w:sz w:val="24"/>
+                <w:szCs w:val="24"/>
+                <w:lang w:val="en-NZ"/>
+              </w:rPr>
+            </w:pPr>
+            <w:r>
+              <w:rPr>
+                <w:rFonts w:eastAsia="Times New Roman" w:cs="Times New Roman"/>
+                <w:sz w:val="24"/>
+                <w:szCs w:val="24"/>
+                <w:lang w:val="en-NZ"/>
+              </w:rPr>
+              <w:t>Checking the Interrupt Card.</w:t>
             </w:r>
           </w:p>
         </w:tc>
@@ -2509,7 +2587,7 @@
       <w:tr>
         <w:tc>
           <w:tcPr>
-            <w:tcW w:w="2808" w:type="dxa"/>
+            <w:tcW w:w="2880" w:type="dxa"/>
             <w:tcBorders>
               <w:top w:val="single" w:sz="4" w:space="0" w:color="auto"/>
               <w:left w:val="single" w:sz="4" w:space="0" w:color="auto"/>
@@ -2520,26 +2598,20 @@
           <w:p>
             <w:pPr>
               <w:rPr>
-                <w:sz w:val="24"/>
-                <w:szCs w:val="24"/>
-                <w:lang w:val="en-NZ"/>
-              </w:rPr>
-            </w:pPr>
-            <w:r>
-              <w:rPr>
-                <w:sz w:val="24"/>
-                <w:szCs w:val="24"/>
-                <w:lang w:val="en-NZ"/>
-              </w:rPr>
-              <w:t>PlayerStatus.java</w:t>
-            </w:r>
-            <w:r>
-              <w:rPr>
-                <w:sz w:val="24"/>
-                <w:szCs w:val="24"/>
-                <w:lang w:val="en-NZ"/>
-              </w:rPr>
-              <w:t xml:space="preserve"> </w:t>
+                <w:rFonts w:eastAsia="Times New Roman" w:cs="Times New Roman"/>
+                <w:sz w:val="24"/>
+                <w:szCs w:val="24"/>
+                <w:lang w:val="en-NZ"/>
+              </w:rPr>
+            </w:pPr>
+            <w:r>
+              <w:rPr>
+                <w:rFonts w:eastAsia="Times New Roman" w:cs="Times New Roman"/>
+                <w:sz w:val="24"/>
+                <w:szCs w:val="24"/>
+                <w:lang w:val="en-NZ"/>
+              </w:rPr>
+              <w:t xml:space="preserve">PlayerStatus.java </w:t>
             </w:r>
           </w:p>
         </w:tc>
@@ -2588,24 +2660,6 @@
                 <w:sz w:val="24"/>
                 <w:lang w:val="en-NZ"/>
               </w:rPr>
-              <w:t xml:space="preserve"> from the region class to store </w:t>
-            </w:r>
-            <w:proofErr w:type="spellStart"/>
-            <w:r>
-              <w:rPr>
-                <w:rFonts w:asciiTheme="minorHAnsi" w:hAnsiTheme="minorHAnsi"/>
-                <w:sz w:val="24"/>
-                <w:lang w:val="en-NZ"/>
-              </w:rPr>
-              <w:t>regionwise</w:t>
-            </w:r>
-            <w:proofErr w:type="spellEnd"/>
-            <w:r>
-              <w:rPr>
-                <w:rFonts w:asciiTheme="minorHAnsi" w:hAnsiTheme="minorHAnsi"/>
-                <w:sz w:val="24"/>
-                <w:lang w:val="en-NZ"/>
-              </w:rPr>
               <w:t xml:space="preserve"> </w:t>
             </w:r>
             <w:r>
@@ -2614,6 +2668,46 @@
                 <w:sz w:val="24"/>
                 <w:lang w:val="en-NZ"/>
               </w:rPr>
+              <w:t>by the R</w:t>
+            </w:r>
+            <w:r>
+              <w:rPr>
+                <w:rFonts w:asciiTheme="minorHAnsi" w:hAnsiTheme="minorHAnsi"/>
+                <w:sz w:val="24"/>
+                <w:lang w:val="en-NZ"/>
+              </w:rPr>
+              <w:t xml:space="preserve">egion class to store </w:t>
+            </w:r>
+            <w:r>
+              <w:rPr>
+                <w:rFonts w:asciiTheme="minorHAnsi" w:hAnsiTheme="minorHAnsi"/>
+                <w:sz w:val="24"/>
+                <w:lang w:val="en-NZ"/>
+              </w:rPr>
+              <w:t>region</w:t>
+            </w:r>
+            <w:r>
+              <w:rPr>
+                <w:rFonts w:asciiTheme="minorHAnsi" w:hAnsiTheme="minorHAnsi"/>
+                <w:sz w:val="24"/>
+                <w:lang w:val="en-NZ"/>
+              </w:rPr>
+              <w:t xml:space="preserve"> </w:t>
+            </w:r>
+            <w:r>
+              <w:rPr>
+                <w:rFonts w:asciiTheme="minorHAnsi" w:hAnsiTheme="minorHAnsi"/>
+                <w:sz w:val="24"/>
+                <w:lang w:val="en-NZ"/>
+              </w:rPr>
+              <w:t xml:space="preserve">wise </w:t>
+            </w:r>
+            <w:r>
+              <w:rPr>
+                <w:rFonts w:asciiTheme="minorHAnsi" w:hAnsiTheme="minorHAnsi"/>
+                <w:sz w:val="24"/>
+                <w:lang w:val="en-NZ"/>
+              </w:rPr>
               <w:t xml:space="preserve">data for </w:t>
             </w:r>
             <w:r>
@@ -2671,6 +2765,14 @@
                 <w:lang w:val="en-NZ"/>
               </w:rPr>
               <w:t xml:space="preserve"> </w:t>
+            </w:r>
+            <w:r>
+              <w:rPr>
+                <w:rFonts w:asciiTheme="minorHAnsi" w:hAnsiTheme="minorHAnsi"/>
+                <w:sz w:val="24"/>
+                <w:lang w:val="en-NZ"/>
+              </w:rPr>
+              <w:t xml:space="preserve"> It keeps track of which player has minion or building in a region.</w:t>
             </w:r>
           </w:p>
         </w:tc>
@@ -2678,7 +2780,7 @@
       <w:tr>
         <w:tc>
           <w:tcPr>
-            <w:tcW w:w="2808" w:type="dxa"/>
+            <w:tcW w:w="2880" w:type="dxa"/>
             <w:tcBorders>
               <w:top w:val="single" w:sz="4" w:space="0" w:color="auto"/>
               <w:left w:val="single" w:sz="4" w:space="0" w:color="auto"/>
@@ -2689,13 +2791,15 @@
           <w:p>
             <w:pPr>
               <w:rPr>
-                <w:sz w:val="24"/>
-                <w:szCs w:val="24"/>
-                <w:lang w:val="en-NZ"/>
-              </w:rPr>
-            </w:pPr>
-            <w:r>
-              <w:rPr>
+                <w:rFonts w:eastAsia="Times New Roman" w:cs="Times New Roman"/>
+                <w:sz w:val="24"/>
+                <w:szCs w:val="24"/>
+                <w:lang w:val="en-NZ"/>
+              </w:rPr>
+            </w:pPr>
+            <w:r>
+              <w:rPr>
+                <w:rFonts w:eastAsia="Times New Roman" w:cs="Times New Roman"/>
                 <w:sz w:val="24"/>
                 <w:szCs w:val="24"/>
                 <w:lang w:val="en-NZ"/>
@@ -2706,17 +2810,20 @@
           <w:p>
             <w:pPr>
               <w:rPr>
-                <w:sz w:val="24"/>
-                <w:szCs w:val="24"/>
-                <w:lang w:val="en-NZ"/>
-              </w:rPr>
-            </w:pPr>
-            <w:r>
-              <w:rPr>
-                <w:sz w:val="24"/>
-                <w:szCs w:val="24"/>
-                <w:lang w:val="en-NZ"/>
-              </w:rPr>
+                <w:rFonts w:eastAsia="Times New Roman" w:cs="Times New Roman"/>
+                <w:sz w:val="24"/>
+                <w:szCs w:val="24"/>
+                <w:lang w:val="en-NZ"/>
+              </w:rPr>
+            </w:pPr>
+            <w:r>
+              <w:rPr>
+                <w:rFonts w:eastAsia="Times New Roman" w:cs="Times New Roman"/>
+                <w:sz w:val="24"/>
+                <w:szCs w:val="24"/>
+                <w:lang w:val="en-NZ"/>
+              </w:rPr>
+              <w:lastRenderedPageBreak/>
               <w:t xml:space="preserve"> </w:t>
             </w:r>
           </w:p>
@@ -2750,7 +2857,24 @@
                 <w:sz w:val="24"/>
                 <w:lang w:val="en-NZ"/>
               </w:rPr>
-              <w:t xml:space="preserve">This class is called from the </w:t>
+              <w:lastRenderedPageBreak/>
+              <w:t>It is an abstract class used</w:t>
+            </w:r>
+            <w:r>
+              <w:rPr>
+                <w:rFonts w:asciiTheme="minorHAnsi" w:hAnsiTheme="minorHAnsi"/>
+                <w:sz w:val="24"/>
+                <w:lang w:val="en-NZ"/>
+              </w:rPr>
+              <w:t xml:space="preserve"> to get the names for the Random Event Cards.</w:t>
+            </w:r>
+            <w:r>
+              <w:rPr>
+                <w:rFonts w:asciiTheme="minorHAnsi" w:hAnsiTheme="minorHAnsi"/>
+                <w:sz w:val="24"/>
+                <w:lang w:val="en-NZ"/>
+              </w:rPr>
+              <w:t xml:space="preserve"> Separate classes for each </w:t>
             </w:r>
             <w:proofErr w:type="spellStart"/>
             <w:r>
@@ -2759,7 +2883,7 @@
                 <w:sz w:val="24"/>
                 <w:lang w:val="en-NZ"/>
               </w:rPr>
-              <w:t>GameEngine</w:t>
+              <w:t>RandomEvent</w:t>
             </w:r>
             <w:proofErr w:type="spellEnd"/>
             <w:r>
@@ -2768,7 +2892,16 @@
                 <w:sz w:val="24"/>
                 <w:lang w:val="en-NZ"/>
               </w:rPr>
-              <w:t xml:space="preserve"> class to get the names for the Random Event Cards.</w:t>
+              <w:t xml:space="preserve"> are created as concrete </w:t>
+            </w:r>
+            <w:r>
+              <w:rPr>
+                <w:rFonts w:asciiTheme="minorHAnsi" w:hAnsiTheme="minorHAnsi"/>
+                <w:sz w:val="24"/>
+                <w:lang w:val="en-NZ"/>
+              </w:rPr>
+              <w:lastRenderedPageBreak/>
+              <w:t>classes.</w:t>
             </w:r>
           </w:p>
           <w:p>
@@ -2816,7 +2949,7 @@
                 <w:sz w:val="24"/>
                 <w:lang w:val="en-NZ"/>
               </w:rPr>
-              <w:t xml:space="preserve">Returning a </w:t>
+              <w:t xml:space="preserve">Return of a random </w:t>
             </w:r>
             <w:proofErr w:type="spellStart"/>
             <w:r>
@@ -2828,14 +2961,6 @@
               <w:t>RandomEventCard</w:t>
             </w:r>
             <w:proofErr w:type="spellEnd"/>
-            <w:r>
-              <w:rPr>
-                <w:rFonts w:asciiTheme="minorHAnsi" w:hAnsiTheme="minorHAnsi"/>
-                <w:sz w:val="24"/>
-                <w:lang w:val="en-NZ"/>
-              </w:rPr>
-              <w:t xml:space="preserve"> at random</w:t>
-            </w:r>
             <w:r>
               <w:rPr>
                 <w:rFonts w:asciiTheme="minorHAnsi" w:hAnsiTheme="minorHAnsi"/>
@@ -2853,34 +2978,38 @@
                 <w:numId w:val="11"/>
               </w:numPr>
               <w:rPr>
-                <w:sz w:val="24"/>
-                <w:szCs w:val="24"/>
-                <w:lang w:val="en-NZ"/>
-              </w:rPr>
-            </w:pPr>
-            <w:r>
-              <w:rPr>
-                <w:sz w:val="24"/>
-                <w:szCs w:val="24"/>
-                <w:lang w:val="en-NZ"/>
-              </w:rPr>
-              <w:t xml:space="preserve">Maintain consistency so that no </w:t>
-            </w:r>
-            <w:r>
-              <w:rPr>
-                <w:sz w:val="24"/>
-                <w:szCs w:val="24"/>
-                <w:lang w:val="en-NZ"/>
-              </w:rPr>
-              <w:t>card is drawn twice</w:t>
-            </w:r>
-            <w:r>
-              <w:rPr>
-                <w:sz w:val="24"/>
-                <w:szCs w:val="24"/>
-                <w:lang w:val="en-NZ"/>
-              </w:rPr>
-              <w:t>.</w:t>
+                <w:rFonts w:eastAsia="Times New Roman" w:cs="Times New Roman"/>
+                <w:sz w:val="24"/>
+                <w:szCs w:val="24"/>
+                <w:lang w:val="en-NZ"/>
+              </w:rPr>
+            </w:pPr>
+            <w:r>
+              <w:rPr>
+                <w:rFonts w:eastAsia="Times New Roman" w:cs="Times New Roman"/>
+                <w:sz w:val="24"/>
+                <w:szCs w:val="24"/>
+                <w:lang w:val="en-NZ"/>
+              </w:rPr>
+              <w:t>Maintain</w:t>
+            </w:r>
+            <w:r>
+              <w:rPr>
+                <w:rFonts w:eastAsia="Times New Roman" w:cs="Times New Roman"/>
+                <w:sz w:val="24"/>
+                <w:szCs w:val="24"/>
+                <w:lang w:val="en-NZ"/>
+              </w:rPr>
+              <w:t>ing</w:t>
+            </w:r>
+            <w:r>
+              <w:rPr>
+                <w:rFonts w:eastAsia="Times New Roman" w:cs="Times New Roman"/>
+                <w:sz w:val="24"/>
+                <w:szCs w:val="24"/>
+                <w:lang w:val="en-NZ"/>
+              </w:rPr>
+              <w:t xml:space="preserve"> consistency so that no card is drawn twice.</w:t>
             </w:r>
           </w:p>
         </w:tc>
@@ -2888,7 +3017,7 @@
       <w:tr>
         <w:tc>
           <w:tcPr>
-            <w:tcW w:w="2808" w:type="dxa"/>
+            <w:tcW w:w="2880" w:type="dxa"/>
             <w:tcBorders>
               <w:top w:val="single" w:sz="4" w:space="0" w:color="auto"/>
               <w:left w:val="single" w:sz="4" w:space="0" w:color="auto"/>
@@ -2899,30 +3028,35 @@
           <w:p>
             <w:pPr>
               <w:rPr>
-                <w:sz w:val="24"/>
-                <w:szCs w:val="24"/>
-                <w:lang w:val="en-NZ"/>
-              </w:rPr>
-            </w:pPr>
-            <w:r>
-              <w:rPr>
-                <w:sz w:val="24"/>
-                <w:szCs w:val="24"/>
-                <w:lang w:val="en-NZ"/>
-              </w:rPr>
+                <w:rFonts w:eastAsia="Times New Roman" w:cs="Times New Roman"/>
+                <w:sz w:val="24"/>
+                <w:szCs w:val="24"/>
+                <w:lang w:val="en-NZ"/>
+              </w:rPr>
+            </w:pPr>
+            <w:r>
+              <w:rPr>
+                <w:rFonts w:eastAsia="Times New Roman" w:cs="Times New Roman"/>
+                <w:sz w:val="24"/>
+                <w:szCs w:val="24"/>
+                <w:lang w:val="en-NZ"/>
+              </w:rPr>
+              <w:lastRenderedPageBreak/>
               <w:t>Region.java</w:t>
             </w:r>
           </w:p>
           <w:p>
             <w:pPr>
               <w:rPr>
-                <w:sz w:val="24"/>
-                <w:szCs w:val="24"/>
-                <w:lang w:val="en-NZ"/>
-              </w:rPr>
-            </w:pPr>
-            <w:r>
-              <w:rPr>
+                <w:rFonts w:eastAsia="Times New Roman" w:cs="Times New Roman"/>
+                <w:sz w:val="24"/>
+                <w:szCs w:val="24"/>
+                <w:lang w:val="en-NZ"/>
+              </w:rPr>
+            </w:pPr>
+            <w:r>
+              <w:rPr>
+                <w:rFonts w:eastAsia="Times New Roman" w:cs="Times New Roman"/>
                 <w:sz w:val="24"/>
                 <w:szCs w:val="24"/>
                 <w:lang w:val="en-NZ"/>
@@ -2978,7 +3112,31 @@
                 <w:sz w:val="24"/>
                 <w:lang w:val="en-NZ"/>
               </w:rPr>
-              <w:t xml:space="preserve"> class to assign default values to the all the 12 Regions like Region Name, Region Number, Building Cost etc..</w:t>
+              <w:t xml:space="preserve"> class to assign default values to the all the</w:t>
+            </w:r>
+            <w:r>
+              <w:rPr>
+                <w:rFonts w:asciiTheme="minorHAnsi" w:hAnsiTheme="minorHAnsi"/>
+                <w:sz w:val="24"/>
+                <w:lang w:val="en-NZ"/>
+              </w:rPr>
+              <w:t xml:space="preserve"> twelve different r</w:t>
+            </w:r>
+            <w:r>
+              <w:rPr>
+                <w:rFonts w:asciiTheme="minorHAnsi" w:hAnsiTheme="minorHAnsi"/>
+                <w:sz w:val="24"/>
+                <w:lang w:val="en-NZ"/>
+              </w:rPr>
+              <w:t>egions like Region Name, Re</w:t>
+            </w:r>
+            <w:r>
+              <w:rPr>
+                <w:rFonts w:asciiTheme="minorHAnsi" w:hAnsiTheme="minorHAnsi"/>
+                <w:sz w:val="24"/>
+                <w:lang w:val="en-NZ"/>
+              </w:rPr>
+              <w:t>gion Number, Building Cost etc.</w:t>
             </w:r>
           </w:p>
           <w:p>
@@ -2994,6 +3152,20 @@
                 <w:lang w:val="en-NZ"/>
               </w:rPr>
             </w:pPr>
+          </w:p>
+          <w:p>
+            <w:pPr>
+              <w:pStyle w:val="Header"/>
+              <w:tabs>
+                <w:tab w:val="clear" w:pos="4153"/>
+                <w:tab w:val="clear" w:pos="8306"/>
+              </w:tabs>
+              <w:rPr>
+                <w:rFonts w:asciiTheme="minorHAnsi" w:hAnsiTheme="minorHAnsi"/>
+                <w:sz w:val="24"/>
+                <w:lang w:val="en-NZ"/>
+              </w:rPr>
+            </w:pPr>
             <w:r>
               <w:rPr>
                 <w:rFonts w:asciiTheme="minorHAnsi" w:hAnsiTheme="minorHAnsi"/>
@@ -3011,73 +3183,53 @@
                 <w:numId w:val="12"/>
               </w:numPr>
               <w:rPr>
-                <w:sz w:val="24"/>
-                <w:szCs w:val="24"/>
-                <w:lang w:val="en-NZ"/>
-              </w:rPr>
-            </w:pPr>
-            <w:r>
-              <w:rPr>
-                <w:sz w:val="24"/>
-                <w:lang w:val="en-NZ"/>
-              </w:rPr>
-              <w:t xml:space="preserve">Maintaining </w:t>
-            </w:r>
-            <w:r>
-              <w:rPr>
-                <w:sz w:val="24"/>
-                <w:lang w:val="en-NZ"/>
-              </w:rPr>
-              <w:t>Region</w:t>
-            </w:r>
-            <w:r>
-              <w:rPr>
-                <w:sz w:val="24"/>
-                <w:lang w:val="en-NZ"/>
-              </w:rPr>
-              <w:t xml:space="preserve"> Info like </w:t>
-            </w:r>
-            <w:r>
-              <w:rPr>
-                <w:sz w:val="24"/>
-                <w:lang w:val="en-NZ"/>
-              </w:rPr>
-              <w:t>number of minions</w:t>
-            </w:r>
-            <w:r>
-              <w:rPr>
-                <w:sz w:val="24"/>
-                <w:lang w:val="en-NZ"/>
-              </w:rPr>
-              <w:t xml:space="preserve">, </w:t>
-            </w:r>
-            <w:r>
-              <w:rPr>
-                <w:sz w:val="24"/>
-                <w:lang w:val="en-NZ"/>
-              </w:rPr>
-              <w:t>demons, trolls, existence of building</w:t>
-            </w:r>
-            <w:r>
-              <w:rPr>
-                <w:sz w:val="24"/>
-                <w:lang w:val="en-NZ"/>
-              </w:rPr>
-              <w:t>,</w:t>
-            </w:r>
-            <w:r>
-              <w:rPr>
-                <w:sz w:val="24"/>
-                <w:lang w:val="en-NZ"/>
-              </w:rPr>
-              <w:t xml:space="preserve"> trouble Marker</w:t>
-            </w:r>
-            <w:r>
-              <w:rPr>
-                <w:sz w:val="24"/>
-                <w:lang w:val="en-NZ"/>
-              </w:rPr>
-              <w:t>.</w:t>
+                <w:rFonts w:eastAsia="Times New Roman" w:cs="Times New Roman"/>
+                <w:sz w:val="24"/>
+                <w:szCs w:val="24"/>
+                <w:lang w:val="en-NZ"/>
+              </w:rPr>
+            </w:pPr>
+            <w:r>
+              <w:rPr>
+                <w:rFonts w:eastAsia="Times New Roman" w:cs="Times New Roman"/>
+                <w:sz w:val="24"/>
+                <w:szCs w:val="24"/>
+                <w:lang w:val="en-NZ"/>
+              </w:rPr>
+              <w:t>Maintaining Region Info like number of minions, demons, trolls, existence of building, trouble Marker.</w:t>
+            </w:r>
+          </w:p>
+          <w:p>
+            <w:pPr>
+              <w:pStyle w:val="ListParagraph"/>
+              <w:numPr>
+                <w:ilvl w:val="0"/>
+                <w:numId w:val="12"/>
+              </w:numPr>
+              <w:rPr>
+                <w:rFonts w:eastAsia="Times New Roman" w:cs="Times New Roman"/>
+                <w:sz w:val="24"/>
+                <w:szCs w:val="24"/>
+                <w:lang w:val="en-NZ"/>
+              </w:rPr>
+            </w:pPr>
+            <w:r>
+              <w:rPr>
+                <w:rFonts w:eastAsia="Times New Roman" w:cs="Times New Roman"/>
+                <w:sz w:val="24"/>
+                <w:szCs w:val="24"/>
+                <w:lang w:val="en-NZ"/>
+              </w:rPr>
+              <w:t xml:space="preserve">Perform </w:t>
+            </w:r>
+            <w:r>
+              <w:rPr>
+                <w:rFonts w:eastAsia="Times New Roman" w:cs="Times New Roman"/>
+                <w:sz w:val="24"/>
+                <w:szCs w:val="24"/>
+                <w:lang w:val="en-NZ"/>
+              </w:rPr>
+              <w:t>function relevant to the region selected.</w:t>
             </w:r>
           </w:p>
         </w:tc>
@@ -3085,7 +3237,7 @@
       <w:tr>
         <w:tc>
           <w:tcPr>
-            <w:tcW w:w="2808" w:type="dxa"/>
+            <w:tcW w:w="2880" w:type="dxa"/>
             <w:tcBorders>
               <w:top w:val="single" w:sz="4" w:space="0" w:color="auto"/>
               <w:left w:val="single" w:sz="4" w:space="0" w:color="auto"/>
@@ -3096,13 +3248,15 @@
           <w:p>
             <w:pPr>
               <w:rPr>
-                <w:sz w:val="24"/>
-                <w:szCs w:val="24"/>
-                <w:lang w:val="en-NZ"/>
-              </w:rPr>
-            </w:pPr>
-            <w:r>
-              <w:rPr>
+                <w:rFonts w:eastAsia="Times New Roman" w:cs="Times New Roman"/>
+                <w:sz w:val="24"/>
+                <w:szCs w:val="24"/>
+                <w:lang w:val="en-NZ"/>
+              </w:rPr>
+            </w:pPr>
+            <w:r>
+              <w:rPr>
+                <w:rFonts w:eastAsia="Times New Roman" w:cs="Times New Roman"/>
                 <w:sz w:val="24"/>
                 <w:szCs w:val="24"/>
                 <w:lang w:val="en-NZ"/>
@@ -3113,6 +3267,7 @@
           <w:p>
             <w:pPr>
               <w:rPr>
+                <w:rFonts w:eastAsia="Times New Roman" w:cs="Times New Roman"/>
                 <w:sz w:val="24"/>
                 <w:szCs w:val="24"/>
                 <w:lang w:val="en-NZ"/>
@@ -3133,22 +3288,45 @@
           <w:p>
             <w:pPr>
               <w:rPr>
-                <w:sz w:val="24"/>
-                <w:szCs w:val="24"/>
-                <w:lang w:val="en-NZ"/>
-              </w:rPr>
-            </w:pPr>
-            <w:r>
-              <w:rPr>
-                <w:sz w:val="24"/>
-                <w:lang w:val="en-NZ"/>
-              </w:rPr>
-              <w:t xml:space="preserve">This class is used from the players class to store </w:t>
+                <w:rFonts w:eastAsia="Times New Roman" w:cs="Times New Roman"/>
+                <w:sz w:val="24"/>
+                <w:szCs w:val="24"/>
+                <w:lang w:val="en-NZ"/>
+              </w:rPr>
+            </w:pPr>
+            <w:r>
+              <w:rPr>
+                <w:rFonts w:eastAsia="Times New Roman" w:cs="Times New Roman"/>
+                <w:sz w:val="24"/>
+                <w:szCs w:val="24"/>
+                <w:lang w:val="en-NZ"/>
+              </w:rPr>
+              <w:t xml:space="preserve">This class is used from the </w:t>
+            </w:r>
+            <w:r>
+              <w:rPr>
+                <w:rFonts w:eastAsia="Times New Roman" w:cs="Times New Roman"/>
+                <w:sz w:val="24"/>
+                <w:szCs w:val="24"/>
+                <w:lang w:val="en-NZ"/>
+              </w:rPr>
+              <w:t>P</w:t>
+            </w:r>
+            <w:r>
+              <w:rPr>
+                <w:rFonts w:eastAsia="Times New Roman" w:cs="Times New Roman"/>
+                <w:sz w:val="24"/>
+                <w:szCs w:val="24"/>
+                <w:lang w:val="en-NZ"/>
+              </w:rPr>
+              <w:t xml:space="preserve">layer class to store </w:t>
             </w:r>
             <w:proofErr w:type="spellStart"/>
             <w:r>
               <w:rPr>
-                <w:sz w:val="24"/>
+                <w:rFonts w:eastAsia="Times New Roman" w:cs="Times New Roman"/>
+                <w:sz w:val="24"/>
+                <w:szCs w:val="24"/>
                 <w:lang w:val="en-NZ"/>
               </w:rPr>
               <w:t>playerwise</w:t>
@@ -3156,10 +3334,21 @@
             <w:proofErr w:type="spellEnd"/>
             <w:r>
               <w:rPr>
-                <w:sz w:val="24"/>
+                <w:rFonts w:eastAsia="Times New Roman" w:cs="Times New Roman"/>
+                <w:sz w:val="24"/>
+                <w:szCs w:val="24"/>
                 <w:lang w:val="en-NZ"/>
               </w:rPr>
               <w:t xml:space="preserve"> data for each region.</w:t>
+            </w:r>
+            <w:r>
+              <w:rPr>
+                <w:rFonts w:eastAsia="Times New Roman" w:cs="Times New Roman"/>
+                <w:sz w:val="24"/>
+                <w:szCs w:val="24"/>
+                <w:lang w:val="en-NZ"/>
+              </w:rPr>
+              <w:t xml:space="preserve"> It keeps track of which region has minion or building of which player.</w:t>
             </w:r>
           </w:p>
         </w:tc>
@@ -3167,7 +3356,7 @@
       <w:tr>
         <w:tc>
           <w:tcPr>
-            <w:tcW w:w="2808" w:type="dxa"/>
+            <w:tcW w:w="2880" w:type="dxa"/>
             <w:tcBorders>
               <w:top w:val="single" w:sz="4" w:space="0" w:color="auto"/>
               <w:left w:val="single" w:sz="4" w:space="0" w:color="auto"/>
@@ -3178,26 +3367,20 @@
           <w:p>
             <w:pPr>
               <w:rPr>
-                <w:sz w:val="24"/>
-                <w:szCs w:val="24"/>
-                <w:lang w:val="en-NZ"/>
-              </w:rPr>
-            </w:pPr>
-            <w:r>
-              <w:rPr>
-                <w:sz w:val="24"/>
-                <w:szCs w:val="24"/>
-                <w:lang w:val="en-NZ"/>
-              </w:rPr>
-              <w:t>SavedGame.java</w:t>
-            </w:r>
-            <w:r>
-              <w:rPr>
-                <w:sz w:val="24"/>
-                <w:szCs w:val="24"/>
-                <w:lang w:val="en-NZ"/>
-              </w:rPr>
-              <w:t xml:space="preserve"> </w:t>
+                <w:rFonts w:eastAsia="Times New Roman" w:cs="Times New Roman"/>
+                <w:sz w:val="24"/>
+                <w:szCs w:val="24"/>
+                <w:lang w:val="en-NZ"/>
+              </w:rPr>
+            </w:pPr>
+            <w:r>
+              <w:rPr>
+                <w:rFonts w:eastAsia="Times New Roman" w:cs="Times New Roman"/>
+                <w:sz w:val="24"/>
+                <w:szCs w:val="24"/>
+                <w:lang w:val="en-NZ"/>
+              </w:rPr>
+              <w:t xml:space="preserve">SavedGame.java </w:t>
             </w:r>
           </w:p>
         </w:tc>
@@ -3278,7 +3461,41 @@
                 <w:sz w:val="24"/>
                 <w:lang w:val="en-NZ"/>
               </w:rPr>
-              <w:t>Creating GUI for showing Players, Regions and other Information by reading XML file.</w:t>
+              <w:t>Creation of</w:t>
+            </w:r>
+            <w:r>
+              <w:rPr>
+                <w:rFonts w:asciiTheme="minorHAnsi" w:hAnsiTheme="minorHAnsi"/>
+                <w:sz w:val="24"/>
+                <w:lang w:val="en-NZ"/>
+              </w:rPr>
+              <w:t xml:space="preserve"> GUI for showing Players, Regions and other Information by reading XML file.</w:t>
+            </w:r>
+          </w:p>
+          <w:p>
+            <w:pPr>
+              <w:pStyle w:val="Header"/>
+              <w:numPr>
+                <w:ilvl w:val="0"/>
+                <w:numId w:val="11"/>
+              </w:numPr>
+              <w:tabs>
+                <w:tab w:val="clear" w:pos="4153"/>
+                <w:tab w:val="clear" w:pos="8306"/>
+              </w:tabs>
+              <w:rPr>
+                <w:rFonts w:asciiTheme="minorHAnsi" w:hAnsiTheme="minorHAnsi"/>
+                <w:sz w:val="24"/>
+                <w:lang w:val="en-NZ"/>
+              </w:rPr>
+            </w:pPr>
+            <w:r>
+              <w:rPr>
+                <w:rFonts w:asciiTheme="minorHAnsi" w:hAnsiTheme="minorHAnsi"/>
+                <w:sz w:val="24"/>
+                <w:lang w:val="en-NZ"/>
+              </w:rPr>
+              <w:t>Loading of GUI.</w:t>
             </w:r>
           </w:p>
           <w:p>
@@ -3289,70 +3506,35 @@
                 <w:numId w:val="11"/>
               </w:numPr>
               <w:rPr>
-                <w:sz w:val="24"/>
-                <w:szCs w:val="24"/>
-                <w:lang w:val="en-NZ"/>
-              </w:rPr>
-            </w:pPr>
-            <w:r>
-              <w:rPr>
-                <w:sz w:val="24"/>
-                <w:lang w:val="en-NZ"/>
-              </w:rPr>
-              <w:t xml:space="preserve">Populate objects of the </w:t>
-            </w:r>
-            <w:r>
-              <w:rPr>
-                <w:sz w:val="24"/>
-                <w:lang w:val="en-NZ"/>
-              </w:rPr>
-              <w:t>other</w:t>
-            </w:r>
-            <w:r>
-              <w:rPr>
-                <w:sz w:val="24"/>
-                <w:lang w:val="en-NZ"/>
-              </w:rPr>
-              <w:t xml:space="preserve"> </w:t>
-            </w:r>
-            <w:r>
-              <w:rPr>
-                <w:sz w:val="24"/>
-                <w:lang w:val="en-NZ"/>
-              </w:rPr>
-              <w:t>c</w:t>
-            </w:r>
-            <w:r>
-              <w:rPr>
-                <w:sz w:val="24"/>
-                <w:lang w:val="en-NZ"/>
-              </w:rPr>
-              <w:t>lass</w:t>
-            </w:r>
-            <w:r>
-              <w:rPr>
-                <w:sz w:val="24"/>
-                <w:lang w:val="en-NZ"/>
-              </w:rPr>
-              <w:t xml:space="preserve"> by the data re</w:t>
-            </w:r>
-            <w:r>
-              <w:rPr>
-                <w:sz w:val="24"/>
-                <w:lang w:val="en-NZ"/>
-              </w:rPr>
-              <w:t>a</w:t>
-            </w:r>
-            <w:r>
-              <w:rPr>
-                <w:sz w:val="24"/>
-                <w:lang w:val="en-NZ"/>
-              </w:rPr>
-              <w:t>d from XML</w:t>
-            </w:r>
-            <w:r>
-              <w:rPr>
-                <w:sz w:val="24"/>
+                <w:rFonts w:eastAsia="Times New Roman" w:cs="Times New Roman"/>
+                <w:sz w:val="24"/>
+                <w:szCs w:val="24"/>
+                <w:lang w:val="en-NZ"/>
+              </w:rPr>
+            </w:pPr>
+            <w:r>
+              <w:rPr>
+                <w:rFonts w:eastAsia="Times New Roman" w:cs="Times New Roman"/>
+                <w:sz w:val="24"/>
+                <w:szCs w:val="24"/>
+                <w:lang w:val="en-NZ"/>
+              </w:rPr>
+              <w:t xml:space="preserve">Populate objects of the other class by the </w:t>
+            </w:r>
+            <w:r>
+              <w:rPr>
+                <w:rFonts w:eastAsia="Times New Roman" w:cs="Times New Roman"/>
+                <w:sz w:val="24"/>
+                <w:szCs w:val="24"/>
+                <w:lang w:val="en-NZ"/>
+              </w:rPr>
+              <w:t>reading XML data file</w:t>
+            </w:r>
+            <w:r>
+              <w:rPr>
+                <w:rFonts w:eastAsia="Times New Roman" w:cs="Times New Roman"/>
+                <w:sz w:val="24"/>
+                <w:szCs w:val="24"/>
                 <w:lang w:val="en-NZ"/>
               </w:rPr>
               <w:t>.</w:t>
@@ -3363,7 +3545,7 @@
       <w:tr>
         <w:tc>
           <w:tcPr>
-            <w:tcW w:w="2808" w:type="dxa"/>
+            <w:tcW w:w="2880" w:type="dxa"/>
             <w:tcBorders>
               <w:top w:val="single" w:sz="4" w:space="0" w:color="auto"/>
               <w:left w:val="single" w:sz="4" w:space="0" w:color="auto"/>
@@ -3374,38 +3556,34 @@
           <w:p>
             <w:pPr>
               <w:rPr>
-                <w:sz w:val="24"/>
-                <w:szCs w:val="24"/>
-                <w:lang w:val="en-NZ"/>
-              </w:rPr>
-            </w:pPr>
-            <w:r>
-              <w:rPr>
-                <w:sz w:val="24"/>
-                <w:szCs w:val="24"/>
-                <w:lang w:val="en-NZ"/>
-              </w:rPr>
-              <w:t>CityAreaCards</w:t>
-            </w:r>
-            <w:r>
-              <w:rPr>
-                <w:sz w:val="24"/>
-                <w:szCs w:val="24"/>
-                <w:lang w:val="en-NZ"/>
-              </w:rPr>
-              <w:t>.java</w:t>
-            </w:r>
-          </w:p>
-          <w:p>
-            <w:pPr>
-              <w:rPr>
-                <w:sz w:val="24"/>
-                <w:szCs w:val="24"/>
-                <w:lang w:val="en-NZ"/>
-              </w:rPr>
-            </w:pPr>
-            <w:r>
-              <w:rPr>
+                <w:rFonts w:eastAsia="Times New Roman" w:cs="Times New Roman"/>
+                <w:sz w:val="24"/>
+                <w:szCs w:val="24"/>
+                <w:lang w:val="en-NZ"/>
+              </w:rPr>
+            </w:pPr>
+            <w:r>
+              <w:rPr>
+                <w:rFonts w:eastAsia="Times New Roman" w:cs="Times New Roman"/>
+                <w:sz w:val="24"/>
+                <w:szCs w:val="24"/>
+                <w:lang w:val="en-NZ"/>
+              </w:rPr>
+              <w:t>CityAreaCards.java</w:t>
+            </w:r>
+          </w:p>
+          <w:p>
+            <w:pPr>
+              <w:rPr>
+                <w:rFonts w:eastAsia="Times New Roman" w:cs="Times New Roman"/>
+                <w:sz w:val="24"/>
+                <w:szCs w:val="24"/>
+                <w:lang w:val="en-NZ"/>
+              </w:rPr>
+            </w:pPr>
+            <w:r>
+              <w:rPr>
+                <w:rFonts w:eastAsia="Times New Roman" w:cs="Times New Roman"/>
                 <w:sz w:val="24"/>
                 <w:szCs w:val="24"/>
                 <w:lang w:val="en-NZ"/>
@@ -3562,12 +3740,37 @@
               <w:t xml:space="preserve"> twice.</w:t>
             </w:r>
           </w:p>
+          <w:p>
+            <w:pPr>
+              <w:pStyle w:val="ListParagraph"/>
+              <w:numPr>
+                <w:ilvl w:val="0"/>
+                <w:numId w:val="11"/>
+              </w:numPr>
+              <w:rPr>
+                <w:rFonts w:eastAsia="Times New Roman" w:cs="Times New Roman"/>
+                <w:sz w:val="24"/>
+                <w:szCs w:val="24"/>
+                <w:lang w:val="en-NZ"/>
+              </w:rPr>
+            </w:pPr>
+            <w:r>
+              <w:rPr>
+                <w:rFonts w:eastAsia="Times New Roman" w:cs="Times New Roman"/>
+                <w:sz w:val="24"/>
+                <w:szCs w:val="24"/>
+                <w:lang w:val="en-NZ"/>
+              </w:rPr>
+              <w:t>Perform action according to the city selected.</w:t>
+            </w:r>
+          </w:p>
         </w:tc>
       </w:tr>
     </w:tbl>
     <w:p>
       <w:pPr>
         <w:rPr>
+          <w:rFonts w:eastAsia="Times New Roman" w:cs="Times New Roman"/>
           <w:sz w:val="24"/>
           <w:szCs w:val="24"/>
           <w:lang w:val="en-NZ"/>
@@ -3577,6 +3780,7 @@
     <w:p>
       <w:pPr>
         <w:rPr>
+          <w:rFonts w:eastAsia="Times New Roman" w:cs="Times New Roman"/>
           <w:sz w:val="24"/>
           <w:szCs w:val="24"/>
           <w:lang w:val="en-NZ"/>
@@ -3585,77 +3789,275 @@
     </w:p>
     <w:p>
       <w:pPr>
-        <w:pStyle w:val="InfoBlue"/>
-        <w:rPr>
-          <w:rFonts w:asciiTheme="minorHAnsi" w:hAnsiTheme="minorHAnsi"/>
+        <w:rPr>
+          <w:rFonts w:eastAsia="Times New Roman" w:cs="Times New Roman"/>
           <w:sz w:val="24"/>
           <w:szCs w:val="24"/>
-        </w:rPr>
-      </w:pPr>
-      <w:r>
-        <w:rPr>
-          <w:rFonts w:asciiTheme="minorHAnsi" w:hAnsiTheme="minorHAnsi"/>
+          <w:lang w:val="en-NZ"/>
+        </w:rPr>
+      </w:pPr>
+    </w:p>
+    <w:p>
+      <w:pPr>
+        <w:rPr>
+          <w:rFonts w:eastAsia="Times New Roman" w:cs="Times New Roman"/>
           <w:sz w:val="24"/>
           <w:szCs w:val="24"/>
-        </w:rPr>
-        <w:t>[This section describes the system's decomposition into lightweight processes (single threads of control) and heavyweight processes (groupings of lightweight processes). Organise the section by groups of processes that communicate or interact. Describe the main modes of communication between processes, such as message passing, interrupts, and rendezvous.]</w:t>
-      </w:r>
-    </w:p>
-    <w:p>
-      <w:pPr>
-        <w:pStyle w:val="Heading1"/>
-        <w:rPr>
-          <w:rFonts w:asciiTheme="minorHAnsi" w:hAnsiTheme="minorHAnsi"/>
+          <w:lang w:val="en-NZ"/>
+        </w:rPr>
+      </w:pPr>
+    </w:p>
+    <w:p>
+      <w:pPr>
+        <w:rPr>
+          <w:rFonts w:eastAsia="Times New Roman" w:cs="Times New Roman"/>
           <w:sz w:val="24"/>
           <w:szCs w:val="24"/>
-        </w:rPr>
+          <w:lang w:val="en-NZ"/>
+        </w:rPr>
+      </w:pPr>
+    </w:p>
+    <w:p>
+      <w:pPr>
+        <w:rPr>
+          <w:rFonts w:eastAsia="Times New Roman" w:cs="Times New Roman"/>
+          <w:sz w:val="24"/>
+          <w:szCs w:val="24"/>
+          <w:lang w:val="en-NZ"/>
+        </w:rPr>
+      </w:pPr>
+    </w:p>
+    <w:p>
+      <w:pPr>
+        <w:rPr>
+          <w:rFonts w:eastAsia="Times New Roman" w:cs="Times New Roman"/>
+          <w:b/>
+          <w:sz w:val="24"/>
+          <w:szCs w:val="24"/>
+          <w:lang w:val="en-NZ"/>
+        </w:rPr>
+      </w:pPr>
+      <w:r>
+        <w:rPr>
+          <w:rFonts w:eastAsia="Times New Roman" w:cs="Times New Roman"/>
+          <w:b/>
+          <w:sz w:val="24"/>
+          <w:szCs w:val="24"/>
+          <w:lang w:val="en-NZ"/>
+        </w:rPr>
+        <w:lastRenderedPageBreak/>
+        <w:t xml:space="preserve">Design </w:t>
+      </w:r>
+      <w:r>
+        <w:rPr>
+          <w:rFonts w:eastAsia="Times New Roman" w:cs="Times New Roman"/>
+          <w:b/>
+          <w:sz w:val="24"/>
+          <w:szCs w:val="24"/>
+          <w:lang w:val="en-NZ"/>
+        </w:rPr>
+        <w:t>Pattern Implementation</w:t>
+      </w:r>
+    </w:p>
+    <w:p>
+      <w:pPr>
+        <w:autoSpaceDE w:val="0"/>
+        <w:autoSpaceDN w:val="0"/>
+        <w:adjustRightInd w:val="0"/>
+        <w:spacing w:after="0" w:line="240" w:lineRule="auto"/>
+        <w:rPr>
+          <w:rFonts w:eastAsia="Times New Roman" w:cs="Times New Roman"/>
+          <w:sz w:val="24"/>
+          <w:szCs w:val="24"/>
+          <w:lang w:val="en-NZ"/>
+        </w:rPr>
+      </w:pPr>
+      <w:r>
+        <w:rPr>
+          <w:rFonts w:eastAsia="Times New Roman" w:cs="Times New Roman"/>
+          <w:sz w:val="24"/>
+          <w:szCs w:val="24"/>
+          <w:lang w:val="en-NZ"/>
+        </w:rPr>
+        <w:t>Factory pattern</w:t>
+      </w:r>
+      <w:r>
+        <w:rPr>
+          <w:rFonts w:eastAsia="Times New Roman" w:cs="Times New Roman"/>
+          <w:sz w:val="24"/>
+          <w:szCs w:val="24"/>
+          <w:lang w:val="en-NZ"/>
+        </w:rPr>
+        <w:t xml:space="preserve"> is one of most used design pattern in Ja</w:t>
+      </w:r>
+      <w:r>
+        <w:rPr>
+          <w:rFonts w:eastAsia="Times New Roman" w:cs="Times New Roman"/>
+          <w:sz w:val="24"/>
+          <w:szCs w:val="24"/>
+          <w:lang w:val="en-NZ"/>
+        </w:rPr>
+        <w:t xml:space="preserve">va. This type of design pattern </w:t>
+      </w:r>
+      <w:r>
+        <w:rPr>
+          <w:rFonts w:eastAsia="Times New Roman" w:cs="Times New Roman"/>
+          <w:sz w:val="24"/>
+          <w:szCs w:val="24"/>
+          <w:lang w:val="en-NZ"/>
+        </w:rPr>
+        <w:t xml:space="preserve">comes under creational pattern as this pattern provides one of the best ways to create an object. </w:t>
+      </w:r>
+    </w:p>
+    <w:p>
+      <w:pPr>
+        <w:autoSpaceDE w:val="0"/>
+        <w:autoSpaceDN w:val="0"/>
+        <w:adjustRightInd w:val="0"/>
+        <w:spacing w:after="0" w:line="240" w:lineRule="auto"/>
+        <w:rPr>
+          <w:rFonts w:eastAsia="Times New Roman" w:cs="Times New Roman"/>
+          <w:sz w:val="24"/>
+          <w:szCs w:val="24"/>
+          <w:lang w:val="en-NZ"/>
+        </w:rPr>
+      </w:pPr>
+      <w:r>
+        <w:rPr>
+          <w:rFonts w:eastAsia="Times New Roman" w:cs="Times New Roman"/>
+          <w:sz w:val="24"/>
+          <w:szCs w:val="24"/>
+          <w:lang w:val="en-NZ"/>
+        </w:rPr>
+        <w:t>In Factory pattern, we create object without exposing the creation l</w:t>
+      </w:r>
+      <w:r>
+        <w:rPr>
+          <w:rFonts w:eastAsia="Times New Roman" w:cs="Times New Roman"/>
+          <w:sz w:val="24"/>
+          <w:szCs w:val="24"/>
+          <w:lang w:val="en-NZ"/>
+        </w:rPr>
+        <w:t xml:space="preserve">ogic to the client and refer to </w:t>
+      </w:r>
+      <w:r>
+        <w:rPr>
+          <w:rFonts w:eastAsia="Times New Roman" w:cs="Times New Roman"/>
+          <w:sz w:val="24"/>
+          <w:szCs w:val="24"/>
+          <w:lang w:val="en-NZ"/>
+        </w:rPr>
+        <w:t>newly created object using a common interface.</w:t>
+      </w:r>
+    </w:p>
+    <w:p>
+      <w:pPr>
+        <w:autoSpaceDE w:val="0"/>
+        <w:autoSpaceDN w:val="0"/>
+        <w:adjustRightInd w:val="0"/>
+        <w:spacing w:after="0" w:line="240" w:lineRule="auto"/>
+        <w:rPr>
+          <w:rFonts w:eastAsia="Times New Roman" w:cs="Times New Roman"/>
+          <w:sz w:val="24"/>
+          <w:szCs w:val="24"/>
+          <w:lang w:val="en-NZ"/>
+        </w:rPr>
+      </w:pPr>
+    </w:p>
+    <w:p>
+      <w:pPr>
+        <w:rPr>
+          <w:rFonts w:eastAsia="Times New Roman" w:cs="Times New Roman"/>
+          <w:sz w:val="24"/>
+          <w:szCs w:val="24"/>
+          <w:lang w:val="en-NZ"/>
+        </w:rPr>
+      </w:pPr>
+      <w:r>
+        <w:rPr>
+          <w:rFonts w:eastAsia="Times New Roman" w:cs="Times New Roman"/>
+          <w:sz w:val="24"/>
+          <w:szCs w:val="24"/>
+          <w:lang w:val="en-NZ"/>
+        </w:rPr>
+        <w:t>We have created RandomEvent.java abstract class. And we extend this class to create specific Random Events like DungeonRandomEvent.java.</w:t>
+      </w:r>
+    </w:p>
+    <w:p>
+      <w:pPr>
+        <w:rPr>
+          <w:rFonts w:eastAsia="Times New Roman" w:cs="Times New Roman"/>
+          <w:sz w:val="24"/>
+          <w:szCs w:val="24"/>
+          <w:lang w:val="en-NZ"/>
+        </w:rPr>
+      </w:pPr>
+      <w:r>
+        <w:rPr>
+          <w:rFonts w:eastAsia="Times New Roman" w:cs="Times New Roman"/>
+          <w:noProof/>
+          <w:sz w:val="24"/>
+          <w:szCs w:val="24"/>
+        </w:rPr>
+        <w:drawing>
+          <wp:inline distT="0" distB="0" distL="0" distR="0">
+            <wp:extent cx="6191250" cy="4400550"/>
+            <wp:effectExtent l="0" t="0" r="0" b="0"/>
+            <wp:docPr id="2" name="Picture 2"/>
+            <wp:cNvGraphicFramePr>
+              <a:graphicFrameLocks xmlns:a="http://schemas.openxmlformats.org/drawingml/2006/main" noChangeAspect="1"/>
+            </wp:cNvGraphicFramePr>
+            <a:graphic xmlns:a="http://schemas.openxmlformats.org/drawingml/2006/main">
+              <a:graphicData uri="http://schemas.openxmlformats.org/drawingml/2006/picture">
+                <pic:pic xmlns:pic="http://schemas.openxmlformats.org/drawingml/2006/picture">
+                  <pic:nvPicPr>
+                    <pic:cNvPr id="0" name="Picture 2"/>
+                    <pic:cNvPicPr>
+                      <a:picLocks noChangeAspect="1" noChangeArrowheads="1"/>
+                    </pic:cNvPicPr>
+                  </pic:nvPicPr>
+                  <pic:blipFill>
+                    <a:blip r:embed="rId9">
+                      <a:extLst>
+                        <a:ext uri="{28A0092B-C50C-407E-A947-70E740481C1C}">
+                          <a14:useLocalDpi xmlns:a14="http://schemas.microsoft.com/office/drawing/2010/main" val="0"/>
+                        </a:ext>
+                      </a:extLst>
+                    </a:blip>
+                    <a:srcRect/>
+                    <a:stretch>
+                      <a:fillRect/>
+                    </a:stretch>
+                  </pic:blipFill>
+                  <pic:spPr bwMode="auto">
+                    <a:xfrm>
+                      <a:off x="0" y="0"/>
+                      <a:ext cx="6191250" cy="4400550"/>
+                    </a:xfrm>
+                    <a:prstGeom prst="rect">
+                      <a:avLst/>
+                    </a:prstGeom>
+                    <a:noFill/>
+                    <a:ln>
+                      <a:noFill/>
+                    </a:ln>
+                  </pic:spPr>
+                </pic:pic>
+              </a:graphicData>
+            </a:graphic>
+          </wp:inline>
+        </w:drawing>
+      </w:r>
+    </w:p>
+    <w:p>
+      <w:pPr>
+        <w:pStyle w:val="Heading5"/>
       </w:pPr>
       <w:bookmarkStart w:id="16" w:name="_Toc456600396"/>
       <w:r>
-        <w:rPr>
-          <w:rFonts w:asciiTheme="minorHAnsi" w:hAnsiTheme="minorHAnsi"/>
-          <w:sz w:val="24"/>
-          <w:szCs w:val="24"/>
-        </w:rPr>
-        <w:lastRenderedPageBreak/>
         <w:t>Deployment View</w:t>
       </w:r>
       <w:bookmarkEnd w:id="16"/>
-    </w:p>
-    <w:p>
-      <w:pPr>
-        <w:pStyle w:val="InfoBlue"/>
-        <w:rPr>
-          <w:rFonts w:asciiTheme="minorHAnsi" w:hAnsiTheme="minorHAnsi"/>
-          <w:sz w:val="24"/>
-          <w:szCs w:val="24"/>
-        </w:rPr>
-      </w:pPr>
-      <w:r>
-        <w:rPr>
-          <w:rFonts w:asciiTheme="minorHAnsi" w:hAnsiTheme="minorHAnsi"/>
-          <w:sz w:val="24"/>
-          <w:szCs w:val="24"/>
-        </w:rPr>
-        <w:t xml:space="preserve">[This section describes one or more physical network (hardware) configurations on which the software is deployed and run. At a minimum for each configuration it should indicate the physical nodes (computers, CPUs) that execute the software, and their interconnections (bus, LAN, point-to-point, and so on.) Also include a mapping of the processes of the </w:t>
-      </w:r>
-      <w:r>
-        <w:rPr>
-          <w:rStyle w:val="Strong"/>
-          <w:rFonts w:asciiTheme="minorHAnsi" w:hAnsiTheme="minorHAnsi"/>
-          <w:sz w:val="24"/>
-          <w:szCs w:val="24"/>
-        </w:rPr>
-        <w:t>Process View</w:t>
-      </w:r>
-      <w:r>
-        <w:rPr>
-          <w:rFonts w:asciiTheme="minorHAnsi" w:hAnsiTheme="minorHAnsi"/>
-          <w:sz w:val="24"/>
-          <w:szCs w:val="24"/>
-        </w:rPr>
-        <w:t xml:space="preserve"> onto the physical nodes.]</w:t>
-      </w:r>
     </w:p>
     <w:p>
       <w:pPr>
@@ -3668,14 +4070,32 @@
         <w:rPr>
           <w:rFonts w:asciiTheme="minorHAnsi" w:hAnsiTheme="minorHAnsi"/>
           <w:sz w:val="24"/>
-        </w:rPr>
-      </w:pPr>
-      <w:r>
-        <w:rPr>
-          <w:rFonts w:asciiTheme="minorHAnsi" w:hAnsiTheme="minorHAnsi"/>
-          <w:sz w:val="24"/>
-        </w:rPr>
-        <w:t>Main points to note are:</w:t>
+          <w:lang w:val="en-NZ"/>
+        </w:rPr>
+      </w:pPr>
+      <w:r>
+        <w:rPr>
+          <w:rFonts w:asciiTheme="minorHAnsi" w:hAnsiTheme="minorHAnsi"/>
+          <w:sz w:val="24"/>
+          <w:lang w:val="en-NZ"/>
+        </w:rPr>
+        <w:t xml:space="preserve">Following actions need to be implemented in </w:t>
+      </w:r>
+      <w:r>
+        <w:rPr>
+          <w:rFonts w:asciiTheme="minorHAnsi" w:hAnsiTheme="minorHAnsi"/>
+          <w:sz w:val="24"/>
+          <w:lang w:val="en-NZ"/>
+        </w:rPr>
+        <w:t>succession</w:t>
+      </w:r>
+      <w:r>
+        <w:rPr>
+          <w:rFonts w:asciiTheme="minorHAnsi" w:hAnsiTheme="minorHAnsi"/>
+          <w:sz w:val="24"/>
+          <w:lang w:val="en-NZ"/>
+        </w:rPr>
+        <w:t>:</w:t>
       </w:r>
     </w:p>
     <w:p>
@@ -3689,6 +4109,7 @@
         <w:rPr>
           <w:rFonts w:asciiTheme="minorHAnsi" w:hAnsiTheme="minorHAnsi"/>
           <w:sz w:val="24"/>
+          <w:lang w:val="en-NZ"/>
         </w:rPr>
       </w:pPr>
     </w:p>
@@ -3707,12 +4128,14 @@
         <w:rPr>
           <w:rFonts w:asciiTheme="minorHAnsi" w:hAnsiTheme="minorHAnsi"/>
           <w:sz w:val="24"/>
-        </w:rPr>
-      </w:pPr>
-      <w:r>
-        <w:rPr>
-          <w:rFonts w:asciiTheme="minorHAnsi" w:hAnsiTheme="minorHAnsi"/>
-          <w:sz w:val="24"/>
+          <w:lang w:val="en-NZ"/>
+        </w:rPr>
+      </w:pPr>
+      <w:r>
+        <w:rPr>
+          <w:rFonts w:asciiTheme="minorHAnsi" w:hAnsiTheme="minorHAnsi"/>
+          <w:sz w:val="24"/>
+          <w:lang w:val="en-NZ"/>
         </w:rPr>
         <w:t>Extract the Zip file.</w:t>
       </w:r>
@@ -3732,14 +4155,24 @@
         <w:rPr>
           <w:rFonts w:asciiTheme="minorHAnsi" w:hAnsiTheme="minorHAnsi"/>
           <w:sz w:val="24"/>
-        </w:rPr>
-      </w:pPr>
-      <w:r>
-        <w:rPr>
-          <w:rFonts w:asciiTheme="minorHAnsi" w:hAnsiTheme="minorHAnsi"/>
-          <w:sz w:val="24"/>
-        </w:rPr>
-        <w:t>Open the same in your Java Workspace.</w:t>
+          <w:lang w:val="en-NZ"/>
+        </w:rPr>
+      </w:pPr>
+      <w:r>
+        <w:rPr>
+          <w:rFonts w:asciiTheme="minorHAnsi" w:hAnsiTheme="minorHAnsi"/>
+          <w:sz w:val="24"/>
+          <w:lang w:val="en-NZ"/>
+        </w:rPr>
+        <w:t xml:space="preserve">Import it as an existing Java project into </w:t>
+      </w:r>
+      <w:r>
+        <w:rPr>
+          <w:rFonts w:asciiTheme="minorHAnsi" w:hAnsiTheme="minorHAnsi"/>
+          <w:sz w:val="24"/>
+          <w:lang w:val="en-NZ"/>
+        </w:rPr>
+        <w:t>your Java Workspace.</w:t>
       </w:r>
     </w:p>
     <w:p>
@@ -3757,34 +4190,73 @@
         <w:rPr>
           <w:rFonts w:asciiTheme="minorHAnsi" w:hAnsiTheme="minorHAnsi"/>
           <w:sz w:val="24"/>
-        </w:rPr>
-      </w:pPr>
-      <w:r>
-        <w:rPr>
-          <w:rFonts w:asciiTheme="minorHAnsi" w:hAnsiTheme="minorHAnsi"/>
-          <w:sz w:val="24"/>
-        </w:rPr>
-        <w:t xml:space="preserve">Sometimes it might give an error for : </w:t>
-      </w:r>
-      <w:r>
-        <w:rPr>
-          <w:rFonts w:asciiTheme="minorHAnsi" w:hAnsiTheme="minorHAnsi"/>
-          <w:sz w:val="24"/>
-        </w:rPr>
-        <w:t>jdom-2.0.5</w:t>
-      </w:r>
-      <w:r>
-        <w:rPr>
-          <w:rFonts w:asciiTheme="minorHAnsi" w:hAnsiTheme="minorHAnsi"/>
-          <w:sz w:val="24"/>
-        </w:rPr>
-        <w:t xml:space="preserve">.jar . Please include the same in your project and change the </w:t>
+          <w:lang w:val="en-NZ"/>
+        </w:rPr>
+      </w:pPr>
+      <w:r>
+        <w:rPr>
+          <w:rFonts w:asciiTheme="minorHAnsi" w:hAnsiTheme="minorHAnsi"/>
+          <w:sz w:val="24"/>
+          <w:lang w:val="en-NZ"/>
+        </w:rPr>
+        <w:t xml:space="preserve">Sometimes it might </w:t>
+      </w:r>
+      <w:r>
+        <w:rPr>
+          <w:rFonts w:asciiTheme="minorHAnsi" w:hAnsiTheme="minorHAnsi"/>
+          <w:sz w:val="24"/>
+          <w:lang w:val="en-NZ"/>
+        </w:rPr>
+        <w:t>throw</w:t>
+      </w:r>
+      <w:r>
+        <w:rPr>
+          <w:rFonts w:asciiTheme="minorHAnsi" w:hAnsiTheme="minorHAnsi"/>
+          <w:sz w:val="24"/>
+          <w:lang w:val="en-NZ"/>
+        </w:rPr>
+        <w:t xml:space="preserve"> an error </w:t>
+      </w:r>
+      <w:r>
+        <w:rPr>
+          <w:rFonts w:asciiTheme="minorHAnsi" w:hAnsiTheme="minorHAnsi"/>
+          <w:sz w:val="24"/>
+          <w:lang w:val="en-NZ"/>
+        </w:rPr>
+        <w:t>for:</w:t>
+      </w:r>
+      <w:r>
+        <w:rPr>
+          <w:rFonts w:asciiTheme="minorHAnsi" w:hAnsiTheme="minorHAnsi"/>
+          <w:sz w:val="24"/>
+          <w:lang w:val="en-NZ"/>
+        </w:rPr>
+        <w:t xml:space="preserve"> jdom-</w:t>
+      </w:r>
+      <w:proofErr w:type="gramStart"/>
+      <w:r>
+        <w:rPr>
+          <w:rFonts w:asciiTheme="minorHAnsi" w:hAnsiTheme="minorHAnsi"/>
+          <w:sz w:val="24"/>
+          <w:lang w:val="en-NZ"/>
+        </w:rPr>
+        <w:t>2.0.5.jar .</w:t>
+      </w:r>
+      <w:proofErr w:type="gramEnd"/>
+      <w:r>
+        <w:rPr>
+          <w:rFonts w:asciiTheme="minorHAnsi" w:hAnsiTheme="minorHAnsi"/>
+          <w:sz w:val="24"/>
+          <w:lang w:val="en-NZ"/>
+        </w:rPr>
+        <w:t xml:space="preserve"> Please include the same in your project and change the </w:t>
       </w:r>
       <w:proofErr w:type="spellStart"/>
       <w:r>
         <w:rPr>
           <w:rFonts w:asciiTheme="minorHAnsi" w:hAnsiTheme="minorHAnsi"/>
           <w:sz w:val="24"/>
+          <w:lang w:val="en-NZ"/>
         </w:rPr>
         <w:t>classpath</w:t>
       </w:r>
@@ -3793,6 +4265,7 @@
         <w:rPr>
           <w:rFonts w:asciiTheme="minorHAnsi" w:hAnsiTheme="minorHAnsi"/>
           <w:sz w:val="24"/>
+          <w:lang w:val="en-NZ"/>
         </w:rPr>
         <w:t xml:space="preserve"> if required.</w:t>
       </w:r>
@@ -3812,12 +4285,14 @@
         <w:rPr>
           <w:rFonts w:asciiTheme="minorHAnsi" w:hAnsiTheme="minorHAnsi"/>
           <w:sz w:val="24"/>
-        </w:rPr>
-      </w:pPr>
-      <w:r>
-        <w:rPr>
-          <w:rFonts w:asciiTheme="minorHAnsi" w:hAnsiTheme="minorHAnsi"/>
-          <w:sz w:val="24"/>
+          <w:lang w:val="en-NZ"/>
+        </w:rPr>
+      </w:pPr>
+      <w:r>
+        <w:rPr>
+          <w:rFonts w:asciiTheme="minorHAnsi" w:hAnsiTheme="minorHAnsi"/>
+          <w:sz w:val="24"/>
+          <w:lang w:val="en-NZ"/>
         </w:rPr>
         <w:t xml:space="preserve">Run the </w:t>
       </w:r>
@@ -3826,6 +4301,7 @@
         <w:rPr>
           <w:rFonts w:asciiTheme="minorHAnsi" w:hAnsiTheme="minorHAnsi"/>
           <w:sz w:val="24"/>
+          <w:lang w:val="en-NZ"/>
         </w:rPr>
         <w:t>GameEngine</w:t>
       </w:r>
@@ -3834,174 +4310,123 @@
         <w:rPr>
           <w:rFonts w:asciiTheme="minorHAnsi" w:hAnsiTheme="minorHAnsi"/>
           <w:sz w:val="24"/>
-        </w:rPr>
-        <w:t xml:space="preserve"> class.</w:t>
-      </w:r>
-    </w:p>
-    <w:p>
-      <w:pPr>
-        <w:pStyle w:val="Header"/>
-        <w:tabs>
-          <w:tab w:val="clear" w:pos="4153"/>
-          <w:tab w:val="clear" w:pos="8306"/>
-        </w:tabs>
-        <w:spacing w:before="0" w:after="0"/>
-        <w:rPr>
-          <w:rFonts w:asciiTheme="minorHAnsi" w:hAnsiTheme="minorHAnsi"/>
-          <w:sz w:val="24"/>
-        </w:rPr>
-      </w:pPr>
-    </w:p>
-    <w:p>
-      <w:pPr>
-        <w:pStyle w:val="Header"/>
-        <w:tabs>
-          <w:tab w:val="clear" w:pos="4153"/>
-          <w:tab w:val="clear" w:pos="8306"/>
-        </w:tabs>
-        <w:spacing w:before="0" w:after="0"/>
-        <w:rPr>
-          <w:rFonts w:asciiTheme="minorHAnsi" w:hAnsiTheme="minorHAnsi"/>
-          <w:sz w:val="24"/>
-        </w:rPr>
-      </w:pPr>
-    </w:p>
-    <w:p>
-      <w:pPr>
-        <w:rPr>
-          <w:sz w:val="24"/>
+          <w:lang w:val="en-NZ"/>
+        </w:rPr>
+        <w:t xml:space="preserve"> class</w:t>
+      </w:r>
+      <w:r>
+        <w:rPr>
+          <w:rFonts w:asciiTheme="minorHAnsi" w:hAnsiTheme="minorHAnsi"/>
+          <w:sz w:val="24"/>
+          <w:lang w:val="en-NZ"/>
+        </w:rPr>
+        <w:t xml:space="preserve"> as a Java application</w:t>
+      </w:r>
+      <w:r>
+        <w:rPr>
+          <w:rFonts w:asciiTheme="minorHAnsi" w:hAnsiTheme="minorHAnsi"/>
+          <w:sz w:val="24"/>
+          <w:lang w:val="en-NZ"/>
+        </w:rPr>
+        <w:t xml:space="preserve"> and play the game</w:t>
+      </w:r>
+      <w:r>
+        <w:rPr>
+          <w:rFonts w:asciiTheme="minorHAnsi" w:hAnsiTheme="minorHAnsi"/>
+          <w:sz w:val="24"/>
+          <w:lang w:val="en-NZ"/>
+        </w:rPr>
+        <w:t>.</w:t>
+      </w:r>
+    </w:p>
+    <w:p>
+      <w:pPr>
+        <w:pStyle w:val="Heading5"/>
+      </w:pPr>
+      <w:bookmarkStart w:id="17" w:name="_Toc456600398"/>
+    </w:p>
+    <w:p>
+      <w:pPr>
+        <w:pStyle w:val="Heading5"/>
+      </w:pPr>
+    </w:p>
+    <w:p>
+      <w:pPr>
+        <w:rPr>
+          <w:rFonts w:ascii="Arial" w:eastAsia="Times New Roman" w:hAnsi="Arial" w:cs="Times New Roman"/>
+          <w:b/>
+          <w:bCs/>
           <w:szCs w:val="24"/>
-          <w:lang w:val="en-NZ"/>
-        </w:rPr>
-      </w:pPr>
-    </w:p>
-    <w:p>
-      <w:pPr>
-        <w:rPr>
-          <w:sz w:val="24"/>
+          <w:lang w:val="en-AU"/>
+        </w:rPr>
+      </w:pPr>
+    </w:p>
+    <w:p>
+      <w:pPr>
+        <w:rPr>
+          <w:rFonts w:ascii="Arial" w:eastAsia="Times New Roman" w:hAnsi="Arial" w:cs="Times New Roman"/>
+          <w:b/>
+          <w:bCs/>
           <w:szCs w:val="24"/>
-          <w:lang w:val="en-NZ"/>
-        </w:rPr>
-      </w:pPr>
-    </w:p>
-    <w:p>
-      <w:pPr>
-        <w:pStyle w:val="Heading1"/>
+          <w:lang w:val="en-AU"/>
+        </w:rPr>
+      </w:pPr>
+    </w:p>
+    <w:p>
+      <w:pPr>
+        <w:rPr>
+          <w:lang w:val="en-AU"/>
+        </w:rPr>
+      </w:pPr>
+    </w:p>
+    <w:p>
+      <w:pPr>
+        <w:pStyle w:val="Heading5"/>
+      </w:pPr>
+      <w:r>
+        <w:t>Overview</w:t>
+      </w:r>
+      <w:bookmarkEnd w:id="17"/>
+    </w:p>
+    <w:p>
+      <w:pPr>
+        <w:pStyle w:val="InfoBlue"/>
         <w:rPr>
           <w:rFonts w:asciiTheme="minorHAnsi" w:hAnsiTheme="minorHAnsi"/>
           <w:sz w:val="24"/>
           <w:szCs w:val="24"/>
         </w:rPr>
       </w:pPr>
-      <w:bookmarkStart w:id="17" w:name="_Toc456600397"/>
       <w:r>
         <w:rPr>
           <w:rFonts w:asciiTheme="minorHAnsi" w:hAnsiTheme="minorHAnsi"/>
           <w:sz w:val="24"/>
           <w:szCs w:val="24"/>
         </w:rPr>
-        <w:lastRenderedPageBreak/>
-        <w:t>Implementation View</w:t>
-      </w:r>
-      <w:bookmarkEnd w:id="17"/>
-      <w:r>
-        <w:rPr>
-          <w:rFonts w:asciiTheme="minorHAnsi" w:hAnsiTheme="minorHAnsi"/>
+        <w:t xml:space="preserve"> [This subsection names and defines the various layers and their contents, the rules that govern the inclusion to a given layer, and the boundaries between layers. Include a component diagram that shows the relations between layers. ]</w:t>
+      </w:r>
+    </w:p>
+    <w:p>
+      <w:pPr>
+        <w:rPr>
           <w:sz w:val="24"/>
           <w:szCs w:val="24"/>
         </w:rPr>
-        <w:t xml:space="preserve"> </w:t>
-      </w:r>
-    </w:p>
-    <w:p>
-      <w:pPr>
-        <w:pStyle w:val="InfoBlue"/>
-        <w:rPr>
-          <w:rFonts w:asciiTheme="minorHAnsi" w:hAnsiTheme="minorHAnsi"/>
+      </w:pPr>
+      <w:r>
+        <w:rPr>
           <w:sz w:val="24"/>
           <w:szCs w:val="24"/>
         </w:rPr>
-      </w:pPr>
-      <w:r>
-        <w:rPr>
-          <w:rFonts w:asciiTheme="minorHAnsi" w:hAnsiTheme="minorHAnsi"/>
+        <w:t>This UML class diagram shows the classes, interfaces, and their relationships.</w:t>
+      </w:r>
+    </w:p>
+    <w:bookmarkEnd w:id="0"/>
+    <w:p>
+      <w:pPr>
+        <w:rPr>
           <w:sz w:val="24"/>
           <w:szCs w:val="24"/>
-        </w:rPr>
-        <w:t>This section describes the overall structure of the implementation model, the decomposition of the software into layers and subsystems in the implementation model, and any architecturally significant components [This section describes the overall structure of the implementation model, the decomposition of the software into layers and subsystems in the implementation model, and any architecturally significant components.]</w:t>
-      </w:r>
-    </w:p>
-    <w:p>
-      <w:pPr>
-        <w:rPr>
-          <w:sz w:val="24"/>
-          <w:szCs w:val="24"/>
-          <w:lang w:val="en-NZ"/>
-        </w:rPr>
-      </w:pPr>
-      <w:r>
-        <w:rPr>
-          <w:sz w:val="24"/>
-          <w:szCs w:val="24"/>
-        </w:rPr>
-        <w:t>This section describes the overall structure of the Java implementation</w:t>
-      </w:r>
-    </w:p>
-    <w:p>
-      <w:pPr>
-        <w:pStyle w:val="Heading2"/>
-        <w:rPr>
-          <w:rFonts w:asciiTheme="minorHAnsi" w:hAnsiTheme="minorHAnsi"/>
-        </w:rPr>
-      </w:pPr>
-      <w:bookmarkStart w:id="18" w:name="_Toc456600398"/>
-      <w:r>
-        <w:rPr>
-          <w:rFonts w:asciiTheme="minorHAnsi" w:hAnsiTheme="minorHAnsi"/>
-        </w:rPr>
-        <w:t>Overview</w:t>
-      </w:r>
-      <w:bookmarkEnd w:id="18"/>
-    </w:p>
-    <w:p>
-      <w:pPr>
-        <w:pStyle w:val="InfoBlue"/>
-        <w:rPr>
-          <w:rFonts w:asciiTheme="minorHAnsi" w:hAnsiTheme="minorHAnsi"/>
-          <w:sz w:val="24"/>
-          <w:szCs w:val="24"/>
-        </w:rPr>
-      </w:pPr>
-      <w:r>
-        <w:rPr>
-          <w:rFonts w:asciiTheme="minorHAnsi" w:hAnsiTheme="minorHAnsi"/>
-          <w:sz w:val="24"/>
-          <w:szCs w:val="24"/>
-        </w:rPr>
-        <w:t xml:space="preserve"> [This subsection names and defines the various layers and their contents, the rules that govern the inclusion to a given layer, and the boundaries between layers. Include a component diagram that shows the relations between layers. ]</w:t>
-      </w:r>
-    </w:p>
-    <w:p>
-      <w:pPr>
-        <w:rPr>
-          <w:sz w:val="24"/>
-          <w:szCs w:val="24"/>
-        </w:rPr>
-      </w:pPr>
-      <w:r>
-        <w:rPr>
-          <w:sz w:val="24"/>
-          <w:szCs w:val="24"/>
-        </w:rPr>
-        <w:t>This UML class diagram shows the classes, interfaces, and their relationships for Content Aggregator.</w:t>
-      </w:r>
-    </w:p>
-    <w:p>
-      <w:pPr>
-        <w:rPr>
-          <w:sz w:val="24"/>
-          <w:szCs w:val="24"/>
-          <w:lang w:val="en-NZ"/>
         </w:rPr>
       </w:pPr>
       <w:r>
@@ -4012,9 +4437,9 @@
         </w:rPr>
         <w:drawing>
           <wp:inline distT="0" distB="0" distL="0" distR="0">
-            <wp:extent cx="6191250" cy="7467600"/>
-            <wp:effectExtent l="19050" t="0" r="0" b="0"/>
-            <wp:docPr id="8" name="Picture 7" descr="ClassDiagram (1).gif"/>
+            <wp:extent cx="6191250" cy="6419850"/>
+            <wp:effectExtent l="0" t="0" r="0" b="0"/>
+            <wp:docPr id="1" name="Picture 1"/>
             <wp:cNvGraphicFramePr>
               <a:graphicFrameLocks xmlns:a="http://schemas.openxmlformats.org/drawingml/2006/main" noChangeAspect="1"/>
             </wp:cNvGraphicFramePr>
@@ -4022,23 +4447,36 @@
               <a:graphicData uri="http://schemas.openxmlformats.org/drawingml/2006/picture">
                 <pic:pic xmlns:pic="http://schemas.openxmlformats.org/drawingml/2006/picture">
                   <pic:nvPicPr>
-                    <pic:cNvPr id="0" name="ClassDiagram (1).gif"/>
-                    <pic:cNvPicPr/>
+                    <pic:cNvPr id="0" name="Picture 1"/>
+                    <pic:cNvPicPr>
+                      <a:picLocks noChangeAspect="1" noChangeArrowheads="1"/>
+                    </pic:cNvPicPr>
                   </pic:nvPicPr>
                   <pic:blipFill>
-                    <a:blip r:embed="rId9" cstate="print"/>
+                    <a:blip r:embed="rId10">
+                      <a:extLst>
+                        <a:ext uri="{28A0092B-C50C-407E-A947-70E740481C1C}">
+                          <a14:useLocalDpi xmlns:a14="http://schemas.microsoft.com/office/drawing/2010/main" val="0"/>
+                        </a:ext>
+                      </a:extLst>
+                    </a:blip>
+                    <a:srcRect/>
                     <a:stretch>
                       <a:fillRect/>
                     </a:stretch>
                   </pic:blipFill>
-                  <pic:spPr>
+                  <pic:spPr bwMode="auto">
                     <a:xfrm>
                       <a:off x="0" y="0"/>
-                      <a:ext cx="6191250" cy="7467600"/>
+                      <a:ext cx="6191250" cy="6419850"/>
                     </a:xfrm>
                     <a:prstGeom prst="rect">
                       <a:avLst/>
                     </a:prstGeom>
+                    <a:noFill/>
+                    <a:ln>
+                      <a:noFill/>
+                    </a:ln>
                   </pic:spPr>
                 </pic:pic>
               </a:graphicData>
@@ -4046,11 +4484,10 @@
           </wp:inline>
         </w:drawing>
       </w:r>
-      <w:bookmarkEnd w:id="0"/>
     </w:p>
     <w:sectPr>
-      <w:headerReference w:type="default" r:id="rId10"/>
-      <w:footerReference w:type="default" r:id="rId11"/>
+      <w:headerReference w:type="default" r:id="rId11"/>
+      <w:footerReference w:type="default" r:id="rId12"/>
       <w:endnotePr>
         <w:numFmt w:val="decimal"/>
       </w:endnotePr>
@@ -4063,7 +4500,7 @@
 </file>
 
 <file path=word/endnotes.xml><?xml version="1.0" encoding="utf-8"?>
-<w:endnotes xmlns:ve="http://schemas.openxmlformats.org/markup-compatibility/2006" xmlns:o="urn:schemas-microsoft-com:office:office" xmlns:r="http://schemas.openxmlformats.org/officeDocument/2006/relationships" xmlns:m="http://schemas.openxmlformats.org/officeDocument/2006/math" xmlns:v="urn:schemas-microsoft-com:vml" xmlns:wp="http://schemas.openxmlformats.org/drawingml/2006/wordprocessingDrawing" xmlns:w10="urn:schemas-microsoft-com:office:word" xmlns:w="http://schemas.openxmlformats.org/wordprocessingml/2006/main" xmlns:wne="http://schemas.microsoft.com/office/word/2006/wordml">
+<w:endnotes xmlns:wpc="http://schemas.microsoft.com/office/word/2010/wordprocessingCanvas" xmlns:mc="http://schemas.openxmlformats.org/markup-compatibility/2006" xmlns:o="urn:schemas-microsoft-com:office:office" xmlns:r="http://schemas.openxmlformats.org/officeDocument/2006/relationships" xmlns:m="http://schemas.openxmlformats.org/officeDocument/2006/math" xmlns:v="urn:schemas-microsoft-com:vml" xmlns:wp14="http://schemas.microsoft.com/office/word/2010/wordprocessingDrawing" xmlns:wp="http://schemas.openxmlformats.org/drawingml/2006/wordprocessingDrawing" xmlns:w10="urn:schemas-microsoft-com:office:word" xmlns:w="http://schemas.openxmlformats.org/wordprocessingml/2006/main" xmlns:w14="http://schemas.microsoft.com/office/word/2010/wordml" xmlns:w15="http://schemas.microsoft.com/office/word/2012/wordml" xmlns:wpg="http://schemas.microsoft.com/office/word/2010/wordprocessingGroup" xmlns:wpi="http://schemas.microsoft.com/office/word/2010/wordprocessingInk" xmlns:wne="http://schemas.microsoft.com/office/word/2006/wordml" xmlns:wps="http://schemas.microsoft.com/office/word/2010/wordprocessingShape" mc:Ignorable="w14 w15 wp14">
   <w:endnote w:type="separator" w:id="-1">
     <w:p>
       <w:pPr>
@@ -4088,7 +4525,7 @@
 </file>
 
 <file path=word/footer1.xml><?xml version="1.0" encoding="utf-8"?>
-<w:ftr xmlns:ve="http://schemas.openxmlformats.org/markup-compatibility/2006" xmlns:o="urn:schemas-microsoft-com:office:office" xmlns:r="http://schemas.openxmlformats.org/officeDocument/2006/relationships" xmlns:m="http://schemas.openxmlformats.org/officeDocument/2006/math" xmlns:v="urn:schemas-microsoft-com:vml" xmlns:wp="http://schemas.openxmlformats.org/drawingml/2006/wordprocessingDrawing" xmlns:w10="urn:schemas-microsoft-com:office:word" xmlns:w="http://schemas.openxmlformats.org/wordprocessingml/2006/main" xmlns:wne="http://schemas.microsoft.com/office/word/2006/wordml">
+<w:ftr xmlns:wpc="http://schemas.microsoft.com/office/word/2010/wordprocessingCanvas" xmlns:mc="http://schemas.openxmlformats.org/markup-compatibility/2006" xmlns:o="urn:schemas-microsoft-com:office:office" xmlns:r="http://schemas.openxmlformats.org/officeDocument/2006/relationships" xmlns:m="http://schemas.openxmlformats.org/officeDocument/2006/math" xmlns:v="urn:schemas-microsoft-com:vml" xmlns:wp14="http://schemas.microsoft.com/office/word/2010/wordprocessingDrawing" xmlns:wp="http://schemas.openxmlformats.org/drawingml/2006/wordprocessingDrawing" xmlns:w10="urn:schemas-microsoft-com:office:word" xmlns:w="http://schemas.openxmlformats.org/wordprocessingml/2006/main" xmlns:w14="http://schemas.microsoft.com/office/word/2010/wordml" xmlns:w15="http://schemas.microsoft.com/office/word/2012/wordml" xmlns:wpg="http://schemas.microsoft.com/office/word/2010/wordprocessingGroup" xmlns:wpi="http://schemas.microsoft.com/office/word/2010/wordprocessingInk" xmlns:wne="http://schemas.microsoft.com/office/word/2006/wordml" xmlns:wps="http://schemas.microsoft.com/office/word/2010/wordprocessingShape" mc:Ignorable="w14 w15 wp14">
   <w:p>
     <w:pPr>
       <w:spacing w:before="480"/>
@@ -4102,7 +4539,7 @@
 </file>
 
 <file path=word/footer2.xml><?xml version="1.0" encoding="utf-8"?>
-<w:ftr xmlns:ve="http://schemas.openxmlformats.org/markup-compatibility/2006" xmlns:o="urn:schemas-microsoft-com:office:office" xmlns:r="http://schemas.openxmlformats.org/officeDocument/2006/relationships" xmlns:m="http://schemas.openxmlformats.org/officeDocument/2006/math" xmlns:v="urn:schemas-microsoft-com:vml" xmlns:wp="http://schemas.openxmlformats.org/drawingml/2006/wordprocessingDrawing" xmlns:w10="urn:schemas-microsoft-com:office:word" xmlns:w="http://schemas.openxmlformats.org/wordprocessingml/2006/main" xmlns:wne="http://schemas.microsoft.com/office/word/2006/wordml">
+<w:ftr xmlns:wpc="http://schemas.microsoft.com/office/word/2010/wordprocessingCanvas" xmlns:mc="http://schemas.openxmlformats.org/markup-compatibility/2006" xmlns:o="urn:schemas-microsoft-com:office:office" xmlns:r="http://schemas.openxmlformats.org/officeDocument/2006/relationships" xmlns:m="http://schemas.openxmlformats.org/officeDocument/2006/math" xmlns:v="urn:schemas-microsoft-com:vml" xmlns:wp14="http://schemas.microsoft.com/office/word/2010/wordprocessingDrawing" xmlns:wp="http://schemas.openxmlformats.org/drawingml/2006/wordprocessingDrawing" xmlns:w10="urn:schemas-microsoft-com:office:word" xmlns:w="http://schemas.openxmlformats.org/wordprocessingml/2006/main" xmlns:w14="http://schemas.microsoft.com/office/word/2010/wordml" xmlns:w15="http://schemas.microsoft.com/office/word/2012/wordml" xmlns:wpg="http://schemas.microsoft.com/office/word/2010/wordprocessingGroup" xmlns:wpi="http://schemas.microsoft.com/office/word/2010/wordprocessingInk" xmlns:wne="http://schemas.microsoft.com/office/word/2006/wordml" xmlns:wps="http://schemas.microsoft.com/office/word/2010/wordprocessingShape" mc:Ignorable="w14 w15 wp14">
   <w:p>
     <w:pPr>
       <w:pStyle w:val="Footer"/>
@@ -4164,7 +4601,7 @@
         <w:noProof/>
         <w:sz w:val="16"/>
       </w:rPr>
-      <w:t>7</w:t>
+      <w:t>2</w:t>
     </w:r>
     <w:r>
       <w:rPr>
@@ -4213,7 +4650,7 @@
         <w:noProof/>
         <w:sz w:val="16"/>
       </w:rPr>
-      <w:t>7</w:t>
+      <w:t>6</w:t>
     </w:r>
     <w:r>
       <w:rPr>
@@ -4228,7 +4665,7 @@
 </file>
 
 <file path=word/footnotes.xml><?xml version="1.0" encoding="utf-8"?>
-<w:footnotes xmlns:ve="http://schemas.openxmlformats.org/markup-compatibility/2006" xmlns:o="urn:schemas-microsoft-com:office:office" xmlns:r="http://schemas.openxmlformats.org/officeDocument/2006/relationships" xmlns:m="http://schemas.openxmlformats.org/officeDocument/2006/math" xmlns:v="urn:schemas-microsoft-com:vml" xmlns:wp="http://schemas.openxmlformats.org/drawingml/2006/wordprocessingDrawing" xmlns:w10="urn:schemas-microsoft-com:office:word" xmlns:w="http://schemas.openxmlformats.org/wordprocessingml/2006/main" xmlns:wne="http://schemas.microsoft.com/office/word/2006/wordml">
+<w:footnotes xmlns:wpc="http://schemas.microsoft.com/office/word/2010/wordprocessingCanvas" xmlns:mc="http://schemas.openxmlformats.org/markup-compatibility/2006" xmlns:o="urn:schemas-microsoft-com:office:office" xmlns:r="http://schemas.openxmlformats.org/officeDocument/2006/relationships" xmlns:m="http://schemas.openxmlformats.org/officeDocument/2006/math" xmlns:v="urn:schemas-microsoft-com:vml" xmlns:wp14="http://schemas.microsoft.com/office/word/2010/wordprocessingDrawing" xmlns:wp="http://schemas.openxmlformats.org/drawingml/2006/wordprocessingDrawing" xmlns:w10="urn:schemas-microsoft-com:office:word" xmlns:w="http://schemas.openxmlformats.org/wordprocessingml/2006/main" xmlns:w14="http://schemas.microsoft.com/office/word/2010/wordml" xmlns:w15="http://schemas.microsoft.com/office/word/2012/wordml" xmlns:wpg="http://schemas.microsoft.com/office/word/2010/wordprocessingGroup" xmlns:wpi="http://schemas.microsoft.com/office/word/2010/wordprocessingInk" xmlns:wne="http://schemas.microsoft.com/office/word/2006/wordml" xmlns:wps="http://schemas.microsoft.com/office/word/2010/wordprocessingShape" mc:Ignorable="w14 w15 wp14">
   <w:footnote w:type="separator" w:id="-1">
     <w:p>
       <w:pPr>
@@ -4253,7 +4690,7 @@
 </file>
 
 <file path=word/header1.xml><?xml version="1.0" encoding="utf-8"?>
-<w:hdr xmlns:ve="http://schemas.openxmlformats.org/markup-compatibility/2006" xmlns:o="urn:schemas-microsoft-com:office:office" xmlns:r="http://schemas.openxmlformats.org/officeDocument/2006/relationships" xmlns:m="http://schemas.openxmlformats.org/officeDocument/2006/math" xmlns:v="urn:schemas-microsoft-com:vml" xmlns:wp="http://schemas.openxmlformats.org/drawingml/2006/wordprocessingDrawing" xmlns:w10="urn:schemas-microsoft-com:office:word" xmlns:w="http://schemas.openxmlformats.org/wordprocessingml/2006/main" xmlns:wne="http://schemas.microsoft.com/office/word/2006/wordml">
+<w:hdr xmlns:wpc="http://schemas.microsoft.com/office/word/2010/wordprocessingCanvas" xmlns:mc="http://schemas.openxmlformats.org/markup-compatibility/2006" xmlns:o="urn:schemas-microsoft-com:office:office" xmlns:r="http://schemas.openxmlformats.org/officeDocument/2006/relationships" xmlns:m="http://schemas.openxmlformats.org/officeDocument/2006/math" xmlns:v="urn:schemas-microsoft-com:vml" xmlns:wp14="http://schemas.microsoft.com/office/word/2010/wordprocessingDrawing" xmlns:wp="http://schemas.openxmlformats.org/drawingml/2006/wordprocessingDrawing" xmlns:w10="urn:schemas-microsoft-com:office:word" xmlns:w="http://schemas.openxmlformats.org/wordprocessingml/2006/main" xmlns:w14="http://schemas.microsoft.com/office/word/2010/wordml" xmlns:w15="http://schemas.microsoft.com/office/word/2012/wordml" xmlns:wpg="http://schemas.microsoft.com/office/word/2010/wordprocessingGroup" xmlns:wpi="http://schemas.microsoft.com/office/word/2010/wordprocessingInk" xmlns:wne="http://schemas.microsoft.com/office/word/2006/wordml" xmlns:wps="http://schemas.microsoft.com/office/word/2010/wordprocessingShape" mc:Ignorable="w14 w15 wp14">
   <w:p>
     <w:pPr>
       <w:pStyle w:val="Header"/>
@@ -4271,7 +4708,7 @@
 </file>
 
 <file path=word/header2.xml><?xml version="1.0" encoding="utf-8"?>
-<w:hdr xmlns:ve="http://schemas.openxmlformats.org/markup-compatibility/2006" xmlns:o="urn:schemas-microsoft-com:office:office" xmlns:r="http://schemas.openxmlformats.org/officeDocument/2006/relationships" xmlns:m="http://schemas.openxmlformats.org/officeDocument/2006/math" xmlns:v="urn:schemas-microsoft-com:vml" xmlns:wp="http://schemas.openxmlformats.org/drawingml/2006/wordprocessingDrawing" xmlns:w10="urn:schemas-microsoft-com:office:word" xmlns:w="http://schemas.openxmlformats.org/wordprocessingml/2006/main" xmlns:wne="http://schemas.microsoft.com/office/word/2006/wordml">
+<w:hdr xmlns:wpc="http://schemas.microsoft.com/office/word/2010/wordprocessingCanvas" xmlns:mc="http://schemas.openxmlformats.org/markup-compatibility/2006" xmlns:o="urn:schemas-microsoft-com:office:office" xmlns:r="http://schemas.openxmlformats.org/officeDocument/2006/relationships" xmlns:m="http://schemas.openxmlformats.org/officeDocument/2006/math" xmlns:v="urn:schemas-microsoft-com:vml" xmlns:wp14="http://schemas.microsoft.com/office/word/2010/wordprocessingDrawing" xmlns:wp="http://schemas.openxmlformats.org/drawingml/2006/wordprocessingDrawing" xmlns:w10="urn:schemas-microsoft-com:office:word" xmlns:w="http://schemas.openxmlformats.org/wordprocessingml/2006/main" xmlns:w14="http://schemas.microsoft.com/office/word/2010/wordml" xmlns:w15="http://schemas.microsoft.com/office/word/2012/wordml" xmlns:wpg="http://schemas.microsoft.com/office/word/2010/wordprocessingGroup" xmlns:wpi="http://schemas.microsoft.com/office/word/2010/wordprocessingInk" xmlns:wne="http://schemas.microsoft.com/office/word/2006/wordml" xmlns:wps="http://schemas.microsoft.com/office/word/2010/wordprocessingShape" mc:Ignorable="w14 w15 wp14">
   <w:p>
     <w:pPr>
       <w:pStyle w:val="Header"/>
@@ -4299,26 +4736,12 @@
     <w:r>
       <w:t xml:space="preserve">     </w:t>
     </w:r>
-    <w:r>
-      <w:rPr>
-        <w:lang w:val="en-NZ"/>
-      </w:rPr>
-      <w:tab/>
-    </w:r>
-    <w:fldSimple w:instr=" STYLEREF &quot;Heading 1&quot; \* MERGEFORMAT ">
-      <w:r>
-        <w:rPr>
-          <w:noProof/>
-        </w:rPr>
-        <w:t>Implementation View</w:t>
-      </w:r>
-    </w:fldSimple>
   </w:p>
 </w:hdr>
 </file>
 
 <file path=word/numbering.xml><?xml version="1.0" encoding="utf-8"?>
-<w:numbering xmlns:ve="http://schemas.openxmlformats.org/markup-compatibility/2006" xmlns:o="urn:schemas-microsoft-com:office:office" xmlns:r="http://schemas.openxmlformats.org/officeDocument/2006/relationships" xmlns:m="http://schemas.openxmlformats.org/officeDocument/2006/math" xmlns:v="urn:schemas-microsoft-com:vml" xmlns:wp="http://schemas.openxmlformats.org/drawingml/2006/wordprocessingDrawing" xmlns:w10="urn:schemas-microsoft-com:office:word" xmlns:w="http://schemas.openxmlformats.org/wordprocessingml/2006/main" xmlns:wne="http://schemas.microsoft.com/office/word/2006/wordml">
+<w:numbering xmlns:wpc="http://schemas.microsoft.com/office/word/2010/wordprocessingCanvas" xmlns:mc="http://schemas.openxmlformats.org/markup-compatibility/2006" xmlns:o="urn:schemas-microsoft-com:office:office" xmlns:r="http://schemas.openxmlformats.org/officeDocument/2006/relationships" xmlns:m="http://schemas.openxmlformats.org/officeDocument/2006/math" xmlns:v="urn:schemas-microsoft-com:vml" xmlns:wp14="http://schemas.microsoft.com/office/word/2010/wordprocessingDrawing" xmlns:wp="http://schemas.openxmlformats.org/drawingml/2006/wordprocessingDrawing" xmlns:w10="urn:schemas-microsoft-com:office:word" xmlns:w="http://schemas.openxmlformats.org/wordprocessingml/2006/main" xmlns:w14="http://schemas.microsoft.com/office/word/2010/wordml" xmlns:w15="http://schemas.microsoft.com/office/word/2012/wordml" xmlns:wpg="http://schemas.microsoft.com/office/word/2010/wordprocessingGroup" xmlns:wpi="http://schemas.microsoft.com/office/word/2010/wordprocessingInk" xmlns:wne="http://schemas.microsoft.com/office/word/2006/wordml" xmlns:wps="http://schemas.microsoft.com/office/word/2010/wordprocessingShape" mc:Ignorable="w14 w15 wp14">
   <w:abstractNum w:abstractNumId="0">
     <w:nsid w:val="0E2A1683"/>
     <w:multiLevelType w:val="hybridMultilevel"/>
@@ -5895,7 +6318,7 @@
 </file>
 
 <file path=word/styles.xml><?xml version="1.0" encoding="utf-8"?>
-<w:styles xmlns:r="http://schemas.openxmlformats.org/officeDocument/2006/relationships" xmlns:w="http://schemas.openxmlformats.org/wordprocessingml/2006/main">
+<w:styles xmlns:mc="http://schemas.openxmlformats.org/markup-compatibility/2006" xmlns:r="http://schemas.openxmlformats.org/officeDocument/2006/relationships" xmlns:w="http://schemas.openxmlformats.org/wordprocessingml/2006/main" xmlns:w14="http://schemas.microsoft.com/office/word/2010/wordml" xmlns:w15="http://schemas.microsoft.com/office/word/2012/wordml" mc:Ignorable="w14 w15">
   <w:docDefaults>
     <w:rPrDefault>
       <w:rPr>
@@ -5911,149 +6334,378 @@
       </w:pPr>
     </w:pPrDefault>
   </w:docDefaults>
-  <w:latentStyles w:defLockedState="0" w:defUIPriority="99" w:defSemiHidden="1" w:defUnhideWhenUsed="1" w:defQFormat="0" w:count="267">
-    <w:lsdException w:name="Normal" w:semiHidden="0" w:uiPriority="0" w:unhideWhenUsed="0" w:qFormat="1"/>
-    <w:lsdException w:name="heading 1" w:semiHidden="0" w:uiPriority="0" w:unhideWhenUsed="0" w:qFormat="1"/>
-    <w:lsdException w:name="heading 2" w:uiPriority="0" w:qFormat="1"/>
-    <w:lsdException w:name="heading 3" w:uiPriority="0" w:qFormat="1"/>
-    <w:lsdException w:name="heading 4" w:uiPriority="0" w:qFormat="1"/>
-    <w:lsdException w:name="heading 5" w:uiPriority="0" w:qFormat="1"/>
-    <w:lsdException w:name="heading 6" w:uiPriority="9" w:qFormat="1"/>
-    <w:lsdException w:name="heading 7" w:uiPriority="0" w:qFormat="1"/>
-    <w:lsdException w:name="heading 8" w:uiPriority="0" w:qFormat="1"/>
-    <w:lsdException w:name="heading 9" w:uiPriority="9" w:qFormat="1"/>
-    <w:lsdException w:name="toc 1" w:uiPriority="39"/>
-    <w:lsdException w:name="toc 2" w:uiPriority="39"/>
-    <w:lsdException w:name="toc 3" w:uiPriority="39"/>
-    <w:lsdException w:name="toc 4" w:uiPriority="39"/>
-    <w:lsdException w:name="toc 5" w:uiPriority="39"/>
-    <w:lsdException w:name="toc 6" w:uiPriority="39"/>
-    <w:lsdException w:name="toc 7" w:uiPriority="0"/>
-    <w:lsdException w:name="toc 8" w:uiPriority="39"/>
-    <w:lsdException w:name="toc 9" w:uiPriority="39"/>
-    <w:lsdException w:name="header" w:uiPriority="0"/>
-    <w:lsdException w:name="footer" w:uiPriority="0"/>
-    <w:lsdException w:name="caption" w:uiPriority="35" w:qFormat="1"/>
-    <w:lsdException w:name="Title" w:semiHidden="0" w:uiPriority="10" w:unhideWhenUsed="0" w:qFormat="1"/>
-    <w:lsdException w:name="Default Paragraph Font" w:uiPriority="1"/>
-    <w:lsdException w:name="Body Text" w:uiPriority="0"/>
-    <w:lsdException w:name="Body Text Indent" w:uiPriority="0"/>
-    <w:lsdException w:name="Subtitle" w:semiHidden="0" w:uiPriority="11" w:unhideWhenUsed="0" w:qFormat="1"/>
-    <w:lsdException w:name="Hyperlink" w:uiPriority="0"/>
-    <w:lsdException w:name="Strong" w:semiHidden="0" w:uiPriority="0" w:unhideWhenUsed="0" w:qFormat="1"/>
-    <w:lsdException w:name="Emphasis" w:semiHidden="0" w:uiPriority="20" w:unhideWhenUsed="0" w:qFormat="1"/>
-    <w:lsdException w:name="Table Grid" w:semiHidden="0" w:uiPriority="59" w:unhideWhenUsed="0"/>
-    <w:lsdException w:name="Placeholder Text" w:unhideWhenUsed="0"/>
-    <w:lsdException w:name="No Spacing" w:semiHidden="0" w:uiPriority="1" w:unhideWhenUsed="0" w:qFormat="1"/>
-    <w:lsdException w:name="Light Shading" w:semiHidden="0" w:uiPriority="60" w:unhideWhenUsed="0"/>
-    <w:lsdException w:name="Light List" w:semiHidden="0" w:uiPriority="61" w:unhideWhenUsed="0"/>
-    <w:lsdException w:name="Light Grid" w:semiHidden="0" w:uiPriority="62" w:unhideWhenUsed="0"/>
-    <w:lsdException w:name="Medium Shading 1" w:semiHidden="0" w:uiPriority="63" w:unhideWhenUsed="0"/>
-    <w:lsdException w:name="Medium Shading 2" w:semiHidden="0" w:uiPriority="64" w:unhideWhenUsed="0"/>
-    <w:lsdException w:name="Medium List 1" w:semiHidden="0" w:uiPriority="65" w:unhideWhenUsed="0"/>
-    <w:lsdException w:name="Medium List 2" w:semiHidden="0" w:uiPriority="66" w:unhideWhenUsed="0"/>
-    <w:lsdException w:name="Medium Grid 1" w:semiHidden="0" w:uiPriority="67" w:unhideWhenUsed="0"/>
-    <w:lsdException w:name="Medium Grid 2" w:semiHidden="0" w:uiPriority="68" w:unhideWhenUsed="0"/>
-    <w:lsdException w:name="Medium Grid 3" w:semiHidden="0" w:uiPriority="69" w:unhideWhenUsed="0"/>
-    <w:lsdException w:name="Dark List" w:semiHidden="0" w:uiPriority="70" w:unhideWhenUsed="0"/>
-    <w:lsdException w:name="Colorful Shading" w:semiHidden="0" w:uiPriority="71" w:unhideWhenUsed="0"/>
-    <w:lsdException w:name="Colorful List" w:semiHidden="0" w:uiPriority="72" w:unhideWhenUsed="0"/>
-    <w:lsdException w:name="Colorful Grid" w:semiHidden="0" w:uiPriority="73" w:unhideWhenUsed="0"/>
-    <w:lsdException w:name="Light Shading Accent 1" w:semiHidden="0" w:uiPriority="60" w:unhideWhenUsed="0"/>
-    <w:lsdException w:name="Light List Accent 1" w:semiHidden="0" w:uiPriority="61" w:unhideWhenUsed="0"/>
-    <w:lsdException w:name="Light Grid Accent 1" w:semiHidden="0" w:uiPriority="62" w:unhideWhenUsed="0"/>
-    <w:lsdException w:name="Medium Shading 1 Accent 1" w:semiHidden="0" w:uiPriority="63" w:unhideWhenUsed="0"/>
-    <w:lsdException w:name="Medium Shading 2 Accent 1" w:semiHidden="0" w:uiPriority="64" w:unhideWhenUsed="0"/>
-    <w:lsdException w:name="Medium List 1 Accent 1" w:semiHidden="0" w:uiPriority="65" w:unhideWhenUsed="0"/>
-    <w:lsdException w:name="Revision" w:unhideWhenUsed="0"/>
-    <w:lsdException w:name="List Paragraph" w:semiHidden="0" w:uiPriority="34" w:unhideWhenUsed="0" w:qFormat="1"/>
-    <w:lsdException w:name="Quote" w:semiHidden="0" w:uiPriority="29" w:unhideWhenUsed="0" w:qFormat="1"/>
-    <w:lsdException w:name="Intense Quote" w:semiHidden="0" w:uiPriority="30" w:unhideWhenUsed="0" w:qFormat="1"/>
-    <w:lsdException w:name="Medium List 2 Accent 1" w:semiHidden="0" w:uiPriority="66" w:unhideWhenUsed="0"/>
-    <w:lsdException w:name="Medium Grid 1 Accent 1" w:semiHidden="0" w:uiPriority="67" w:unhideWhenUsed="0"/>
-    <w:lsdException w:name="Medium Grid 2 Accent 1" w:semiHidden="0" w:uiPriority="68" w:unhideWhenUsed="0"/>
-    <w:lsdException w:name="Medium Grid 3 Accent 1" w:semiHidden="0" w:uiPriority="69" w:unhideWhenUsed="0"/>
-    <w:lsdException w:name="Dark List Accent 1" w:semiHidden="0" w:uiPriority="70" w:unhideWhenUsed="0"/>
-    <w:lsdException w:name="Colorful Shading Accent 1" w:semiHidden="0" w:uiPriority="71" w:unhideWhenUsed="0"/>
-    <w:lsdException w:name="Colorful List Accent 1" w:semiHidden="0" w:uiPriority="72" w:unhideWhenUsed="0"/>
-    <w:lsdException w:name="Colorful Grid Accent 1" w:semiHidden="0" w:uiPriority="73" w:unhideWhenUsed="0"/>
-    <w:lsdException w:name="Light Shading Accent 2" w:semiHidden="0" w:uiPriority="60" w:unhideWhenUsed="0"/>
-    <w:lsdException w:name="Light List Accent 2" w:semiHidden="0" w:uiPriority="61" w:unhideWhenUsed="0"/>
-    <w:lsdException w:name="Light Grid Accent 2" w:semiHidden="0" w:uiPriority="62" w:unhideWhenUsed="0"/>
-    <w:lsdException w:name="Medium Shading 1 Accent 2" w:semiHidden="0" w:uiPriority="63" w:unhideWhenUsed="0"/>
-    <w:lsdException w:name="Medium Shading 2 Accent 2" w:semiHidden="0" w:uiPriority="64" w:unhideWhenUsed="0"/>
-    <w:lsdException w:name="Medium List 1 Accent 2" w:semiHidden="0" w:uiPriority="65" w:unhideWhenUsed="0"/>
-    <w:lsdException w:name="Medium List 2 Accent 2" w:semiHidden="0" w:uiPriority="66" w:unhideWhenUsed="0"/>
-    <w:lsdException w:name="Medium Grid 1 Accent 2" w:semiHidden="0" w:uiPriority="67" w:unhideWhenUsed="0"/>
-    <w:lsdException w:name="Medium Grid 2 Accent 2" w:semiHidden="0" w:uiPriority="68" w:unhideWhenUsed="0"/>
-    <w:lsdException w:name="Medium Grid 3 Accent 2" w:semiHidden="0" w:uiPriority="69" w:unhideWhenUsed="0"/>
-    <w:lsdException w:name="Dark List Accent 2" w:semiHidden="0" w:uiPriority="70" w:unhideWhenUsed="0"/>
-    <w:lsdException w:name="Colorful Shading Accent 2" w:semiHidden="0" w:uiPriority="71" w:unhideWhenUsed="0"/>
-    <w:lsdException w:name="Colorful List Accent 2" w:semiHidden="0" w:uiPriority="72" w:unhideWhenUsed="0"/>
-    <w:lsdException w:name="Colorful Grid Accent 2" w:semiHidden="0" w:uiPriority="73" w:unhideWhenUsed="0"/>
-    <w:lsdException w:name="Light Shading Accent 3" w:semiHidden="0" w:uiPriority="60" w:unhideWhenUsed="0"/>
-    <w:lsdException w:name="Light List Accent 3" w:semiHidden="0" w:uiPriority="61" w:unhideWhenUsed="0"/>
-    <w:lsdException w:name="Light Grid Accent 3" w:semiHidden="0" w:uiPriority="62" w:unhideWhenUsed="0"/>
-    <w:lsdException w:name="Medium Shading 1 Accent 3" w:semiHidden="0" w:uiPriority="63" w:unhideWhenUsed="0"/>
-    <w:lsdException w:name="Medium Shading 2 Accent 3" w:semiHidden="0" w:uiPriority="64" w:unhideWhenUsed="0"/>
-    <w:lsdException w:name="Medium List 1 Accent 3" w:semiHidden="0" w:uiPriority="65" w:unhideWhenUsed="0"/>
-    <w:lsdException w:name="Medium List 2 Accent 3" w:semiHidden="0" w:uiPriority="66" w:unhideWhenUsed="0"/>
-    <w:lsdException w:name="Medium Grid 1 Accent 3" w:semiHidden="0" w:uiPriority="67" w:unhideWhenUsed="0"/>
-    <w:lsdException w:name="Medium Grid 2 Accent 3" w:semiHidden="0" w:uiPriority="68" w:unhideWhenUsed="0"/>
-    <w:lsdException w:name="Medium Grid 3 Accent 3" w:semiHidden="0" w:uiPriority="69" w:unhideWhenUsed="0"/>
-    <w:lsdException w:name="Dark List Accent 3" w:semiHidden="0" w:uiPriority="70" w:unhideWhenUsed="0"/>
-    <w:lsdException w:name="Colorful Shading Accent 3" w:semiHidden="0" w:uiPriority="71" w:unhideWhenUsed="0"/>
-    <w:lsdException w:name="Colorful List Accent 3" w:semiHidden="0" w:uiPriority="72" w:unhideWhenUsed="0"/>
-    <w:lsdException w:name="Colorful Grid Accent 3" w:semiHidden="0" w:uiPriority="73" w:unhideWhenUsed="0"/>
-    <w:lsdException w:name="Light Shading Accent 4" w:semiHidden="0" w:uiPriority="60" w:unhideWhenUsed="0"/>
-    <w:lsdException w:name="Light List Accent 4" w:semiHidden="0" w:uiPriority="61" w:unhideWhenUsed="0"/>
-    <w:lsdException w:name="Light Grid Accent 4" w:semiHidden="0" w:uiPriority="62" w:unhideWhenUsed="0"/>
-    <w:lsdException w:name="Medium Shading 1 Accent 4" w:semiHidden="0" w:uiPriority="63" w:unhideWhenUsed="0"/>
-    <w:lsdException w:name="Medium Shading 2 Accent 4" w:semiHidden="0" w:uiPriority="64" w:unhideWhenUsed="0"/>
-    <w:lsdException w:name="Medium List 1 Accent 4" w:semiHidden="0" w:uiPriority="65" w:unhideWhenUsed="0"/>
-    <w:lsdException w:name="Medium List 2 Accent 4" w:semiHidden="0" w:uiPriority="66" w:unhideWhenUsed="0"/>
-    <w:lsdException w:name="Medium Grid 1 Accent 4" w:semiHidden="0" w:uiPriority="67" w:unhideWhenUsed="0"/>
-    <w:lsdException w:name="Medium Grid 2 Accent 4" w:semiHidden="0" w:uiPriority="68" w:unhideWhenUsed="0"/>
-    <w:lsdException w:name="Medium Grid 3 Accent 4" w:semiHidden="0" w:uiPriority="69" w:unhideWhenUsed="0"/>
-    <w:lsdException w:name="Dark List Accent 4" w:semiHidden="0" w:uiPriority="70" w:unhideWhenUsed="0"/>
-    <w:lsdException w:name="Colorful Shading Accent 4" w:semiHidden="0" w:uiPriority="71" w:unhideWhenUsed="0"/>
-    <w:lsdException w:name="Colorful List Accent 4" w:semiHidden="0" w:uiPriority="72" w:unhideWhenUsed="0"/>
-    <w:lsdException w:name="Colorful Grid Accent 4" w:semiHidden="0" w:uiPriority="73" w:unhideWhenUsed="0"/>
-    <w:lsdException w:name="Light Shading Accent 5" w:semiHidden="0" w:uiPriority="60" w:unhideWhenUsed="0"/>
-    <w:lsdException w:name="Light List Accent 5" w:semiHidden="0" w:uiPriority="61" w:unhideWhenUsed="0"/>
-    <w:lsdException w:name="Light Grid Accent 5" w:semiHidden="0" w:uiPriority="62" w:unhideWhenUsed="0"/>
-    <w:lsdException w:name="Medium Shading 1 Accent 5" w:semiHidden="0" w:uiPriority="63" w:unhideWhenUsed="0"/>
-    <w:lsdException w:name="Medium Shading 2 Accent 5" w:semiHidden="0" w:uiPriority="64" w:unhideWhenUsed="0"/>
-    <w:lsdException w:name="Medium List 1 Accent 5" w:semiHidden="0" w:uiPriority="65" w:unhideWhenUsed="0"/>
-    <w:lsdException w:name="Medium List 2 Accent 5" w:semiHidden="0" w:uiPriority="66" w:unhideWhenUsed="0"/>
-    <w:lsdException w:name="Medium Grid 1 Accent 5" w:semiHidden="0" w:uiPriority="67" w:unhideWhenUsed="0"/>
-    <w:lsdException w:name="Medium Grid 2 Accent 5" w:semiHidden="0" w:uiPriority="68" w:unhideWhenUsed="0"/>
-    <w:lsdException w:name="Medium Grid 3 Accent 5" w:semiHidden="0" w:uiPriority="69" w:unhideWhenUsed="0"/>
-    <w:lsdException w:name="Dark List Accent 5" w:semiHidden="0" w:uiPriority="70" w:unhideWhenUsed="0"/>
-    <w:lsdException w:name="Colorful Shading Accent 5" w:semiHidden="0" w:uiPriority="71" w:unhideWhenUsed="0"/>
-    <w:lsdException w:name="Colorful List Accent 5" w:semiHidden="0" w:uiPriority="72" w:unhideWhenUsed="0"/>
-    <w:lsdException w:name="Colorful Grid Accent 5" w:semiHidden="0" w:uiPriority="73" w:unhideWhenUsed="0"/>
-    <w:lsdException w:name="Light Shading Accent 6" w:semiHidden="0" w:uiPriority="60" w:unhideWhenUsed="0"/>
-    <w:lsdException w:name="Light List Accent 6" w:semiHidden="0" w:uiPriority="61" w:unhideWhenUsed="0"/>
-    <w:lsdException w:name="Light Grid Accent 6" w:semiHidden="0" w:uiPriority="62" w:unhideWhenUsed="0"/>
-    <w:lsdException w:name="Medium Shading 1 Accent 6" w:semiHidden="0" w:uiPriority="63" w:unhideWhenUsed="0"/>
-    <w:lsdException w:name="Medium Shading 2 Accent 6" w:semiHidden="0" w:uiPriority="64" w:unhideWhenUsed="0"/>
-    <w:lsdException w:name="Medium List 1 Accent 6" w:semiHidden="0" w:uiPriority="65" w:unhideWhenUsed="0"/>
-    <w:lsdException w:name="Medium List 2 Accent 6" w:semiHidden="0" w:uiPriority="66" w:unhideWhenUsed="0"/>
-    <w:lsdException w:name="Medium Grid 1 Accent 6" w:semiHidden="0" w:uiPriority="67" w:unhideWhenUsed="0"/>
-    <w:lsdException w:name="Medium Grid 2 Accent 6" w:semiHidden="0" w:uiPriority="68" w:unhideWhenUsed="0"/>
-    <w:lsdException w:name="Medium Grid 3 Accent 6" w:semiHidden="0" w:uiPriority="69" w:unhideWhenUsed="0"/>
-    <w:lsdException w:name="Dark List Accent 6" w:semiHidden="0" w:uiPriority="70" w:unhideWhenUsed="0"/>
-    <w:lsdException w:name="Colorful Shading Accent 6" w:semiHidden="0" w:uiPriority="71" w:unhideWhenUsed="0"/>
-    <w:lsdException w:name="Colorful List Accent 6" w:semiHidden="0" w:uiPriority="72" w:unhideWhenUsed="0"/>
-    <w:lsdException w:name="Colorful Grid Accent 6" w:semiHidden="0" w:uiPriority="73" w:unhideWhenUsed="0"/>
-    <w:lsdException w:name="Subtle Emphasis" w:semiHidden="0" w:uiPriority="19" w:unhideWhenUsed="0" w:qFormat="1"/>
-    <w:lsdException w:name="Intense Emphasis" w:semiHidden="0" w:uiPriority="21" w:unhideWhenUsed="0" w:qFormat="1"/>
-    <w:lsdException w:name="Subtle Reference" w:semiHidden="0" w:uiPriority="31" w:unhideWhenUsed="0" w:qFormat="1"/>
-    <w:lsdException w:name="Intense Reference" w:semiHidden="0" w:uiPriority="32" w:unhideWhenUsed="0" w:qFormat="1"/>
-    <w:lsdException w:name="Book Title" w:semiHidden="0" w:uiPriority="33" w:unhideWhenUsed="0" w:qFormat="1"/>
-    <w:lsdException w:name="Bibliography" w:uiPriority="37"/>
-    <w:lsdException w:name="TOC Heading" w:uiPriority="39" w:qFormat="1"/>
+  <w:latentStyles w:defLockedState="0" w:defUIPriority="99" w:defSemiHidden="0" w:defUnhideWhenUsed="0" w:defQFormat="0" w:count="371">
+    <w:lsdException w:name="Normal" w:uiPriority="0" w:qFormat="1"/>
+    <w:lsdException w:name="heading 1" w:uiPriority="0" w:qFormat="1"/>
+    <w:lsdException w:name="heading 2" w:semiHidden="1" w:uiPriority="0" w:unhideWhenUsed="1" w:qFormat="1"/>
+    <w:lsdException w:name="heading 3" w:semiHidden="1" w:uiPriority="0" w:unhideWhenUsed="1" w:qFormat="1"/>
+    <w:lsdException w:name="heading 4" w:semiHidden="1" w:uiPriority="0" w:unhideWhenUsed="1" w:qFormat="1"/>
+    <w:lsdException w:name="heading 5" w:semiHidden="1" w:uiPriority="0" w:unhideWhenUsed="1" w:qFormat="1"/>
+    <w:lsdException w:name="heading 6" w:semiHidden="1" w:uiPriority="9" w:unhideWhenUsed="1" w:qFormat="1"/>
+    <w:lsdException w:name="heading 7" w:semiHidden="1" w:uiPriority="0" w:unhideWhenUsed="1" w:qFormat="1"/>
+    <w:lsdException w:name="heading 8" w:semiHidden="1" w:uiPriority="0" w:unhideWhenUsed="1" w:qFormat="1"/>
+    <w:lsdException w:name="heading 9" w:semiHidden="1" w:uiPriority="9" w:unhideWhenUsed="1" w:qFormat="1"/>
+    <w:lsdException w:name="index 1" w:semiHidden="1" w:unhideWhenUsed="1"/>
+    <w:lsdException w:name="index 2" w:semiHidden="1" w:unhideWhenUsed="1"/>
+    <w:lsdException w:name="index 3" w:semiHidden="1" w:unhideWhenUsed="1"/>
+    <w:lsdException w:name="index 4" w:semiHidden="1" w:unhideWhenUsed="1"/>
+    <w:lsdException w:name="index 5" w:semiHidden="1" w:unhideWhenUsed="1"/>
+    <w:lsdException w:name="index 6" w:semiHidden="1" w:unhideWhenUsed="1"/>
+    <w:lsdException w:name="index 7" w:semiHidden="1" w:unhideWhenUsed="1"/>
+    <w:lsdException w:name="index 8" w:semiHidden="1" w:unhideWhenUsed="1"/>
+    <w:lsdException w:name="index 9" w:semiHidden="1" w:unhideWhenUsed="1"/>
+    <w:lsdException w:name="toc 1" w:semiHidden="1" w:uiPriority="39" w:unhideWhenUsed="1"/>
+    <w:lsdException w:name="toc 2" w:semiHidden="1" w:uiPriority="39" w:unhideWhenUsed="1"/>
+    <w:lsdException w:name="toc 3" w:semiHidden="1" w:uiPriority="39" w:unhideWhenUsed="1"/>
+    <w:lsdException w:name="toc 4" w:semiHidden="1" w:uiPriority="39" w:unhideWhenUsed="1"/>
+    <w:lsdException w:name="toc 5" w:semiHidden="1" w:uiPriority="39" w:unhideWhenUsed="1"/>
+    <w:lsdException w:name="toc 6" w:semiHidden="1" w:uiPriority="39" w:unhideWhenUsed="1"/>
+    <w:lsdException w:name="toc 7" w:semiHidden="1" w:uiPriority="0" w:unhideWhenUsed="1"/>
+    <w:lsdException w:name="toc 8" w:semiHidden="1" w:uiPriority="39" w:unhideWhenUsed="1"/>
+    <w:lsdException w:name="toc 9" w:semiHidden="1" w:uiPriority="39" w:unhideWhenUsed="1"/>
+    <w:lsdException w:name="Normal Indent" w:semiHidden="1" w:unhideWhenUsed="1"/>
+    <w:lsdException w:name="footnote text" w:semiHidden="1" w:unhideWhenUsed="1"/>
+    <w:lsdException w:name="annotation text" w:semiHidden="1" w:unhideWhenUsed="1"/>
+    <w:lsdException w:name="header" w:semiHidden="1" w:uiPriority="0" w:unhideWhenUsed="1"/>
+    <w:lsdException w:name="footer" w:semiHidden="1" w:uiPriority="0" w:unhideWhenUsed="1"/>
+    <w:lsdException w:name="index heading" w:semiHidden="1" w:unhideWhenUsed="1"/>
+    <w:lsdException w:name="caption" w:semiHidden="1" w:uiPriority="35" w:unhideWhenUsed="1" w:qFormat="1"/>
+    <w:lsdException w:name="table of figures" w:semiHidden="1" w:unhideWhenUsed="1"/>
+    <w:lsdException w:name="envelope address" w:semiHidden="1" w:unhideWhenUsed="1"/>
+    <w:lsdException w:name="envelope return" w:semiHidden="1" w:unhideWhenUsed="1"/>
+    <w:lsdException w:name="footnote reference" w:semiHidden="1" w:unhideWhenUsed="1"/>
+    <w:lsdException w:name="annotation reference" w:semiHidden="1" w:unhideWhenUsed="1"/>
+    <w:lsdException w:name="line number" w:semiHidden="1" w:unhideWhenUsed="1"/>
+    <w:lsdException w:name="page number" w:semiHidden="1" w:unhideWhenUsed="1"/>
+    <w:lsdException w:name="endnote reference" w:semiHidden="1" w:unhideWhenUsed="1"/>
+    <w:lsdException w:name="endnote text" w:semiHidden="1" w:unhideWhenUsed="1"/>
+    <w:lsdException w:name="table of authorities" w:semiHidden="1" w:unhideWhenUsed="1"/>
+    <w:lsdException w:name="macro" w:semiHidden="1" w:unhideWhenUsed="1"/>
+    <w:lsdException w:name="toa heading" w:semiHidden="1" w:unhideWhenUsed="1"/>
+    <w:lsdException w:name="List" w:semiHidden="1" w:unhideWhenUsed="1"/>
+    <w:lsdException w:name="List Bullet" w:semiHidden="1" w:unhideWhenUsed="1"/>
+    <w:lsdException w:name="List Number" w:semiHidden="1" w:unhideWhenUsed="1"/>
+    <w:lsdException w:name="List 2" w:semiHidden="1" w:unhideWhenUsed="1"/>
+    <w:lsdException w:name="List 3" w:semiHidden="1" w:unhideWhenUsed="1"/>
+    <w:lsdException w:name="List 4" w:semiHidden="1" w:unhideWhenUsed="1"/>
+    <w:lsdException w:name="List 5" w:semiHidden="1" w:unhideWhenUsed="1"/>
+    <w:lsdException w:name="List Bullet 2" w:semiHidden="1" w:unhideWhenUsed="1"/>
+    <w:lsdException w:name="List Bullet 3" w:semiHidden="1" w:unhideWhenUsed="1"/>
+    <w:lsdException w:name="List Bullet 4" w:semiHidden="1" w:unhideWhenUsed="1"/>
+    <w:lsdException w:name="List Bullet 5" w:semiHidden="1" w:unhideWhenUsed="1"/>
+    <w:lsdException w:name="List Number 2" w:semiHidden="1" w:unhideWhenUsed="1"/>
+    <w:lsdException w:name="List Number 3" w:semiHidden="1" w:unhideWhenUsed="1"/>
+    <w:lsdException w:name="List Number 4" w:semiHidden="1" w:unhideWhenUsed="1"/>
+    <w:lsdException w:name="List Number 5" w:semiHidden="1" w:unhideWhenUsed="1"/>
+    <w:lsdException w:name="Title" w:uiPriority="10" w:qFormat="1"/>
+    <w:lsdException w:name="Closing" w:semiHidden="1" w:unhideWhenUsed="1"/>
+    <w:lsdException w:name="Signature" w:semiHidden="1" w:unhideWhenUsed="1"/>
+    <w:lsdException w:name="Default Paragraph Font" w:semiHidden="1" w:uiPriority="1" w:unhideWhenUsed="1"/>
+    <w:lsdException w:name="Body Text" w:semiHidden="1" w:uiPriority="0" w:unhideWhenUsed="1"/>
+    <w:lsdException w:name="Body Text Indent" w:semiHidden="1" w:uiPriority="0" w:unhideWhenUsed="1"/>
+    <w:lsdException w:name="List Continue" w:semiHidden="1" w:unhideWhenUsed="1"/>
+    <w:lsdException w:name="List Continue 2" w:semiHidden="1" w:unhideWhenUsed="1"/>
+    <w:lsdException w:name="List Continue 3" w:semiHidden="1" w:unhideWhenUsed="1"/>
+    <w:lsdException w:name="List Continue 4" w:semiHidden="1" w:unhideWhenUsed="1"/>
+    <w:lsdException w:name="List Continue 5" w:semiHidden="1" w:unhideWhenUsed="1"/>
+    <w:lsdException w:name="Message Header" w:semiHidden="1" w:unhideWhenUsed="1"/>
+    <w:lsdException w:name="Subtitle" w:uiPriority="11" w:qFormat="1"/>
+    <w:lsdException w:name="Salutation" w:semiHidden="1" w:unhideWhenUsed="1"/>
+    <w:lsdException w:name="Date" w:semiHidden="1" w:unhideWhenUsed="1"/>
+    <w:lsdException w:name="Body Text First Indent" w:semiHidden="1" w:unhideWhenUsed="1"/>
+    <w:lsdException w:name="Body Text First Indent 2" w:semiHidden="1" w:unhideWhenUsed="1"/>
+    <w:lsdException w:name="Note Heading" w:semiHidden="1" w:unhideWhenUsed="1"/>
+    <w:lsdException w:name="Body Text 2" w:semiHidden="1" w:unhideWhenUsed="1"/>
+    <w:lsdException w:name="Body Text 3" w:semiHidden="1" w:unhideWhenUsed="1"/>
+    <w:lsdException w:name="Body Text Indent 2" w:semiHidden="1" w:unhideWhenUsed="1"/>
+    <w:lsdException w:name="Body Text Indent 3" w:semiHidden="1" w:unhideWhenUsed="1"/>
+    <w:lsdException w:name="Block Text" w:semiHidden="1" w:unhideWhenUsed="1"/>
+    <w:lsdException w:name="Hyperlink" w:semiHidden="1" w:uiPriority="0" w:unhideWhenUsed="1"/>
+    <w:lsdException w:name="FollowedHyperlink" w:semiHidden="1" w:unhideWhenUsed="1"/>
+    <w:lsdException w:name="Strong" w:uiPriority="0" w:qFormat="1"/>
+    <w:lsdException w:name="Emphasis" w:uiPriority="20" w:qFormat="1"/>
+    <w:lsdException w:name="Document Map" w:semiHidden="1" w:unhideWhenUsed="1"/>
+    <w:lsdException w:name="Plain Text" w:semiHidden="1" w:unhideWhenUsed="1"/>
+    <w:lsdException w:name="E-mail Signature" w:semiHidden="1" w:unhideWhenUsed="1"/>
+    <w:lsdException w:name="HTML Top of Form" w:semiHidden="1" w:unhideWhenUsed="1"/>
+    <w:lsdException w:name="HTML Bottom of Form" w:semiHidden="1" w:unhideWhenUsed="1"/>
+    <w:lsdException w:name="Normal (Web)" w:semiHidden="1" w:unhideWhenUsed="1"/>
+    <w:lsdException w:name="HTML Acronym" w:semiHidden="1" w:unhideWhenUsed="1"/>
+    <w:lsdException w:name="HTML Address" w:semiHidden="1" w:unhideWhenUsed="1"/>
+    <w:lsdException w:name="HTML Cite" w:semiHidden="1" w:unhideWhenUsed="1"/>
+    <w:lsdException w:name="HTML Code" w:semiHidden="1" w:unhideWhenUsed="1"/>
+    <w:lsdException w:name="HTML Definition" w:semiHidden="1" w:unhideWhenUsed="1"/>
+    <w:lsdException w:name="HTML Keyboard" w:semiHidden="1" w:unhideWhenUsed="1"/>
+    <w:lsdException w:name="HTML Preformatted" w:semiHidden="1" w:unhideWhenUsed="1"/>
+    <w:lsdException w:name="HTML Sample" w:semiHidden="1" w:unhideWhenUsed="1"/>
+    <w:lsdException w:name="HTML Typewriter" w:semiHidden="1" w:unhideWhenUsed="1"/>
+    <w:lsdException w:name="HTML Variable" w:semiHidden="1" w:unhideWhenUsed="1"/>
+    <w:lsdException w:name="Normal Table" w:semiHidden="1" w:unhideWhenUsed="1"/>
+    <w:lsdException w:name="annotation subject" w:semiHidden="1" w:unhideWhenUsed="1"/>
+    <w:lsdException w:name="No List" w:semiHidden="1" w:unhideWhenUsed="1"/>
+    <w:lsdException w:name="Outline List 1" w:semiHidden="1" w:unhideWhenUsed="1"/>
+    <w:lsdException w:name="Outline List 2" w:semiHidden="1" w:unhideWhenUsed="1"/>
+    <w:lsdException w:name="Outline List 3" w:semiHidden="1" w:unhideWhenUsed="1"/>
+    <w:lsdException w:name="Table Simple 1" w:semiHidden="1" w:unhideWhenUsed="1"/>
+    <w:lsdException w:name="Table Simple 2" w:semiHidden="1" w:unhideWhenUsed="1"/>
+    <w:lsdException w:name="Table Simple 3" w:semiHidden="1" w:unhideWhenUsed="1"/>
+    <w:lsdException w:name="Table Classic 1" w:semiHidden="1" w:unhideWhenUsed="1"/>
+    <w:lsdException w:name="Table Classic 2" w:semiHidden="1" w:unhideWhenUsed="1"/>
+    <w:lsdException w:name="Table Classic 3" w:semiHidden="1" w:unhideWhenUsed="1"/>
+    <w:lsdException w:name="Table Classic 4" w:semiHidden="1" w:unhideWhenUsed="1"/>
+    <w:lsdException w:name="Table Colorful 1" w:semiHidden="1" w:unhideWhenUsed="1"/>
+    <w:lsdException w:name="Table Colorful 2" w:semiHidden="1" w:unhideWhenUsed="1"/>
+    <w:lsdException w:name="Table Colorful 3" w:semiHidden="1" w:unhideWhenUsed="1"/>
+    <w:lsdException w:name="Table Columns 1" w:semiHidden="1" w:unhideWhenUsed="1"/>
+    <w:lsdException w:name="Table Columns 2" w:semiHidden="1" w:unhideWhenUsed="1"/>
+    <w:lsdException w:name="Table Columns 3" w:semiHidden="1" w:unhideWhenUsed="1"/>
+    <w:lsdException w:name="Table Columns 4" w:semiHidden="1" w:unhideWhenUsed="1"/>
+    <w:lsdException w:name="Table Columns 5" w:semiHidden="1" w:unhideWhenUsed="1"/>
+    <w:lsdException w:name="Table Grid 1" w:semiHidden="1" w:unhideWhenUsed="1"/>
+    <w:lsdException w:name="Table Grid 2" w:semiHidden="1" w:unhideWhenUsed="1"/>
+    <w:lsdException w:name="Table Grid 3" w:semiHidden="1" w:unhideWhenUsed="1"/>
+    <w:lsdException w:name="Table Grid 4" w:semiHidden="1" w:unhideWhenUsed="1"/>
+    <w:lsdException w:name="Table Grid 5" w:semiHidden="1" w:unhideWhenUsed="1"/>
+    <w:lsdException w:name="Table Grid 6" w:semiHidden="1" w:unhideWhenUsed="1"/>
+    <w:lsdException w:name="Table Grid 7" w:semiHidden="1" w:unhideWhenUsed="1"/>
+    <w:lsdException w:name="Table Grid 8" w:semiHidden="1" w:unhideWhenUsed="1"/>
+    <w:lsdException w:name="Table List 1" w:semiHidden="1" w:unhideWhenUsed="1"/>
+    <w:lsdException w:name="Table List 2" w:semiHidden="1" w:unhideWhenUsed="1"/>
+    <w:lsdException w:name="Table List 3" w:semiHidden="1" w:unhideWhenUsed="1"/>
+    <w:lsdException w:name="Table List 4" w:semiHidden="1" w:unhideWhenUsed="1"/>
+    <w:lsdException w:name="Table List 5" w:semiHidden="1" w:unhideWhenUsed="1"/>
+    <w:lsdException w:name="Table List 6" w:semiHidden="1" w:unhideWhenUsed="1"/>
+    <w:lsdException w:name="Table List 7" w:semiHidden="1" w:unhideWhenUsed="1"/>
+    <w:lsdException w:name="Table List 8" w:semiHidden="1" w:unhideWhenUsed="1"/>
+    <w:lsdException w:name="Table 3D effects 1" w:semiHidden="1" w:unhideWhenUsed="1"/>
+    <w:lsdException w:name="Table 3D effects 2" w:semiHidden="1" w:unhideWhenUsed="1"/>
+    <w:lsdException w:name="Table 3D effects 3" w:semiHidden="1" w:unhideWhenUsed="1"/>
+    <w:lsdException w:name="Table Contemporary" w:semiHidden="1" w:unhideWhenUsed="1"/>
+    <w:lsdException w:name="Table Elegant" w:semiHidden="1" w:unhideWhenUsed="1"/>
+    <w:lsdException w:name="Table Professional" w:semiHidden="1" w:unhideWhenUsed="1"/>
+    <w:lsdException w:name="Table Subtle 1" w:semiHidden="1" w:unhideWhenUsed="1"/>
+    <w:lsdException w:name="Table Subtle 2" w:semiHidden="1" w:unhideWhenUsed="1"/>
+    <w:lsdException w:name="Table Web 1" w:semiHidden="1" w:unhideWhenUsed="1"/>
+    <w:lsdException w:name="Table Web 2" w:semiHidden="1" w:unhideWhenUsed="1"/>
+    <w:lsdException w:name="Table Web 3" w:semiHidden="1" w:unhideWhenUsed="1"/>
+    <w:lsdException w:name="Balloon Text" w:semiHidden="1" w:unhideWhenUsed="1"/>
+    <w:lsdException w:name="Table Grid" w:uiPriority="59"/>
+    <w:lsdException w:name="Table Theme" w:semiHidden="1" w:unhideWhenUsed="1"/>
+    <w:lsdException w:name="Placeholder Text" w:semiHidden="1"/>
+    <w:lsdException w:name="No Spacing" w:uiPriority="1" w:qFormat="1"/>
+    <w:lsdException w:name="Light Shading" w:uiPriority="60"/>
+    <w:lsdException w:name="Light List" w:uiPriority="61"/>
+    <w:lsdException w:name="Light Grid" w:uiPriority="62"/>
+    <w:lsdException w:name="Medium Shading 1" w:uiPriority="63"/>
+    <w:lsdException w:name="Medium Shading 2" w:uiPriority="64"/>
+    <w:lsdException w:name="Medium List 1" w:uiPriority="65"/>
+    <w:lsdException w:name="Medium List 2" w:uiPriority="66"/>
+    <w:lsdException w:name="Medium Grid 1" w:uiPriority="67"/>
+    <w:lsdException w:name="Medium Grid 2" w:uiPriority="68"/>
+    <w:lsdException w:name="Medium Grid 3" w:uiPriority="69"/>
+    <w:lsdException w:name="Dark List" w:uiPriority="70"/>
+    <w:lsdException w:name="Colorful Shading" w:uiPriority="71"/>
+    <w:lsdException w:name="Colorful List" w:uiPriority="72"/>
+    <w:lsdException w:name="Colorful Grid" w:uiPriority="73"/>
+    <w:lsdException w:name="Light Shading Accent 1" w:uiPriority="60"/>
+    <w:lsdException w:name="Light List Accent 1" w:uiPriority="61"/>
+    <w:lsdException w:name="Light Grid Accent 1" w:uiPriority="62"/>
+    <w:lsdException w:name="Medium Shading 1 Accent 1" w:uiPriority="63"/>
+    <w:lsdException w:name="Medium Shading 2 Accent 1" w:uiPriority="64"/>
+    <w:lsdException w:name="Medium List 1 Accent 1" w:uiPriority="65"/>
+    <w:lsdException w:name="Revision" w:semiHidden="1"/>
+    <w:lsdException w:name="List Paragraph" w:uiPriority="34" w:qFormat="1"/>
+    <w:lsdException w:name="Quote" w:uiPriority="29" w:qFormat="1"/>
+    <w:lsdException w:name="Intense Quote" w:uiPriority="30" w:qFormat="1"/>
+    <w:lsdException w:name="Medium List 2 Accent 1" w:uiPriority="66"/>
+    <w:lsdException w:name="Medium Grid 1 Accent 1" w:uiPriority="67"/>
+    <w:lsdException w:name="Medium Grid 2 Accent 1" w:uiPriority="68"/>
+    <w:lsdException w:name="Medium Grid 3 Accent 1" w:uiPriority="69"/>
+    <w:lsdException w:name="Dark List Accent 1" w:uiPriority="70"/>
+    <w:lsdException w:name="Colorful Shading Accent 1" w:uiPriority="71"/>
+    <w:lsdException w:name="Colorful List Accent 1" w:uiPriority="72"/>
+    <w:lsdException w:name="Colorful Grid Accent 1" w:uiPriority="73"/>
+    <w:lsdException w:name="Light Shading Accent 2" w:uiPriority="60"/>
+    <w:lsdException w:name="Light List Accent 2" w:uiPriority="61"/>
+    <w:lsdException w:name="Light Grid Accent 2" w:uiPriority="62"/>
+    <w:lsdException w:name="Medium Shading 1 Accent 2" w:uiPriority="63"/>
+    <w:lsdException w:name="Medium Shading 2 Accent 2" w:uiPriority="64"/>
+    <w:lsdException w:name="Medium List 1 Accent 2" w:uiPriority="65"/>
+    <w:lsdException w:name="Medium List 2 Accent 2" w:uiPriority="66"/>
+    <w:lsdException w:name="Medium Grid 1 Accent 2" w:uiPriority="67"/>
+    <w:lsdException w:name="Medium Grid 2 Accent 2" w:uiPriority="68"/>
+    <w:lsdException w:name="Medium Grid 3 Accent 2" w:uiPriority="69"/>
+    <w:lsdException w:name="Dark List Accent 2" w:uiPriority="70"/>
+    <w:lsdException w:name="Colorful Shading Accent 2" w:uiPriority="71"/>
+    <w:lsdException w:name="Colorful List Accent 2" w:uiPriority="72"/>
+    <w:lsdException w:name="Colorful Grid Accent 2" w:uiPriority="73"/>
+    <w:lsdException w:name="Light Shading Accent 3" w:uiPriority="60"/>
+    <w:lsdException w:name="Light List Accent 3" w:uiPriority="61"/>
+    <w:lsdException w:name="Light Grid Accent 3" w:uiPriority="62"/>
+    <w:lsdException w:name="Medium Shading 1 Accent 3" w:uiPriority="63"/>
+    <w:lsdException w:name="Medium Shading 2 Accent 3" w:uiPriority="64"/>
+    <w:lsdException w:name="Medium List 1 Accent 3" w:uiPriority="65"/>
+    <w:lsdException w:name="Medium List 2 Accent 3" w:uiPriority="66"/>
+    <w:lsdException w:name="Medium Grid 1 Accent 3" w:uiPriority="67"/>
+    <w:lsdException w:name="Medium Grid 2 Accent 3" w:uiPriority="68"/>
+    <w:lsdException w:name="Medium Grid 3 Accent 3" w:uiPriority="69"/>
+    <w:lsdException w:name="Dark List Accent 3" w:uiPriority="70"/>
+    <w:lsdException w:name="Colorful Shading Accent 3" w:uiPriority="71"/>
+    <w:lsdException w:name="Colorful List Accent 3" w:uiPriority="72"/>
+    <w:lsdException w:name="Colorful Grid Accent 3" w:uiPriority="73"/>
+    <w:lsdException w:name="Light Shading Accent 4" w:uiPriority="60"/>
+    <w:lsdException w:name="Light List Accent 4" w:uiPriority="61"/>
+    <w:lsdException w:name="Light Grid Accent 4" w:uiPriority="62"/>
+    <w:lsdException w:name="Medium Shading 1 Accent 4" w:uiPriority="63"/>
+    <w:lsdException w:name="Medium Shading 2 Accent 4" w:uiPriority="64"/>
+    <w:lsdException w:name="Medium List 1 Accent 4" w:uiPriority="65"/>
+    <w:lsdException w:name="Medium List 2 Accent 4" w:uiPriority="66"/>
+    <w:lsdException w:name="Medium Grid 1 Accent 4" w:uiPriority="67"/>
+    <w:lsdException w:name="Medium Grid 2 Accent 4" w:uiPriority="68"/>
+    <w:lsdException w:name="Medium Grid 3 Accent 4" w:uiPriority="69"/>
+    <w:lsdException w:name="Dark List Accent 4" w:uiPriority="70"/>
+    <w:lsdException w:name="Colorful Shading Accent 4" w:uiPriority="71"/>
+    <w:lsdException w:name="Colorful List Accent 4" w:uiPriority="72"/>
+    <w:lsdException w:name="Colorful Grid Accent 4" w:uiPriority="73"/>
+    <w:lsdException w:name="Light Shading Accent 5" w:uiPriority="60"/>
+    <w:lsdException w:name="Light List Accent 5" w:uiPriority="61"/>
+    <w:lsdException w:name="Light Grid Accent 5" w:uiPriority="62"/>
+    <w:lsdException w:name="Medium Shading 1 Accent 5" w:uiPriority="63"/>
+    <w:lsdException w:name="Medium Shading 2 Accent 5" w:uiPriority="64"/>
+    <w:lsdException w:name="Medium List 1 Accent 5" w:uiPriority="65"/>
+    <w:lsdException w:name="Medium List 2 Accent 5" w:uiPriority="66"/>
+    <w:lsdException w:name="Medium Grid 1 Accent 5" w:uiPriority="67"/>
+    <w:lsdException w:name="Medium Grid 2 Accent 5" w:uiPriority="68"/>
+    <w:lsdException w:name="Medium Grid 3 Accent 5" w:uiPriority="69"/>
+    <w:lsdException w:name="Dark List Accent 5" w:uiPriority="70"/>
+    <w:lsdException w:name="Colorful Shading Accent 5" w:uiPriority="71"/>
+    <w:lsdException w:name="Colorful List Accent 5" w:uiPriority="72"/>
+    <w:lsdException w:name="Colorful Grid Accent 5" w:uiPriority="73"/>
+    <w:lsdException w:name="Light Shading Accent 6" w:uiPriority="60"/>
+    <w:lsdException w:name="Light List Accent 6" w:uiPriority="61"/>
+    <w:lsdException w:name="Light Grid Accent 6" w:uiPriority="62"/>
+    <w:lsdException w:name="Medium Shading 1 Accent 6" w:uiPriority="63"/>
+    <w:lsdException w:name="Medium Shading 2 Accent 6" w:uiPriority="64"/>
+    <w:lsdException w:name="Medium List 1 Accent 6" w:uiPriority="65"/>
+    <w:lsdException w:name="Medium List 2 Accent 6" w:uiPriority="66"/>
+    <w:lsdException w:name="Medium Grid 1 Accent 6" w:uiPriority="67"/>
+    <w:lsdException w:name="Medium Grid 2 Accent 6" w:uiPriority="68"/>
+    <w:lsdException w:name="Medium Grid 3 Accent 6" w:uiPriority="69"/>
+    <w:lsdException w:name="Dark List Accent 6" w:uiPriority="70"/>
+    <w:lsdException w:name="Colorful Shading Accent 6" w:uiPriority="71"/>
+    <w:lsdException w:name="Colorful List Accent 6" w:uiPriority="72"/>
+    <w:lsdException w:name="Colorful Grid Accent 6" w:uiPriority="73"/>
+    <w:lsdException w:name="Subtle Emphasis" w:uiPriority="19" w:qFormat="1"/>
+    <w:lsdException w:name="Intense Emphasis" w:uiPriority="21" w:qFormat="1"/>
+    <w:lsdException w:name="Subtle Reference" w:uiPriority="31" w:qFormat="1"/>
+    <w:lsdException w:name="Intense Reference" w:uiPriority="32" w:qFormat="1"/>
+    <w:lsdException w:name="Book Title" w:uiPriority="33" w:qFormat="1"/>
+    <w:lsdException w:name="Bibliography" w:semiHidden="1" w:uiPriority="37" w:unhideWhenUsed="1"/>
+    <w:lsdException w:name="TOC Heading" w:semiHidden="1" w:uiPriority="39" w:unhideWhenUsed="1" w:qFormat="1"/>
+    <w:lsdException w:name="Plain Table 1" w:uiPriority="41"/>
+    <w:lsdException w:name="Plain Table 2" w:uiPriority="42"/>
+    <w:lsdException w:name="Plain Table 3" w:uiPriority="43"/>
+    <w:lsdException w:name="Plain Table 4" w:uiPriority="44"/>
+    <w:lsdException w:name="Plain Table 5" w:uiPriority="45"/>
+    <w:lsdException w:name="Grid Table Light" w:uiPriority="40"/>
+    <w:lsdException w:name="Grid Table 1 Light" w:uiPriority="46"/>
+    <w:lsdException w:name="Grid Table 2" w:uiPriority="47"/>
+    <w:lsdException w:name="Grid Table 3" w:uiPriority="48"/>
+    <w:lsdException w:name="Grid Table 4" w:uiPriority="49"/>
+    <w:lsdException w:name="Grid Table 5 Dark" w:uiPriority="50"/>
+    <w:lsdException w:name="Grid Table 6 Colorful" w:uiPriority="51"/>
+    <w:lsdException w:name="Grid Table 7 Colorful" w:uiPriority="52"/>
+    <w:lsdException w:name="Grid Table 1 Light Accent 1" w:uiPriority="46"/>
+    <w:lsdException w:name="Grid Table 2 Accent 1" w:uiPriority="47"/>
+    <w:lsdException w:name="Grid Table 3 Accent 1" w:uiPriority="48"/>
+    <w:lsdException w:name="Grid Table 4 Accent 1" w:uiPriority="49"/>
+    <w:lsdException w:name="Grid Table 5 Dark Accent 1" w:uiPriority="50"/>
+    <w:lsdException w:name="Grid Table 6 Colorful Accent 1" w:uiPriority="51"/>
+    <w:lsdException w:name="Grid Table 7 Colorful Accent 1" w:uiPriority="52"/>
+    <w:lsdException w:name="Grid Table 1 Light Accent 2" w:uiPriority="46"/>
+    <w:lsdException w:name="Grid Table 2 Accent 2" w:uiPriority="47"/>
+    <w:lsdException w:name="Grid Table 3 Accent 2" w:uiPriority="48"/>
+    <w:lsdException w:name="Grid Table 4 Accent 2" w:uiPriority="49"/>
+    <w:lsdException w:name="Grid Table 5 Dark Accent 2" w:uiPriority="50"/>
+    <w:lsdException w:name="Grid Table 6 Colorful Accent 2" w:uiPriority="51"/>
+    <w:lsdException w:name="Grid Table 7 Colorful Accent 2" w:uiPriority="52"/>
+    <w:lsdException w:name="Grid Table 1 Light Accent 3" w:uiPriority="46"/>
+    <w:lsdException w:name="Grid Table 2 Accent 3" w:uiPriority="47"/>
+    <w:lsdException w:name="Grid Table 3 Accent 3" w:uiPriority="48"/>
+    <w:lsdException w:name="Grid Table 4 Accent 3" w:uiPriority="49"/>
+    <w:lsdException w:name="Grid Table 5 Dark Accent 3" w:uiPriority="50"/>
+    <w:lsdException w:name="Grid Table 6 Colorful Accent 3" w:uiPriority="51"/>
+    <w:lsdException w:name="Grid Table 7 Colorful Accent 3" w:uiPriority="52"/>
+    <w:lsdException w:name="Grid Table 1 Light Accent 4" w:uiPriority="46"/>
+    <w:lsdException w:name="Grid Table 2 Accent 4" w:uiPriority="47"/>
+    <w:lsdException w:name="Grid Table 3 Accent 4" w:uiPriority="48"/>
+    <w:lsdException w:name="Grid Table 4 Accent 4" w:uiPriority="49"/>
+    <w:lsdException w:name="Grid Table 5 Dark Accent 4" w:uiPriority="50"/>
+    <w:lsdException w:name="Grid Table 6 Colorful Accent 4" w:uiPriority="51"/>
+    <w:lsdException w:name="Grid Table 7 Colorful Accent 4" w:uiPriority="52"/>
+    <w:lsdException w:name="Grid Table 1 Light Accent 5" w:uiPriority="46"/>
+    <w:lsdException w:name="Grid Table 2 Accent 5" w:uiPriority="47"/>
+    <w:lsdException w:name="Grid Table 3 Accent 5" w:uiPriority="48"/>
+    <w:lsdException w:name="Grid Table 4 Accent 5" w:uiPriority="49"/>
+    <w:lsdException w:name="Grid Table 5 Dark Accent 5" w:uiPriority="50"/>
+    <w:lsdException w:name="Grid Table 6 Colorful Accent 5" w:uiPriority="51"/>
+    <w:lsdException w:name="Grid Table 7 Colorful Accent 5" w:uiPriority="52"/>
+    <w:lsdException w:name="Grid Table 1 Light Accent 6" w:uiPriority="46"/>
+    <w:lsdException w:name="Grid Table 2 Accent 6" w:uiPriority="47"/>
+    <w:lsdException w:name="Grid Table 3 Accent 6" w:uiPriority="48"/>
+    <w:lsdException w:name="Grid Table 4 Accent 6" w:uiPriority="49"/>
+    <w:lsdException w:name="Grid Table 5 Dark Accent 6" w:uiPriority="50"/>
+    <w:lsdException w:name="Grid Table 6 Colorful Accent 6" w:uiPriority="51"/>
+    <w:lsdException w:name="Grid Table 7 Colorful Accent 6" w:uiPriority="52"/>
+    <w:lsdException w:name="List Table 1 Light" w:uiPriority="46"/>
+    <w:lsdException w:name="List Table 2" w:uiPriority="47"/>
+    <w:lsdException w:name="List Table 3" w:uiPriority="48"/>
+    <w:lsdException w:name="List Table 4" w:uiPriority="49"/>
+    <w:lsdException w:name="List Table 5 Dark" w:uiPriority="50"/>
+    <w:lsdException w:name="List Table 6 Colorful" w:uiPriority="51"/>
+    <w:lsdException w:name="List Table 7 Colorful" w:uiPriority="52"/>
+    <w:lsdException w:name="List Table 1 Light Accent 1" w:uiPriority="46"/>
+    <w:lsdException w:name="List Table 2 Accent 1" w:uiPriority="47"/>
+    <w:lsdException w:name="List Table 3 Accent 1" w:uiPriority="48"/>
+    <w:lsdException w:name="List Table 4 Accent 1" w:uiPriority="49"/>
+    <w:lsdException w:name="List Table 5 Dark Accent 1" w:uiPriority="50"/>
+    <w:lsdException w:name="List Table 6 Colorful Accent 1" w:uiPriority="51"/>
+    <w:lsdException w:name="List Table 7 Colorful Accent 1" w:uiPriority="52"/>
+    <w:lsdException w:name="List Table 1 Light Accent 2" w:uiPriority="46"/>
+    <w:lsdException w:name="List Table 2 Accent 2" w:uiPriority="47"/>
+    <w:lsdException w:name="List Table 3 Accent 2" w:uiPriority="48"/>
+    <w:lsdException w:name="List Table 4 Accent 2" w:uiPriority="49"/>
+    <w:lsdException w:name="List Table 5 Dark Accent 2" w:uiPriority="50"/>
+    <w:lsdException w:name="List Table 6 Colorful Accent 2" w:uiPriority="51"/>
+    <w:lsdException w:name="List Table 7 Colorful Accent 2" w:uiPriority="52"/>
+    <w:lsdException w:name="List Table 1 Light Accent 3" w:uiPriority="46"/>
+    <w:lsdException w:name="List Table 2 Accent 3" w:uiPriority="47"/>
+    <w:lsdException w:name="List Table 3 Accent 3" w:uiPriority="48"/>
+    <w:lsdException w:name="List Table 4 Accent 3" w:uiPriority="49"/>
+    <w:lsdException w:name="List Table 5 Dark Accent 3" w:uiPriority="50"/>
+    <w:lsdException w:name="List Table 6 Colorful Accent 3" w:uiPriority="51"/>
+    <w:lsdException w:name="List Table 7 Colorful Accent 3" w:uiPriority="52"/>
+    <w:lsdException w:name="List Table 1 Light Accent 4" w:uiPriority="46"/>
+    <w:lsdException w:name="List Table 2 Accent 4" w:uiPriority="47"/>
+    <w:lsdException w:name="List Table 3 Accent 4" w:uiPriority="48"/>
+    <w:lsdException w:name="List Table 4 Accent 4" w:uiPriority="49"/>
+    <w:lsdException w:name="List Table 5 Dark Accent 4" w:uiPriority="50"/>
+    <w:lsdException w:name="List Table 6 Colorful Accent 4" w:uiPriority="51"/>
+    <w:lsdException w:name="List Table 7 Colorful Accent 4" w:uiPriority="52"/>
+    <w:lsdException w:name="List Table 1 Light Accent 5" w:uiPriority="46"/>
+    <w:lsdException w:name="List Table 2 Accent 5" w:uiPriority="47"/>
+    <w:lsdException w:name="List Table 3 Accent 5" w:uiPriority="48"/>
+    <w:lsdException w:name="List Table 4 Accent 5" w:uiPriority="49"/>
+    <w:lsdException w:name="List Table 5 Dark Accent 5" w:uiPriority="50"/>
+    <w:lsdException w:name="List Table 6 Colorful Accent 5" w:uiPriority="51"/>
+    <w:lsdException w:name="List Table 7 Colorful Accent 5" w:uiPriority="52"/>
+    <w:lsdException w:name="List Table 1 Light Accent 6" w:uiPriority="46"/>
+    <w:lsdException w:name="List Table 2 Accent 6" w:uiPriority="47"/>
+    <w:lsdException w:name="List Table 3 Accent 6" w:uiPriority="48"/>
+    <w:lsdException w:name="List Table 4 Accent 6" w:uiPriority="49"/>
+    <w:lsdException w:name="List Table 5 Dark Accent 6" w:uiPriority="50"/>
+    <w:lsdException w:name="List Table 6 Colorful Accent 6" w:uiPriority="51"/>
+    <w:lsdException w:name="List Table 7 Colorful Accent 6" w:uiPriority="52"/>
   </w:latentStyles>
   <w:style w:type="paragraph" w:default="1" w:styleId="Normal">
     <w:name w:val="Normal"/>
@@ -6241,7 +6893,6 @@
     <w:uiPriority w:val="99"/>
     <w:semiHidden/>
     <w:unhideWhenUsed/>
-    <w:qFormat/>
     <w:tblPr>
       <w:tblInd w:w="0" w:type="dxa"/>
       <w:tblCellMar>

</xml_diff>

<commit_message>
Adding final code for Build-2
</commit_message>
<xml_diff>
--- a/DesignDoc.docx
+++ b/DesignDoc.docx
@@ -1,6 +1,6 @@
 
 <file path=word/document.xml><?xml version="1.0" encoding="utf-8"?>
-<w:document xmlns:wpc="http://schemas.microsoft.com/office/word/2010/wordprocessingCanvas" xmlns:mc="http://schemas.openxmlformats.org/markup-compatibility/2006" xmlns:o="urn:schemas-microsoft-com:office:office" xmlns:r="http://schemas.openxmlformats.org/officeDocument/2006/relationships" xmlns:m="http://schemas.openxmlformats.org/officeDocument/2006/math" xmlns:v="urn:schemas-microsoft-com:vml" xmlns:wp14="http://schemas.microsoft.com/office/word/2010/wordprocessingDrawing" xmlns:wp="http://schemas.openxmlformats.org/drawingml/2006/wordprocessingDrawing" xmlns:w10="urn:schemas-microsoft-com:office:word" xmlns:w="http://schemas.openxmlformats.org/wordprocessingml/2006/main" xmlns:w14="http://schemas.microsoft.com/office/word/2010/wordml" xmlns:w15="http://schemas.microsoft.com/office/word/2012/wordml" xmlns:wpg="http://schemas.microsoft.com/office/word/2010/wordprocessingGroup" xmlns:wpi="http://schemas.microsoft.com/office/word/2010/wordprocessingInk" xmlns:wne="http://schemas.microsoft.com/office/word/2006/wordml" xmlns:wps="http://schemas.microsoft.com/office/word/2010/wordprocessingShape" mc:Ignorable="w14 w15 wp14">
+<w:document xmlns:ve="http://schemas.openxmlformats.org/markup-compatibility/2006" xmlns:o="urn:schemas-microsoft-com:office:office" xmlns:r="http://schemas.openxmlformats.org/officeDocument/2006/relationships" xmlns:m="http://schemas.openxmlformats.org/officeDocument/2006/math" xmlns:v="urn:schemas-microsoft-com:vml" xmlns:wp="http://schemas.openxmlformats.org/drawingml/2006/wordprocessingDrawing" xmlns:w10="urn:schemas-microsoft-com:office:word" xmlns:w="http://schemas.openxmlformats.org/wordprocessingml/2006/main" xmlns:wne="http://schemas.microsoft.com/office/word/2006/wordml">
   <w:body>
     <w:p>
       <w:pPr>
@@ -378,7 +378,6 @@
           <w:lang w:val="en-NZ"/>
         </w:rPr>
       </w:pPr>
-      <w:proofErr w:type="gramStart"/>
       <w:r>
         <w:rPr>
           <w:rFonts w:asciiTheme="minorHAnsi" w:hAnsiTheme="minorHAnsi"/>
@@ -389,10 +388,13 @@
           <w:szCs w:val="28"/>
           <w:lang w:val="en-NZ"/>
         </w:rPr>
-        <w:t>7256264 :</w:t>
+        <w:t>7256264 : Kaur, Navleen</w:t>
       </w:r>
-      <w:proofErr w:type="gramEnd"/>
-      <w:r>
+    </w:p>
+    <w:p>
+      <w:pPr>
+        <w:pStyle w:val="BodyText"/>
+        <w:spacing w:before="0" w:after="0"/>
         <w:rPr>
           <w:rFonts w:asciiTheme="minorHAnsi" w:hAnsiTheme="minorHAnsi"/>
           <w:bCs/>
@@ -402,9 +404,7 @@
           <w:szCs w:val="28"/>
           <w:lang w:val="en-NZ"/>
         </w:rPr>
-        <w:t xml:space="preserve"> Kaur, </w:t>
-      </w:r>
-      <w:proofErr w:type="spellStart"/>
+      </w:pPr>
       <w:r>
         <w:rPr>
           <w:rFonts w:asciiTheme="minorHAnsi" w:hAnsiTheme="minorHAnsi"/>
@@ -415,14 +415,9 @@
           <w:szCs w:val="28"/>
           <w:lang w:val="en-NZ"/>
         </w:rPr>
-        <w:t>Navleen</w:t>
+        <w:t>6355897</w:t>
       </w:r>
-      <w:proofErr w:type="spellEnd"/>
-    </w:p>
-    <w:p>
-      <w:pPr>
-        <w:pStyle w:val="BodyText"/>
-        <w:spacing w:before="0" w:after="0"/>
+      <w:r>
         <w:rPr>
           <w:rFonts w:asciiTheme="minorHAnsi" w:hAnsiTheme="minorHAnsi"/>
           <w:bCs/>
@@ -432,9 +427,13 @@
           <w:szCs w:val="28"/>
           <w:lang w:val="en-NZ"/>
         </w:rPr>
-      </w:pPr>
-      <w:proofErr w:type="gramStart"/>
-      <w:r>
+        <w:t>:Hasaneen, Ayman</w:t>
+      </w:r>
+    </w:p>
+    <w:p>
+      <w:pPr>
+        <w:pStyle w:val="BodyText"/>
+        <w:spacing w:before="0" w:after="0"/>
         <w:rPr>
           <w:rFonts w:asciiTheme="minorHAnsi" w:hAnsiTheme="minorHAnsi"/>
           <w:bCs/>
@@ -444,8 +443,7 @@
           <w:szCs w:val="28"/>
           <w:lang w:val="en-NZ"/>
         </w:rPr>
-        <w:t>6355897</w:t>
-      </w:r>
+      </w:pPr>
       <w:r>
         <w:rPr>
           <w:rFonts w:asciiTheme="minorHAnsi" w:hAnsiTheme="minorHAnsi"/>
@@ -456,7 +454,7 @@
           <w:szCs w:val="28"/>
           <w:lang w:val="en-NZ"/>
         </w:rPr>
-        <w:t xml:space="preserve"> </w:t>
+        <w:t>7248571</w:t>
       </w:r>
       <w:r>
         <w:rPr>
@@ -468,10 +466,13 @@
           <w:szCs w:val="28"/>
           <w:lang w:val="en-NZ"/>
         </w:rPr>
-        <w:t>:</w:t>
+        <w:t xml:space="preserve"> :Tanwar, Archana</w:t>
       </w:r>
-      <w:proofErr w:type="gramEnd"/>
-      <w:r>
+    </w:p>
+    <w:p>
+      <w:pPr>
+        <w:pStyle w:val="BodyText"/>
+        <w:spacing w:before="0" w:after="0"/>
         <w:rPr>
           <w:rFonts w:asciiTheme="minorHAnsi" w:hAnsiTheme="minorHAnsi"/>
           <w:bCs/>
@@ -481,9 +482,7 @@
           <w:szCs w:val="28"/>
           <w:lang w:val="en-NZ"/>
         </w:rPr>
-        <w:t xml:space="preserve"> </w:t>
-      </w:r>
-      <w:proofErr w:type="spellStart"/>
+      </w:pPr>
       <w:r>
         <w:rPr>
           <w:rFonts w:asciiTheme="minorHAnsi" w:hAnsiTheme="minorHAnsi"/>
@@ -494,9 +493,8 @@
           <w:szCs w:val="28"/>
           <w:lang w:val="en-NZ"/>
         </w:rPr>
-        <w:t>Hasaneen</w:t>
+        <w:t>6997791</w:t>
       </w:r>
-      <w:proofErr w:type="spellEnd"/>
       <w:r>
         <w:rPr>
           <w:rFonts w:asciiTheme="minorHAnsi" w:hAnsiTheme="minorHAnsi"/>
@@ -507,13 +505,9 @@
           <w:szCs w:val="28"/>
           <w:lang w:val="en-NZ"/>
         </w:rPr>
-        <w:t>, Ayman</w:t>
+        <w:t>:</w:t>
       </w:r>
-    </w:p>
-    <w:p>
-      <w:pPr>
-        <w:pStyle w:val="BodyText"/>
-        <w:spacing w:before="0" w:after="0"/>
+      <w:r>
         <w:rPr>
           <w:rFonts w:asciiTheme="minorHAnsi" w:hAnsiTheme="minorHAnsi"/>
           <w:bCs/>
@@ -523,8 +517,20 @@
           <w:szCs w:val="28"/>
           <w:lang w:val="en-NZ"/>
         </w:rPr>
-      </w:pPr>
-      <w:proofErr w:type="gramStart"/>
+        <w:t>Kashyap, Jatin</w:t>
+      </w:r>
+    </w:p>
+    <w:p>
+      <w:pPr>
+        <w:pStyle w:val="BodyText"/>
+        <w:spacing w:before="0" w:after="0"/>
+        <w:rPr>
+          <w:rFonts w:asciiTheme="minorHAnsi" w:hAnsiTheme="minorHAnsi" w:cs="Arial"/>
+          <w:sz w:val="48"/>
+          <w:szCs w:val="48"/>
+          <w:lang w:val="en-NZ"/>
+        </w:rPr>
+      </w:pPr>
       <w:r>
         <w:rPr>
           <w:rFonts w:asciiTheme="minorHAnsi" w:hAnsiTheme="minorHAnsi"/>
@@ -535,7 +541,7 @@
           <w:szCs w:val="28"/>
           <w:lang w:val="en-NZ"/>
         </w:rPr>
-        <w:t>7248571</w:t>
+        <w:t>7734069</w:t>
       </w:r>
       <w:r>
         <w:rPr>
@@ -547,9 +553,8 @@
           <w:szCs w:val="28"/>
           <w:lang w:val="en-NZ"/>
         </w:rPr>
-        <w:t xml:space="preserve"> :</w:t>
+        <w:t>:</w:t>
       </w:r>
-      <w:proofErr w:type="gramEnd"/>
       <w:r>
         <w:rPr>
           <w:rFonts w:asciiTheme="minorHAnsi" w:hAnsiTheme="minorHAnsi"/>
@@ -560,212 +565,7 @@
           <w:szCs w:val="28"/>
           <w:lang w:val="en-NZ"/>
         </w:rPr>
-        <w:t xml:space="preserve"> </w:t>
-      </w:r>
-      <w:proofErr w:type="spellStart"/>
-      <w:r>
-        <w:rPr>
-          <w:rFonts w:asciiTheme="minorHAnsi" w:hAnsiTheme="minorHAnsi"/>
-          <w:bCs/>
-          <w:i w:val="0"/>
-          <w:iCs w:val="0"/>
-          <w:sz w:val="28"/>
-          <w:szCs w:val="28"/>
-          <w:lang w:val="en-NZ"/>
-        </w:rPr>
-        <w:t>Tanwar</w:t>
-      </w:r>
-      <w:proofErr w:type="spellEnd"/>
-      <w:r>
-        <w:rPr>
-          <w:rFonts w:asciiTheme="minorHAnsi" w:hAnsiTheme="minorHAnsi"/>
-          <w:bCs/>
-          <w:i w:val="0"/>
-          <w:iCs w:val="0"/>
-          <w:sz w:val="28"/>
-          <w:szCs w:val="28"/>
-          <w:lang w:val="en-NZ"/>
-        </w:rPr>
-        <w:t xml:space="preserve">, </w:t>
-      </w:r>
-      <w:proofErr w:type="spellStart"/>
-      <w:r>
-        <w:rPr>
-          <w:rFonts w:asciiTheme="minorHAnsi" w:hAnsiTheme="minorHAnsi"/>
-          <w:bCs/>
-          <w:i w:val="0"/>
-          <w:iCs w:val="0"/>
-          <w:sz w:val="28"/>
-          <w:szCs w:val="28"/>
-          <w:lang w:val="en-NZ"/>
-        </w:rPr>
-        <w:t>Archana</w:t>
-      </w:r>
-      <w:proofErr w:type="spellEnd"/>
-    </w:p>
-    <w:p>
-      <w:pPr>
-        <w:pStyle w:val="BodyText"/>
-        <w:spacing w:before="0" w:after="0"/>
-        <w:rPr>
-          <w:rFonts w:asciiTheme="minorHAnsi" w:hAnsiTheme="minorHAnsi"/>
-          <w:bCs/>
-          <w:i w:val="0"/>
-          <w:iCs w:val="0"/>
-          <w:sz w:val="28"/>
-          <w:szCs w:val="28"/>
-          <w:lang w:val="en-NZ"/>
-        </w:rPr>
-      </w:pPr>
-      <w:proofErr w:type="gramStart"/>
-      <w:r>
-        <w:rPr>
-          <w:rFonts w:asciiTheme="minorHAnsi" w:hAnsiTheme="minorHAnsi"/>
-          <w:bCs/>
-          <w:i w:val="0"/>
-          <w:iCs w:val="0"/>
-          <w:sz w:val="28"/>
-          <w:szCs w:val="28"/>
-          <w:lang w:val="en-NZ"/>
-        </w:rPr>
-        <w:t>6997791</w:t>
-      </w:r>
-      <w:r>
-        <w:rPr>
-          <w:rFonts w:asciiTheme="minorHAnsi" w:hAnsiTheme="minorHAnsi"/>
-          <w:bCs/>
-          <w:i w:val="0"/>
-          <w:iCs w:val="0"/>
-          <w:sz w:val="28"/>
-          <w:szCs w:val="28"/>
-          <w:lang w:val="en-NZ"/>
-        </w:rPr>
-        <w:t xml:space="preserve"> </w:t>
-      </w:r>
-      <w:r>
-        <w:rPr>
-          <w:rFonts w:asciiTheme="minorHAnsi" w:hAnsiTheme="minorHAnsi"/>
-          <w:bCs/>
-          <w:i w:val="0"/>
-          <w:iCs w:val="0"/>
-          <w:sz w:val="28"/>
-          <w:szCs w:val="28"/>
-          <w:lang w:val="en-NZ"/>
-        </w:rPr>
-        <w:t>:</w:t>
-      </w:r>
-      <w:proofErr w:type="gramEnd"/>
-      <w:r>
-        <w:rPr>
-          <w:rFonts w:asciiTheme="minorHAnsi" w:hAnsiTheme="minorHAnsi"/>
-          <w:bCs/>
-          <w:i w:val="0"/>
-          <w:iCs w:val="0"/>
-          <w:sz w:val="28"/>
-          <w:szCs w:val="28"/>
-          <w:lang w:val="en-NZ"/>
-        </w:rPr>
-        <w:t xml:space="preserve"> </w:t>
-      </w:r>
-      <w:r>
-        <w:rPr>
-          <w:rFonts w:asciiTheme="minorHAnsi" w:hAnsiTheme="minorHAnsi"/>
-          <w:bCs/>
-          <w:i w:val="0"/>
-          <w:iCs w:val="0"/>
-          <w:sz w:val="28"/>
-          <w:szCs w:val="28"/>
-          <w:lang w:val="en-NZ"/>
-        </w:rPr>
-        <w:t>Kashyap, Jatin</w:t>
-      </w:r>
-    </w:p>
-    <w:p>
-      <w:pPr>
-        <w:pStyle w:val="BodyText"/>
-        <w:spacing w:before="0" w:after="0"/>
-        <w:rPr>
-          <w:rFonts w:asciiTheme="minorHAnsi" w:hAnsiTheme="minorHAnsi" w:cs="Arial"/>
-          <w:sz w:val="48"/>
-          <w:szCs w:val="48"/>
-          <w:lang w:val="en-NZ"/>
-        </w:rPr>
-      </w:pPr>
-      <w:proofErr w:type="gramStart"/>
-      <w:r>
-        <w:rPr>
-          <w:rFonts w:asciiTheme="minorHAnsi" w:hAnsiTheme="minorHAnsi"/>
-          <w:bCs/>
-          <w:i w:val="0"/>
-          <w:iCs w:val="0"/>
-          <w:sz w:val="28"/>
-          <w:szCs w:val="28"/>
-          <w:lang w:val="en-NZ"/>
-        </w:rPr>
-        <w:t>7734069</w:t>
-      </w:r>
-      <w:r>
-        <w:rPr>
-          <w:rFonts w:asciiTheme="minorHAnsi" w:hAnsiTheme="minorHAnsi"/>
-          <w:bCs/>
-          <w:i w:val="0"/>
-          <w:iCs w:val="0"/>
-          <w:sz w:val="28"/>
-          <w:szCs w:val="28"/>
-          <w:lang w:val="en-NZ"/>
-        </w:rPr>
-        <w:t xml:space="preserve"> </w:t>
-      </w:r>
-      <w:r>
-        <w:rPr>
-          <w:rFonts w:asciiTheme="minorHAnsi" w:hAnsiTheme="minorHAnsi"/>
-          <w:bCs/>
-          <w:i w:val="0"/>
-          <w:iCs w:val="0"/>
-          <w:sz w:val="28"/>
-          <w:szCs w:val="28"/>
-          <w:lang w:val="en-NZ"/>
-        </w:rPr>
-        <w:t>:</w:t>
-      </w:r>
-      <w:proofErr w:type="gramEnd"/>
-      <w:r>
-        <w:rPr>
-          <w:rFonts w:asciiTheme="minorHAnsi" w:hAnsiTheme="minorHAnsi"/>
-          <w:bCs/>
-          <w:i w:val="0"/>
-          <w:iCs w:val="0"/>
-          <w:sz w:val="28"/>
-          <w:szCs w:val="28"/>
-          <w:lang w:val="en-NZ"/>
-        </w:rPr>
-        <w:t xml:space="preserve"> </w:t>
-      </w:r>
-      <w:proofErr w:type="spellStart"/>
-      <w:r>
-        <w:rPr>
-          <w:rFonts w:asciiTheme="minorHAnsi" w:hAnsiTheme="minorHAnsi"/>
-          <w:bCs/>
-          <w:i w:val="0"/>
-          <w:iCs w:val="0"/>
-          <w:sz w:val="28"/>
-          <w:szCs w:val="28"/>
-          <w:lang w:val="en-NZ"/>
-        </w:rPr>
-        <w:t>Eftekhari</w:t>
-      </w:r>
-      <w:proofErr w:type="spellEnd"/>
-      <w:r>
-        <w:rPr>
-          <w:rFonts w:asciiTheme="minorHAnsi" w:hAnsiTheme="minorHAnsi"/>
-          <w:bCs/>
-          <w:i w:val="0"/>
-          <w:iCs w:val="0"/>
-          <w:sz w:val="28"/>
-          <w:szCs w:val="28"/>
-          <w:lang w:val="en-NZ"/>
-        </w:rPr>
-        <w:t>, Maryam</w:t>
+        <w:t>Eftekhari, Maryam</w:t>
       </w:r>
     </w:p>
     <w:p>
@@ -874,18 +674,8 @@
           <w:sz w:val="24"/>
           <w:lang w:val="en-NZ"/>
         </w:rPr>
-        <w:t>Ankh-</w:t>
+        <w:t>Ankh-Morpork</w:t>
       </w:r>
-      <w:proofErr w:type="spellStart"/>
-      <w:r>
-        <w:rPr>
-          <w:rFonts w:asciiTheme="minorHAnsi" w:hAnsiTheme="minorHAnsi"/>
-          <w:sz w:val="24"/>
-          <w:lang w:val="en-NZ"/>
-        </w:rPr>
-        <w:t>Morpork</w:t>
-      </w:r>
-      <w:proofErr w:type="spellEnd"/>
       <w:r>
         <w:rPr>
           <w:rFonts w:asciiTheme="minorHAnsi" w:hAnsiTheme="minorHAnsi"/>
@@ -1129,62 +919,33 @@
     <w:p>
       <w:pPr>
         <w:pStyle w:val="Heading5"/>
+        <w:rPr>
+          <w:sz w:val="24"/>
+          <w:lang w:val="en-NZ"/>
+        </w:rPr>
       </w:pPr>
       <w:r>
         <w:t>Architectural Representation</w:t>
       </w:r>
       <w:bookmarkEnd w:id="14"/>
+    </w:p>
+    <w:p>
+      <w:pPr>
+        <w:rPr>
+          <w:rFonts w:eastAsia="Times New Roman" w:cs="Times New Roman"/>
+          <w:sz w:val="24"/>
+          <w:szCs w:val="24"/>
+          <w:lang w:val="en-NZ"/>
+        </w:rPr>
+      </w:pPr>
       <w:r>
-        <w:t xml:space="preserve"> </w:t>
-      </w:r>
-    </w:p>
-    <w:p>
-      <w:pPr>
         <w:rPr>
           <w:rFonts w:eastAsia="Times New Roman" w:cs="Times New Roman"/>
           <w:sz w:val="24"/>
           <w:szCs w:val="24"/>
           <w:lang w:val="en-NZ"/>
         </w:rPr>
-      </w:pPr>
-    </w:p>
-    <w:p>
-      <w:pPr>
-        <w:rPr>
-          <w:rFonts w:eastAsia="Times New Roman" w:cs="Times New Roman"/>
-          <w:sz w:val="24"/>
-          <w:szCs w:val="24"/>
-          <w:lang w:val="en-NZ"/>
-        </w:rPr>
-      </w:pPr>
-      <w:r>
-        <w:rPr>
-          <w:rFonts w:eastAsia="Times New Roman" w:cs="Times New Roman"/>
-          <w:sz w:val="24"/>
-          <w:szCs w:val="24"/>
-          <w:lang w:val="en-NZ"/>
-        </w:rPr>
-        <w:t>The current build is the implementation of the Ankh-</w:t>
-      </w:r>
-      <w:proofErr w:type="spellStart"/>
-      <w:r>
-        <w:rPr>
-          <w:rFonts w:eastAsia="Times New Roman" w:cs="Times New Roman"/>
-          <w:sz w:val="24"/>
-          <w:szCs w:val="24"/>
-          <w:lang w:val="en-NZ"/>
-        </w:rPr>
-        <w:t>Morpork</w:t>
-      </w:r>
-      <w:proofErr w:type="spellEnd"/>
-      <w:r>
-        <w:rPr>
-          <w:rFonts w:eastAsia="Times New Roman" w:cs="Times New Roman"/>
-          <w:sz w:val="24"/>
-          <w:szCs w:val="24"/>
-          <w:lang w:val="en-NZ"/>
-        </w:rPr>
-        <w:t xml:space="preserve"> game with actual playing of 2, 3 or 4 human players. As similar to implementation in Build-1, the game status can be saved in an XML file and also game can be loaded from the given XML file. </w:t>
+        <w:t xml:space="preserve">The current build is the implementation of the Ankh-Morpork game with actual playing of 2, 3 or 4 human players. As similar to implementation in Build-1, the game status can be saved in an XML file and also game can be loaded from the given XML file. </w:t>
       </w:r>
     </w:p>
     <w:p>
@@ -1225,8 +986,6 @@
           <w:lang w:val="en-NZ"/>
         </w:rPr>
       </w:pPr>
-      <w:bookmarkStart w:id="15" w:name="_GoBack"/>
-      <w:bookmarkEnd w:id="15"/>
     </w:p>
     <w:p>
       <w:pPr>
@@ -1265,15 +1024,6 @@
           <w:lang w:val="en-NZ"/>
         </w:rPr>
       </w:pPr>
-      <w:r>
-        <w:rPr>
-          <w:rFonts w:eastAsia="Times New Roman" w:cs="Times New Roman"/>
-          <w:sz w:val="24"/>
-          <w:szCs w:val="24"/>
-          <w:lang w:val="en-NZ"/>
-        </w:rPr>
-        <w:t xml:space="preserve"> </w:t>
-      </w:r>
     </w:p>
     <w:tbl>
       <w:tblPr>
@@ -1287,7 +1037,7 @@
           <w:insideH w:val="single" w:sz="4" w:space="0" w:color="auto"/>
           <w:insideV w:val="single" w:sz="4" w:space="0" w:color="auto"/>
         </w:tblBorders>
-        <w:tblLook w:val="0000" w:firstRow="0" w:lastRow="0" w:firstColumn="0" w:lastColumn="0" w:noHBand="0" w:noVBand="0"/>
+        <w:tblLook w:val="0000"/>
       </w:tblPr>
       <w:tblGrid>
         <w:gridCol w:w="2880"/>
@@ -1602,7 +1352,6 @@
                 <w:szCs w:val="24"/>
                 <w:lang w:val="en-NZ"/>
               </w:rPr>
-              <w:lastRenderedPageBreak/>
               <w:t>NewGame.java</w:t>
             </w:r>
           </w:p>
@@ -1640,6 +1389,7 @@
                 <w:sz w:val="24"/>
                 <w:lang w:val="en-NZ"/>
               </w:rPr>
+              <w:lastRenderedPageBreak/>
               <w:t xml:space="preserve">An </w:t>
             </w:r>
             <w:r>
@@ -1686,6 +1436,7 @@
                 <w:sz w:val="24"/>
                 <w:lang w:val="en-NZ"/>
               </w:rPr>
+              <w:lastRenderedPageBreak/>
               <w:t>This class is responsible for :</w:t>
             </w:r>
           </w:p>
@@ -1865,6 +1616,7 @@
                 <w:szCs w:val="24"/>
                 <w:lang w:val="en-NZ"/>
               </w:rPr>
+              <w:lastRenderedPageBreak/>
               <w:t>Pair.java</w:t>
             </w:r>
           </w:p>
@@ -1950,25 +1702,7 @@
                 <w:sz w:val="24"/>
                 <w:lang w:val="en-NZ"/>
               </w:rPr>
-              <w:t xml:space="preserve"> Returning two values from single function i.e. </w:t>
-            </w:r>
-            <w:proofErr w:type="spellStart"/>
-            <w:r>
-              <w:rPr>
-                <w:rFonts w:asciiTheme="minorHAnsi" w:hAnsiTheme="minorHAnsi"/>
-                <w:sz w:val="24"/>
-                <w:lang w:val="en-NZ"/>
-              </w:rPr>
-              <w:t>color</w:t>
-            </w:r>
-            <w:proofErr w:type="spellEnd"/>
-            <w:r>
-              <w:rPr>
-                <w:rFonts w:asciiTheme="minorHAnsi" w:hAnsiTheme="minorHAnsi"/>
-                <w:sz w:val="24"/>
-                <w:lang w:val="en-NZ"/>
-              </w:rPr>
-              <w:t xml:space="preserve"> and list of player class.</w:t>
+              <w:t xml:space="preserve"> Returning two values from single function i.e. color and list of player class.</w:t>
             </w:r>
           </w:p>
         </w:tc>
@@ -2031,25 +1765,7 @@
                 <w:sz w:val="24"/>
                 <w:lang w:val="en-NZ"/>
               </w:rPr>
-              <w:t xml:space="preserve">This class is called from the </w:t>
-            </w:r>
-            <w:proofErr w:type="spellStart"/>
-            <w:r>
-              <w:rPr>
-                <w:rFonts w:asciiTheme="minorHAnsi" w:hAnsiTheme="minorHAnsi"/>
-                <w:sz w:val="24"/>
-                <w:lang w:val="en-NZ"/>
-              </w:rPr>
-              <w:t>GameEngine</w:t>
-            </w:r>
-            <w:proofErr w:type="spellEnd"/>
-            <w:r>
-              <w:rPr>
-                <w:rFonts w:asciiTheme="minorHAnsi" w:hAnsiTheme="minorHAnsi"/>
-                <w:sz w:val="24"/>
-                <w:lang w:val="en-NZ"/>
-              </w:rPr>
-              <w:t xml:space="preserve"> class to assign personalities to the Players.</w:t>
+              <w:t>This class is called from the GameEngine class to assign personalities to the Players.</w:t>
             </w:r>
           </w:p>
           <w:p>
@@ -2660,14 +2376,6 @@
                 <w:sz w:val="24"/>
                 <w:lang w:val="en-NZ"/>
               </w:rPr>
-              <w:t xml:space="preserve"> </w:t>
-            </w:r>
-            <w:r>
-              <w:rPr>
-                <w:rFonts w:asciiTheme="minorHAnsi" w:hAnsiTheme="minorHAnsi"/>
-                <w:sz w:val="24"/>
-                <w:lang w:val="en-NZ"/>
-              </w:rPr>
               <w:t>by the R</w:t>
             </w:r>
             <w:r>
@@ -2684,23 +2392,7 @@
                 <w:sz w:val="24"/>
                 <w:lang w:val="en-NZ"/>
               </w:rPr>
-              <w:t>region</w:t>
-            </w:r>
-            <w:r>
-              <w:rPr>
-                <w:rFonts w:asciiTheme="minorHAnsi" w:hAnsiTheme="minorHAnsi"/>
-                <w:sz w:val="24"/>
-                <w:lang w:val="en-NZ"/>
-              </w:rPr>
-              <w:t xml:space="preserve"> </w:t>
-            </w:r>
-            <w:r>
-              <w:rPr>
-                <w:rFonts w:asciiTheme="minorHAnsi" w:hAnsiTheme="minorHAnsi"/>
-                <w:sz w:val="24"/>
-                <w:lang w:val="en-NZ"/>
-              </w:rPr>
-              <w:t xml:space="preserve">wise </w:t>
+              <w:t xml:space="preserve">regionwise </w:t>
             </w:r>
             <w:r>
               <w:rPr>
@@ -2757,14 +2449,6 @@
                 <w:lang w:val="en-NZ"/>
               </w:rPr>
               <w:t>.</w:t>
-            </w:r>
-            <w:r>
-              <w:rPr>
-                <w:rFonts w:asciiTheme="minorHAnsi" w:hAnsiTheme="minorHAnsi"/>
-                <w:sz w:val="24"/>
-                <w:lang w:val="en-NZ"/>
-              </w:rPr>
-              <w:t xml:space="preserve"> </w:t>
             </w:r>
             <w:r>
               <w:rPr>
@@ -2816,16 +2500,6 @@
                 <w:lang w:val="en-NZ"/>
               </w:rPr>
             </w:pPr>
-            <w:r>
-              <w:rPr>
-                <w:rFonts w:eastAsia="Times New Roman" w:cs="Times New Roman"/>
-                <w:sz w:val="24"/>
-                <w:szCs w:val="24"/>
-                <w:lang w:val="en-NZ"/>
-              </w:rPr>
-              <w:lastRenderedPageBreak/>
-              <w:t xml:space="preserve"> </w:t>
-            </w:r>
           </w:p>
         </w:tc>
         <w:tc>
@@ -2857,7 +2531,6 @@
                 <w:sz w:val="24"/>
                 <w:lang w:val="en-NZ"/>
               </w:rPr>
-              <w:lastRenderedPageBreak/>
               <w:t>It is an abstract class used</w:t>
             </w:r>
             <w:r>
@@ -2874,34 +2547,7 @@
                 <w:sz w:val="24"/>
                 <w:lang w:val="en-NZ"/>
               </w:rPr>
-              <w:t xml:space="preserve"> Separate classes for each </w:t>
-            </w:r>
-            <w:proofErr w:type="spellStart"/>
-            <w:r>
-              <w:rPr>
-                <w:rFonts w:asciiTheme="minorHAnsi" w:hAnsiTheme="minorHAnsi"/>
-                <w:sz w:val="24"/>
-                <w:lang w:val="en-NZ"/>
-              </w:rPr>
-              <w:t>RandomEvent</w:t>
-            </w:r>
-            <w:proofErr w:type="spellEnd"/>
-            <w:r>
-              <w:rPr>
-                <w:rFonts w:asciiTheme="minorHAnsi" w:hAnsiTheme="minorHAnsi"/>
-                <w:sz w:val="24"/>
-                <w:lang w:val="en-NZ"/>
-              </w:rPr>
-              <w:t xml:space="preserve"> are created as concrete </w:t>
-            </w:r>
-            <w:r>
-              <w:rPr>
-                <w:rFonts w:asciiTheme="minorHAnsi" w:hAnsiTheme="minorHAnsi"/>
-                <w:sz w:val="24"/>
-                <w:lang w:val="en-NZ"/>
-              </w:rPr>
-              <w:lastRenderedPageBreak/>
-              <w:t>classes.</w:t>
+              <w:t xml:space="preserve"> Separate classes for each RandomEvent are created as concrete classes.</w:t>
             </w:r>
           </w:p>
           <w:p>
@@ -2949,18 +2595,9 @@
                 <w:sz w:val="24"/>
                 <w:lang w:val="en-NZ"/>
               </w:rPr>
-              <w:t xml:space="preserve">Return of a random </w:t>
-            </w:r>
-            <w:proofErr w:type="spellStart"/>
-            <w:r>
-              <w:rPr>
-                <w:rFonts w:asciiTheme="minorHAnsi" w:hAnsiTheme="minorHAnsi"/>
-                <w:sz w:val="24"/>
-                <w:lang w:val="en-NZ"/>
-              </w:rPr>
-              <w:t>RandomEventCard</w:t>
-            </w:r>
-            <w:proofErr w:type="spellEnd"/>
+              <w:lastRenderedPageBreak/>
+              <w:t>Return of a random RandomEventCard</w:t>
+            </w:r>
             <w:r>
               <w:rPr>
                 <w:rFonts w:asciiTheme="minorHAnsi" w:hAnsiTheme="minorHAnsi"/>
@@ -3054,15 +2691,6 @@
                 <w:lang w:val="en-NZ"/>
               </w:rPr>
             </w:pPr>
-            <w:r>
-              <w:rPr>
-                <w:rFonts w:eastAsia="Times New Roman" w:cs="Times New Roman"/>
-                <w:sz w:val="24"/>
-                <w:szCs w:val="24"/>
-                <w:lang w:val="en-NZ"/>
-              </w:rPr>
-              <w:t xml:space="preserve"> </w:t>
-            </w:r>
           </w:p>
         </w:tc>
         <w:tc>
@@ -3094,25 +2722,7 @@
                 <w:sz w:val="24"/>
                 <w:lang w:val="en-NZ"/>
               </w:rPr>
-              <w:t xml:space="preserve">This class is called from the </w:t>
-            </w:r>
-            <w:proofErr w:type="spellStart"/>
-            <w:r>
-              <w:rPr>
-                <w:rFonts w:asciiTheme="minorHAnsi" w:hAnsiTheme="minorHAnsi"/>
-                <w:sz w:val="24"/>
-                <w:lang w:val="en-NZ"/>
-              </w:rPr>
-              <w:t>GameEngine</w:t>
-            </w:r>
-            <w:proofErr w:type="spellEnd"/>
-            <w:r>
-              <w:rPr>
-                <w:rFonts w:asciiTheme="minorHAnsi" w:hAnsiTheme="minorHAnsi"/>
-                <w:sz w:val="24"/>
-                <w:lang w:val="en-NZ"/>
-              </w:rPr>
-              <w:t xml:space="preserve"> class to assign default values to the all the</w:t>
+              <w:t>This class is called from the GameEngine class to assign default values to the all the</w:t>
             </w:r>
             <w:r>
               <w:rPr>
@@ -3319,27 +2929,7 @@
                 <w:szCs w:val="24"/>
                 <w:lang w:val="en-NZ"/>
               </w:rPr>
-              <w:t xml:space="preserve">layer class to store </w:t>
-            </w:r>
-            <w:proofErr w:type="spellStart"/>
-            <w:r>
-              <w:rPr>
-                <w:rFonts w:eastAsia="Times New Roman" w:cs="Times New Roman"/>
-                <w:sz w:val="24"/>
-                <w:szCs w:val="24"/>
-                <w:lang w:val="en-NZ"/>
-              </w:rPr>
-              <w:t>playerwise</w:t>
-            </w:r>
-            <w:proofErr w:type="spellEnd"/>
-            <w:r>
-              <w:rPr>
-                <w:rFonts w:eastAsia="Times New Roman" w:cs="Times New Roman"/>
-                <w:sz w:val="24"/>
-                <w:szCs w:val="24"/>
-                <w:lang w:val="en-NZ"/>
-              </w:rPr>
-              <w:t xml:space="preserve"> data for each region.</w:t>
+              <w:t>layer class to store playerwise data for each region.</w:t>
             </w:r>
             <w:r>
               <w:rPr>
@@ -3581,15 +3171,6 @@
                 <w:lang w:val="en-NZ"/>
               </w:rPr>
             </w:pPr>
-            <w:r>
-              <w:rPr>
-                <w:rFonts w:eastAsia="Times New Roman" w:cs="Times New Roman"/>
-                <w:sz w:val="24"/>
-                <w:szCs w:val="24"/>
-                <w:lang w:val="en-NZ"/>
-              </w:rPr>
-              <w:t xml:space="preserve"> </w:t>
-            </w:r>
           </w:p>
         </w:tc>
         <w:tc>
@@ -3621,25 +3202,7 @@
                 <w:sz w:val="24"/>
                 <w:lang w:val="en-NZ"/>
               </w:rPr>
-              <w:t xml:space="preserve">This class is called from the </w:t>
-            </w:r>
-            <w:proofErr w:type="spellStart"/>
-            <w:r>
-              <w:rPr>
-                <w:rFonts w:asciiTheme="minorHAnsi" w:hAnsiTheme="minorHAnsi"/>
-                <w:sz w:val="24"/>
-                <w:lang w:val="en-NZ"/>
-              </w:rPr>
-              <w:t>GameEngine</w:t>
-            </w:r>
-            <w:proofErr w:type="spellEnd"/>
-            <w:r>
-              <w:rPr>
-                <w:rFonts w:asciiTheme="minorHAnsi" w:hAnsiTheme="minorHAnsi"/>
-                <w:sz w:val="24"/>
-                <w:lang w:val="en-NZ"/>
-              </w:rPr>
-              <w:t xml:space="preserve"> class to get the names for the City Area Cards.</w:t>
+              <w:t>This class is called from the GameEngine class to get the names for the City Area Cards.</w:t>
             </w:r>
           </w:p>
           <w:p>
@@ -3766,6 +3329,1160 @@
           </w:p>
         </w:tc>
       </w:tr>
+      <w:tr>
+        <w:tc>
+          <w:tcPr>
+            <w:tcW w:w="2880" w:type="dxa"/>
+            <w:tcBorders>
+              <w:top w:val="single" w:sz="4" w:space="0" w:color="auto"/>
+              <w:left w:val="single" w:sz="4" w:space="0" w:color="auto"/>
+              <w:bottom w:val="single" w:sz="4" w:space="0" w:color="auto"/>
+              <w:right w:val="single" w:sz="4" w:space="0" w:color="auto"/>
+            </w:tcBorders>
+          </w:tcPr>
+          <w:p>
+            <w:pPr>
+              <w:rPr>
+                <w:rFonts w:eastAsia="Times New Roman" w:cs="Times New Roman"/>
+                <w:sz w:val="24"/>
+                <w:szCs w:val="24"/>
+                <w:lang w:val="en-NZ"/>
+              </w:rPr>
+            </w:pPr>
+            <w:r>
+              <w:rPr>
+                <w:rFonts w:eastAsia="Times New Roman" w:cs="Times New Roman"/>
+                <w:sz w:val="24"/>
+                <w:szCs w:val="24"/>
+                <w:lang w:val="en-NZ"/>
+              </w:rPr>
+              <w:t>bsJohnsonEventCard.java</w:t>
+            </w:r>
+          </w:p>
+        </w:tc>
+        <w:tc>
+          <w:tcPr>
+            <w:tcW w:w="7158" w:type="dxa"/>
+            <w:tcBorders>
+              <w:top w:val="single" w:sz="4" w:space="0" w:color="auto"/>
+              <w:left w:val="single" w:sz="4" w:space="0" w:color="auto"/>
+              <w:bottom w:val="single" w:sz="4" w:space="0" w:color="auto"/>
+              <w:right w:val="single" w:sz="4" w:space="0" w:color="auto"/>
+            </w:tcBorders>
+          </w:tcPr>
+          <w:p>
+            <w:pPr>
+              <w:pStyle w:val="Header"/>
+              <w:tabs>
+                <w:tab w:val="clear" w:pos="4153"/>
+                <w:tab w:val="clear" w:pos="8306"/>
+              </w:tabs>
+              <w:rPr>
+                <w:rFonts w:asciiTheme="minorHAnsi" w:hAnsiTheme="minorHAnsi"/>
+                <w:sz w:val="24"/>
+                <w:lang w:val="en-NZ"/>
+              </w:rPr>
+            </w:pPr>
+            <w:r>
+              <w:rPr>
+                <w:rFonts w:asciiTheme="minorHAnsi" w:hAnsiTheme="minorHAnsi"/>
+                <w:sz w:val="24"/>
+                <w:lang w:val="en-NZ"/>
+              </w:rPr>
+              <w:t xml:space="preserve">This class is responsible for executing </w:t>
+            </w:r>
+            <w:r>
+              <w:rPr>
+                <w:rFonts w:asciiTheme="minorHAnsi" w:hAnsiTheme="minorHAnsi"/>
+                <w:sz w:val="24"/>
+                <w:lang w:val="en-NZ"/>
+              </w:rPr>
+              <w:t>Random Event Bloody Stupid Johnson functionality</w:t>
+            </w:r>
+            <w:r>
+              <w:rPr>
+                <w:rFonts w:asciiTheme="minorHAnsi" w:hAnsiTheme="minorHAnsi"/>
+                <w:sz w:val="24"/>
+                <w:lang w:val="en-NZ"/>
+              </w:rPr>
+              <w:t>.</w:t>
+            </w:r>
+          </w:p>
+        </w:tc>
+      </w:tr>
+      <w:tr>
+        <w:trPr>
+          <w:trHeight w:val="735"/>
+        </w:trPr>
+        <w:tc>
+          <w:tcPr>
+            <w:tcW w:w="2880" w:type="dxa"/>
+            <w:tcBorders>
+              <w:top w:val="single" w:sz="4" w:space="0" w:color="auto"/>
+              <w:left w:val="single" w:sz="4" w:space="0" w:color="auto"/>
+              <w:bottom w:val="single" w:sz="4" w:space="0" w:color="auto"/>
+              <w:right w:val="single" w:sz="4" w:space="0" w:color="auto"/>
+            </w:tcBorders>
+          </w:tcPr>
+          <w:p>
+            <w:pPr>
+              <w:rPr>
+                <w:rFonts w:eastAsia="Times New Roman" w:cs="Times New Roman"/>
+                <w:sz w:val="24"/>
+                <w:szCs w:val="24"/>
+                <w:lang w:val="en-NZ"/>
+              </w:rPr>
+            </w:pPr>
+            <w:r>
+              <w:rPr>
+                <w:rFonts w:eastAsia="Times New Roman" w:cs="Times New Roman"/>
+                <w:sz w:val="24"/>
+                <w:szCs w:val="24"/>
+                <w:lang w:val="en-NZ"/>
+              </w:rPr>
+              <w:t>Dragon</w:t>
+            </w:r>
+            <w:r>
+              <w:rPr>
+                <w:rFonts w:eastAsia="Times New Roman" w:cs="Times New Roman"/>
+                <w:sz w:val="24"/>
+                <w:szCs w:val="24"/>
+                <w:lang w:val="en-NZ"/>
+              </w:rPr>
+              <w:t>EventCard.java</w:t>
+            </w:r>
+          </w:p>
+        </w:tc>
+        <w:tc>
+          <w:tcPr>
+            <w:tcW w:w="7158" w:type="dxa"/>
+            <w:tcBorders>
+              <w:top w:val="single" w:sz="4" w:space="0" w:color="auto"/>
+              <w:left w:val="single" w:sz="4" w:space="0" w:color="auto"/>
+              <w:bottom w:val="single" w:sz="4" w:space="0" w:color="auto"/>
+              <w:right w:val="single" w:sz="4" w:space="0" w:color="auto"/>
+            </w:tcBorders>
+          </w:tcPr>
+          <w:p>
+            <w:pPr>
+              <w:pStyle w:val="Header"/>
+              <w:tabs>
+                <w:tab w:val="clear" w:pos="4153"/>
+                <w:tab w:val="clear" w:pos="8306"/>
+              </w:tabs>
+              <w:rPr>
+                <w:rFonts w:asciiTheme="minorHAnsi" w:hAnsiTheme="minorHAnsi"/>
+                <w:sz w:val="24"/>
+                <w:lang w:val="en-NZ"/>
+              </w:rPr>
+            </w:pPr>
+            <w:r>
+              <w:rPr>
+                <w:rFonts w:asciiTheme="minorHAnsi" w:hAnsiTheme="minorHAnsi"/>
+                <w:sz w:val="24"/>
+                <w:lang w:val="en-NZ"/>
+              </w:rPr>
+              <w:t xml:space="preserve">This class is responsible for executing </w:t>
+            </w:r>
+            <w:r>
+              <w:rPr>
+                <w:rFonts w:asciiTheme="minorHAnsi" w:hAnsiTheme="minorHAnsi"/>
+                <w:sz w:val="24"/>
+                <w:lang w:val="en-NZ"/>
+              </w:rPr>
+              <w:t xml:space="preserve">Random Event </w:t>
+            </w:r>
+            <w:r>
+              <w:rPr>
+                <w:rFonts w:asciiTheme="minorHAnsi" w:hAnsiTheme="minorHAnsi"/>
+                <w:sz w:val="24"/>
+                <w:lang w:val="en-NZ"/>
+              </w:rPr>
+              <w:t>Dragon</w:t>
+            </w:r>
+            <w:r>
+              <w:rPr>
+                <w:rFonts w:asciiTheme="minorHAnsi" w:hAnsiTheme="minorHAnsi"/>
+                <w:sz w:val="24"/>
+                <w:lang w:val="en-NZ"/>
+              </w:rPr>
+              <w:t xml:space="preserve"> functionality</w:t>
+            </w:r>
+            <w:r>
+              <w:rPr>
+                <w:rFonts w:asciiTheme="minorHAnsi" w:hAnsiTheme="minorHAnsi"/>
+                <w:sz w:val="24"/>
+                <w:lang w:val="en-NZ"/>
+              </w:rPr>
+              <w:t>.</w:t>
+            </w:r>
+          </w:p>
+        </w:tc>
+      </w:tr>
+      <w:tr>
+        <w:tc>
+          <w:tcPr>
+            <w:tcW w:w="2880" w:type="dxa"/>
+            <w:tcBorders>
+              <w:top w:val="single" w:sz="4" w:space="0" w:color="auto"/>
+              <w:left w:val="single" w:sz="4" w:space="0" w:color="auto"/>
+              <w:bottom w:val="single" w:sz="4" w:space="0" w:color="auto"/>
+              <w:right w:val="single" w:sz="4" w:space="0" w:color="auto"/>
+            </w:tcBorders>
+          </w:tcPr>
+          <w:p>
+            <w:pPr>
+              <w:rPr>
+                <w:rFonts w:eastAsia="Times New Roman" w:cs="Times New Roman"/>
+                <w:sz w:val="24"/>
+                <w:szCs w:val="24"/>
+                <w:lang w:val="en-NZ"/>
+              </w:rPr>
+            </w:pPr>
+            <w:r>
+              <w:rPr>
+                <w:rFonts w:eastAsia="Times New Roman" w:cs="Times New Roman"/>
+                <w:sz w:val="24"/>
+                <w:szCs w:val="24"/>
+                <w:lang w:val="en-NZ"/>
+              </w:rPr>
+              <w:t>Dungeon</w:t>
+            </w:r>
+            <w:r>
+              <w:rPr>
+                <w:rFonts w:eastAsia="Times New Roman" w:cs="Times New Roman"/>
+                <w:sz w:val="24"/>
+                <w:szCs w:val="24"/>
+                <w:lang w:val="en-NZ"/>
+              </w:rPr>
+              <w:t>EventCard.java</w:t>
+            </w:r>
+          </w:p>
+        </w:tc>
+        <w:tc>
+          <w:tcPr>
+            <w:tcW w:w="7158" w:type="dxa"/>
+            <w:tcBorders>
+              <w:top w:val="single" w:sz="4" w:space="0" w:color="auto"/>
+              <w:left w:val="single" w:sz="4" w:space="0" w:color="auto"/>
+              <w:bottom w:val="single" w:sz="4" w:space="0" w:color="auto"/>
+              <w:right w:val="single" w:sz="4" w:space="0" w:color="auto"/>
+            </w:tcBorders>
+          </w:tcPr>
+          <w:p>
+            <w:pPr>
+              <w:pStyle w:val="Header"/>
+              <w:tabs>
+                <w:tab w:val="clear" w:pos="4153"/>
+                <w:tab w:val="clear" w:pos="8306"/>
+              </w:tabs>
+              <w:rPr>
+                <w:rFonts w:asciiTheme="minorHAnsi" w:hAnsiTheme="minorHAnsi"/>
+                <w:sz w:val="24"/>
+                <w:lang w:val="en-NZ"/>
+              </w:rPr>
+            </w:pPr>
+            <w:r>
+              <w:rPr>
+                <w:rFonts w:asciiTheme="minorHAnsi" w:hAnsiTheme="minorHAnsi"/>
+                <w:sz w:val="24"/>
+                <w:lang w:val="en-NZ"/>
+              </w:rPr>
+              <w:t xml:space="preserve">This class is responsible for executing </w:t>
+            </w:r>
+            <w:r>
+              <w:rPr>
+                <w:rFonts w:asciiTheme="minorHAnsi" w:hAnsiTheme="minorHAnsi"/>
+                <w:sz w:val="24"/>
+                <w:lang w:val="en-NZ"/>
+              </w:rPr>
+              <w:t xml:space="preserve">Random Event </w:t>
+            </w:r>
+            <w:r>
+              <w:rPr>
+                <w:rFonts w:asciiTheme="minorHAnsi" w:hAnsiTheme="minorHAnsi"/>
+                <w:sz w:val="24"/>
+                <w:lang w:val="en-NZ"/>
+              </w:rPr>
+              <w:t>Dungeon</w:t>
+            </w:r>
+            <w:r>
+              <w:rPr>
+                <w:rFonts w:asciiTheme="minorHAnsi" w:hAnsiTheme="minorHAnsi"/>
+                <w:sz w:val="24"/>
+                <w:lang w:val="en-NZ"/>
+              </w:rPr>
+              <w:t xml:space="preserve"> functionality</w:t>
+            </w:r>
+            <w:r>
+              <w:rPr>
+                <w:rFonts w:asciiTheme="minorHAnsi" w:hAnsiTheme="minorHAnsi"/>
+                <w:sz w:val="24"/>
+                <w:lang w:val="en-NZ"/>
+              </w:rPr>
+              <w:t>.</w:t>
+            </w:r>
+          </w:p>
+        </w:tc>
+      </w:tr>
+      <w:tr>
+        <w:tc>
+          <w:tcPr>
+            <w:tcW w:w="2880" w:type="dxa"/>
+            <w:tcBorders>
+              <w:top w:val="single" w:sz="4" w:space="0" w:color="auto"/>
+              <w:left w:val="single" w:sz="4" w:space="0" w:color="auto"/>
+              <w:bottom w:val="single" w:sz="4" w:space="0" w:color="auto"/>
+              <w:right w:val="single" w:sz="4" w:space="0" w:color="auto"/>
+            </w:tcBorders>
+          </w:tcPr>
+          <w:p>
+            <w:pPr>
+              <w:rPr>
+                <w:rFonts w:eastAsia="Times New Roman" w:cs="Times New Roman"/>
+                <w:sz w:val="24"/>
+                <w:szCs w:val="24"/>
+                <w:lang w:val="en-NZ"/>
+              </w:rPr>
+            </w:pPr>
+            <w:r>
+              <w:rPr>
+                <w:rFonts w:eastAsia="Times New Roman" w:cs="Times New Roman"/>
+                <w:sz w:val="24"/>
+                <w:szCs w:val="24"/>
+                <w:lang w:val="en-NZ"/>
+              </w:rPr>
+              <w:t>Explosion</w:t>
+            </w:r>
+            <w:r>
+              <w:rPr>
+                <w:rFonts w:eastAsia="Times New Roman" w:cs="Times New Roman"/>
+                <w:sz w:val="24"/>
+                <w:szCs w:val="24"/>
+                <w:lang w:val="en-NZ"/>
+              </w:rPr>
+              <w:t>EventCard.java</w:t>
+            </w:r>
+          </w:p>
+        </w:tc>
+        <w:tc>
+          <w:tcPr>
+            <w:tcW w:w="7158" w:type="dxa"/>
+            <w:tcBorders>
+              <w:top w:val="single" w:sz="4" w:space="0" w:color="auto"/>
+              <w:left w:val="single" w:sz="4" w:space="0" w:color="auto"/>
+              <w:bottom w:val="single" w:sz="4" w:space="0" w:color="auto"/>
+              <w:right w:val="single" w:sz="4" w:space="0" w:color="auto"/>
+            </w:tcBorders>
+          </w:tcPr>
+          <w:p>
+            <w:pPr>
+              <w:pStyle w:val="Header"/>
+              <w:tabs>
+                <w:tab w:val="clear" w:pos="4153"/>
+                <w:tab w:val="clear" w:pos="8306"/>
+              </w:tabs>
+              <w:rPr>
+                <w:rFonts w:asciiTheme="minorHAnsi" w:hAnsiTheme="minorHAnsi"/>
+                <w:sz w:val="24"/>
+                <w:lang w:val="en-NZ"/>
+              </w:rPr>
+            </w:pPr>
+            <w:r>
+              <w:rPr>
+                <w:rFonts w:asciiTheme="minorHAnsi" w:hAnsiTheme="minorHAnsi"/>
+                <w:sz w:val="24"/>
+                <w:lang w:val="en-NZ"/>
+              </w:rPr>
+              <w:t xml:space="preserve">This class is responsible for executing </w:t>
+            </w:r>
+            <w:r>
+              <w:rPr>
+                <w:rFonts w:asciiTheme="minorHAnsi" w:hAnsiTheme="minorHAnsi"/>
+                <w:sz w:val="24"/>
+                <w:lang w:val="en-NZ"/>
+              </w:rPr>
+              <w:t xml:space="preserve">Random Event </w:t>
+            </w:r>
+            <w:r>
+              <w:rPr>
+                <w:rFonts w:asciiTheme="minorHAnsi" w:hAnsiTheme="minorHAnsi"/>
+                <w:sz w:val="24"/>
+                <w:lang w:val="en-NZ"/>
+              </w:rPr>
+              <w:t>Explosion</w:t>
+            </w:r>
+            <w:r>
+              <w:rPr>
+                <w:rFonts w:asciiTheme="minorHAnsi" w:hAnsiTheme="minorHAnsi"/>
+                <w:sz w:val="24"/>
+                <w:lang w:val="en-NZ"/>
+              </w:rPr>
+              <w:t xml:space="preserve"> functionality</w:t>
+            </w:r>
+            <w:r>
+              <w:rPr>
+                <w:rFonts w:asciiTheme="minorHAnsi" w:hAnsiTheme="minorHAnsi"/>
+                <w:sz w:val="24"/>
+                <w:lang w:val="en-NZ"/>
+              </w:rPr>
+              <w:t>.</w:t>
+            </w:r>
+          </w:p>
+        </w:tc>
+      </w:tr>
+      <w:tr>
+        <w:tc>
+          <w:tcPr>
+            <w:tcW w:w="2880" w:type="dxa"/>
+            <w:tcBorders>
+              <w:top w:val="single" w:sz="4" w:space="0" w:color="auto"/>
+              <w:left w:val="single" w:sz="4" w:space="0" w:color="auto"/>
+              <w:bottom w:val="single" w:sz="4" w:space="0" w:color="auto"/>
+              <w:right w:val="single" w:sz="4" w:space="0" w:color="auto"/>
+            </w:tcBorders>
+          </w:tcPr>
+          <w:p>
+            <w:pPr>
+              <w:rPr>
+                <w:rFonts w:eastAsia="Times New Roman" w:cs="Times New Roman"/>
+                <w:sz w:val="24"/>
+                <w:szCs w:val="24"/>
+                <w:lang w:val="en-NZ"/>
+              </w:rPr>
+            </w:pPr>
+            <w:r>
+              <w:rPr>
+                <w:rFonts w:eastAsia="Times New Roman" w:cs="Times New Roman"/>
+                <w:sz w:val="24"/>
+                <w:szCs w:val="24"/>
+                <w:lang w:val="en-NZ"/>
+              </w:rPr>
+              <w:t>Fire</w:t>
+            </w:r>
+            <w:r>
+              <w:rPr>
+                <w:rFonts w:eastAsia="Times New Roman" w:cs="Times New Roman"/>
+                <w:sz w:val="24"/>
+                <w:szCs w:val="24"/>
+                <w:lang w:val="en-NZ"/>
+              </w:rPr>
+              <w:t>EventCard.java</w:t>
+            </w:r>
+          </w:p>
+        </w:tc>
+        <w:tc>
+          <w:tcPr>
+            <w:tcW w:w="7158" w:type="dxa"/>
+            <w:tcBorders>
+              <w:top w:val="single" w:sz="4" w:space="0" w:color="auto"/>
+              <w:left w:val="single" w:sz="4" w:space="0" w:color="auto"/>
+              <w:bottom w:val="single" w:sz="4" w:space="0" w:color="auto"/>
+              <w:right w:val="single" w:sz="4" w:space="0" w:color="auto"/>
+            </w:tcBorders>
+          </w:tcPr>
+          <w:p>
+            <w:pPr>
+              <w:pStyle w:val="Header"/>
+              <w:tabs>
+                <w:tab w:val="clear" w:pos="4153"/>
+                <w:tab w:val="clear" w:pos="8306"/>
+              </w:tabs>
+              <w:rPr>
+                <w:rFonts w:asciiTheme="minorHAnsi" w:hAnsiTheme="minorHAnsi"/>
+                <w:sz w:val="24"/>
+                <w:lang w:val="en-NZ"/>
+              </w:rPr>
+            </w:pPr>
+            <w:r>
+              <w:rPr>
+                <w:rFonts w:asciiTheme="minorHAnsi" w:hAnsiTheme="minorHAnsi"/>
+                <w:sz w:val="24"/>
+                <w:lang w:val="en-NZ"/>
+              </w:rPr>
+              <w:t xml:space="preserve">This class is responsible for executing </w:t>
+            </w:r>
+            <w:r>
+              <w:rPr>
+                <w:rFonts w:asciiTheme="minorHAnsi" w:hAnsiTheme="minorHAnsi"/>
+                <w:sz w:val="24"/>
+                <w:lang w:val="en-NZ"/>
+              </w:rPr>
+              <w:t xml:space="preserve">Random Event </w:t>
+            </w:r>
+            <w:r>
+              <w:rPr>
+                <w:rFonts w:asciiTheme="minorHAnsi" w:hAnsiTheme="minorHAnsi"/>
+                <w:sz w:val="24"/>
+                <w:lang w:val="en-NZ"/>
+              </w:rPr>
+              <w:t>Fire</w:t>
+            </w:r>
+            <w:r>
+              <w:rPr>
+                <w:rFonts w:asciiTheme="minorHAnsi" w:hAnsiTheme="minorHAnsi"/>
+                <w:sz w:val="24"/>
+                <w:lang w:val="en-NZ"/>
+              </w:rPr>
+              <w:t xml:space="preserve"> functionality</w:t>
+            </w:r>
+            <w:r>
+              <w:rPr>
+                <w:rFonts w:asciiTheme="minorHAnsi" w:hAnsiTheme="minorHAnsi"/>
+                <w:sz w:val="24"/>
+                <w:lang w:val="en-NZ"/>
+              </w:rPr>
+              <w:t>.</w:t>
+            </w:r>
+          </w:p>
+        </w:tc>
+      </w:tr>
+      <w:tr>
+        <w:tc>
+          <w:tcPr>
+            <w:tcW w:w="2880" w:type="dxa"/>
+            <w:tcBorders>
+              <w:top w:val="single" w:sz="4" w:space="0" w:color="auto"/>
+              <w:left w:val="single" w:sz="4" w:space="0" w:color="auto"/>
+              <w:bottom w:val="single" w:sz="4" w:space="0" w:color="auto"/>
+              <w:right w:val="single" w:sz="4" w:space="0" w:color="auto"/>
+            </w:tcBorders>
+          </w:tcPr>
+          <w:p>
+            <w:pPr>
+              <w:rPr>
+                <w:rFonts w:eastAsia="Times New Roman" w:cs="Times New Roman"/>
+                <w:sz w:val="24"/>
+                <w:szCs w:val="24"/>
+                <w:lang w:val="en-NZ"/>
+              </w:rPr>
+            </w:pPr>
+            <w:r>
+              <w:rPr>
+                <w:rFonts w:eastAsia="Times New Roman" w:cs="Times New Roman"/>
+                <w:sz w:val="24"/>
+                <w:szCs w:val="24"/>
+                <w:lang w:val="en-NZ"/>
+              </w:rPr>
+              <w:t>Flood</w:t>
+            </w:r>
+            <w:r>
+              <w:rPr>
+                <w:rFonts w:eastAsia="Times New Roman" w:cs="Times New Roman"/>
+                <w:sz w:val="24"/>
+                <w:szCs w:val="24"/>
+                <w:lang w:val="en-NZ"/>
+              </w:rPr>
+              <w:t>EventCard.java</w:t>
+            </w:r>
+          </w:p>
+        </w:tc>
+        <w:tc>
+          <w:tcPr>
+            <w:tcW w:w="7158" w:type="dxa"/>
+            <w:tcBorders>
+              <w:top w:val="single" w:sz="4" w:space="0" w:color="auto"/>
+              <w:left w:val="single" w:sz="4" w:space="0" w:color="auto"/>
+              <w:bottom w:val="single" w:sz="4" w:space="0" w:color="auto"/>
+              <w:right w:val="single" w:sz="4" w:space="0" w:color="auto"/>
+            </w:tcBorders>
+          </w:tcPr>
+          <w:p>
+            <w:pPr>
+              <w:pStyle w:val="Header"/>
+              <w:tabs>
+                <w:tab w:val="clear" w:pos="4153"/>
+                <w:tab w:val="clear" w:pos="8306"/>
+              </w:tabs>
+              <w:rPr>
+                <w:rFonts w:asciiTheme="minorHAnsi" w:hAnsiTheme="minorHAnsi"/>
+                <w:sz w:val="24"/>
+                <w:lang w:val="en-NZ"/>
+              </w:rPr>
+            </w:pPr>
+            <w:r>
+              <w:rPr>
+                <w:rFonts w:asciiTheme="minorHAnsi" w:hAnsiTheme="minorHAnsi"/>
+                <w:sz w:val="24"/>
+                <w:lang w:val="en-NZ"/>
+              </w:rPr>
+              <w:t xml:space="preserve">This class is responsible for executing </w:t>
+            </w:r>
+            <w:r>
+              <w:rPr>
+                <w:rFonts w:asciiTheme="minorHAnsi" w:hAnsiTheme="minorHAnsi"/>
+                <w:sz w:val="24"/>
+                <w:lang w:val="en-NZ"/>
+              </w:rPr>
+              <w:t xml:space="preserve">Random Event </w:t>
+            </w:r>
+            <w:r>
+              <w:rPr>
+                <w:rFonts w:asciiTheme="minorHAnsi" w:hAnsiTheme="minorHAnsi"/>
+                <w:sz w:val="24"/>
+                <w:lang w:val="en-NZ"/>
+              </w:rPr>
+              <w:t>Flood</w:t>
+            </w:r>
+            <w:r>
+              <w:rPr>
+                <w:rFonts w:asciiTheme="minorHAnsi" w:hAnsiTheme="minorHAnsi"/>
+                <w:sz w:val="24"/>
+                <w:lang w:val="en-NZ"/>
+              </w:rPr>
+              <w:t xml:space="preserve"> </w:t>
+            </w:r>
+            <w:r>
+              <w:rPr>
+                <w:rFonts w:asciiTheme="minorHAnsi" w:hAnsiTheme="minorHAnsi"/>
+                <w:sz w:val="24"/>
+                <w:lang w:val="en-NZ"/>
+              </w:rPr>
+              <w:lastRenderedPageBreak/>
+              <w:t>functionality</w:t>
+            </w:r>
+            <w:r>
+              <w:rPr>
+                <w:rFonts w:asciiTheme="minorHAnsi" w:hAnsiTheme="minorHAnsi"/>
+                <w:sz w:val="24"/>
+                <w:lang w:val="en-NZ"/>
+              </w:rPr>
+              <w:t>.</w:t>
+            </w:r>
+          </w:p>
+        </w:tc>
+      </w:tr>
+      <w:tr>
+        <w:tc>
+          <w:tcPr>
+            <w:tcW w:w="2880" w:type="dxa"/>
+            <w:tcBorders>
+              <w:top w:val="single" w:sz="4" w:space="0" w:color="auto"/>
+              <w:left w:val="single" w:sz="4" w:space="0" w:color="auto"/>
+              <w:bottom w:val="single" w:sz="4" w:space="0" w:color="auto"/>
+              <w:right w:val="single" w:sz="4" w:space="0" w:color="auto"/>
+            </w:tcBorders>
+          </w:tcPr>
+          <w:p>
+            <w:pPr>
+              <w:rPr>
+                <w:rFonts w:eastAsia="Times New Roman" w:cs="Times New Roman"/>
+                <w:sz w:val="24"/>
+                <w:szCs w:val="24"/>
+                <w:lang w:val="en-NZ"/>
+              </w:rPr>
+            </w:pPr>
+            <w:r>
+              <w:rPr>
+                <w:rFonts w:eastAsia="Times New Roman" w:cs="Times New Roman"/>
+                <w:sz w:val="24"/>
+                <w:szCs w:val="24"/>
+                <w:lang w:val="en-NZ"/>
+              </w:rPr>
+              <w:lastRenderedPageBreak/>
+              <w:t>Fog</w:t>
+            </w:r>
+            <w:r>
+              <w:rPr>
+                <w:rFonts w:eastAsia="Times New Roman" w:cs="Times New Roman"/>
+                <w:sz w:val="24"/>
+                <w:szCs w:val="24"/>
+                <w:lang w:val="en-NZ"/>
+              </w:rPr>
+              <w:t>EventCard.java</w:t>
+            </w:r>
+          </w:p>
+        </w:tc>
+        <w:tc>
+          <w:tcPr>
+            <w:tcW w:w="7158" w:type="dxa"/>
+            <w:tcBorders>
+              <w:top w:val="single" w:sz="4" w:space="0" w:color="auto"/>
+              <w:left w:val="single" w:sz="4" w:space="0" w:color="auto"/>
+              <w:bottom w:val="single" w:sz="4" w:space="0" w:color="auto"/>
+              <w:right w:val="single" w:sz="4" w:space="0" w:color="auto"/>
+            </w:tcBorders>
+          </w:tcPr>
+          <w:p>
+            <w:pPr>
+              <w:pStyle w:val="Header"/>
+              <w:tabs>
+                <w:tab w:val="clear" w:pos="4153"/>
+                <w:tab w:val="clear" w:pos="8306"/>
+              </w:tabs>
+              <w:rPr>
+                <w:rFonts w:asciiTheme="minorHAnsi" w:hAnsiTheme="minorHAnsi"/>
+                <w:sz w:val="24"/>
+                <w:lang w:val="en-NZ"/>
+              </w:rPr>
+            </w:pPr>
+            <w:r>
+              <w:rPr>
+                <w:rFonts w:asciiTheme="minorHAnsi" w:hAnsiTheme="minorHAnsi"/>
+                <w:sz w:val="24"/>
+                <w:lang w:val="en-NZ"/>
+              </w:rPr>
+              <w:t xml:space="preserve">This class is responsible for executing </w:t>
+            </w:r>
+            <w:r>
+              <w:rPr>
+                <w:rFonts w:asciiTheme="minorHAnsi" w:hAnsiTheme="minorHAnsi"/>
+                <w:sz w:val="24"/>
+                <w:lang w:val="en-NZ"/>
+              </w:rPr>
+              <w:t xml:space="preserve">Random Event </w:t>
+            </w:r>
+            <w:r>
+              <w:rPr>
+                <w:rFonts w:asciiTheme="minorHAnsi" w:hAnsiTheme="minorHAnsi"/>
+                <w:sz w:val="24"/>
+                <w:lang w:val="en-NZ"/>
+              </w:rPr>
+              <w:t>Fog</w:t>
+            </w:r>
+            <w:r>
+              <w:rPr>
+                <w:rFonts w:asciiTheme="minorHAnsi" w:hAnsiTheme="minorHAnsi"/>
+                <w:sz w:val="24"/>
+                <w:lang w:val="en-NZ"/>
+              </w:rPr>
+              <w:t xml:space="preserve"> functionality</w:t>
+            </w:r>
+            <w:r>
+              <w:rPr>
+                <w:rFonts w:asciiTheme="minorHAnsi" w:hAnsiTheme="minorHAnsi"/>
+                <w:sz w:val="24"/>
+                <w:lang w:val="en-NZ"/>
+              </w:rPr>
+              <w:t>.</w:t>
+            </w:r>
+          </w:p>
+        </w:tc>
+      </w:tr>
+      <w:tr>
+        <w:tc>
+          <w:tcPr>
+            <w:tcW w:w="2880" w:type="dxa"/>
+            <w:tcBorders>
+              <w:top w:val="single" w:sz="4" w:space="0" w:color="auto"/>
+              <w:left w:val="single" w:sz="4" w:space="0" w:color="auto"/>
+              <w:bottom w:val="single" w:sz="4" w:space="0" w:color="auto"/>
+              <w:right w:val="single" w:sz="4" w:space="0" w:color="auto"/>
+            </w:tcBorders>
+          </w:tcPr>
+          <w:p>
+            <w:pPr>
+              <w:rPr>
+                <w:rFonts w:eastAsia="Times New Roman" w:cs="Times New Roman"/>
+                <w:sz w:val="24"/>
+                <w:szCs w:val="24"/>
+                <w:lang w:val="en-NZ"/>
+              </w:rPr>
+            </w:pPr>
+            <w:r>
+              <w:rPr>
+                <w:rFonts w:eastAsia="Times New Roman" w:cs="Times New Roman"/>
+                <w:sz w:val="24"/>
+                <w:szCs w:val="24"/>
+                <w:lang w:val="en-NZ"/>
+              </w:rPr>
+              <w:t>mMurders</w:t>
+            </w:r>
+            <w:r>
+              <w:rPr>
+                <w:rFonts w:eastAsia="Times New Roman" w:cs="Times New Roman"/>
+                <w:sz w:val="24"/>
+                <w:szCs w:val="24"/>
+                <w:lang w:val="en-NZ"/>
+              </w:rPr>
+              <w:t>EventCard.java</w:t>
+            </w:r>
+          </w:p>
+        </w:tc>
+        <w:tc>
+          <w:tcPr>
+            <w:tcW w:w="7158" w:type="dxa"/>
+            <w:tcBorders>
+              <w:top w:val="single" w:sz="4" w:space="0" w:color="auto"/>
+              <w:left w:val="single" w:sz="4" w:space="0" w:color="auto"/>
+              <w:bottom w:val="single" w:sz="4" w:space="0" w:color="auto"/>
+              <w:right w:val="single" w:sz="4" w:space="0" w:color="auto"/>
+            </w:tcBorders>
+          </w:tcPr>
+          <w:p>
+            <w:pPr>
+              <w:pStyle w:val="Header"/>
+              <w:tabs>
+                <w:tab w:val="clear" w:pos="4153"/>
+                <w:tab w:val="clear" w:pos="8306"/>
+              </w:tabs>
+              <w:rPr>
+                <w:rFonts w:asciiTheme="minorHAnsi" w:hAnsiTheme="minorHAnsi"/>
+                <w:sz w:val="24"/>
+                <w:lang w:val="en-NZ"/>
+              </w:rPr>
+            </w:pPr>
+            <w:r>
+              <w:rPr>
+                <w:rFonts w:asciiTheme="minorHAnsi" w:hAnsiTheme="minorHAnsi"/>
+                <w:sz w:val="24"/>
+                <w:lang w:val="en-NZ"/>
+              </w:rPr>
+              <w:t xml:space="preserve">This class is responsible for executing </w:t>
+            </w:r>
+            <w:r>
+              <w:rPr>
+                <w:rFonts w:asciiTheme="minorHAnsi" w:hAnsiTheme="minorHAnsi"/>
+                <w:sz w:val="24"/>
+                <w:lang w:val="en-NZ"/>
+              </w:rPr>
+              <w:t xml:space="preserve">Random Event </w:t>
+            </w:r>
+            <w:r>
+              <w:rPr>
+                <w:rFonts w:asciiTheme="minorHAnsi" w:hAnsiTheme="minorHAnsi"/>
+                <w:sz w:val="24"/>
+                <w:lang w:val="en-NZ"/>
+              </w:rPr>
+              <w:t>Mysterious Murders</w:t>
+            </w:r>
+            <w:r>
+              <w:rPr>
+                <w:rFonts w:asciiTheme="minorHAnsi" w:hAnsiTheme="minorHAnsi"/>
+                <w:sz w:val="24"/>
+                <w:lang w:val="en-NZ"/>
+              </w:rPr>
+              <w:t xml:space="preserve"> functionality</w:t>
+            </w:r>
+            <w:r>
+              <w:rPr>
+                <w:rFonts w:asciiTheme="minorHAnsi" w:hAnsiTheme="minorHAnsi"/>
+                <w:sz w:val="24"/>
+                <w:lang w:val="en-NZ"/>
+              </w:rPr>
+              <w:t>.</w:t>
+            </w:r>
+          </w:p>
+        </w:tc>
+      </w:tr>
+      <w:tr>
+        <w:tc>
+          <w:tcPr>
+            <w:tcW w:w="2880" w:type="dxa"/>
+            <w:tcBorders>
+              <w:top w:val="single" w:sz="4" w:space="0" w:color="auto"/>
+              <w:left w:val="single" w:sz="4" w:space="0" w:color="auto"/>
+              <w:bottom w:val="single" w:sz="4" w:space="0" w:color="auto"/>
+              <w:right w:val="single" w:sz="4" w:space="0" w:color="auto"/>
+            </w:tcBorders>
+          </w:tcPr>
+          <w:p>
+            <w:pPr>
+              <w:rPr>
+                <w:rFonts w:eastAsia="Times New Roman" w:cs="Times New Roman"/>
+                <w:sz w:val="24"/>
+                <w:szCs w:val="24"/>
+                <w:lang w:val="en-NZ"/>
+              </w:rPr>
+            </w:pPr>
+            <w:r>
+              <w:rPr>
+                <w:rFonts w:eastAsia="Times New Roman" w:cs="Times New Roman"/>
+                <w:sz w:val="24"/>
+                <w:szCs w:val="24"/>
+                <w:lang w:val="en-NZ"/>
+              </w:rPr>
+              <w:t>Fog</w:t>
+            </w:r>
+            <w:r>
+              <w:rPr>
+                <w:rFonts w:eastAsia="Times New Roman" w:cs="Times New Roman"/>
+                <w:sz w:val="24"/>
+                <w:szCs w:val="24"/>
+                <w:lang w:val="en-NZ"/>
+              </w:rPr>
+              <w:t>EventCard.java</w:t>
+            </w:r>
+          </w:p>
+        </w:tc>
+        <w:tc>
+          <w:tcPr>
+            <w:tcW w:w="7158" w:type="dxa"/>
+            <w:tcBorders>
+              <w:top w:val="single" w:sz="4" w:space="0" w:color="auto"/>
+              <w:left w:val="single" w:sz="4" w:space="0" w:color="auto"/>
+              <w:bottom w:val="single" w:sz="4" w:space="0" w:color="auto"/>
+              <w:right w:val="single" w:sz="4" w:space="0" w:color="auto"/>
+            </w:tcBorders>
+          </w:tcPr>
+          <w:p>
+            <w:pPr>
+              <w:pStyle w:val="Header"/>
+              <w:tabs>
+                <w:tab w:val="clear" w:pos="4153"/>
+                <w:tab w:val="clear" w:pos="8306"/>
+              </w:tabs>
+              <w:rPr>
+                <w:rFonts w:asciiTheme="minorHAnsi" w:hAnsiTheme="minorHAnsi"/>
+                <w:sz w:val="24"/>
+                <w:lang w:val="en-NZ"/>
+              </w:rPr>
+            </w:pPr>
+            <w:r>
+              <w:rPr>
+                <w:rFonts w:asciiTheme="minorHAnsi" w:hAnsiTheme="minorHAnsi"/>
+                <w:sz w:val="24"/>
+                <w:lang w:val="en-NZ"/>
+              </w:rPr>
+              <w:t xml:space="preserve">This class is responsible for executing </w:t>
+            </w:r>
+            <w:r>
+              <w:rPr>
+                <w:rFonts w:asciiTheme="minorHAnsi" w:hAnsiTheme="minorHAnsi"/>
+                <w:sz w:val="24"/>
+                <w:lang w:val="en-NZ"/>
+              </w:rPr>
+              <w:t xml:space="preserve">Random Event </w:t>
+            </w:r>
+            <w:r>
+              <w:rPr>
+                <w:rFonts w:asciiTheme="minorHAnsi" w:hAnsiTheme="minorHAnsi"/>
+                <w:sz w:val="24"/>
+                <w:lang w:val="en-NZ"/>
+              </w:rPr>
+              <w:t>Fog</w:t>
+            </w:r>
+            <w:r>
+              <w:rPr>
+                <w:rFonts w:asciiTheme="minorHAnsi" w:hAnsiTheme="minorHAnsi"/>
+                <w:sz w:val="24"/>
+                <w:lang w:val="en-NZ"/>
+              </w:rPr>
+              <w:t xml:space="preserve"> functionality</w:t>
+            </w:r>
+            <w:r>
+              <w:rPr>
+                <w:rFonts w:asciiTheme="minorHAnsi" w:hAnsiTheme="minorHAnsi"/>
+                <w:sz w:val="24"/>
+                <w:lang w:val="en-NZ"/>
+              </w:rPr>
+              <w:t>.</w:t>
+            </w:r>
+          </w:p>
+        </w:tc>
+      </w:tr>
+      <w:tr>
+        <w:tc>
+          <w:tcPr>
+            <w:tcW w:w="2880" w:type="dxa"/>
+            <w:tcBorders>
+              <w:top w:val="single" w:sz="4" w:space="0" w:color="auto"/>
+              <w:left w:val="single" w:sz="4" w:space="0" w:color="auto"/>
+              <w:bottom w:val="single" w:sz="4" w:space="0" w:color="auto"/>
+              <w:right w:val="single" w:sz="4" w:space="0" w:color="auto"/>
+            </w:tcBorders>
+          </w:tcPr>
+          <w:p>
+            <w:pPr>
+              <w:rPr>
+                <w:rFonts w:eastAsia="Times New Roman" w:cs="Times New Roman"/>
+                <w:sz w:val="24"/>
+                <w:szCs w:val="24"/>
+                <w:lang w:val="en-NZ"/>
+              </w:rPr>
+            </w:pPr>
+            <w:r>
+              <w:rPr>
+                <w:rFonts w:eastAsia="Times New Roman" w:cs="Times New Roman"/>
+                <w:sz w:val="24"/>
+                <w:szCs w:val="24"/>
+                <w:lang w:val="en-NZ"/>
+              </w:rPr>
+              <w:t>Subsidence</w:t>
+            </w:r>
+            <w:r>
+              <w:rPr>
+                <w:rFonts w:eastAsia="Times New Roman" w:cs="Times New Roman"/>
+                <w:sz w:val="24"/>
+                <w:szCs w:val="24"/>
+                <w:lang w:val="en-NZ"/>
+              </w:rPr>
+              <w:t>EventCard.java</w:t>
+            </w:r>
+          </w:p>
+        </w:tc>
+        <w:tc>
+          <w:tcPr>
+            <w:tcW w:w="7158" w:type="dxa"/>
+            <w:tcBorders>
+              <w:top w:val="single" w:sz="4" w:space="0" w:color="auto"/>
+              <w:left w:val="single" w:sz="4" w:space="0" w:color="auto"/>
+              <w:bottom w:val="single" w:sz="4" w:space="0" w:color="auto"/>
+              <w:right w:val="single" w:sz="4" w:space="0" w:color="auto"/>
+            </w:tcBorders>
+          </w:tcPr>
+          <w:p>
+            <w:pPr>
+              <w:pStyle w:val="Header"/>
+              <w:tabs>
+                <w:tab w:val="clear" w:pos="4153"/>
+                <w:tab w:val="clear" w:pos="8306"/>
+              </w:tabs>
+              <w:rPr>
+                <w:rFonts w:asciiTheme="minorHAnsi" w:hAnsiTheme="minorHAnsi"/>
+                <w:sz w:val="24"/>
+                <w:lang w:val="en-NZ"/>
+              </w:rPr>
+            </w:pPr>
+            <w:r>
+              <w:rPr>
+                <w:rFonts w:asciiTheme="minorHAnsi" w:hAnsiTheme="minorHAnsi"/>
+                <w:sz w:val="24"/>
+                <w:lang w:val="en-NZ"/>
+              </w:rPr>
+              <w:t xml:space="preserve">This class is responsible for executing </w:t>
+            </w:r>
+            <w:r>
+              <w:rPr>
+                <w:rFonts w:asciiTheme="minorHAnsi" w:hAnsiTheme="minorHAnsi"/>
+                <w:sz w:val="24"/>
+                <w:lang w:val="en-NZ"/>
+              </w:rPr>
+              <w:t xml:space="preserve">Random Event </w:t>
+            </w:r>
+            <w:r>
+              <w:rPr>
+                <w:rFonts w:asciiTheme="minorHAnsi" w:hAnsiTheme="minorHAnsi"/>
+                <w:sz w:val="24"/>
+                <w:lang w:val="en-NZ"/>
+              </w:rPr>
+              <w:t>Subsidence</w:t>
+            </w:r>
+            <w:r>
+              <w:rPr>
+                <w:rFonts w:asciiTheme="minorHAnsi" w:hAnsiTheme="minorHAnsi"/>
+                <w:sz w:val="24"/>
+                <w:lang w:val="en-NZ"/>
+              </w:rPr>
+              <w:t xml:space="preserve"> functionality</w:t>
+            </w:r>
+            <w:r>
+              <w:rPr>
+                <w:rFonts w:asciiTheme="minorHAnsi" w:hAnsiTheme="minorHAnsi"/>
+                <w:sz w:val="24"/>
+                <w:lang w:val="en-NZ"/>
+              </w:rPr>
+              <w:t>.</w:t>
+            </w:r>
+          </w:p>
+        </w:tc>
+      </w:tr>
+      <w:tr>
+        <w:tc>
+          <w:tcPr>
+            <w:tcW w:w="2880" w:type="dxa"/>
+            <w:tcBorders>
+              <w:top w:val="single" w:sz="4" w:space="0" w:color="auto"/>
+              <w:left w:val="single" w:sz="4" w:space="0" w:color="auto"/>
+              <w:bottom w:val="single" w:sz="4" w:space="0" w:color="auto"/>
+              <w:right w:val="single" w:sz="4" w:space="0" w:color="auto"/>
+            </w:tcBorders>
+          </w:tcPr>
+          <w:p>
+            <w:pPr>
+              <w:rPr>
+                <w:rFonts w:eastAsia="Times New Roman" w:cs="Times New Roman"/>
+                <w:sz w:val="24"/>
+                <w:szCs w:val="24"/>
+                <w:lang w:val="en-NZ"/>
+              </w:rPr>
+            </w:pPr>
+            <w:r>
+              <w:rPr>
+                <w:rFonts w:eastAsia="Times New Roman" w:cs="Times New Roman"/>
+                <w:sz w:val="24"/>
+                <w:szCs w:val="24"/>
+                <w:lang w:val="en-NZ"/>
+              </w:rPr>
+              <w:t>Trolls</w:t>
+            </w:r>
+            <w:r>
+              <w:rPr>
+                <w:rFonts w:eastAsia="Times New Roman" w:cs="Times New Roman"/>
+                <w:sz w:val="24"/>
+                <w:szCs w:val="24"/>
+                <w:lang w:val="en-NZ"/>
+              </w:rPr>
+              <w:t>EventCard.java</w:t>
+            </w:r>
+          </w:p>
+        </w:tc>
+        <w:tc>
+          <w:tcPr>
+            <w:tcW w:w="7158" w:type="dxa"/>
+            <w:tcBorders>
+              <w:top w:val="single" w:sz="4" w:space="0" w:color="auto"/>
+              <w:left w:val="single" w:sz="4" w:space="0" w:color="auto"/>
+              <w:bottom w:val="single" w:sz="4" w:space="0" w:color="auto"/>
+              <w:right w:val="single" w:sz="4" w:space="0" w:color="auto"/>
+            </w:tcBorders>
+          </w:tcPr>
+          <w:p>
+            <w:pPr>
+              <w:pStyle w:val="Header"/>
+              <w:tabs>
+                <w:tab w:val="clear" w:pos="4153"/>
+                <w:tab w:val="clear" w:pos="8306"/>
+              </w:tabs>
+              <w:rPr>
+                <w:rFonts w:asciiTheme="minorHAnsi" w:hAnsiTheme="minorHAnsi"/>
+                <w:sz w:val="24"/>
+                <w:lang w:val="en-NZ"/>
+              </w:rPr>
+            </w:pPr>
+            <w:r>
+              <w:rPr>
+                <w:rFonts w:asciiTheme="minorHAnsi" w:hAnsiTheme="minorHAnsi"/>
+                <w:sz w:val="24"/>
+                <w:lang w:val="en-NZ"/>
+              </w:rPr>
+              <w:t xml:space="preserve">This class is responsible for executing </w:t>
+            </w:r>
+            <w:r>
+              <w:rPr>
+                <w:rFonts w:asciiTheme="minorHAnsi" w:hAnsiTheme="minorHAnsi"/>
+                <w:sz w:val="24"/>
+                <w:lang w:val="en-NZ"/>
+              </w:rPr>
+              <w:t xml:space="preserve">Random Event </w:t>
+            </w:r>
+            <w:r>
+              <w:rPr>
+                <w:rFonts w:asciiTheme="minorHAnsi" w:hAnsiTheme="minorHAnsi"/>
+                <w:sz w:val="24"/>
+                <w:lang w:val="en-NZ"/>
+              </w:rPr>
+              <w:t>Trolls</w:t>
+            </w:r>
+            <w:r>
+              <w:rPr>
+                <w:rFonts w:asciiTheme="minorHAnsi" w:hAnsiTheme="minorHAnsi"/>
+                <w:sz w:val="24"/>
+                <w:lang w:val="en-NZ"/>
+              </w:rPr>
+              <w:t xml:space="preserve"> functionality</w:t>
+            </w:r>
+            <w:r>
+              <w:rPr>
+                <w:rFonts w:asciiTheme="minorHAnsi" w:hAnsiTheme="minorHAnsi"/>
+                <w:sz w:val="24"/>
+                <w:lang w:val="en-NZ"/>
+              </w:rPr>
+              <w:t>.</w:t>
+            </w:r>
+          </w:p>
+        </w:tc>
+      </w:tr>
     </w:tbl>
     <w:p>
       <w:pPr>
@@ -3821,6 +4538,148 @@
       <w:pPr>
         <w:rPr>
           <w:rFonts w:eastAsia="Times New Roman" w:cs="Times New Roman"/>
+          <w:sz w:val="24"/>
+          <w:szCs w:val="24"/>
+          <w:lang w:val="en-NZ"/>
+        </w:rPr>
+      </w:pPr>
+    </w:p>
+    <w:p>
+      <w:pPr>
+        <w:rPr>
+          <w:rFonts w:eastAsia="Times New Roman" w:cs="Times New Roman"/>
+          <w:sz w:val="24"/>
+          <w:szCs w:val="24"/>
+          <w:lang w:val="en-NZ"/>
+        </w:rPr>
+      </w:pPr>
+    </w:p>
+    <w:p>
+      <w:pPr>
+        <w:rPr>
+          <w:rFonts w:eastAsia="Times New Roman" w:cs="Times New Roman"/>
+          <w:sz w:val="24"/>
+          <w:szCs w:val="24"/>
+          <w:lang w:val="en-NZ"/>
+        </w:rPr>
+      </w:pPr>
+    </w:p>
+    <w:p>
+      <w:pPr>
+        <w:rPr>
+          <w:rFonts w:eastAsia="Times New Roman" w:cs="Times New Roman"/>
+          <w:sz w:val="24"/>
+          <w:szCs w:val="24"/>
+          <w:lang w:val="en-NZ"/>
+        </w:rPr>
+      </w:pPr>
+    </w:p>
+    <w:p>
+      <w:pPr>
+        <w:rPr>
+          <w:rFonts w:eastAsia="Times New Roman" w:cs="Times New Roman"/>
+          <w:sz w:val="24"/>
+          <w:szCs w:val="24"/>
+          <w:lang w:val="en-NZ"/>
+        </w:rPr>
+      </w:pPr>
+    </w:p>
+    <w:p>
+      <w:pPr>
+        <w:rPr>
+          <w:rFonts w:eastAsia="Times New Roman" w:cs="Times New Roman"/>
+          <w:sz w:val="24"/>
+          <w:szCs w:val="24"/>
+          <w:lang w:val="en-NZ"/>
+        </w:rPr>
+      </w:pPr>
+    </w:p>
+    <w:p>
+      <w:pPr>
+        <w:rPr>
+          <w:rFonts w:eastAsia="Times New Roman" w:cs="Times New Roman"/>
+          <w:sz w:val="24"/>
+          <w:szCs w:val="24"/>
+          <w:lang w:val="en-NZ"/>
+        </w:rPr>
+      </w:pPr>
+    </w:p>
+    <w:p>
+      <w:pPr>
+        <w:rPr>
+          <w:rFonts w:eastAsia="Times New Roman" w:cs="Times New Roman"/>
+          <w:sz w:val="24"/>
+          <w:szCs w:val="24"/>
+          <w:lang w:val="en-NZ"/>
+        </w:rPr>
+      </w:pPr>
+    </w:p>
+    <w:p>
+      <w:pPr>
+        <w:rPr>
+          <w:rFonts w:eastAsia="Times New Roman" w:cs="Times New Roman"/>
+          <w:sz w:val="24"/>
+          <w:szCs w:val="24"/>
+          <w:lang w:val="en-NZ"/>
+        </w:rPr>
+      </w:pPr>
+    </w:p>
+    <w:p>
+      <w:pPr>
+        <w:rPr>
+          <w:rFonts w:eastAsia="Times New Roman" w:cs="Times New Roman"/>
+          <w:sz w:val="24"/>
+          <w:szCs w:val="24"/>
+          <w:lang w:val="en-NZ"/>
+        </w:rPr>
+      </w:pPr>
+    </w:p>
+    <w:p>
+      <w:pPr>
+        <w:rPr>
+          <w:rFonts w:eastAsia="Times New Roman" w:cs="Times New Roman"/>
+          <w:sz w:val="24"/>
+          <w:szCs w:val="24"/>
+          <w:lang w:val="en-NZ"/>
+        </w:rPr>
+      </w:pPr>
+    </w:p>
+    <w:p>
+      <w:pPr>
+        <w:rPr>
+          <w:rFonts w:eastAsia="Times New Roman" w:cs="Times New Roman"/>
+          <w:sz w:val="24"/>
+          <w:szCs w:val="24"/>
+          <w:lang w:val="en-NZ"/>
+        </w:rPr>
+      </w:pPr>
+    </w:p>
+    <w:p>
+      <w:pPr>
+        <w:rPr>
+          <w:rFonts w:eastAsia="Times New Roman" w:cs="Times New Roman"/>
+          <w:sz w:val="24"/>
+          <w:szCs w:val="24"/>
+          <w:lang w:val="en-NZ"/>
+        </w:rPr>
+      </w:pPr>
+    </w:p>
+    <w:p>
+      <w:pPr>
+        <w:rPr>
+          <w:rFonts w:eastAsia="Times New Roman" w:cs="Times New Roman"/>
+          <w:b/>
+          <w:sz w:val="24"/>
+          <w:szCs w:val="24"/>
+          <w:lang w:val="en-NZ"/>
+        </w:rPr>
+      </w:pPr>
+    </w:p>
+    <w:p>
+      <w:pPr>
+        <w:rPr>
+          <w:rFonts w:eastAsia="Times New Roman" w:cs="Times New Roman"/>
+          <w:b/>
           <w:sz w:val="24"/>
           <w:szCs w:val="24"/>
           <w:lang w:val="en-NZ"/>
@@ -3982,6 +4841,16 @@
         </w:rPr>
         <w:t>We have created RandomEvent.java abstract class. And we extend this class to create specific Random Events like DungeonRandomEvent.java.</w:t>
       </w:r>
+    </w:p>
+    <w:p>
+      <w:pPr>
+        <w:rPr>
+          <w:rFonts w:eastAsia="Times New Roman" w:cs="Times New Roman"/>
+          <w:sz w:val="24"/>
+          <w:szCs w:val="24"/>
+          <w:lang w:val="en-NZ"/>
+        </w:rPr>
+      </w:pPr>
     </w:p>
     <w:p>
       <w:pPr>
@@ -4020,7 +4889,7 @@
                     <a:blip r:embed="rId9">
                       <a:extLst>
                         <a:ext uri="{28A0092B-C50C-407E-A947-70E740481C1C}">
-                          <a14:useLocalDpi xmlns:a14="http://schemas.microsoft.com/office/drawing/2010/main" val="0"/>
+                          <a14:useLocalDpi xmlns:a14="http://schemas.microsoft.com/office/drawing/2010/main" xmlns:wps="http://schemas.microsoft.com/office/word/2010/wordprocessingShape" xmlns:wpi="http://schemas.microsoft.com/office/word/2010/wordprocessingInk" xmlns:wpg="http://schemas.microsoft.com/office/word/2010/wordprocessingGroup" xmlns:w15="http://schemas.microsoft.com/office/word/2012/wordml" xmlns:w14="http://schemas.microsoft.com/office/word/2010/wordml" xmlns:w="http://schemas.openxmlformats.org/wordprocessingml/2006/main" xmlns:w10="urn:schemas-microsoft-com:office:word" xmlns:wp14="http://schemas.microsoft.com/office/word/2010/wordprocessingDrawing" xmlns:v="urn:schemas-microsoft-com:vml" xmlns:o="urn:schemas-microsoft-com:office:office" xmlns:mc="http://schemas.openxmlformats.org/markup-compatibility/2006" xmlns:wpc="http://schemas.microsoft.com/office/word/2010/wordprocessingCanvas" xmlns="" val="0"/>
                         </a:ext>
                       </a:extLst>
                     </a:blip>
@@ -4053,11 +4922,11 @@
       <w:pPr>
         <w:pStyle w:val="Heading5"/>
       </w:pPr>
-      <w:bookmarkStart w:id="16" w:name="_Toc456600396"/>
+      <w:bookmarkStart w:id="15" w:name="_Toc456600396"/>
       <w:r>
         <w:t>Deployment View</w:t>
       </w:r>
-      <w:bookmarkEnd w:id="16"/>
+      <w:bookmarkEnd w:id="15"/>
     </w:p>
     <w:p>
       <w:pPr>
@@ -4231,43 +5100,7 @@
           <w:sz w:val="24"/>
           <w:lang w:val="en-NZ"/>
         </w:rPr>
-        <w:t xml:space="preserve"> jdom-</w:t>
-      </w:r>
-      <w:proofErr w:type="gramStart"/>
-      <w:r>
-        <w:rPr>
-          <w:rFonts w:asciiTheme="minorHAnsi" w:hAnsiTheme="minorHAnsi"/>
-          <w:sz w:val="24"/>
-          <w:lang w:val="en-NZ"/>
-        </w:rPr>
-        <w:t>2.0.5.jar .</w:t>
-      </w:r>
-      <w:proofErr w:type="gramEnd"/>
-      <w:r>
-        <w:rPr>
-          <w:rFonts w:asciiTheme="minorHAnsi" w:hAnsiTheme="minorHAnsi"/>
-          <w:sz w:val="24"/>
-          <w:lang w:val="en-NZ"/>
-        </w:rPr>
-        <w:t xml:space="preserve"> Please include the same in your project and change the </w:t>
-      </w:r>
-      <w:proofErr w:type="spellStart"/>
-      <w:r>
-        <w:rPr>
-          <w:rFonts w:asciiTheme="minorHAnsi" w:hAnsiTheme="minorHAnsi"/>
-          <w:sz w:val="24"/>
-          <w:lang w:val="en-NZ"/>
-        </w:rPr>
-        <w:t>classpath</w:t>
-      </w:r>
-      <w:proofErr w:type="spellEnd"/>
-      <w:r>
-        <w:rPr>
-          <w:rFonts w:asciiTheme="minorHAnsi" w:hAnsiTheme="minorHAnsi"/>
-          <w:sz w:val="24"/>
-          <w:lang w:val="en-NZ"/>
-        </w:rPr>
-        <w:t xml:space="preserve"> if required.</w:t>
+        <w:t xml:space="preserve"> jdom-2.0.5.jar . Please include the same in your project and change the classpath if required.</w:t>
       </w:r>
     </w:p>
     <w:p>
@@ -4294,25 +5127,7 @@
           <w:sz w:val="24"/>
           <w:lang w:val="en-NZ"/>
         </w:rPr>
-        <w:t xml:space="preserve">Run the </w:t>
-      </w:r>
-      <w:proofErr w:type="spellStart"/>
-      <w:r>
-        <w:rPr>
-          <w:rFonts w:asciiTheme="minorHAnsi" w:hAnsiTheme="minorHAnsi"/>
-          <w:sz w:val="24"/>
-          <w:lang w:val="en-NZ"/>
-        </w:rPr>
-        <w:t>GameEngine</w:t>
-      </w:r>
-      <w:proofErr w:type="spellEnd"/>
-      <w:r>
-        <w:rPr>
-          <w:rFonts w:asciiTheme="minorHAnsi" w:hAnsiTheme="minorHAnsi"/>
-          <w:sz w:val="24"/>
-          <w:lang w:val="en-NZ"/>
-        </w:rPr>
-        <w:t xml:space="preserve"> class</w:t>
+        <w:t>Run the GameEngine class</w:t>
       </w:r>
       <w:r>
         <w:rPr>
@@ -4343,7 +5158,7 @@
       <w:pPr>
         <w:pStyle w:val="Heading5"/>
       </w:pPr>
-      <w:bookmarkStart w:id="17" w:name="_Toc456600398"/>
+      <w:bookmarkStart w:id="16" w:name="_Toc456600398"/>
     </w:p>
     <w:p>
       <w:pPr>
@@ -4364,20 +5179,11 @@
     <w:p>
       <w:pPr>
         <w:rPr>
-          <w:rFonts w:ascii="Arial" w:eastAsia="Times New Roman" w:hAnsi="Arial" w:cs="Times New Roman"/>
-          <w:b/>
-          <w:bCs/>
-          <w:szCs w:val="24"/>
           <w:lang w:val="en-AU"/>
         </w:rPr>
       </w:pPr>
-    </w:p>
-    <w:p>
-      <w:pPr>
-        <w:rPr>
-          <w:lang w:val="en-AU"/>
-        </w:rPr>
-      </w:pPr>
+      <w:bookmarkStart w:id="17" w:name="_GoBack"/>
+      <w:bookmarkEnd w:id="17"/>
     </w:p>
     <w:p>
       <w:pPr>
@@ -4386,7 +5192,7 @@
       <w:r>
         <w:t>Overview</w:t>
       </w:r>
-      <w:bookmarkEnd w:id="17"/>
+      <w:bookmarkEnd w:id="16"/>
     </w:p>
     <w:p>
       <w:pPr>
@@ -4437,9 +5243,9 @@
         </w:rPr>
         <w:drawing>
           <wp:inline distT="0" distB="0" distL="0" distR="0">
-            <wp:extent cx="6191250" cy="6419850"/>
+            <wp:extent cx="6181725" cy="4238625"/>
             <wp:effectExtent l="0" t="0" r="0" b="0"/>
-            <wp:docPr id="1" name="Picture 1"/>
+            <wp:docPr id="3" name="Picture 3"/>
             <wp:cNvGraphicFramePr>
               <a:graphicFrameLocks xmlns:a="http://schemas.openxmlformats.org/drawingml/2006/main" noChangeAspect="1"/>
             </wp:cNvGraphicFramePr>
@@ -4456,7 +5262,7 @@
                     <a:blip r:embed="rId10">
                       <a:extLst>
                         <a:ext uri="{28A0092B-C50C-407E-A947-70E740481C1C}">
-                          <a14:useLocalDpi xmlns:a14="http://schemas.microsoft.com/office/drawing/2010/main" val="0"/>
+                          <a14:useLocalDpi xmlns:a14="http://schemas.microsoft.com/office/drawing/2010/main" xmlns:wps="http://schemas.microsoft.com/office/word/2010/wordprocessingShape" xmlns:wpi="http://schemas.microsoft.com/office/word/2010/wordprocessingInk" xmlns:wpg="http://schemas.microsoft.com/office/word/2010/wordprocessingGroup" xmlns:w15="http://schemas.microsoft.com/office/word/2012/wordml" xmlns:w14="http://schemas.microsoft.com/office/word/2010/wordml" xmlns:w="http://schemas.openxmlformats.org/wordprocessingml/2006/main" xmlns:w10="urn:schemas-microsoft-com:office:word" xmlns:wp14="http://schemas.microsoft.com/office/word/2010/wordprocessingDrawing" xmlns:v="urn:schemas-microsoft-com:vml" xmlns:o="urn:schemas-microsoft-com:office:office" xmlns:mc="http://schemas.openxmlformats.org/markup-compatibility/2006" xmlns:wpc="http://schemas.microsoft.com/office/word/2010/wordprocessingCanvas" xmlns="" val="0"/>
                         </a:ext>
                       </a:extLst>
                     </a:blip>
@@ -4468,7 +5274,7 @@
                   <pic:spPr bwMode="auto">
                     <a:xfrm>
                       <a:off x="0" y="0"/>
-                      <a:ext cx="6191250" cy="6419850"/>
+                      <a:ext cx="6181725" cy="4238625"/>
                     </a:xfrm>
                     <a:prstGeom prst="rect">
                       <a:avLst/>
@@ -4500,8 +5306,8 @@
 </file>
 
 <file path=word/endnotes.xml><?xml version="1.0" encoding="utf-8"?>
-<w:endnotes xmlns:wpc="http://schemas.microsoft.com/office/word/2010/wordprocessingCanvas" xmlns:mc="http://schemas.openxmlformats.org/markup-compatibility/2006" xmlns:o="urn:schemas-microsoft-com:office:office" xmlns:r="http://schemas.openxmlformats.org/officeDocument/2006/relationships" xmlns:m="http://schemas.openxmlformats.org/officeDocument/2006/math" xmlns:v="urn:schemas-microsoft-com:vml" xmlns:wp14="http://schemas.microsoft.com/office/word/2010/wordprocessingDrawing" xmlns:wp="http://schemas.openxmlformats.org/drawingml/2006/wordprocessingDrawing" xmlns:w10="urn:schemas-microsoft-com:office:word" xmlns:w="http://schemas.openxmlformats.org/wordprocessingml/2006/main" xmlns:w14="http://schemas.microsoft.com/office/word/2010/wordml" xmlns:w15="http://schemas.microsoft.com/office/word/2012/wordml" xmlns:wpg="http://schemas.microsoft.com/office/word/2010/wordprocessingGroup" xmlns:wpi="http://schemas.microsoft.com/office/word/2010/wordprocessingInk" xmlns:wne="http://schemas.microsoft.com/office/word/2006/wordml" xmlns:wps="http://schemas.microsoft.com/office/word/2010/wordprocessingShape" mc:Ignorable="w14 w15 wp14">
-  <w:endnote w:type="separator" w:id="-1">
+<w:endnotes xmlns:ve="http://schemas.openxmlformats.org/markup-compatibility/2006" xmlns:o="urn:schemas-microsoft-com:office:office" xmlns:r="http://schemas.openxmlformats.org/officeDocument/2006/relationships" xmlns:m="http://schemas.openxmlformats.org/officeDocument/2006/math" xmlns:v="urn:schemas-microsoft-com:vml" xmlns:wp="http://schemas.openxmlformats.org/drawingml/2006/wordprocessingDrawing" xmlns:w10="urn:schemas-microsoft-com:office:word" xmlns:w="http://schemas.openxmlformats.org/wordprocessingml/2006/main" xmlns:wne="http://schemas.microsoft.com/office/word/2006/wordml">
+  <w:endnote w:type="separator" w:id="0">
     <w:p>
       <w:pPr>
         <w:spacing w:after="0" w:line="240" w:lineRule="auto"/>
@@ -4511,7 +5317,7 @@
       </w:r>
     </w:p>
   </w:endnote>
-  <w:endnote w:type="continuationSeparator" w:id="0">
+  <w:endnote w:type="continuationSeparator" w:id="1">
     <w:p>
       <w:pPr>
         <w:spacing w:after="0" w:line="240" w:lineRule="auto"/>
@@ -4525,7 +5331,7 @@
 </file>
 
 <file path=word/footer1.xml><?xml version="1.0" encoding="utf-8"?>
-<w:ftr xmlns:wpc="http://schemas.microsoft.com/office/word/2010/wordprocessingCanvas" xmlns:mc="http://schemas.openxmlformats.org/markup-compatibility/2006" xmlns:o="urn:schemas-microsoft-com:office:office" xmlns:r="http://schemas.openxmlformats.org/officeDocument/2006/relationships" xmlns:m="http://schemas.openxmlformats.org/officeDocument/2006/math" xmlns:v="urn:schemas-microsoft-com:vml" xmlns:wp14="http://schemas.microsoft.com/office/word/2010/wordprocessingDrawing" xmlns:wp="http://schemas.openxmlformats.org/drawingml/2006/wordprocessingDrawing" xmlns:w10="urn:schemas-microsoft-com:office:word" xmlns:w="http://schemas.openxmlformats.org/wordprocessingml/2006/main" xmlns:w14="http://schemas.microsoft.com/office/word/2010/wordml" xmlns:w15="http://schemas.microsoft.com/office/word/2012/wordml" xmlns:wpg="http://schemas.microsoft.com/office/word/2010/wordprocessingGroup" xmlns:wpi="http://schemas.microsoft.com/office/word/2010/wordprocessingInk" xmlns:wne="http://schemas.microsoft.com/office/word/2006/wordml" xmlns:wps="http://schemas.microsoft.com/office/word/2010/wordprocessingShape" mc:Ignorable="w14 w15 wp14">
+<w:ftr xmlns:ve="http://schemas.openxmlformats.org/markup-compatibility/2006" xmlns:o="urn:schemas-microsoft-com:office:office" xmlns:r="http://schemas.openxmlformats.org/officeDocument/2006/relationships" xmlns:m="http://schemas.openxmlformats.org/officeDocument/2006/math" xmlns:v="urn:schemas-microsoft-com:vml" xmlns:wp="http://schemas.openxmlformats.org/drawingml/2006/wordprocessingDrawing" xmlns:w10="urn:schemas-microsoft-com:office:word" xmlns:w="http://schemas.openxmlformats.org/wordprocessingml/2006/main" xmlns:wne="http://schemas.microsoft.com/office/word/2006/wordml">
   <w:p>
     <w:pPr>
       <w:spacing w:before="480"/>
@@ -4539,7 +5345,7 @@
 </file>
 
 <file path=word/footer2.xml><?xml version="1.0" encoding="utf-8"?>
-<w:ftr xmlns:wpc="http://schemas.microsoft.com/office/word/2010/wordprocessingCanvas" xmlns:mc="http://schemas.openxmlformats.org/markup-compatibility/2006" xmlns:o="urn:schemas-microsoft-com:office:office" xmlns:r="http://schemas.openxmlformats.org/officeDocument/2006/relationships" xmlns:m="http://schemas.openxmlformats.org/officeDocument/2006/math" xmlns:v="urn:schemas-microsoft-com:vml" xmlns:wp14="http://schemas.microsoft.com/office/word/2010/wordprocessingDrawing" xmlns:wp="http://schemas.openxmlformats.org/drawingml/2006/wordprocessingDrawing" xmlns:w10="urn:schemas-microsoft-com:office:word" xmlns:w="http://schemas.openxmlformats.org/wordprocessingml/2006/main" xmlns:w14="http://schemas.microsoft.com/office/word/2010/wordml" xmlns:w15="http://schemas.microsoft.com/office/word/2012/wordml" xmlns:wpg="http://schemas.microsoft.com/office/word/2010/wordprocessingGroup" xmlns:wpi="http://schemas.microsoft.com/office/word/2010/wordprocessingInk" xmlns:wne="http://schemas.microsoft.com/office/word/2006/wordml" xmlns:wps="http://schemas.microsoft.com/office/word/2010/wordprocessingShape" mc:Ignorable="w14 w15 wp14">
+<w:ftr xmlns:ve="http://schemas.openxmlformats.org/markup-compatibility/2006" xmlns:o="urn:schemas-microsoft-com:office:office" xmlns:r="http://schemas.openxmlformats.org/officeDocument/2006/relationships" xmlns:m="http://schemas.openxmlformats.org/officeDocument/2006/math" xmlns:v="urn:schemas-microsoft-com:vml" xmlns:wp="http://schemas.openxmlformats.org/drawingml/2006/wordprocessingDrawing" xmlns:w10="urn:schemas-microsoft-com:office:word" xmlns:w="http://schemas.openxmlformats.org/wordprocessingml/2006/main" xmlns:wne="http://schemas.microsoft.com/office/word/2006/wordml">
   <w:p>
     <w:pPr>
       <w:pStyle w:val="Footer"/>
@@ -4601,7 +5407,7 @@
         <w:noProof/>
         <w:sz w:val="16"/>
       </w:rPr>
-      <w:t>2</w:t>
+      <w:t>7</w:t>
     </w:r>
     <w:r>
       <w:rPr>
@@ -4650,7 +5456,7 @@
         <w:noProof/>
         <w:sz w:val="16"/>
       </w:rPr>
-      <w:t>6</w:t>
+      <w:t>7</w:t>
     </w:r>
     <w:r>
       <w:rPr>
@@ -4665,8 +5471,8 @@
 </file>
 
 <file path=word/footnotes.xml><?xml version="1.0" encoding="utf-8"?>
-<w:footnotes xmlns:wpc="http://schemas.microsoft.com/office/word/2010/wordprocessingCanvas" xmlns:mc="http://schemas.openxmlformats.org/markup-compatibility/2006" xmlns:o="urn:schemas-microsoft-com:office:office" xmlns:r="http://schemas.openxmlformats.org/officeDocument/2006/relationships" xmlns:m="http://schemas.openxmlformats.org/officeDocument/2006/math" xmlns:v="urn:schemas-microsoft-com:vml" xmlns:wp14="http://schemas.microsoft.com/office/word/2010/wordprocessingDrawing" xmlns:wp="http://schemas.openxmlformats.org/drawingml/2006/wordprocessingDrawing" xmlns:w10="urn:schemas-microsoft-com:office:word" xmlns:w="http://schemas.openxmlformats.org/wordprocessingml/2006/main" xmlns:w14="http://schemas.microsoft.com/office/word/2010/wordml" xmlns:w15="http://schemas.microsoft.com/office/word/2012/wordml" xmlns:wpg="http://schemas.microsoft.com/office/word/2010/wordprocessingGroup" xmlns:wpi="http://schemas.microsoft.com/office/word/2010/wordprocessingInk" xmlns:wne="http://schemas.microsoft.com/office/word/2006/wordml" xmlns:wps="http://schemas.microsoft.com/office/word/2010/wordprocessingShape" mc:Ignorable="w14 w15 wp14">
-  <w:footnote w:type="separator" w:id="-1">
+<w:footnotes xmlns:ve="http://schemas.openxmlformats.org/markup-compatibility/2006" xmlns:o="urn:schemas-microsoft-com:office:office" xmlns:r="http://schemas.openxmlformats.org/officeDocument/2006/relationships" xmlns:m="http://schemas.openxmlformats.org/officeDocument/2006/math" xmlns:v="urn:schemas-microsoft-com:vml" xmlns:wp="http://schemas.openxmlformats.org/drawingml/2006/wordprocessingDrawing" xmlns:w10="urn:schemas-microsoft-com:office:word" xmlns:w="http://schemas.openxmlformats.org/wordprocessingml/2006/main" xmlns:wne="http://schemas.microsoft.com/office/word/2006/wordml">
+  <w:footnote w:type="separator" w:id="0">
     <w:p>
       <w:pPr>
         <w:spacing w:after="0" w:line="240" w:lineRule="auto"/>
@@ -4676,7 +5482,7 @@
       </w:r>
     </w:p>
   </w:footnote>
-  <w:footnote w:type="continuationSeparator" w:id="0">
+  <w:footnote w:type="continuationSeparator" w:id="1">
     <w:p>
       <w:pPr>
         <w:spacing w:after="0" w:line="240" w:lineRule="auto"/>
@@ -4690,7 +5496,7 @@
 </file>
 
 <file path=word/header1.xml><?xml version="1.0" encoding="utf-8"?>
-<w:hdr xmlns:wpc="http://schemas.microsoft.com/office/word/2010/wordprocessingCanvas" xmlns:mc="http://schemas.openxmlformats.org/markup-compatibility/2006" xmlns:o="urn:schemas-microsoft-com:office:office" xmlns:r="http://schemas.openxmlformats.org/officeDocument/2006/relationships" xmlns:m="http://schemas.openxmlformats.org/officeDocument/2006/math" xmlns:v="urn:schemas-microsoft-com:vml" xmlns:wp14="http://schemas.microsoft.com/office/word/2010/wordprocessingDrawing" xmlns:wp="http://schemas.openxmlformats.org/drawingml/2006/wordprocessingDrawing" xmlns:w10="urn:schemas-microsoft-com:office:word" xmlns:w="http://schemas.openxmlformats.org/wordprocessingml/2006/main" xmlns:w14="http://schemas.microsoft.com/office/word/2010/wordml" xmlns:w15="http://schemas.microsoft.com/office/word/2012/wordml" xmlns:wpg="http://schemas.microsoft.com/office/word/2010/wordprocessingGroup" xmlns:wpi="http://schemas.microsoft.com/office/word/2010/wordprocessingInk" xmlns:wne="http://schemas.microsoft.com/office/word/2006/wordml" xmlns:wps="http://schemas.microsoft.com/office/word/2010/wordprocessingShape" mc:Ignorable="w14 w15 wp14">
+<w:hdr xmlns:ve="http://schemas.openxmlformats.org/markup-compatibility/2006" xmlns:o="urn:schemas-microsoft-com:office:office" xmlns:r="http://schemas.openxmlformats.org/officeDocument/2006/relationships" xmlns:m="http://schemas.openxmlformats.org/officeDocument/2006/math" xmlns:v="urn:schemas-microsoft-com:vml" xmlns:wp="http://schemas.openxmlformats.org/drawingml/2006/wordprocessingDrawing" xmlns:w10="urn:schemas-microsoft-com:office:word" xmlns:w="http://schemas.openxmlformats.org/wordprocessingml/2006/main" xmlns:wne="http://schemas.microsoft.com/office/word/2006/wordml">
   <w:p>
     <w:pPr>
       <w:pStyle w:val="Header"/>
@@ -4708,7 +5514,7 @@
 </file>
 
 <file path=word/header2.xml><?xml version="1.0" encoding="utf-8"?>
-<w:hdr xmlns:wpc="http://schemas.microsoft.com/office/word/2010/wordprocessingCanvas" xmlns:mc="http://schemas.openxmlformats.org/markup-compatibility/2006" xmlns:o="urn:schemas-microsoft-com:office:office" xmlns:r="http://schemas.openxmlformats.org/officeDocument/2006/relationships" xmlns:m="http://schemas.openxmlformats.org/officeDocument/2006/math" xmlns:v="urn:schemas-microsoft-com:vml" xmlns:wp14="http://schemas.microsoft.com/office/word/2010/wordprocessingDrawing" xmlns:wp="http://schemas.openxmlformats.org/drawingml/2006/wordprocessingDrawing" xmlns:w10="urn:schemas-microsoft-com:office:word" xmlns:w="http://schemas.openxmlformats.org/wordprocessingml/2006/main" xmlns:w14="http://schemas.microsoft.com/office/word/2010/wordml" xmlns:w15="http://schemas.microsoft.com/office/word/2012/wordml" xmlns:wpg="http://schemas.microsoft.com/office/word/2010/wordprocessingGroup" xmlns:wpi="http://schemas.microsoft.com/office/word/2010/wordprocessingInk" xmlns:wne="http://schemas.microsoft.com/office/word/2006/wordml" xmlns:wps="http://schemas.microsoft.com/office/word/2010/wordprocessingShape" mc:Ignorable="w14 w15 wp14">
+<w:hdr xmlns:ve="http://schemas.openxmlformats.org/markup-compatibility/2006" xmlns:o="urn:schemas-microsoft-com:office:office" xmlns:r="http://schemas.openxmlformats.org/officeDocument/2006/relationships" xmlns:m="http://schemas.openxmlformats.org/officeDocument/2006/math" xmlns:v="urn:schemas-microsoft-com:vml" xmlns:wp="http://schemas.openxmlformats.org/drawingml/2006/wordprocessingDrawing" xmlns:w10="urn:schemas-microsoft-com:office:word" xmlns:w="http://schemas.openxmlformats.org/wordprocessingml/2006/main" xmlns:wne="http://schemas.microsoft.com/office/word/2006/wordml">
   <w:p>
     <w:pPr>
       <w:pStyle w:val="Header"/>
@@ -4726,22 +5532,14 @@
       </w:rPr>
     </w:pPr>
     <w:r>
-      <w:t>Ankh-</w:t>
-    </w:r>
-    <w:proofErr w:type="spellStart"/>
-    <w:r>
-      <w:t>Morpork</w:t>
-    </w:r>
-    <w:proofErr w:type="spellEnd"/>
-    <w:r>
-      <w:t xml:space="preserve">     </w:t>
+      <w:t>Ankh-Morpork</w:t>
     </w:r>
   </w:p>
 </w:hdr>
 </file>
 
 <file path=word/numbering.xml><?xml version="1.0" encoding="utf-8"?>
-<w:numbering xmlns:wpc="http://schemas.microsoft.com/office/word/2010/wordprocessingCanvas" xmlns:mc="http://schemas.openxmlformats.org/markup-compatibility/2006" xmlns:o="urn:schemas-microsoft-com:office:office" xmlns:r="http://schemas.openxmlformats.org/officeDocument/2006/relationships" xmlns:m="http://schemas.openxmlformats.org/officeDocument/2006/math" xmlns:v="urn:schemas-microsoft-com:vml" xmlns:wp14="http://schemas.microsoft.com/office/word/2010/wordprocessingDrawing" xmlns:wp="http://schemas.openxmlformats.org/drawingml/2006/wordprocessingDrawing" xmlns:w10="urn:schemas-microsoft-com:office:word" xmlns:w="http://schemas.openxmlformats.org/wordprocessingml/2006/main" xmlns:w14="http://schemas.microsoft.com/office/word/2010/wordml" xmlns:w15="http://schemas.microsoft.com/office/word/2012/wordml" xmlns:wpg="http://schemas.microsoft.com/office/word/2010/wordprocessingGroup" xmlns:wpi="http://schemas.microsoft.com/office/word/2010/wordprocessingInk" xmlns:wne="http://schemas.microsoft.com/office/word/2006/wordml" xmlns:wps="http://schemas.microsoft.com/office/word/2010/wordprocessingShape" mc:Ignorable="w14 w15 wp14">
+<w:numbering xmlns:ve="http://schemas.openxmlformats.org/markup-compatibility/2006" xmlns:o="urn:schemas-microsoft-com:office:office" xmlns:r="http://schemas.openxmlformats.org/officeDocument/2006/relationships" xmlns:m="http://schemas.openxmlformats.org/officeDocument/2006/math" xmlns:v="urn:schemas-microsoft-com:vml" xmlns:wp="http://schemas.openxmlformats.org/drawingml/2006/wordprocessingDrawing" xmlns:w10="urn:schemas-microsoft-com:office:word" xmlns:w="http://schemas.openxmlformats.org/wordprocessingml/2006/main" xmlns:wne="http://schemas.microsoft.com/office/word/2006/wordml">
   <w:abstractNum w:abstractNumId="0">
     <w:nsid w:val="0E2A1683"/>
     <w:multiLevelType w:val="hybridMultilevel"/>
@@ -6318,7 +7116,7 @@
 </file>
 
 <file path=word/styles.xml><?xml version="1.0" encoding="utf-8"?>
-<w:styles xmlns:mc="http://schemas.openxmlformats.org/markup-compatibility/2006" xmlns:r="http://schemas.openxmlformats.org/officeDocument/2006/relationships" xmlns:w="http://schemas.openxmlformats.org/wordprocessingml/2006/main" xmlns:w14="http://schemas.microsoft.com/office/word/2010/wordml" xmlns:w15="http://schemas.microsoft.com/office/word/2012/wordml" mc:Ignorable="w14 w15">
+<w:styles xmlns:r="http://schemas.openxmlformats.org/officeDocument/2006/relationships" xmlns:w="http://schemas.openxmlformats.org/wordprocessingml/2006/main">
   <w:docDefaults>
     <w:rPrDefault>
       <w:rPr>
@@ -6334,378 +7132,149 @@
       </w:pPr>
     </w:pPrDefault>
   </w:docDefaults>
-  <w:latentStyles w:defLockedState="0" w:defUIPriority="99" w:defSemiHidden="0" w:defUnhideWhenUsed="0" w:defQFormat="0" w:count="371">
-    <w:lsdException w:name="Normal" w:uiPriority="0" w:qFormat="1"/>
-    <w:lsdException w:name="heading 1" w:uiPriority="0" w:qFormat="1"/>
-    <w:lsdException w:name="heading 2" w:semiHidden="1" w:uiPriority="0" w:unhideWhenUsed="1" w:qFormat="1"/>
-    <w:lsdException w:name="heading 3" w:semiHidden="1" w:uiPriority="0" w:unhideWhenUsed="1" w:qFormat="1"/>
-    <w:lsdException w:name="heading 4" w:semiHidden="1" w:uiPriority="0" w:unhideWhenUsed="1" w:qFormat="1"/>
-    <w:lsdException w:name="heading 5" w:semiHidden="1" w:uiPriority="0" w:unhideWhenUsed="1" w:qFormat="1"/>
-    <w:lsdException w:name="heading 6" w:semiHidden="1" w:uiPriority="9" w:unhideWhenUsed="1" w:qFormat="1"/>
-    <w:lsdException w:name="heading 7" w:semiHidden="1" w:uiPriority="0" w:unhideWhenUsed="1" w:qFormat="1"/>
-    <w:lsdException w:name="heading 8" w:semiHidden="1" w:uiPriority="0" w:unhideWhenUsed="1" w:qFormat="1"/>
-    <w:lsdException w:name="heading 9" w:semiHidden="1" w:uiPriority="9" w:unhideWhenUsed="1" w:qFormat="1"/>
-    <w:lsdException w:name="index 1" w:semiHidden="1" w:unhideWhenUsed="1"/>
-    <w:lsdException w:name="index 2" w:semiHidden="1" w:unhideWhenUsed="1"/>
-    <w:lsdException w:name="index 3" w:semiHidden="1" w:unhideWhenUsed="1"/>
-    <w:lsdException w:name="index 4" w:semiHidden="1" w:unhideWhenUsed="1"/>
-    <w:lsdException w:name="index 5" w:semiHidden="1" w:unhideWhenUsed="1"/>
-    <w:lsdException w:name="index 6" w:semiHidden="1" w:unhideWhenUsed="1"/>
-    <w:lsdException w:name="index 7" w:semiHidden="1" w:unhideWhenUsed="1"/>
-    <w:lsdException w:name="index 8" w:semiHidden="1" w:unhideWhenUsed="1"/>
-    <w:lsdException w:name="index 9" w:semiHidden="1" w:unhideWhenUsed="1"/>
-    <w:lsdException w:name="toc 1" w:semiHidden="1" w:uiPriority="39" w:unhideWhenUsed="1"/>
-    <w:lsdException w:name="toc 2" w:semiHidden="1" w:uiPriority="39" w:unhideWhenUsed="1"/>
-    <w:lsdException w:name="toc 3" w:semiHidden="1" w:uiPriority="39" w:unhideWhenUsed="1"/>
-    <w:lsdException w:name="toc 4" w:semiHidden="1" w:uiPriority="39" w:unhideWhenUsed="1"/>
-    <w:lsdException w:name="toc 5" w:semiHidden="1" w:uiPriority="39" w:unhideWhenUsed="1"/>
-    <w:lsdException w:name="toc 6" w:semiHidden="1" w:uiPriority="39" w:unhideWhenUsed="1"/>
-    <w:lsdException w:name="toc 7" w:semiHidden="1" w:uiPriority="0" w:unhideWhenUsed="1"/>
-    <w:lsdException w:name="toc 8" w:semiHidden="1" w:uiPriority="39" w:unhideWhenUsed="1"/>
-    <w:lsdException w:name="toc 9" w:semiHidden="1" w:uiPriority="39" w:unhideWhenUsed="1"/>
-    <w:lsdException w:name="Normal Indent" w:semiHidden="1" w:unhideWhenUsed="1"/>
-    <w:lsdException w:name="footnote text" w:semiHidden="1" w:unhideWhenUsed="1"/>
-    <w:lsdException w:name="annotation text" w:semiHidden="1" w:unhideWhenUsed="1"/>
-    <w:lsdException w:name="header" w:semiHidden="1" w:uiPriority="0" w:unhideWhenUsed="1"/>
-    <w:lsdException w:name="footer" w:semiHidden="1" w:uiPriority="0" w:unhideWhenUsed="1"/>
-    <w:lsdException w:name="index heading" w:semiHidden="1" w:unhideWhenUsed="1"/>
-    <w:lsdException w:name="caption" w:semiHidden="1" w:uiPriority="35" w:unhideWhenUsed="1" w:qFormat="1"/>
-    <w:lsdException w:name="table of figures" w:semiHidden="1" w:unhideWhenUsed="1"/>
-    <w:lsdException w:name="envelope address" w:semiHidden="1" w:unhideWhenUsed="1"/>
-    <w:lsdException w:name="envelope return" w:semiHidden="1" w:unhideWhenUsed="1"/>
-    <w:lsdException w:name="footnote reference" w:semiHidden="1" w:unhideWhenUsed="1"/>
-    <w:lsdException w:name="annotation reference" w:semiHidden="1" w:unhideWhenUsed="1"/>
-    <w:lsdException w:name="line number" w:semiHidden="1" w:unhideWhenUsed="1"/>
-    <w:lsdException w:name="page number" w:semiHidden="1" w:unhideWhenUsed="1"/>
-    <w:lsdException w:name="endnote reference" w:semiHidden="1" w:unhideWhenUsed="1"/>
-    <w:lsdException w:name="endnote text" w:semiHidden="1" w:unhideWhenUsed="1"/>
-    <w:lsdException w:name="table of authorities" w:semiHidden="1" w:unhideWhenUsed="1"/>
-    <w:lsdException w:name="macro" w:semiHidden="1" w:unhideWhenUsed="1"/>
-    <w:lsdException w:name="toa heading" w:semiHidden="1" w:unhideWhenUsed="1"/>
-    <w:lsdException w:name="List" w:semiHidden="1" w:unhideWhenUsed="1"/>
-    <w:lsdException w:name="List Bullet" w:semiHidden="1" w:unhideWhenUsed="1"/>
-    <w:lsdException w:name="List Number" w:semiHidden="1" w:unhideWhenUsed="1"/>
-    <w:lsdException w:name="List 2" w:semiHidden="1" w:unhideWhenUsed="1"/>
-    <w:lsdException w:name="List 3" w:semiHidden="1" w:unhideWhenUsed="1"/>
-    <w:lsdException w:name="List 4" w:semiHidden="1" w:unhideWhenUsed="1"/>
-    <w:lsdException w:name="List 5" w:semiHidden="1" w:unhideWhenUsed="1"/>
-    <w:lsdException w:name="List Bullet 2" w:semiHidden="1" w:unhideWhenUsed="1"/>
-    <w:lsdException w:name="List Bullet 3" w:semiHidden="1" w:unhideWhenUsed="1"/>
-    <w:lsdException w:name="List Bullet 4" w:semiHidden="1" w:unhideWhenUsed="1"/>
-    <w:lsdException w:name="List Bullet 5" w:semiHidden="1" w:unhideWhenUsed="1"/>
-    <w:lsdException w:name="List Number 2" w:semiHidden="1" w:unhideWhenUsed="1"/>
-    <w:lsdException w:name="List Number 3" w:semiHidden="1" w:unhideWhenUsed="1"/>
-    <w:lsdException w:name="List Number 4" w:semiHidden="1" w:unhideWhenUsed="1"/>
-    <w:lsdException w:name="List Number 5" w:semiHidden="1" w:unhideWhenUsed="1"/>
-    <w:lsdException w:name="Title" w:uiPriority="10" w:qFormat="1"/>
-    <w:lsdException w:name="Closing" w:semiHidden="1" w:unhideWhenUsed="1"/>
-    <w:lsdException w:name="Signature" w:semiHidden="1" w:unhideWhenUsed="1"/>
-    <w:lsdException w:name="Default Paragraph Font" w:semiHidden="1" w:uiPriority="1" w:unhideWhenUsed="1"/>
-    <w:lsdException w:name="Body Text" w:semiHidden="1" w:uiPriority="0" w:unhideWhenUsed="1"/>
-    <w:lsdException w:name="Body Text Indent" w:semiHidden="1" w:uiPriority="0" w:unhideWhenUsed="1"/>
-    <w:lsdException w:name="List Continue" w:semiHidden="1" w:unhideWhenUsed="1"/>
-    <w:lsdException w:name="List Continue 2" w:semiHidden="1" w:unhideWhenUsed="1"/>
-    <w:lsdException w:name="List Continue 3" w:semiHidden="1" w:unhideWhenUsed="1"/>
-    <w:lsdException w:name="List Continue 4" w:semiHidden="1" w:unhideWhenUsed="1"/>
-    <w:lsdException w:name="List Continue 5" w:semiHidden="1" w:unhideWhenUsed="1"/>
-    <w:lsdException w:name="Message Header" w:semiHidden="1" w:unhideWhenUsed="1"/>
-    <w:lsdException w:name="Subtitle" w:uiPriority="11" w:qFormat="1"/>
-    <w:lsdException w:name="Salutation" w:semiHidden="1" w:unhideWhenUsed="1"/>
-    <w:lsdException w:name="Date" w:semiHidden="1" w:unhideWhenUsed="1"/>
-    <w:lsdException w:name="Body Text First Indent" w:semiHidden="1" w:unhideWhenUsed="1"/>
-    <w:lsdException w:name="Body Text First Indent 2" w:semiHidden="1" w:unhideWhenUsed="1"/>
-    <w:lsdException w:name="Note Heading" w:semiHidden="1" w:unhideWhenUsed="1"/>
-    <w:lsdException w:name="Body Text 2" w:semiHidden="1" w:unhideWhenUsed="1"/>
-    <w:lsdException w:name="Body Text 3" w:semiHidden="1" w:unhideWhenUsed="1"/>
-    <w:lsdException w:name="Body Text Indent 2" w:semiHidden="1" w:unhideWhenUsed="1"/>
-    <w:lsdException w:name="Body Text Indent 3" w:semiHidden="1" w:unhideWhenUsed="1"/>
-    <w:lsdException w:name="Block Text" w:semiHidden="1" w:unhideWhenUsed="1"/>
-    <w:lsdException w:name="Hyperlink" w:semiHidden="1" w:uiPriority="0" w:unhideWhenUsed="1"/>
-    <w:lsdException w:name="FollowedHyperlink" w:semiHidden="1" w:unhideWhenUsed="1"/>
-    <w:lsdException w:name="Strong" w:uiPriority="0" w:qFormat="1"/>
-    <w:lsdException w:name="Emphasis" w:uiPriority="20" w:qFormat="1"/>
-    <w:lsdException w:name="Document Map" w:semiHidden="1" w:unhideWhenUsed="1"/>
-    <w:lsdException w:name="Plain Text" w:semiHidden="1" w:unhideWhenUsed="1"/>
-    <w:lsdException w:name="E-mail Signature" w:semiHidden="1" w:unhideWhenUsed="1"/>
-    <w:lsdException w:name="HTML Top of Form" w:semiHidden="1" w:unhideWhenUsed="1"/>
-    <w:lsdException w:name="HTML Bottom of Form" w:semiHidden="1" w:unhideWhenUsed="1"/>
-    <w:lsdException w:name="Normal (Web)" w:semiHidden="1" w:unhideWhenUsed="1"/>
-    <w:lsdException w:name="HTML Acronym" w:semiHidden="1" w:unhideWhenUsed="1"/>
-    <w:lsdException w:name="HTML Address" w:semiHidden="1" w:unhideWhenUsed="1"/>
-    <w:lsdException w:name="HTML Cite" w:semiHidden="1" w:unhideWhenUsed="1"/>
-    <w:lsdException w:name="HTML Code" w:semiHidden="1" w:unhideWhenUsed="1"/>
-    <w:lsdException w:name="HTML Definition" w:semiHidden="1" w:unhideWhenUsed="1"/>
-    <w:lsdException w:name="HTML Keyboard" w:semiHidden="1" w:unhideWhenUsed="1"/>
-    <w:lsdException w:name="HTML Preformatted" w:semiHidden="1" w:unhideWhenUsed="1"/>
-    <w:lsdException w:name="HTML Sample" w:semiHidden="1" w:unhideWhenUsed="1"/>
-    <w:lsdException w:name="HTML Typewriter" w:semiHidden="1" w:unhideWhenUsed="1"/>
-    <w:lsdException w:name="HTML Variable" w:semiHidden="1" w:unhideWhenUsed="1"/>
-    <w:lsdException w:name="Normal Table" w:semiHidden="1" w:unhideWhenUsed="1"/>
-    <w:lsdException w:name="annotation subject" w:semiHidden="1" w:unhideWhenUsed="1"/>
-    <w:lsdException w:name="No List" w:semiHidden="1" w:unhideWhenUsed="1"/>
-    <w:lsdException w:name="Outline List 1" w:semiHidden="1" w:unhideWhenUsed="1"/>
-    <w:lsdException w:name="Outline List 2" w:semiHidden="1" w:unhideWhenUsed="1"/>
-    <w:lsdException w:name="Outline List 3" w:semiHidden="1" w:unhideWhenUsed="1"/>
-    <w:lsdException w:name="Table Simple 1" w:semiHidden="1" w:unhideWhenUsed="1"/>
-    <w:lsdException w:name="Table Simple 2" w:semiHidden="1" w:unhideWhenUsed="1"/>
-    <w:lsdException w:name="Table Simple 3" w:semiHidden="1" w:unhideWhenUsed="1"/>
-    <w:lsdException w:name="Table Classic 1" w:semiHidden="1" w:unhideWhenUsed="1"/>
-    <w:lsdException w:name="Table Classic 2" w:semiHidden="1" w:unhideWhenUsed="1"/>
-    <w:lsdException w:name="Table Classic 3" w:semiHidden="1" w:unhideWhenUsed="1"/>
-    <w:lsdException w:name="Table Classic 4" w:semiHidden="1" w:unhideWhenUsed="1"/>
-    <w:lsdException w:name="Table Colorful 1" w:semiHidden="1" w:unhideWhenUsed="1"/>
-    <w:lsdException w:name="Table Colorful 2" w:semiHidden="1" w:unhideWhenUsed="1"/>
-    <w:lsdException w:name="Table Colorful 3" w:semiHidden="1" w:unhideWhenUsed="1"/>
-    <w:lsdException w:name="Table Columns 1" w:semiHidden="1" w:unhideWhenUsed="1"/>
-    <w:lsdException w:name="Table Columns 2" w:semiHidden="1" w:unhideWhenUsed="1"/>
-    <w:lsdException w:name="Table Columns 3" w:semiHidden="1" w:unhideWhenUsed="1"/>
-    <w:lsdException w:name="Table Columns 4" w:semiHidden="1" w:unhideWhenUsed="1"/>
-    <w:lsdException w:name="Table Columns 5" w:semiHidden="1" w:unhideWhenUsed="1"/>
-    <w:lsdException w:name="Table Grid 1" w:semiHidden="1" w:unhideWhenUsed="1"/>
-    <w:lsdException w:name="Table Grid 2" w:semiHidden="1" w:unhideWhenUsed="1"/>
-    <w:lsdException w:name="Table Grid 3" w:semiHidden="1" w:unhideWhenUsed="1"/>
-    <w:lsdException w:name="Table Grid 4" w:semiHidden="1" w:unhideWhenUsed="1"/>
-    <w:lsdException w:name="Table Grid 5" w:semiHidden="1" w:unhideWhenUsed="1"/>
-    <w:lsdException w:name="Table Grid 6" w:semiHidden="1" w:unhideWhenUsed="1"/>
-    <w:lsdException w:name="Table Grid 7" w:semiHidden="1" w:unhideWhenUsed="1"/>
-    <w:lsdException w:name="Table Grid 8" w:semiHidden="1" w:unhideWhenUsed="1"/>
-    <w:lsdException w:name="Table List 1" w:semiHidden="1" w:unhideWhenUsed="1"/>
-    <w:lsdException w:name="Table List 2" w:semiHidden="1" w:unhideWhenUsed="1"/>
-    <w:lsdException w:name="Table List 3" w:semiHidden="1" w:unhideWhenUsed="1"/>
-    <w:lsdException w:name="Table List 4" w:semiHidden="1" w:unhideWhenUsed="1"/>
-    <w:lsdException w:name="Table List 5" w:semiHidden="1" w:unhideWhenUsed="1"/>
-    <w:lsdException w:name="Table List 6" w:semiHidden="1" w:unhideWhenUsed="1"/>
-    <w:lsdException w:name="Table List 7" w:semiHidden="1" w:unhideWhenUsed="1"/>
-    <w:lsdException w:name="Table List 8" w:semiHidden="1" w:unhideWhenUsed="1"/>
-    <w:lsdException w:name="Table 3D effects 1" w:semiHidden="1" w:unhideWhenUsed="1"/>
-    <w:lsdException w:name="Table 3D effects 2" w:semiHidden="1" w:unhideWhenUsed="1"/>
-    <w:lsdException w:name="Table 3D effects 3" w:semiHidden="1" w:unhideWhenUsed="1"/>
-    <w:lsdException w:name="Table Contemporary" w:semiHidden="1" w:unhideWhenUsed="1"/>
-    <w:lsdException w:name="Table Elegant" w:semiHidden="1" w:unhideWhenUsed="1"/>
-    <w:lsdException w:name="Table Professional" w:semiHidden="1" w:unhideWhenUsed="1"/>
-    <w:lsdException w:name="Table Subtle 1" w:semiHidden="1" w:unhideWhenUsed="1"/>
-    <w:lsdException w:name="Table Subtle 2" w:semiHidden="1" w:unhideWhenUsed="1"/>
-    <w:lsdException w:name="Table Web 1" w:semiHidden="1" w:unhideWhenUsed="1"/>
-    <w:lsdException w:name="Table Web 2" w:semiHidden="1" w:unhideWhenUsed="1"/>
-    <w:lsdException w:name="Table Web 3" w:semiHidden="1" w:unhideWhenUsed="1"/>
-    <w:lsdException w:name="Balloon Text" w:semiHidden="1" w:unhideWhenUsed="1"/>
-    <w:lsdException w:name="Table Grid" w:uiPriority="59"/>
-    <w:lsdException w:name="Table Theme" w:semiHidden="1" w:unhideWhenUsed="1"/>
-    <w:lsdException w:name="Placeholder Text" w:semiHidden="1"/>
-    <w:lsdException w:name="No Spacing" w:uiPriority="1" w:qFormat="1"/>
-    <w:lsdException w:name="Light Shading" w:uiPriority="60"/>
-    <w:lsdException w:name="Light List" w:uiPriority="61"/>
-    <w:lsdException w:name="Light Grid" w:uiPriority="62"/>
-    <w:lsdException w:name="Medium Shading 1" w:uiPriority="63"/>
-    <w:lsdException w:name="Medium Shading 2" w:uiPriority="64"/>
-    <w:lsdException w:name="Medium List 1" w:uiPriority="65"/>
-    <w:lsdException w:name="Medium List 2" w:uiPriority="66"/>
-    <w:lsdException w:name="Medium Grid 1" w:uiPriority="67"/>
-    <w:lsdException w:name="Medium Grid 2" w:uiPriority="68"/>
-    <w:lsdException w:name="Medium Grid 3" w:uiPriority="69"/>
-    <w:lsdException w:name="Dark List" w:uiPriority="70"/>
-    <w:lsdException w:name="Colorful Shading" w:uiPriority="71"/>
-    <w:lsdException w:name="Colorful List" w:uiPriority="72"/>
-    <w:lsdException w:name="Colorful Grid" w:uiPriority="73"/>
-    <w:lsdException w:name="Light Shading Accent 1" w:uiPriority="60"/>
-    <w:lsdException w:name="Light List Accent 1" w:uiPriority="61"/>
-    <w:lsdException w:name="Light Grid Accent 1" w:uiPriority="62"/>
-    <w:lsdException w:name="Medium Shading 1 Accent 1" w:uiPriority="63"/>
-    <w:lsdException w:name="Medium Shading 2 Accent 1" w:uiPriority="64"/>
-    <w:lsdException w:name="Medium List 1 Accent 1" w:uiPriority="65"/>
-    <w:lsdException w:name="Revision" w:semiHidden="1"/>
-    <w:lsdException w:name="List Paragraph" w:uiPriority="34" w:qFormat="1"/>
-    <w:lsdException w:name="Quote" w:uiPriority="29" w:qFormat="1"/>
-    <w:lsdException w:name="Intense Quote" w:uiPriority="30" w:qFormat="1"/>
-    <w:lsdException w:name="Medium List 2 Accent 1" w:uiPriority="66"/>
-    <w:lsdException w:name="Medium Grid 1 Accent 1" w:uiPriority="67"/>
-    <w:lsdException w:name="Medium Grid 2 Accent 1" w:uiPriority="68"/>
-    <w:lsdException w:name="Medium Grid 3 Accent 1" w:uiPriority="69"/>
-    <w:lsdException w:name="Dark List Accent 1" w:uiPriority="70"/>
-    <w:lsdException w:name="Colorful Shading Accent 1" w:uiPriority="71"/>
-    <w:lsdException w:name="Colorful List Accent 1" w:uiPriority="72"/>
-    <w:lsdException w:name="Colorful Grid Accent 1" w:uiPriority="73"/>
-    <w:lsdException w:name="Light Shading Accent 2" w:uiPriority="60"/>
-    <w:lsdException w:name="Light List Accent 2" w:uiPriority="61"/>
-    <w:lsdException w:name="Light Grid Accent 2" w:uiPriority="62"/>
-    <w:lsdException w:name="Medium Shading 1 Accent 2" w:uiPriority="63"/>
-    <w:lsdException w:name="Medium Shading 2 Accent 2" w:uiPriority="64"/>
-    <w:lsdException w:name="Medium List 1 Accent 2" w:uiPriority="65"/>
-    <w:lsdException w:name="Medium List 2 Accent 2" w:uiPriority="66"/>
-    <w:lsdException w:name="Medium Grid 1 Accent 2" w:uiPriority="67"/>
-    <w:lsdException w:name="Medium Grid 2 Accent 2" w:uiPriority="68"/>
-    <w:lsdException w:name="Medium Grid 3 Accent 2" w:uiPriority="69"/>
-    <w:lsdException w:name="Dark List Accent 2" w:uiPriority="70"/>
-    <w:lsdException w:name="Colorful Shading Accent 2" w:uiPriority="71"/>
-    <w:lsdException w:name="Colorful List Accent 2" w:uiPriority="72"/>
-    <w:lsdException w:name="Colorful Grid Accent 2" w:uiPriority="73"/>
-    <w:lsdException w:name="Light Shading Accent 3" w:uiPriority="60"/>
-    <w:lsdException w:name="Light List Accent 3" w:uiPriority="61"/>
-    <w:lsdException w:name="Light Grid Accent 3" w:uiPriority="62"/>
-    <w:lsdException w:name="Medium Shading 1 Accent 3" w:uiPriority="63"/>
-    <w:lsdException w:name="Medium Shading 2 Accent 3" w:uiPriority="64"/>
-    <w:lsdException w:name="Medium List 1 Accent 3" w:uiPriority="65"/>
-    <w:lsdException w:name="Medium List 2 Accent 3" w:uiPriority="66"/>
-    <w:lsdException w:name="Medium Grid 1 Accent 3" w:uiPriority="67"/>
-    <w:lsdException w:name="Medium Grid 2 Accent 3" w:uiPriority="68"/>
-    <w:lsdException w:name="Medium Grid 3 Accent 3" w:uiPriority="69"/>
-    <w:lsdException w:name="Dark List Accent 3" w:uiPriority="70"/>
-    <w:lsdException w:name="Colorful Shading Accent 3" w:uiPriority="71"/>
-    <w:lsdException w:name="Colorful List Accent 3" w:uiPriority="72"/>
-    <w:lsdException w:name="Colorful Grid Accent 3" w:uiPriority="73"/>
-    <w:lsdException w:name="Light Shading Accent 4" w:uiPriority="60"/>
-    <w:lsdException w:name="Light List Accent 4" w:uiPriority="61"/>
-    <w:lsdException w:name="Light Grid Accent 4" w:uiPriority="62"/>
-    <w:lsdException w:name="Medium Shading 1 Accent 4" w:uiPriority="63"/>
-    <w:lsdException w:name="Medium Shading 2 Accent 4" w:uiPriority="64"/>
-    <w:lsdException w:name="Medium List 1 Accent 4" w:uiPriority="65"/>
-    <w:lsdException w:name="Medium List 2 Accent 4" w:uiPriority="66"/>
-    <w:lsdException w:name="Medium Grid 1 Accent 4" w:uiPriority="67"/>
-    <w:lsdException w:name="Medium Grid 2 Accent 4" w:uiPriority="68"/>
-    <w:lsdException w:name="Medium Grid 3 Accent 4" w:uiPriority="69"/>
-    <w:lsdException w:name="Dark List Accent 4" w:uiPriority="70"/>
-    <w:lsdException w:name="Colorful Shading Accent 4" w:uiPriority="71"/>
-    <w:lsdException w:name="Colorful List Accent 4" w:uiPriority="72"/>
-    <w:lsdException w:name="Colorful Grid Accent 4" w:uiPriority="73"/>
-    <w:lsdException w:name="Light Shading Accent 5" w:uiPriority="60"/>
-    <w:lsdException w:name="Light List Accent 5" w:uiPriority="61"/>
-    <w:lsdException w:name="Light Grid Accent 5" w:uiPriority="62"/>
-    <w:lsdException w:name="Medium Shading 1 Accent 5" w:uiPriority="63"/>
-    <w:lsdException w:name="Medium Shading 2 Accent 5" w:uiPriority="64"/>
-    <w:lsdException w:name="Medium List 1 Accent 5" w:uiPriority="65"/>
-    <w:lsdException w:name="Medium List 2 Accent 5" w:uiPriority="66"/>
-    <w:lsdException w:name="Medium Grid 1 Accent 5" w:uiPriority="67"/>
-    <w:lsdException w:name="Medium Grid 2 Accent 5" w:uiPriority="68"/>
-    <w:lsdException w:name="Medium Grid 3 Accent 5" w:uiPriority="69"/>
-    <w:lsdException w:name="Dark List Accent 5" w:uiPriority="70"/>
-    <w:lsdException w:name="Colorful Shading Accent 5" w:uiPriority="71"/>
-    <w:lsdException w:name="Colorful List Accent 5" w:uiPriority="72"/>
-    <w:lsdException w:name="Colorful Grid Accent 5" w:uiPriority="73"/>
-    <w:lsdException w:name="Light Shading Accent 6" w:uiPriority="60"/>
-    <w:lsdException w:name="Light List Accent 6" w:uiPriority="61"/>
-    <w:lsdException w:name="Light Grid Accent 6" w:uiPriority="62"/>
-    <w:lsdException w:name="Medium Shading 1 Accent 6" w:uiPriority="63"/>
-    <w:lsdException w:name="Medium Shading 2 Accent 6" w:uiPriority="64"/>
-    <w:lsdException w:name="Medium List 1 Accent 6" w:uiPriority="65"/>
-    <w:lsdException w:name="Medium List 2 Accent 6" w:uiPriority="66"/>
-    <w:lsdException w:name="Medium Grid 1 Accent 6" w:uiPriority="67"/>
-    <w:lsdException w:name="Medium Grid 2 Accent 6" w:uiPriority="68"/>
-    <w:lsdException w:name="Medium Grid 3 Accent 6" w:uiPriority="69"/>
-    <w:lsdException w:name="Dark List Accent 6" w:uiPriority="70"/>
-    <w:lsdException w:name="Colorful Shading Accent 6" w:uiPriority="71"/>
-    <w:lsdException w:name="Colorful List Accent 6" w:uiPriority="72"/>
-    <w:lsdException w:name="Colorful Grid Accent 6" w:uiPriority="73"/>
-    <w:lsdException w:name="Subtle Emphasis" w:uiPriority="19" w:qFormat="1"/>
-    <w:lsdException w:name="Intense Emphasis" w:uiPriority="21" w:qFormat="1"/>
-    <w:lsdException w:name="Subtle Reference" w:uiPriority="31" w:qFormat="1"/>
-    <w:lsdException w:name="Intense Reference" w:uiPriority="32" w:qFormat="1"/>
-    <w:lsdException w:name="Book Title" w:uiPriority="33" w:qFormat="1"/>
-    <w:lsdException w:name="Bibliography" w:semiHidden="1" w:uiPriority="37" w:unhideWhenUsed="1"/>
-    <w:lsdException w:name="TOC Heading" w:semiHidden="1" w:uiPriority="39" w:unhideWhenUsed="1" w:qFormat="1"/>
-    <w:lsdException w:name="Plain Table 1" w:uiPriority="41"/>
-    <w:lsdException w:name="Plain Table 2" w:uiPriority="42"/>
-    <w:lsdException w:name="Plain Table 3" w:uiPriority="43"/>
-    <w:lsdException w:name="Plain Table 4" w:uiPriority="44"/>
-    <w:lsdException w:name="Plain Table 5" w:uiPriority="45"/>
-    <w:lsdException w:name="Grid Table Light" w:uiPriority="40"/>
-    <w:lsdException w:name="Grid Table 1 Light" w:uiPriority="46"/>
-    <w:lsdException w:name="Grid Table 2" w:uiPriority="47"/>
-    <w:lsdException w:name="Grid Table 3" w:uiPriority="48"/>
-    <w:lsdException w:name="Grid Table 4" w:uiPriority="49"/>
-    <w:lsdException w:name="Grid Table 5 Dark" w:uiPriority="50"/>
-    <w:lsdException w:name="Grid Table 6 Colorful" w:uiPriority="51"/>
-    <w:lsdException w:name="Grid Table 7 Colorful" w:uiPriority="52"/>
-    <w:lsdException w:name="Grid Table 1 Light Accent 1" w:uiPriority="46"/>
-    <w:lsdException w:name="Grid Table 2 Accent 1" w:uiPriority="47"/>
-    <w:lsdException w:name="Grid Table 3 Accent 1" w:uiPriority="48"/>
-    <w:lsdException w:name="Grid Table 4 Accent 1" w:uiPriority="49"/>
-    <w:lsdException w:name="Grid Table 5 Dark Accent 1" w:uiPriority="50"/>
-    <w:lsdException w:name="Grid Table 6 Colorful Accent 1" w:uiPriority="51"/>
-    <w:lsdException w:name="Grid Table 7 Colorful Accent 1" w:uiPriority="52"/>
-    <w:lsdException w:name="Grid Table 1 Light Accent 2" w:uiPriority="46"/>
-    <w:lsdException w:name="Grid Table 2 Accent 2" w:uiPriority="47"/>
-    <w:lsdException w:name="Grid Table 3 Accent 2" w:uiPriority="48"/>
-    <w:lsdException w:name="Grid Table 4 Accent 2" w:uiPriority="49"/>
-    <w:lsdException w:name="Grid Table 5 Dark Accent 2" w:uiPriority="50"/>
-    <w:lsdException w:name="Grid Table 6 Colorful Accent 2" w:uiPriority="51"/>
-    <w:lsdException w:name="Grid Table 7 Colorful Accent 2" w:uiPriority="52"/>
-    <w:lsdException w:name="Grid Table 1 Light Accent 3" w:uiPriority="46"/>
-    <w:lsdException w:name="Grid Table 2 Accent 3" w:uiPriority="47"/>
-    <w:lsdException w:name="Grid Table 3 Accent 3" w:uiPriority="48"/>
-    <w:lsdException w:name="Grid Table 4 Accent 3" w:uiPriority="49"/>
-    <w:lsdException w:name="Grid Table 5 Dark Accent 3" w:uiPriority="50"/>
-    <w:lsdException w:name="Grid Table 6 Colorful Accent 3" w:uiPriority="51"/>
-    <w:lsdException w:name="Grid Table 7 Colorful Accent 3" w:uiPriority="52"/>
-    <w:lsdException w:name="Grid Table 1 Light Accent 4" w:uiPriority="46"/>
-    <w:lsdException w:name="Grid Table 2 Accent 4" w:uiPriority="47"/>
-    <w:lsdException w:name="Grid Table 3 Accent 4" w:uiPriority="48"/>
-    <w:lsdException w:name="Grid Table 4 Accent 4" w:uiPriority="49"/>
-    <w:lsdException w:name="Grid Table 5 Dark Accent 4" w:uiPriority="50"/>
-    <w:lsdException w:name="Grid Table 6 Colorful Accent 4" w:uiPriority="51"/>
-    <w:lsdException w:name="Grid Table 7 Colorful Accent 4" w:uiPriority="52"/>
-    <w:lsdException w:name="Grid Table 1 Light Accent 5" w:uiPriority="46"/>
-    <w:lsdException w:name="Grid Table 2 Accent 5" w:uiPriority="47"/>
-    <w:lsdException w:name="Grid Table 3 Accent 5" w:uiPriority="48"/>
-    <w:lsdException w:name="Grid Table 4 Accent 5" w:uiPriority="49"/>
-    <w:lsdException w:name="Grid Table 5 Dark Accent 5" w:uiPriority="50"/>
-    <w:lsdException w:name="Grid Table 6 Colorful Accent 5" w:uiPriority="51"/>
-    <w:lsdException w:name="Grid Table 7 Colorful Accent 5" w:uiPriority="52"/>
-    <w:lsdException w:name="Grid Table 1 Light Accent 6" w:uiPriority="46"/>
-    <w:lsdException w:name="Grid Table 2 Accent 6" w:uiPriority="47"/>
-    <w:lsdException w:name="Grid Table 3 Accent 6" w:uiPriority="48"/>
-    <w:lsdException w:name="Grid Table 4 Accent 6" w:uiPriority="49"/>
-    <w:lsdException w:name="Grid Table 5 Dark Accent 6" w:uiPriority="50"/>
-    <w:lsdException w:name="Grid Table 6 Colorful Accent 6" w:uiPriority="51"/>
-    <w:lsdException w:name="Grid Table 7 Colorful Accent 6" w:uiPriority="52"/>
-    <w:lsdException w:name="List Table 1 Light" w:uiPriority="46"/>
-    <w:lsdException w:name="List Table 2" w:uiPriority="47"/>
-    <w:lsdException w:name="List Table 3" w:uiPriority="48"/>
-    <w:lsdException w:name="List Table 4" w:uiPriority="49"/>
-    <w:lsdException w:name="List Table 5 Dark" w:uiPriority="50"/>
-    <w:lsdException w:name="List Table 6 Colorful" w:uiPriority="51"/>
-    <w:lsdException w:name="List Table 7 Colorful" w:uiPriority="52"/>
-    <w:lsdException w:name="List Table 1 Light Accent 1" w:uiPriority="46"/>
-    <w:lsdException w:name="List Table 2 Accent 1" w:uiPriority="47"/>
-    <w:lsdException w:name="List Table 3 Accent 1" w:uiPriority="48"/>
-    <w:lsdException w:name="List Table 4 Accent 1" w:uiPriority="49"/>
-    <w:lsdException w:name="List Table 5 Dark Accent 1" w:uiPriority="50"/>
-    <w:lsdException w:name="List Table 6 Colorful Accent 1" w:uiPriority="51"/>
-    <w:lsdException w:name="List Table 7 Colorful Accent 1" w:uiPriority="52"/>
-    <w:lsdException w:name="List Table 1 Light Accent 2" w:uiPriority="46"/>
-    <w:lsdException w:name="List Table 2 Accent 2" w:uiPriority="47"/>
-    <w:lsdException w:name="List Table 3 Accent 2" w:uiPriority="48"/>
-    <w:lsdException w:name="List Table 4 Accent 2" w:uiPriority="49"/>
-    <w:lsdException w:name="List Table 5 Dark Accent 2" w:uiPriority="50"/>
-    <w:lsdException w:name="List Table 6 Colorful Accent 2" w:uiPriority="51"/>
-    <w:lsdException w:name="List Table 7 Colorful Accent 2" w:uiPriority="52"/>
-    <w:lsdException w:name="List Table 1 Light Accent 3" w:uiPriority="46"/>
-    <w:lsdException w:name="List Table 2 Accent 3" w:uiPriority="47"/>
-    <w:lsdException w:name="List Table 3 Accent 3" w:uiPriority="48"/>
-    <w:lsdException w:name="List Table 4 Accent 3" w:uiPriority="49"/>
-    <w:lsdException w:name="List Table 5 Dark Accent 3" w:uiPriority="50"/>
-    <w:lsdException w:name="List Table 6 Colorful Accent 3" w:uiPriority="51"/>
-    <w:lsdException w:name="List Table 7 Colorful Accent 3" w:uiPriority="52"/>
-    <w:lsdException w:name="List Table 1 Light Accent 4" w:uiPriority="46"/>
-    <w:lsdException w:name="List Table 2 Accent 4" w:uiPriority="47"/>
-    <w:lsdException w:name="List Table 3 Accent 4" w:uiPriority="48"/>
-    <w:lsdException w:name="List Table 4 Accent 4" w:uiPriority="49"/>
-    <w:lsdException w:name="List Table 5 Dark Accent 4" w:uiPriority="50"/>
-    <w:lsdException w:name="List Table 6 Colorful Accent 4" w:uiPriority="51"/>
-    <w:lsdException w:name="List Table 7 Colorful Accent 4" w:uiPriority="52"/>
-    <w:lsdException w:name="List Table 1 Light Accent 5" w:uiPriority="46"/>
-    <w:lsdException w:name="List Table 2 Accent 5" w:uiPriority="47"/>
-    <w:lsdException w:name="List Table 3 Accent 5" w:uiPriority="48"/>
-    <w:lsdException w:name="List Table 4 Accent 5" w:uiPriority="49"/>
-    <w:lsdException w:name="List Table 5 Dark Accent 5" w:uiPriority="50"/>
-    <w:lsdException w:name="List Table 6 Colorful Accent 5" w:uiPriority="51"/>
-    <w:lsdException w:name="List Table 7 Colorful Accent 5" w:uiPriority="52"/>
-    <w:lsdException w:name="List Table 1 Light Accent 6" w:uiPriority="46"/>
-    <w:lsdException w:name="List Table 2 Accent 6" w:uiPriority="47"/>
-    <w:lsdException w:name="List Table 3 Accent 6" w:uiPriority="48"/>
-    <w:lsdException w:name="List Table 4 Accent 6" w:uiPriority="49"/>
-    <w:lsdException w:name="List Table 5 Dark Accent 6" w:uiPriority="50"/>
-    <w:lsdException w:name="List Table 6 Colorful Accent 6" w:uiPriority="51"/>
-    <w:lsdException w:name="List Table 7 Colorful Accent 6" w:uiPriority="52"/>
+  <w:latentStyles w:defLockedState="0" w:defUIPriority="99" w:defSemiHidden="1" w:defUnhideWhenUsed="1" w:defQFormat="0" w:count="267">
+    <w:lsdException w:name="Normal" w:semiHidden="0" w:uiPriority="0" w:unhideWhenUsed="0" w:qFormat="1"/>
+    <w:lsdException w:name="heading 1" w:semiHidden="0" w:uiPriority="0" w:unhideWhenUsed="0" w:qFormat="1"/>
+    <w:lsdException w:name="heading 2" w:uiPriority="0" w:qFormat="1"/>
+    <w:lsdException w:name="heading 3" w:uiPriority="0" w:qFormat="1"/>
+    <w:lsdException w:name="heading 4" w:uiPriority="0" w:qFormat="1"/>
+    <w:lsdException w:name="heading 5" w:uiPriority="0" w:qFormat="1"/>
+    <w:lsdException w:name="heading 6" w:uiPriority="9" w:qFormat="1"/>
+    <w:lsdException w:name="heading 7" w:uiPriority="0" w:qFormat="1"/>
+    <w:lsdException w:name="heading 8" w:uiPriority="0" w:qFormat="1"/>
+    <w:lsdException w:name="heading 9" w:uiPriority="9" w:qFormat="1"/>
+    <w:lsdException w:name="toc 1" w:uiPriority="39"/>
+    <w:lsdException w:name="toc 2" w:uiPriority="39"/>
+    <w:lsdException w:name="toc 3" w:uiPriority="39"/>
+    <w:lsdException w:name="toc 4" w:uiPriority="39"/>
+    <w:lsdException w:name="toc 5" w:uiPriority="39"/>
+    <w:lsdException w:name="toc 6" w:uiPriority="39"/>
+    <w:lsdException w:name="toc 7" w:uiPriority="0"/>
+    <w:lsdException w:name="toc 8" w:uiPriority="39"/>
+    <w:lsdException w:name="toc 9" w:uiPriority="39"/>
+    <w:lsdException w:name="header" w:uiPriority="0"/>
+    <w:lsdException w:name="footer" w:uiPriority="0"/>
+    <w:lsdException w:name="caption" w:uiPriority="35" w:qFormat="1"/>
+    <w:lsdException w:name="Title" w:semiHidden="0" w:uiPriority="10" w:unhideWhenUsed="0" w:qFormat="1"/>
+    <w:lsdException w:name="Default Paragraph Font" w:uiPriority="1"/>
+    <w:lsdException w:name="Body Text" w:uiPriority="0"/>
+    <w:lsdException w:name="Body Text Indent" w:uiPriority="0"/>
+    <w:lsdException w:name="Subtitle" w:semiHidden="0" w:uiPriority="11" w:unhideWhenUsed="0" w:qFormat="1"/>
+    <w:lsdException w:name="Hyperlink" w:uiPriority="0"/>
+    <w:lsdException w:name="Strong" w:semiHidden="0" w:uiPriority="0" w:unhideWhenUsed="0" w:qFormat="1"/>
+    <w:lsdException w:name="Emphasis" w:semiHidden="0" w:uiPriority="20" w:unhideWhenUsed="0" w:qFormat="1"/>
+    <w:lsdException w:name="Table Grid" w:semiHidden="0" w:uiPriority="59" w:unhideWhenUsed="0"/>
+    <w:lsdException w:name="Placeholder Text" w:unhideWhenUsed="0"/>
+    <w:lsdException w:name="No Spacing" w:semiHidden="0" w:uiPriority="1" w:unhideWhenUsed="0" w:qFormat="1"/>
+    <w:lsdException w:name="Light Shading" w:semiHidden="0" w:uiPriority="60" w:unhideWhenUsed="0"/>
+    <w:lsdException w:name="Light List" w:semiHidden="0" w:uiPriority="61" w:unhideWhenUsed="0"/>
+    <w:lsdException w:name="Light Grid" w:semiHidden="0" w:uiPriority="62" w:unhideWhenUsed="0"/>
+    <w:lsdException w:name="Medium Shading 1" w:semiHidden="0" w:uiPriority="63" w:unhideWhenUsed="0"/>
+    <w:lsdException w:name="Medium Shading 2" w:semiHidden="0" w:uiPriority="64" w:unhideWhenUsed="0"/>
+    <w:lsdException w:name="Medium List 1" w:semiHidden="0" w:uiPriority="65" w:unhideWhenUsed="0"/>
+    <w:lsdException w:name="Medium List 2" w:semiHidden="0" w:uiPriority="66" w:unhideWhenUsed="0"/>
+    <w:lsdException w:name="Medium Grid 1" w:semiHidden="0" w:uiPriority="67" w:unhideWhenUsed="0"/>
+    <w:lsdException w:name="Medium Grid 2" w:semiHidden="0" w:uiPriority="68" w:unhideWhenUsed="0"/>
+    <w:lsdException w:name="Medium Grid 3" w:semiHidden="0" w:uiPriority="69" w:unhideWhenUsed="0"/>
+    <w:lsdException w:name="Dark List" w:semiHidden="0" w:uiPriority="70" w:unhideWhenUsed="0"/>
+    <w:lsdException w:name="Colorful Shading" w:semiHidden="0" w:uiPriority="71" w:unhideWhenUsed="0"/>
+    <w:lsdException w:name="Colorful List" w:semiHidden="0" w:uiPriority="72" w:unhideWhenUsed="0"/>
+    <w:lsdException w:name="Colorful Grid" w:semiHidden="0" w:uiPriority="73" w:unhideWhenUsed="0"/>
+    <w:lsdException w:name="Light Shading Accent 1" w:semiHidden="0" w:uiPriority="60" w:unhideWhenUsed="0"/>
+    <w:lsdException w:name="Light List Accent 1" w:semiHidden="0" w:uiPriority="61" w:unhideWhenUsed="0"/>
+    <w:lsdException w:name="Light Grid Accent 1" w:semiHidden="0" w:uiPriority="62" w:unhideWhenUsed="0"/>
+    <w:lsdException w:name="Medium Shading 1 Accent 1" w:semiHidden="0" w:uiPriority="63" w:unhideWhenUsed="0"/>
+    <w:lsdException w:name="Medium Shading 2 Accent 1" w:semiHidden="0" w:uiPriority="64" w:unhideWhenUsed="0"/>
+    <w:lsdException w:name="Medium List 1 Accent 1" w:semiHidden="0" w:uiPriority="65" w:unhideWhenUsed="0"/>
+    <w:lsdException w:name="Revision" w:unhideWhenUsed="0"/>
+    <w:lsdException w:name="List Paragraph" w:semiHidden="0" w:uiPriority="34" w:unhideWhenUsed="0" w:qFormat="1"/>
+    <w:lsdException w:name="Quote" w:semiHidden="0" w:uiPriority="29" w:unhideWhenUsed="0" w:qFormat="1"/>
+    <w:lsdException w:name="Intense Quote" w:semiHidden="0" w:uiPriority="30" w:unhideWhenUsed="0" w:qFormat="1"/>
+    <w:lsdException w:name="Medium List 2 Accent 1" w:semiHidden="0" w:uiPriority="66" w:unhideWhenUsed="0"/>
+    <w:lsdException w:name="Medium Grid 1 Accent 1" w:semiHidden="0" w:uiPriority="67" w:unhideWhenUsed="0"/>
+    <w:lsdException w:name="Medium Grid 2 Accent 1" w:semiHidden="0" w:uiPriority="68" w:unhideWhenUsed="0"/>
+    <w:lsdException w:name="Medium Grid 3 Accent 1" w:semiHidden="0" w:uiPriority="69" w:unhideWhenUsed="0"/>
+    <w:lsdException w:name="Dark List Accent 1" w:semiHidden="0" w:uiPriority="70" w:unhideWhenUsed="0"/>
+    <w:lsdException w:name="Colorful Shading Accent 1" w:semiHidden="0" w:uiPriority="71" w:unhideWhenUsed="0"/>
+    <w:lsdException w:name="Colorful List Accent 1" w:semiHidden="0" w:uiPriority="72" w:unhideWhenUsed="0"/>
+    <w:lsdException w:name="Colorful Grid Accent 1" w:semiHidden="0" w:uiPriority="73" w:unhideWhenUsed="0"/>
+    <w:lsdException w:name="Light Shading Accent 2" w:semiHidden="0" w:uiPriority="60" w:unhideWhenUsed="0"/>
+    <w:lsdException w:name="Light List Accent 2" w:semiHidden="0" w:uiPriority="61" w:unhideWhenUsed="0"/>
+    <w:lsdException w:name="Light Grid Accent 2" w:semiHidden="0" w:uiPriority="62" w:unhideWhenUsed="0"/>
+    <w:lsdException w:name="Medium Shading 1 Accent 2" w:semiHidden="0" w:uiPriority="63" w:unhideWhenUsed="0"/>
+    <w:lsdException w:name="Medium Shading 2 Accent 2" w:semiHidden="0" w:uiPriority="64" w:unhideWhenUsed="0"/>
+    <w:lsdException w:name="Medium List 1 Accent 2" w:semiHidden="0" w:uiPriority="65" w:unhideWhenUsed="0"/>
+    <w:lsdException w:name="Medium List 2 Accent 2" w:semiHidden="0" w:uiPriority="66" w:unhideWhenUsed="0"/>
+    <w:lsdException w:name="Medium Grid 1 Accent 2" w:semiHidden="0" w:uiPriority="67" w:unhideWhenUsed="0"/>
+    <w:lsdException w:name="Medium Grid 2 Accent 2" w:semiHidden="0" w:uiPriority="68" w:unhideWhenUsed="0"/>
+    <w:lsdException w:name="Medium Grid 3 Accent 2" w:semiHidden="0" w:uiPriority="69" w:unhideWhenUsed="0"/>
+    <w:lsdException w:name="Dark List Accent 2" w:semiHidden="0" w:uiPriority="70" w:unhideWhenUsed="0"/>
+    <w:lsdException w:name="Colorful Shading Accent 2" w:semiHidden="0" w:uiPriority="71" w:unhideWhenUsed="0"/>
+    <w:lsdException w:name="Colorful List Accent 2" w:semiHidden="0" w:uiPriority="72" w:unhideWhenUsed="0"/>
+    <w:lsdException w:name="Colorful Grid Accent 2" w:semiHidden="0" w:uiPriority="73" w:unhideWhenUsed="0"/>
+    <w:lsdException w:name="Light Shading Accent 3" w:semiHidden="0" w:uiPriority="60" w:unhideWhenUsed="0"/>
+    <w:lsdException w:name="Light List Accent 3" w:semiHidden="0" w:uiPriority="61" w:unhideWhenUsed="0"/>
+    <w:lsdException w:name="Light Grid Accent 3" w:semiHidden="0" w:uiPriority="62" w:unhideWhenUsed="0"/>
+    <w:lsdException w:name="Medium Shading 1 Accent 3" w:semiHidden="0" w:uiPriority="63" w:unhideWhenUsed="0"/>
+    <w:lsdException w:name="Medium Shading 2 Accent 3" w:semiHidden="0" w:uiPriority="64" w:unhideWhenUsed="0"/>
+    <w:lsdException w:name="Medium List 1 Accent 3" w:semiHidden="0" w:uiPriority="65" w:unhideWhenUsed="0"/>
+    <w:lsdException w:name="Medium List 2 Accent 3" w:semiHidden="0" w:uiPriority="66" w:unhideWhenUsed="0"/>
+    <w:lsdException w:name="Medium Grid 1 Accent 3" w:semiHidden="0" w:uiPriority="67" w:unhideWhenUsed="0"/>
+    <w:lsdException w:name="Medium Grid 2 Accent 3" w:semiHidden="0" w:uiPriority="68" w:unhideWhenUsed="0"/>
+    <w:lsdException w:name="Medium Grid 3 Accent 3" w:semiHidden="0" w:uiPriority="69" w:unhideWhenUsed="0"/>
+    <w:lsdException w:name="Dark List Accent 3" w:semiHidden="0" w:uiPriority="70" w:unhideWhenUsed="0"/>
+    <w:lsdException w:name="Colorful Shading Accent 3" w:semiHidden="0" w:uiPriority="71" w:unhideWhenUsed="0"/>
+    <w:lsdException w:name="Colorful List Accent 3" w:semiHidden="0" w:uiPriority="72" w:unhideWhenUsed="0"/>
+    <w:lsdException w:name="Colorful Grid Accent 3" w:semiHidden="0" w:uiPriority="73" w:unhideWhenUsed="0"/>
+    <w:lsdException w:name="Light Shading Accent 4" w:semiHidden="0" w:uiPriority="60" w:unhideWhenUsed="0"/>
+    <w:lsdException w:name="Light List Accent 4" w:semiHidden="0" w:uiPriority="61" w:unhideWhenUsed="0"/>
+    <w:lsdException w:name="Light Grid Accent 4" w:semiHidden="0" w:uiPriority="62" w:unhideWhenUsed="0"/>
+    <w:lsdException w:name="Medium Shading 1 Accent 4" w:semiHidden="0" w:uiPriority="63" w:unhideWhenUsed="0"/>
+    <w:lsdException w:name="Medium Shading 2 Accent 4" w:semiHidden="0" w:uiPriority="64" w:unhideWhenUsed="0"/>
+    <w:lsdException w:name="Medium List 1 Accent 4" w:semiHidden="0" w:uiPriority="65" w:unhideWhenUsed="0"/>
+    <w:lsdException w:name="Medium List 2 Accent 4" w:semiHidden="0" w:uiPriority="66" w:unhideWhenUsed="0"/>
+    <w:lsdException w:name="Medium Grid 1 Accent 4" w:semiHidden="0" w:uiPriority="67" w:unhideWhenUsed="0"/>
+    <w:lsdException w:name="Medium Grid 2 Accent 4" w:semiHidden="0" w:uiPriority="68" w:unhideWhenUsed="0"/>
+    <w:lsdException w:name="Medium Grid 3 Accent 4" w:semiHidden="0" w:uiPriority="69" w:unhideWhenUsed="0"/>
+    <w:lsdException w:name="Dark List Accent 4" w:semiHidden="0" w:uiPriority="70" w:unhideWhenUsed="0"/>
+    <w:lsdException w:name="Colorful Shading Accent 4" w:semiHidden="0" w:uiPriority="71" w:unhideWhenUsed="0"/>
+    <w:lsdException w:name="Colorful List Accent 4" w:semiHidden="0" w:uiPriority="72" w:unhideWhenUsed="0"/>
+    <w:lsdException w:name="Colorful Grid Accent 4" w:semiHidden="0" w:uiPriority="73" w:unhideWhenUsed="0"/>
+    <w:lsdException w:name="Light Shading Accent 5" w:semiHidden="0" w:uiPriority="60" w:unhideWhenUsed="0"/>
+    <w:lsdException w:name="Light List Accent 5" w:semiHidden="0" w:uiPriority="61" w:unhideWhenUsed="0"/>
+    <w:lsdException w:name="Light Grid Accent 5" w:semiHidden="0" w:uiPriority="62" w:unhideWhenUsed="0"/>
+    <w:lsdException w:name="Medium Shading 1 Accent 5" w:semiHidden="0" w:uiPriority="63" w:unhideWhenUsed="0"/>
+    <w:lsdException w:name="Medium Shading 2 Accent 5" w:semiHidden="0" w:uiPriority="64" w:unhideWhenUsed="0"/>
+    <w:lsdException w:name="Medium List 1 Accent 5" w:semiHidden="0" w:uiPriority="65" w:unhideWhenUsed="0"/>
+    <w:lsdException w:name="Medium List 2 Accent 5" w:semiHidden="0" w:uiPriority="66" w:unhideWhenUsed="0"/>
+    <w:lsdException w:name="Medium Grid 1 Accent 5" w:semiHidden="0" w:uiPriority="67" w:unhideWhenUsed="0"/>
+    <w:lsdException w:name="Medium Grid 2 Accent 5" w:semiHidden="0" w:uiPriority="68" w:unhideWhenUsed="0"/>
+    <w:lsdException w:name="Medium Grid 3 Accent 5" w:semiHidden="0" w:uiPriority="69" w:unhideWhenUsed="0"/>
+    <w:lsdException w:name="Dark List Accent 5" w:semiHidden="0" w:uiPriority="70" w:unhideWhenUsed="0"/>
+    <w:lsdException w:name="Colorful Shading Accent 5" w:semiHidden="0" w:uiPriority="71" w:unhideWhenUsed="0"/>
+    <w:lsdException w:name="Colorful List Accent 5" w:semiHidden="0" w:uiPriority="72" w:unhideWhenUsed="0"/>
+    <w:lsdException w:name="Colorful Grid Accent 5" w:semiHidden="0" w:uiPriority="73" w:unhideWhenUsed="0"/>
+    <w:lsdException w:name="Light Shading Accent 6" w:semiHidden="0" w:uiPriority="60" w:unhideWhenUsed="0"/>
+    <w:lsdException w:name="Light List Accent 6" w:semiHidden="0" w:uiPriority="61" w:unhideWhenUsed="0"/>
+    <w:lsdException w:name="Light Grid Accent 6" w:semiHidden="0" w:uiPriority="62" w:unhideWhenUsed="0"/>
+    <w:lsdException w:name="Medium Shading 1 Accent 6" w:semiHidden="0" w:uiPriority="63" w:unhideWhenUsed="0"/>
+    <w:lsdException w:name="Medium Shading 2 Accent 6" w:semiHidden="0" w:uiPriority="64" w:unhideWhenUsed="0"/>
+    <w:lsdException w:name="Medium List 1 Accent 6" w:semiHidden="0" w:uiPriority="65" w:unhideWhenUsed="0"/>
+    <w:lsdException w:name="Medium List 2 Accent 6" w:semiHidden="0" w:uiPriority="66" w:unhideWhenUsed="0"/>
+    <w:lsdException w:name="Medium Grid 1 Accent 6" w:semiHidden="0" w:uiPriority="67" w:unhideWhenUsed="0"/>
+    <w:lsdException w:name="Medium Grid 2 Accent 6" w:semiHidden="0" w:uiPriority="68" w:unhideWhenUsed="0"/>
+    <w:lsdException w:name="Medium Grid 3 Accent 6" w:semiHidden="0" w:uiPriority="69" w:unhideWhenUsed="0"/>
+    <w:lsdException w:name="Dark List Accent 6" w:semiHidden="0" w:uiPriority="70" w:unhideWhenUsed="0"/>
+    <w:lsdException w:name="Colorful Shading Accent 6" w:semiHidden="0" w:uiPriority="71" w:unhideWhenUsed="0"/>
+    <w:lsdException w:name="Colorful List Accent 6" w:semiHidden="0" w:uiPriority="72" w:unhideWhenUsed="0"/>
+    <w:lsdException w:name="Colorful Grid Accent 6" w:semiHidden="0" w:uiPriority="73" w:unhideWhenUsed="0"/>
+    <w:lsdException w:name="Subtle Emphasis" w:semiHidden="0" w:uiPriority="19" w:unhideWhenUsed="0" w:qFormat="1"/>
+    <w:lsdException w:name="Intense Emphasis" w:semiHidden="0" w:uiPriority="21" w:unhideWhenUsed="0" w:qFormat="1"/>
+    <w:lsdException w:name="Subtle Reference" w:semiHidden="0" w:uiPriority="31" w:unhideWhenUsed="0" w:qFormat="1"/>
+    <w:lsdException w:name="Intense Reference" w:semiHidden="0" w:uiPriority="32" w:unhideWhenUsed="0" w:qFormat="1"/>
+    <w:lsdException w:name="Book Title" w:semiHidden="0" w:uiPriority="33" w:unhideWhenUsed="0" w:qFormat="1"/>
+    <w:lsdException w:name="Bibliography" w:uiPriority="37"/>
+    <w:lsdException w:name="TOC Heading" w:uiPriority="39" w:qFormat="1"/>
   </w:latentStyles>
   <w:style w:type="paragraph" w:default="1" w:styleId="Normal">
     <w:name w:val="Normal"/>
@@ -6893,6 +7462,7 @@
     <w:uiPriority w:val="99"/>
     <w:semiHidden/>
     <w:unhideWhenUsed/>
+    <w:qFormat/>
     <w:tblPr>
       <w:tblInd w:w="0" w:type="dxa"/>
       <w:tblCellMar>

</xml_diff>

<commit_message>
Adding final code for Build 3 including Java Doc, test cases and documents.
</commit_message>
<xml_diff>
--- a/DesignDoc.docx
+++ b/DesignDoc.docx
@@ -136,8 +136,10 @@
           <w:szCs w:val="48"/>
           <w:lang w:val="en-NZ"/>
         </w:rPr>
-        <w:t>BUILD 2</w:t>
-      </w:r>
+        <w:t>BUILD 3</w:t>
+      </w:r>
+      <w:bookmarkStart w:id="1" w:name="_GoBack"/>
+      <w:bookmarkEnd w:id="1"/>
     </w:p>
     <w:p>
       <w:pPr>
@@ -593,32 +595,32 @@
       <w:pPr>
         <w:pStyle w:val="Heading5"/>
       </w:pPr>
-      <w:bookmarkStart w:id="1" w:name="_Toc436203377"/>
-      <w:bookmarkStart w:id="2" w:name="_Toc452813577"/>
-      <w:bookmarkStart w:id="3" w:name="_Toc456598586"/>
-      <w:bookmarkStart w:id="4" w:name="_Toc456600917"/>
-      <w:bookmarkStart w:id="5" w:name="_Toc512930904"/>
-      <w:bookmarkStart w:id="6" w:name="_Toc115166961"/>
-      <w:bookmarkStart w:id="7" w:name="_Toc121028171"/>
-      <w:bookmarkStart w:id="8" w:name="_Toc121886273"/>
-      <w:bookmarkStart w:id="9" w:name="_Toc122313705"/>
-      <w:bookmarkStart w:id="10" w:name="_Ref150585264"/>
-      <w:bookmarkStart w:id="11" w:name="_Toc160952779"/>
-      <w:bookmarkEnd w:id="1"/>
+      <w:bookmarkStart w:id="2" w:name="_Toc436203377"/>
+      <w:bookmarkStart w:id="3" w:name="_Toc452813577"/>
+      <w:bookmarkStart w:id="4" w:name="_Toc456598586"/>
+      <w:bookmarkStart w:id="5" w:name="_Toc456600917"/>
+      <w:bookmarkStart w:id="6" w:name="_Toc512930904"/>
+      <w:bookmarkStart w:id="7" w:name="_Toc115166961"/>
+      <w:bookmarkStart w:id="8" w:name="_Toc121028171"/>
+      <w:bookmarkStart w:id="9" w:name="_Toc121886273"/>
+      <w:bookmarkStart w:id="10" w:name="_Toc122313705"/>
+      <w:bookmarkStart w:id="11" w:name="_Ref150585264"/>
+      <w:bookmarkStart w:id="12" w:name="_Toc160952779"/>
       <w:bookmarkEnd w:id="2"/>
       <w:bookmarkEnd w:id="3"/>
       <w:bookmarkEnd w:id="4"/>
       <w:bookmarkEnd w:id="5"/>
+      <w:bookmarkEnd w:id="6"/>
       <w:r>
         <w:lastRenderedPageBreak/>
         <w:t>Introduction</w:t>
       </w:r>
-      <w:bookmarkEnd w:id="6"/>
       <w:bookmarkEnd w:id="7"/>
       <w:bookmarkEnd w:id="8"/>
       <w:bookmarkEnd w:id="9"/>
       <w:bookmarkEnd w:id="10"/>
       <w:bookmarkEnd w:id="11"/>
+      <w:bookmarkEnd w:id="12"/>
     </w:p>
     <w:p>
       <w:pPr>
@@ -635,7 +637,7 @@
           <w:lang w:val="en-NZ"/>
         </w:rPr>
       </w:pPr>
-      <w:bookmarkStart w:id="12" w:name="_Toc160952780"/>
+      <w:bookmarkStart w:id="13" w:name="_Toc160952780"/>
       <w:r>
         <w:rPr>
           <w:rFonts w:asciiTheme="minorHAnsi" w:hAnsiTheme="minorHAnsi" w:cs="Times New Roman"/>
@@ -645,7 +647,7 @@
         </w:rPr>
         <w:t>Purpose and Scope</w:t>
       </w:r>
-      <w:bookmarkEnd w:id="12"/>
+      <w:bookmarkEnd w:id="13"/>
     </w:p>
     <w:p>
       <w:pPr>
@@ -854,11 +856,11 @@
       <w:pPr>
         <w:pStyle w:val="Heading5"/>
       </w:pPr>
-      <w:bookmarkStart w:id="13" w:name="_Toc160952783"/>
+      <w:bookmarkStart w:id="14" w:name="_Toc160952783"/>
       <w:r>
         <w:t>References</w:t>
       </w:r>
-      <w:bookmarkEnd w:id="13"/>
+      <w:bookmarkEnd w:id="14"/>
     </w:p>
     <w:p>
       <w:pPr>
@@ -900,25 +902,35 @@
           <w:lang w:val="en-NZ"/>
         </w:rPr>
       </w:pPr>
-      <w:r>
+      <w:hyperlink r:id="rId9" w:history="1">
+        <w:r>
+          <w:rPr>
+            <w:rStyle w:val="Hyperlink"/>
+            <w:rFonts w:eastAsia="Times New Roman" w:cs="Times New Roman"/>
+            <w:sz w:val="24"/>
+            <w:szCs w:val="24"/>
+            <w:lang w:val="en-NZ"/>
+          </w:rPr>
+          <w:t>http://www.treefroggames.com/wp-content/uploads/rules/am-rules-eng.pdf</w:t>
+        </w:r>
+      </w:hyperlink>
+      <w:bookmarkStart w:id="15" w:name="_Toc456600388"/>
+    </w:p>
+    <w:p>
+      <w:pPr>
+        <w:pStyle w:val="ListParagraph"/>
+        <w:spacing w:after="120"/>
         <w:rPr>
           <w:rFonts w:eastAsia="Times New Roman" w:cs="Times New Roman"/>
           <w:sz w:val="24"/>
           <w:szCs w:val="24"/>
           <w:lang w:val="en-NZ"/>
         </w:rPr>
-        <w:t>http://www.treefroggames.com/wp-content/uploads/rules/am-rules-eng.pdf</w:t>
-      </w:r>
+      </w:pPr>
     </w:p>
     <w:p>
       <w:pPr>
         <w:pStyle w:val="Heading5"/>
-      </w:pPr>
-      <w:bookmarkStart w:id="14" w:name="_Toc456600388"/>
-    </w:p>
-    <w:p>
-      <w:pPr>
-        <w:pStyle w:val="Heading5"/>
         <w:rPr>
           <w:sz w:val="24"/>
           <w:lang w:val="en-NZ"/>
@@ -927,7 +939,7 @@
       <w:r>
         <w:t>Architectural Representation</w:t>
       </w:r>
-      <w:bookmarkEnd w:id="14"/>
+      <w:bookmarkEnd w:id="15"/>
     </w:p>
     <w:p>
       <w:pPr>
@@ -2376,6 +2388,14 @@
                 <w:sz w:val="24"/>
                 <w:lang w:val="en-NZ"/>
               </w:rPr>
+              <w:t xml:space="preserve"> </w:t>
+            </w:r>
+            <w:r>
+              <w:rPr>
+                <w:rFonts w:asciiTheme="minorHAnsi" w:hAnsiTheme="minorHAnsi"/>
+                <w:sz w:val="24"/>
+                <w:lang w:val="en-NZ"/>
+              </w:rPr>
               <w:t>by the R</w:t>
             </w:r>
             <w:r>
@@ -3922,6 +3942,7 @@
                 <w:sz w:val="24"/>
                 <w:lang w:val="en-NZ"/>
               </w:rPr>
+              <w:lastRenderedPageBreak/>
               <w:t>Flood</w:t>
             </w:r>
             <w:r>
@@ -3930,15 +3951,6 @@
                 <w:sz w:val="24"/>
                 <w:lang w:val="en-NZ"/>
               </w:rPr>
-              <w:t xml:space="preserve"> </w:t>
-            </w:r>
-            <w:r>
-              <w:rPr>
-                <w:rFonts w:asciiTheme="minorHAnsi" w:hAnsiTheme="minorHAnsi"/>
-                <w:sz w:val="24"/>
-                <w:lang w:val="en-NZ"/>
-              </w:rPr>
-              <w:lastRenderedPageBreak/>
               <w:t>functionality</w:t>
             </w:r>
             <w:r>
@@ -4483,47 +4495,275 @@
           </w:p>
         </w:tc>
       </w:tr>
+      <w:tr>
+        <w:tc>
+          <w:tcPr>
+            <w:tcW w:w="2880" w:type="dxa"/>
+            <w:tcBorders>
+              <w:top w:val="single" w:sz="4" w:space="0" w:color="auto"/>
+              <w:left w:val="single" w:sz="4" w:space="0" w:color="auto"/>
+              <w:bottom w:val="single" w:sz="4" w:space="0" w:color="auto"/>
+              <w:right w:val="single" w:sz="4" w:space="0" w:color="auto"/>
+            </w:tcBorders>
+          </w:tcPr>
+          <w:p>
+            <w:pPr>
+              <w:rPr>
+                <w:rFonts w:eastAsia="Times New Roman" w:cs="Times New Roman"/>
+                <w:sz w:val="24"/>
+                <w:szCs w:val="24"/>
+                <w:lang w:val="en-NZ"/>
+              </w:rPr>
+            </w:pPr>
+            <w:r>
+              <w:rPr>
+                <w:rFonts w:eastAsia="Times New Roman" w:cs="Times New Roman"/>
+                <w:sz w:val="24"/>
+                <w:szCs w:val="24"/>
+                <w:lang w:val="en-NZ"/>
+              </w:rPr>
+              <w:t>Assets_Extractor.java</w:t>
+            </w:r>
+          </w:p>
+        </w:tc>
+        <w:tc>
+          <w:tcPr>
+            <w:tcW w:w="7158" w:type="dxa"/>
+            <w:tcBorders>
+              <w:top w:val="single" w:sz="4" w:space="0" w:color="auto"/>
+              <w:left w:val="single" w:sz="4" w:space="0" w:color="auto"/>
+              <w:bottom w:val="single" w:sz="4" w:space="0" w:color="auto"/>
+              <w:right w:val="single" w:sz="4" w:space="0" w:color="auto"/>
+            </w:tcBorders>
+          </w:tcPr>
+          <w:p>
+            <w:pPr>
+              <w:pStyle w:val="Header"/>
+              <w:tabs>
+                <w:tab w:val="clear" w:pos="4153"/>
+                <w:tab w:val="clear" w:pos="8306"/>
+              </w:tabs>
+              <w:rPr>
+                <w:rFonts w:asciiTheme="minorHAnsi" w:hAnsiTheme="minorHAnsi"/>
+                <w:sz w:val="24"/>
+                <w:lang w:val="en-NZ"/>
+              </w:rPr>
+            </w:pPr>
+            <w:r>
+              <w:rPr>
+                <w:rFonts w:asciiTheme="minorHAnsi" w:hAnsiTheme="minorHAnsi"/>
+                <w:sz w:val="24"/>
+                <w:lang w:val="en-NZ"/>
+              </w:rPr>
+              <w:t>This class is responsible for creating the spreadsheets for images. It does memory management by including all images into one file.</w:t>
+            </w:r>
+          </w:p>
+        </w:tc>
+      </w:tr>
+      <w:tr>
+        <w:tc>
+          <w:tcPr>
+            <w:tcW w:w="2880" w:type="dxa"/>
+            <w:tcBorders>
+              <w:top w:val="single" w:sz="4" w:space="0" w:color="auto"/>
+              <w:left w:val="single" w:sz="4" w:space="0" w:color="auto"/>
+              <w:bottom w:val="single" w:sz="4" w:space="0" w:color="auto"/>
+              <w:right w:val="single" w:sz="4" w:space="0" w:color="auto"/>
+            </w:tcBorders>
+          </w:tcPr>
+          <w:p>
+            <w:pPr>
+              <w:rPr>
+                <w:rFonts w:eastAsia="Times New Roman" w:cs="Times New Roman"/>
+                <w:sz w:val="24"/>
+                <w:szCs w:val="24"/>
+                <w:lang w:val="en-NZ"/>
+              </w:rPr>
+            </w:pPr>
+            <w:r>
+              <w:rPr>
+                <w:rFonts w:eastAsia="Times New Roman" w:cs="Times New Roman"/>
+                <w:sz w:val="24"/>
+                <w:szCs w:val="24"/>
+                <w:lang w:val="en-NZ"/>
+              </w:rPr>
+              <w:t>Assets_Loader.java</w:t>
+            </w:r>
+          </w:p>
+        </w:tc>
+        <w:tc>
+          <w:tcPr>
+            <w:tcW w:w="7158" w:type="dxa"/>
+            <w:tcBorders>
+              <w:top w:val="single" w:sz="4" w:space="0" w:color="auto"/>
+              <w:left w:val="single" w:sz="4" w:space="0" w:color="auto"/>
+              <w:bottom w:val="single" w:sz="4" w:space="0" w:color="auto"/>
+              <w:right w:val="single" w:sz="4" w:space="0" w:color="auto"/>
+            </w:tcBorders>
+          </w:tcPr>
+          <w:p>
+            <w:pPr>
+              <w:pStyle w:val="Header"/>
+              <w:tabs>
+                <w:tab w:val="clear" w:pos="4153"/>
+                <w:tab w:val="clear" w:pos="8306"/>
+              </w:tabs>
+              <w:rPr>
+                <w:rFonts w:asciiTheme="minorHAnsi" w:hAnsiTheme="minorHAnsi"/>
+                <w:sz w:val="24"/>
+                <w:lang w:val="en-NZ"/>
+              </w:rPr>
+            </w:pPr>
+            <w:r>
+              <w:rPr>
+                <w:rFonts w:asciiTheme="minorHAnsi" w:hAnsiTheme="minorHAnsi"/>
+                <w:sz w:val="24"/>
+                <w:lang w:val="en-NZ"/>
+              </w:rPr>
+              <w:t>This class is responsible for lo</w:t>
+            </w:r>
+            <w:r>
+              <w:rPr>
+                <w:rFonts w:asciiTheme="minorHAnsi" w:hAnsiTheme="minorHAnsi"/>
+                <w:sz w:val="24"/>
+                <w:lang w:val="en-NZ"/>
+              </w:rPr>
+              <w:t>ading the board image using File I/O streams for images.</w:t>
+            </w:r>
+          </w:p>
+        </w:tc>
+      </w:tr>
+      <w:tr>
+        <w:tc>
+          <w:tcPr>
+            <w:tcW w:w="2880" w:type="dxa"/>
+            <w:tcBorders>
+              <w:top w:val="single" w:sz="4" w:space="0" w:color="auto"/>
+              <w:left w:val="single" w:sz="4" w:space="0" w:color="auto"/>
+              <w:bottom w:val="single" w:sz="4" w:space="0" w:color="auto"/>
+              <w:right w:val="single" w:sz="4" w:space="0" w:color="auto"/>
+            </w:tcBorders>
+          </w:tcPr>
+          <w:p>
+            <w:pPr>
+              <w:rPr>
+                <w:rFonts w:eastAsia="Times New Roman" w:cs="Times New Roman"/>
+                <w:sz w:val="24"/>
+                <w:szCs w:val="24"/>
+                <w:lang w:val="en-NZ"/>
+              </w:rPr>
+            </w:pPr>
+            <w:r>
+              <w:rPr>
+                <w:rFonts w:eastAsia="Times New Roman" w:cs="Times New Roman"/>
+                <w:sz w:val="24"/>
+                <w:szCs w:val="24"/>
+                <w:lang w:val="en-NZ"/>
+              </w:rPr>
+              <w:t>AssetsDepot.java</w:t>
+            </w:r>
+          </w:p>
+        </w:tc>
+        <w:tc>
+          <w:tcPr>
+            <w:tcW w:w="7158" w:type="dxa"/>
+            <w:tcBorders>
+              <w:top w:val="single" w:sz="4" w:space="0" w:color="auto"/>
+              <w:left w:val="single" w:sz="4" w:space="0" w:color="auto"/>
+              <w:bottom w:val="single" w:sz="4" w:space="0" w:color="auto"/>
+              <w:right w:val="single" w:sz="4" w:space="0" w:color="auto"/>
+            </w:tcBorders>
+          </w:tcPr>
+          <w:p>
+            <w:pPr>
+              <w:pStyle w:val="Header"/>
+              <w:tabs>
+                <w:tab w:val="clear" w:pos="4153"/>
+                <w:tab w:val="clear" w:pos="8306"/>
+              </w:tabs>
+              <w:rPr>
+                <w:rFonts w:asciiTheme="minorHAnsi" w:hAnsiTheme="minorHAnsi"/>
+                <w:sz w:val="24"/>
+                <w:lang w:val="en-NZ"/>
+              </w:rPr>
+            </w:pPr>
+            <w:r>
+              <w:rPr>
+                <w:rFonts w:asciiTheme="minorHAnsi" w:hAnsiTheme="minorHAnsi"/>
+                <w:sz w:val="24"/>
+                <w:lang w:val="en-NZ"/>
+              </w:rPr>
+              <w:t>This class is responsible for cropping images for minions/trolls/buildings/demons etc.</w:t>
+            </w:r>
+          </w:p>
+        </w:tc>
+      </w:tr>
+      <w:tr>
+        <w:tc>
+          <w:tcPr>
+            <w:tcW w:w="2880" w:type="dxa"/>
+            <w:tcBorders>
+              <w:top w:val="single" w:sz="4" w:space="0" w:color="auto"/>
+              <w:left w:val="single" w:sz="4" w:space="0" w:color="auto"/>
+              <w:bottom w:val="single" w:sz="4" w:space="0" w:color="auto"/>
+              <w:right w:val="single" w:sz="4" w:space="0" w:color="auto"/>
+            </w:tcBorders>
+          </w:tcPr>
+          <w:p>
+            <w:pPr>
+              <w:rPr>
+                <w:rFonts w:eastAsia="Times New Roman" w:cs="Times New Roman"/>
+                <w:sz w:val="24"/>
+                <w:szCs w:val="24"/>
+                <w:lang w:val="en-NZ"/>
+              </w:rPr>
+            </w:pPr>
+            <w:r>
+              <w:rPr>
+                <w:rFonts w:eastAsia="Times New Roman" w:cs="Times New Roman"/>
+                <w:sz w:val="24"/>
+                <w:szCs w:val="24"/>
+                <w:lang w:val="en-NZ"/>
+              </w:rPr>
+              <w:t>AssetManager.java</w:t>
+            </w:r>
+          </w:p>
+        </w:tc>
+        <w:tc>
+          <w:tcPr>
+            <w:tcW w:w="7158" w:type="dxa"/>
+            <w:tcBorders>
+              <w:top w:val="single" w:sz="4" w:space="0" w:color="auto"/>
+              <w:left w:val="single" w:sz="4" w:space="0" w:color="auto"/>
+              <w:bottom w:val="single" w:sz="4" w:space="0" w:color="auto"/>
+              <w:right w:val="single" w:sz="4" w:space="0" w:color="auto"/>
+            </w:tcBorders>
+          </w:tcPr>
+          <w:p>
+            <w:pPr>
+              <w:pStyle w:val="Header"/>
+              <w:tabs>
+                <w:tab w:val="clear" w:pos="4153"/>
+                <w:tab w:val="clear" w:pos="8306"/>
+              </w:tabs>
+              <w:rPr>
+                <w:rFonts w:asciiTheme="minorHAnsi" w:hAnsiTheme="minorHAnsi"/>
+                <w:sz w:val="24"/>
+                <w:lang w:val="en-NZ"/>
+              </w:rPr>
+            </w:pPr>
+            <w:r>
+              <w:rPr>
+                <w:rFonts w:asciiTheme="minorHAnsi" w:hAnsiTheme="minorHAnsi"/>
+                <w:sz w:val="24"/>
+                <w:lang w:val="en-NZ"/>
+              </w:rPr>
+              <w:t>This class is responsible for updating the board.</w:t>
+            </w:r>
+          </w:p>
+        </w:tc>
+      </w:tr>
     </w:tbl>
-    <w:p>
-      <w:pPr>
-        <w:rPr>
-          <w:rFonts w:eastAsia="Times New Roman" w:cs="Times New Roman"/>
-          <w:sz w:val="24"/>
-          <w:szCs w:val="24"/>
-          <w:lang w:val="en-NZ"/>
-        </w:rPr>
-      </w:pPr>
-    </w:p>
-    <w:p>
-      <w:pPr>
-        <w:rPr>
-          <w:rFonts w:eastAsia="Times New Roman" w:cs="Times New Roman"/>
-          <w:sz w:val="24"/>
-          <w:szCs w:val="24"/>
-          <w:lang w:val="en-NZ"/>
-        </w:rPr>
-      </w:pPr>
-    </w:p>
-    <w:p>
-      <w:pPr>
-        <w:rPr>
-          <w:rFonts w:eastAsia="Times New Roman" w:cs="Times New Roman"/>
-          <w:sz w:val="24"/>
-          <w:szCs w:val="24"/>
-          <w:lang w:val="en-NZ"/>
-        </w:rPr>
-      </w:pPr>
-    </w:p>
-    <w:p>
-      <w:pPr>
-        <w:rPr>
-          <w:rFonts w:eastAsia="Times New Roman" w:cs="Times New Roman"/>
-          <w:sz w:val="24"/>
-          <w:szCs w:val="24"/>
-          <w:lang w:val="en-NZ"/>
-        </w:rPr>
-      </w:pPr>
-    </w:p>
     <w:p>
       <w:pPr>
         <w:rPr>
@@ -4688,33 +4928,12 @@
     </w:p>
     <w:p>
       <w:pPr>
-        <w:rPr>
-          <w:rFonts w:eastAsia="Times New Roman" w:cs="Times New Roman"/>
-          <w:b/>
-          <w:sz w:val="24"/>
-          <w:szCs w:val="24"/>
-          <w:lang w:val="en-NZ"/>
-        </w:rPr>
-      </w:pPr>
-      <w:r>
-        <w:rPr>
-          <w:rFonts w:eastAsia="Times New Roman" w:cs="Times New Roman"/>
-          <w:b/>
-          <w:sz w:val="24"/>
-          <w:szCs w:val="24"/>
-          <w:lang w:val="en-NZ"/>
-        </w:rPr>
-        <w:lastRenderedPageBreak/>
+        <w:pStyle w:val="Heading5"/>
+      </w:pPr>
+      <w:r>
         <w:t xml:space="preserve">Design </w:t>
       </w:r>
       <w:r>
-        <w:rPr>
-          <w:rFonts w:eastAsia="Times New Roman" w:cs="Times New Roman"/>
-          <w:b/>
-          <w:sz w:val="24"/>
-          <w:szCs w:val="24"/>
-          <w:lang w:val="en-NZ"/>
-        </w:rPr>
         <w:t>Pattern Implementation</w:t>
       </w:r>
     </w:p>
@@ -4734,6 +4953,7 @@
       <w:r>
         <w:rPr>
           <w:rFonts w:eastAsia="Times New Roman" w:cs="Times New Roman"/>
+          <w:b/>
           <w:sz w:val="24"/>
           <w:szCs w:val="24"/>
           <w:lang w:val="en-NZ"/>
@@ -4886,7 +5106,7 @@
                     </pic:cNvPicPr>
                   </pic:nvPicPr>
                   <pic:blipFill>
-                    <a:blip r:embed="rId9">
+                    <a:blip r:embed="rId10">
                       <a:extLst>
                         <a:ext uri="{28A0092B-C50C-407E-A947-70E740481C1C}">
                           <a14:useLocalDpi xmlns:a14="http://schemas.microsoft.com/office/drawing/2010/main" xmlns:wps="http://schemas.microsoft.com/office/word/2010/wordprocessingShape" xmlns:wpi="http://schemas.microsoft.com/office/word/2010/wordprocessingInk" xmlns:wpg="http://schemas.microsoft.com/office/word/2010/wordprocessingGroup" xmlns:w15="http://schemas.microsoft.com/office/word/2012/wordml" xmlns:w14="http://schemas.microsoft.com/office/word/2010/wordml" xmlns:w="http://schemas.openxmlformats.org/wordprocessingml/2006/main" xmlns:w10="urn:schemas-microsoft-com:office:word" xmlns:wp14="http://schemas.microsoft.com/office/word/2010/wordprocessingDrawing" xmlns:v="urn:schemas-microsoft-com:vml" xmlns:o="urn:schemas-microsoft-com:office:office" xmlns:mc="http://schemas.openxmlformats.org/markup-compatibility/2006" xmlns:wpc="http://schemas.microsoft.com/office/word/2010/wordprocessingCanvas" xmlns="" val="0"/>
@@ -4917,16 +5137,159 @@
           </wp:inline>
         </w:drawing>
       </w:r>
+      <w:bookmarkStart w:id="16" w:name="_Toc456600396"/>
+    </w:p>
+    <w:p>
+      <w:pPr>
+        <w:rPr>
+          <w:rFonts w:eastAsia="Times New Roman" w:cs="Times New Roman"/>
+          <w:b/>
+          <w:sz w:val="24"/>
+          <w:szCs w:val="24"/>
+          <w:lang w:val="en-NZ"/>
+        </w:rPr>
+      </w:pPr>
+    </w:p>
+    <w:p>
+      <w:pPr>
+        <w:rPr>
+          <w:rFonts w:eastAsia="Times New Roman" w:cs="Times New Roman"/>
+          <w:sz w:val="24"/>
+          <w:szCs w:val="24"/>
+          <w:lang w:val="en-NZ"/>
+        </w:rPr>
+      </w:pPr>
+      <w:r>
+        <w:rPr>
+          <w:rFonts w:eastAsia="Times New Roman" w:cs="Times New Roman"/>
+          <w:b/>
+          <w:sz w:val="24"/>
+          <w:szCs w:val="24"/>
+          <w:lang w:val="en-NZ"/>
+        </w:rPr>
+        <w:t>Observer Pattern</w:t>
+      </w:r>
+      <w:r>
+        <w:rPr>
+          <w:rFonts w:eastAsia="Times New Roman" w:cs="Times New Roman"/>
+          <w:b/>
+          <w:sz w:val="24"/>
+          <w:szCs w:val="24"/>
+          <w:lang w:val="en-NZ"/>
+        </w:rPr>
+        <w:t xml:space="preserve"> </w:t>
+      </w:r>
+      <w:r>
+        <w:rPr>
+          <w:rFonts w:eastAsia="Times New Roman" w:cs="Times New Roman"/>
+          <w:sz w:val="24"/>
+          <w:szCs w:val="24"/>
+          <w:lang w:val="en-NZ"/>
+        </w:rPr>
+        <w:t>is used when there is one to many relationship between objects such as if one object is modified, its dependent objects are to be notified automatically. Observer pattern falls under behavioural pattern category.</w:t>
+      </w:r>
+    </w:p>
+    <w:p>
+      <w:pPr>
+        <w:rPr>
+          <w:rFonts w:eastAsia="Times New Roman" w:cs="Times New Roman"/>
+          <w:sz w:val="24"/>
+          <w:szCs w:val="24"/>
+          <w:lang w:val="en-NZ"/>
+        </w:rPr>
+      </w:pPr>
+      <w:r>
+        <w:rPr>
+          <w:rFonts w:eastAsia="Times New Roman" w:cs="Times New Roman"/>
+          <w:sz w:val="24"/>
+          <w:szCs w:val="24"/>
+          <w:lang w:val="en-NZ"/>
+        </w:rPr>
+        <w:t>Observer pattern uses three actor classes Subject, Observer and Client. Subject an object having methods to attach and de-attach observers to a client object. We've created classes Subject</w:t>
+      </w:r>
+      <w:r>
+        <w:rPr>
+          <w:rFonts w:eastAsia="Times New Roman" w:cs="Times New Roman"/>
+          <w:sz w:val="24"/>
+          <w:szCs w:val="24"/>
+          <w:lang w:val="en-NZ"/>
+        </w:rPr>
+        <w:t xml:space="preserve"> (GameUtility.java)</w:t>
+      </w:r>
+      <w:r>
+        <w:rPr>
+          <w:rFonts w:eastAsia="Times New Roman" w:cs="Times New Roman"/>
+          <w:sz w:val="24"/>
+          <w:szCs w:val="24"/>
+          <w:lang w:val="en-NZ"/>
+        </w:rPr>
+        <w:t>, Obs</w:t>
+      </w:r>
+      <w:r>
+        <w:rPr>
+          <w:rFonts w:eastAsia="Times New Roman" w:cs="Times New Roman"/>
+          <w:sz w:val="24"/>
+          <w:szCs w:val="24"/>
+          <w:lang w:val="en-NZ"/>
+        </w:rPr>
+        <w:t>erver</w:t>
+      </w:r>
+      <w:r>
+        <w:rPr>
+          <w:rFonts w:eastAsia="Times New Roman" w:cs="Times New Roman"/>
+          <w:sz w:val="24"/>
+          <w:szCs w:val="24"/>
+          <w:lang w:val="en-NZ"/>
+        </w:rPr>
+        <w:t xml:space="preserve"> classes</w:t>
+      </w:r>
+      <w:r>
+        <w:rPr>
+          <w:rFonts w:eastAsia="Times New Roman" w:cs="Times New Roman"/>
+          <w:sz w:val="24"/>
+          <w:szCs w:val="24"/>
+          <w:lang w:val="en-NZ"/>
+        </w:rPr>
+        <w:t xml:space="preserve"> (Player.java and Region.java)</w:t>
+      </w:r>
+      <w:r>
+        <w:rPr>
+          <w:rFonts w:eastAsia="Times New Roman" w:cs="Times New Roman"/>
+          <w:sz w:val="24"/>
+          <w:szCs w:val="24"/>
+          <w:lang w:val="en-NZ"/>
+        </w:rPr>
+        <w:t>.</w:t>
+      </w:r>
+      <w:r>
+        <w:rPr>
+          <w:rFonts w:eastAsia="Times New Roman" w:cs="Times New Roman"/>
+          <w:sz w:val="24"/>
+          <w:szCs w:val="24"/>
+          <w:lang w:val="en-NZ"/>
+        </w:rPr>
+        <w:t xml:space="preserve"> Client is PlayerCards.java. </w:t>
+      </w:r>
+    </w:p>
+    <w:p>
+      <w:pPr>
+        <w:rPr>
+          <w:rFonts w:eastAsia="Times New Roman" w:cs="Times New Roman"/>
+          <w:sz w:val="24"/>
+          <w:szCs w:val="24"/>
+          <w:lang w:val="en-NZ"/>
+        </w:rPr>
+      </w:pPr>
     </w:p>
     <w:p>
       <w:pPr>
         <w:pStyle w:val="Heading5"/>
       </w:pPr>
-      <w:bookmarkStart w:id="15" w:name="_Toc456600396"/>
-      <w:r>
+      <w:r>
+        <w:lastRenderedPageBreak/>
         <w:t>Deployment View</w:t>
       </w:r>
-      <w:bookmarkEnd w:id="15"/>
+      <w:bookmarkEnd w:id="16"/>
     </w:p>
     <w:p>
       <w:pPr>
@@ -5158,7 +5521,7 @@
       <w:pPr>
         <w:pStyle w:val="Heading5"/>
       </w:pPr>
-      <w:bookmarkStart w:id="16" w:name="_Toc456600398"/>
+      <w:bookmarkStart w:id="17" w:name="_Toc456600398"/>
     </w:p>
     <w:p>
       <w:pPr>
@@ -5182,17 +5545,15 @@
           <w:lang w:val="en-AU"/>
         </w:rPr>
       </w:pPr>
-      <w:bookmarkStart w:id="17" w:name="_GoBack"/>
+    </w:p>
+    <w:p>
+      <w:pPr>
+        <w:pStyle w:val="Heading5"/>
+      </w:pPr>
+      <w:r>
+        <w:t>Overview</w:t>
+      </w:r>
       <w:bookmarkEnd w:id="17"/>
-    </w:p>
-    <w:p>
-      <w:pPr>
-        <w:pStyle w:val="Heading5"/>
-      </w:pPr>
-      <w:r>
-        <w:t>Overview</w:t>
-      </w:r>
-      <w:bookmarkEnd w:id="16"/>
     </w:p>
     <w:p>
       <w:pPr>
@@ -5243,9 +5604,9 @@
         </w:rPr>
         <w:drawing>
           <wp:inline distT="0" distB="0" distL="0" distR="0">
-            <wp:extent cx="6181725" cy="4238625"/>
+            <wp:extent cx="6181725" cy="5562600"/>
             <wp:effectExtent l="0" t="0" r="0" b="0"/>
-            <wp:docPr id="3" name="Picture 3"/>
+            <wp:docPr id="1" name="Picture 1"/>
             <wp:cNvGraphicFramePr>
               <a:graphicFrameLocks xmlns:a="http://schemas.openxmlformats.org/drawingml/2006/main" noChangeAspect="1"/>
             </wp:cNvGraphicFramePr>
@@ -5259,7 +5620,7 @@
                     </pic:cNvPicPr>
                   </pic:nvPicPr>
                   <pic:blipFill>
-                    <a:blip r:embed="rId10">
+                    <a:blip r:embed="rId11">
                       <a:extLst>
                         <a:ext uri="{28A0092B-C50C-407E-A947-70E740481C1C}">
                           <a14:useLocalDpi xmlns:a14="http://schemas.microsoft.com/office/drawing/2010/main" xmlns:wps="http://schemas.microsoft.com/office/word/2010/wordprocessingShape" xmlns:wpi="http://schemas.microsoft.com/office/word/2010/wordprocessingInk" xmlns:wpg="http://schemas.microsoft.com/office/word/2010/wordprocessingGroup" xmlns:w15="http://schemas.microsoft.com/office/word/2012/wordml" xmlns:w14="http://schemas.microsoft.com/office/word/2010/wordml" xmlns:w="http://schemas.openxmlformats.org/wordprocessingml/2006/main" xmlns:w10="urn:schemas-microsoft-com:office:word" xmlns:wp14="http://schemas.microsoft.com/office/word/2010/wordprocessingDrawing" xmlns:v="urn:schemas-microsoft-com:vml" xmlns:o="urn:schemas-microsoft-com:office:office" xmlns:mc="http://schemas.openxmlformats.org/markup-compatibility/2006" xmlns:wpc="http://schemas.microsoft.com/office/word/2010/wordprocessingCanvas" xmlns="" val="0"/>
@@ -5274,7 +5635,7 @@
                   <pic:spPr bwMode="auto">
                     <a:xfrm>
                       <a:off x="0" y="0"/>
-                      <a:ext cx="6181725" cy="4238625"/>
+                      <a:ext cx="6181725" cy="5562600"/>
                     </a:xfrm>
                     <a:prstGeom prst="rect">
                       <a:avLst/>
@@ -5292,8 +5653,8 @@
       </w:r>
     </w:p>
     <w:sectPr>
-      <w:headerReference w:type="default" r:id="rId11"/>
-      <w:footerReference w:type="default" r:id="rId12"/>
+      <w:headerReference w:type="default" r:id="rId12"/>
+      <w:footerReference w:type="default" r:id="rId13"/>
       <w:endnotePr>
         <w:numFmt w:val="decimal"/>
       </w:endnotePr>

</xml_diff>